<commit_message>
Made some comments on the aims page, looks really close.
</commit_message>
<xml_diff>
--- a/Molly Preliminary Exam/aims page.docx
+++ b/Molly Preliminary Exam/aims page.docx
@@ -26,49 +26,68 @@
         <w:rPr>
           <w:rFonts w:ascii="Times New Roman" w:hAnsi="Times New Roman" w:cs="Times New Roman"/>
         </w:rPr>
-        <w:t xml:space="preserve">resistance and adipose tissue accumulation (Musial et al., 2016; Pipe et al., 1979). This insulin resistance </w:t>
-      </w:r>
-      <w:r>
-        <w:rPr>
-          <w:rFonts w:ascii="Times New Roman" w:hAnsi="Times New Roman" w:cs="Times New Roman"/>
-        </w:rPr>
-        <w:t xml:space="preserve">and propensity for energy conservation </w:t>
-      </w:r>
-      <w:r>
-        <w:rPr>
-          <w:rFonts w:ascii="Times New Roman" w:hAnsi="Times New Roman" w:cs="Times New Roman"/>
-        </w:rPr>
-        <w:t>also may be modified by maternal diet and environmental stressors.</w:t>
-      </w:r>
-      <w:r>
-        <w:rPr>
-          <w:rFonts w:ascii="Times New Roman" w:hAnsi="Times New Roman" w:cs="Times New Roman"/>
-        </w:rPr>
-        <w:t xml:space="preserve"> </w:t>
-      </w:r>
-      <w:r>
-        <w:rPr>
-          <w:rFonts w:ascii="Times New Roman" w:hAnsi="Times New Roman" w:cs="Times New Roman"/>
-        </w:rPr>
-        <w:t>The timing of feeding is an aspect of diet that is gaining more consideration as a modifiable behavior for improving metabolic health</w:t>
-      </w:r>
-      <w:r>
-        <w:rPr>
-          <w:rFonts w:ascii="Times New Roman" w:hAnsi="Times New Roman" w:cs="Times New Roman"/>
-        </w:rPr>
-        <w:t>, including being named a priority for the next iteration of the dietary guidelines for Americans (I’ll find this reference tomorrow)</w:t>
-      </w:r>
-      <w:r>
-        <w:rPr>
-          <w:rFonts w:ascii="Times New Roman" w:hAnsi="Times New Roman" w:cs="Times New Roman"/>
-        </w:rPr>
-        <w:t xml:space="preserve">. Recent studies have detailed the benefits of early time-restricted feeding (eTRF) in improving chronic disease-related outcomes like insulin resistance (Gabel et al., 2018; Sutton et al., 2018), and high blood pressure (Gabel et al., 2018; </w:t>
+        <w:t xml:space="preserve">resistance and adipose tissue accumulation (Musial et al., 2016; Pipe et al., 1979). This insulin resistance and propensity for energy conservation also may be modified by maternal diet and environmental stressors. The timing of feeding is an aspect of diet that is gaining more consideration as a modifiable behavior for improving metabolic health, including being named a priority for the next iteration of the dietary guidelines for Americans </w:t>
+      </w:r>
+      <w:commentRangeStart w:id="1"/>
+      <w:r>
+        <w:rPr>
+          <w:rFonts w:ascii="Times New Roman" w:hAnsi="Times New Roman" w:cs="Times New Roman"/>
+        </w:rPr>
+        <w:t xml:space="preserve">(I’ll find this reference tomorrow). </w:t>
+      </w:r>
+      <w:commentRangeEnd w:id="1"/>
+      <w:r>
+        <w:rPr>
+          <w:rStyle w:val="CommentReference"/>
+        </w:rPr>
+        <w:commentReference w:id="1"/>
+      </w:r>
+      <w:r>
+        <w:rPr>
+          <w:rFonts w:ascii="Times New Roman" w:hAnsi="Times New Roman" w:cs="Times New Roman"/>
+        </w:rPr>
+        <w:t xml:space="preserve">Recent studies have detailed the benefits of </w:t>
+      </w:r>
+      <w:del w:id="2" w:author="Dave Bridges" w:date="2019-07-17T14:15:00Z">
+        <w:r>
+          <w:rPr>
+            <w:rFonts w:ascii="Times New Roman" w:hAnsi="Times New Roman" w:cs="Times New Roman"/>
+          </w:rPr>
+          <w:delText xml:space="preserve">early </w:delText>
+        </w:r>
+      </w:del>
+      <w:r>
+        <w:rPr>
+          <w:rFonts w:ascii="Times New Roman" w:hAnsi="Times New Roman" w:cs="Times New Roman"/>
+        </w:rPr>
+        <w:t>time-restricted feeding (</w:t>
       </w:r>
       <w:proofErr w:type="spellStart"/>
       <w:r>
         <w:rPr>
           <w:rFonts w:ascii="Times New Roman" w:hAnsi="Times New Roman" w:cs="Times New Roman"/>
         </w:rPr>
+        <w:t>eTRF</w:t>
+      </w:r>
+      <w:proofErr w:type="spellEnd"/>
+      <w:r>
+        <w:rPr>
+          <w:rFonts w:ascii="Times New Roman" w:hAnsi="Times New Roman" w:cs="Times New Roman"/>
+        </w:rPr>
+        <w:t xml:space="preserve">) in improving chronic disease-related outcomes like insulin resistance (Gabel et al., 2018; Sutton et al., 2018), and high blood pressure </w:t>
+      </w:r>
+      <w:commentRangeStart w:id="3"/>
+      <w:r>
+        <w:rPr>
+          <w:rFonts w:ascii="Times New Roman" w:hAnsi="Times New Roman" w:cs="Times New Roman"/>
+        </w:rPr>
+        <w:t xml:space="preserve">(Gabel et al., 2018; </w:t>
+      </w:r>
+      <w:proofErr w:type="spellStart"/>
+      <w:r>
+        <w:rPr>
+          <w:rFonts w:ascii="Times New Roman" w:hAnsi="Times New Roman" w:cs="Times New Roman"/>
+        </w:rPr>
         <w:t>Stote</w:t>
       </w:r>
       <w:proofErr w:type="spellEnd"/>
@@ -76,19 +95,34 @@
         <w:rPr>
           <w:rFonts w:ascii="Times New Roman" w:hAnsi="Times New Roman" w:cs="Times New Roman"/>
         </w:rPr>
-        <w:t xml:space="preserve"> et al., 2007). Only one study of eTRF during pregnancy has been completed thus far</w:t>
-      </w:r>
-      <w:r>
-        <w:rPr>
-          <w:rFonts w:ascii="Times New Roman" w:hAnsi="Times New Roman" w:cs="Times New Roman"/>
-        </w:rPr>
-        <w:t xml:space="preserve"> </w:t>
-      </w:r>
-      <w:r>
-        <w:rPr>
-          <w:rFonts w:ascii="Times New Roman" w:hAnsi="Times New Roman" w:cs="Times New Roman"/>
-        </w:rPr>
-        <w:t>(</w:t>
+        <w:t xml:space="preserve"> et al., 2007). </w:t>
+      </w:r>
+      <w:commentRangeEnd w:id="3"/>
+      <w:r>
+        <w:rPr>
+          <w:rStyle w:val="CommentReference"/>
+        </w:rPr>
+        <w:commentReference w:id="3"/>
+      </w:r>
+      <w:r>
+        <w:rPr>
+          <w:rFonts w:ascii="Times New Roman" w:hAnsi="Times New Roman" w:cs="Times New Roman"/>
+        </w:rPr>
+        <w:t>Only one study of eTRF during pregnancy has been completed thus far</w:t>
+      </w:r>
+      <w:ins w:id="4" w:author="Dave Bridges" w:date="2019-07-17T14:15:00Z">
+        <w:r>
+          <w:rPr>
+            <w:rFonts w:ascii="Times New Roman" w:hAnsi="Times New Roman" w:cs="Times New Roman"/>
+          </w:rPr>
+          <w:t xml:space="preserve"> in rodents</w:t>
+        </w:r>
+      </w:ins>
+      <w:r>
+        <w:rPr>
+          <w:rFonts w:ascii="Times New Roman" w:hAnsi="Times New Roman" w:cs="Times New Roman"/>
+        </w:rPr>
+        <w:t xml:space="preserve"> (</w:t>
       </w:r>
       <w:r>
         <w:rPr>
@@ -108,13 +142,7 @@
         <w:rPr>
           <w:rFonts w:ascii="Times New Roman" w:hAnsi="Times New Roman" w:cs="Times New Roman"/>
         </w:rPr>
-        <w:t xml:space="preserve">); however, </w:t>
-      </w:r>
-      <w:r>
-        <w:rPr>
-          <w:rFonts w:ascii="Times New Roman" w:hAnsi="Times New Roman" w:cs="Times New Roman"/>
-        </w:rPr>
-        <w:t>maternal insulin resistance, energy conservation</w:t>
+        <w:t>); however, maternal insulin resistance, energy conservation</w:t>
       </w:r>
       <w:r>
         <w:rPr>
@@ -126,25 +154,7 @@
         <w:rPr>
           <w:rFonts w:ascii="Times New Roman" w:hAnsi="Times New Roman" w:cs="Times New Roman"/>
         </w:rPr>
-        <w:t xml:space="preserve">and </w:t>
-      </w:r>
-      <w:r>
-        <w:rPr>
-          <w:rFonts w:ascii="Times New Roman" w:hAnsi="Times New Roman" w:cs="Times New Roman"/>
-        </w:rPr>
-        <w:t>offspring health in the post-natal period w</w:t>
-      </w:r>
-      <w:r>
-        <w:rPr>
-          <w:rFonts w:ascii="Times New Roman" w:hAnsi="Times New Roman" w:cs="Times New Roman"/>
-        </w:rPr>
-        <w:t>ere</w:t>
-      </w:r>
-      <w:r>
-        <w:rPr>
-          <w:rFonts w:ascii="Times New Roman" w:hAnsi="Times New Roman" w:cs="Times New Roman"/>
-        </w:rPr>
-        <w:t xml:space="preserve"> not evaluated.</w:t>
+        <w:t>and offspring health in the post-natal period were not evaluated.</w:t>
       </w:r>
     </w:p>
     <w:p>
@@ -173,17 +183,99 @@
           <w:rFonts w:ascii="Times New Roman" w:hAnsi="Times New Roman" w:cs="Times New Roman"/>
         </w:rPr>
       </w:pPr>
-      <w:r>
-        <w:rPr>
-          <w:rFonts w:ascii="Times New Roman" w:hAnsi="Times New Roman" w:cs="Times New Roman"/>
-        </w:rPr>
-        <w:t>ways; such as food insecurity, hyperemesis gravidarum, while observing Ramadan, and engaging in shift work.</w:t>
-      </w:r>
-      <w:r>
-        <w:rPr>
-          <w:rFonts w:ascii="Times New Roman" w:hAnsi="Times New Roman" w:cs="Times New Roman"/>
-        </w:rPr>
-        <w:t xml:space="preserve"> </w:t>
+      <w:del w:id="5" w:author="Dave Bridges" w:date="2019-07-17T14:15:00Z">
+        <w:r>
+          <w:rPr>
+            <w:rFonts w:ascii="Times New Roman" w:hAnsi="Times New Roman" w:cs="Times New Roman"/>
+          </w:rPr>
+          <w:delText>ways</w:delText>
+        </w:r>
+      </w:del>
+      <w:ins w:id="6" w:author="Dave Bridges" w:date="2019-07-17T14:15:00Z">
+        <w:r>
+          <w:rPr>
+            <w:rFonts w:ascii="Times New Roman" w:hAnsi="Times New Roman" w:cs="Times New Roman"/>
+          </w:rPr>
+          <w:t>contexts</w:t>
+        </w:r>
+      </w:ins>
+      <w:r>
+        <w:rPr>
+          <w:rFonts w:ascii="Times New Roman" w:hAnsi="Times New Roman" w:cs="Times New Roman"/>
+        </w:rPr>
+        <w:t xml:space="preserve">; </w:t>
+      </w:r>
+      <w:del w:id="7" w:author="Dave Bridges" w:date="2019-07-17T14:16:00Z">
+        <w:r>
+          <w:rPr>
+            <w:rFonts w:ascii="Times New Roman" w:hAnsi="Times New Roman" w:cs="Times New Roman"/>
+          </w:rPr>
+          <w:delText xml:space="preserve">such </w:delText>
+        </w:r>
+      </w:del>
+      <w:ins w:id="8" w:author="Dave Bridges" w:date="2019-07-17T14:16:00Z">
+        <w:r>
+          <w:rPr>
+            <w:rFonts w:ascii="Times New Roman" w:hAnsi="Times New Roman" w:cs="Times New Roman"/>
+          </w:rPr>
+          <w:t>including</w:t>
+        </w:r>
+      </w:ins>
+      <w:del w:id="9" w:author="Dave Bridges" w:date="2019-07-17T14:16:00Z">
+        <w:r>
+          <w:rPr>
+            <w:rFonts w:ascii="Times New Roman" w:hAnsi="Times New Roman" w:cs="Times New Roman"/>
+          </w:rPr>
+          <w:delText>as</w:delText>
+        </w:r>
+      </w:del>
+      <w:r>
+        <w:rPr>
+          <w:rFonts w:ascii="Times New Roman" w:hAnsi="Times New Roman" w:cs="Times New Roman"/>
+        </w:rPr>
+        <w:t xml:space="preserve"> food insecurity, hyperemesis gravidarum, </w:t>
+      </w:r>
+      <w:del w:id="10" w:author="Dave Bridges" w:date="2019-07-17T14:16:00Z">
+        <w:r>
+          <w:rPr>
+            <w:rFonts w:ascii="Times New Roman" w:hAnsi="Times New Roman" w:cs="Times New Roman"/>
+          </w:rPr>
+          <w:delText xml:space="preserve">while </w:delText>
+        </w:r>
+      </w:del>
+      <w:r>
+        <w:rPr>
+          <w:rFonts w:ascii="Times New Roman" w:hAnsi="Times New Roman" w:cs="Times New Roman"/>
+        </w:rPr>
+        <w:t xml:space="preserve">observing Ramadan, </w:t>
+      </w:r>
+      <w:del w:id="11" w:author="Dave Bridges" w:date="2019-07-17T14:16:00Z">
+        <w:r>
+          <w:rPr>
+            <w:rFonts w:ascii="Times New Roman" w:hAnsi="Times New Roman" w:cs="Times New Roman"/>
+          </w:rPr>
+          <w:delText xml:space="preserve">and </w:delText>
+        </w:r>
+      </w:del>
+      <w:r>
+        <w:rPr>
+          <w:rFonts w:ascii="Times New Roman" w:hAnsi="Times New Roman" w:cs="Times New Roman"/>
+        </w:rPr>
+        <w:t>engaging in shift work</w:t>
+      </w:r>
+      <w:ins w:id="12" w:author="Dave Bridges" w:date="2019-07-17T14:16:00Z">
+        <w:r>
+          <w:rPr>
+            <w:rFonts w:ascii="Times New Roman" w:hAnsi="Times New Roman" w:cs="Times New Roman"/>
+          </w:rPr>
+          <w:t xml:space="preserve"> and voluntary changes in food intake</w:t>
+        </w:r>
+      </w:ins>
+      <w:r>
+        <w:rPr>
+          <w:rFonts w:ascii="Times New Roman" w:hAnsi="Times New Roman" w:cs="Times New Roman"/>
+        </w:rPr>
+        <w:t xml:space="preserve">. </w:t>
       </w:r>
       <w:r>
         <w:rPr>
@@ -195,7 +287,21 @@
         <w:rPr>
           <w:rFonts w:ascii="Times New Roman" w:hAnsi="Times New Roman" w:cs="Times New Roman"/>
         </w:rPr>
-        <w:t xml:space="preserve">these physiological phenomena respond to time-restricted feeding. </w:t>
+        <w:t xml:space="preserve">these </w:t>
+      </w:r>
+      <w:del w:id="13" w:author="Dave Bridges" w:date="2019-07-17T14:16:00Z">
+        <w:r>
+          <w:rPr>
+            <w:rFonts w:ascii="Times New Roman" w:hAnsi="Times New Roman" w:cs="Times New Roman"/>
+          </w:rPr>
+          <w:delText xml:space="preserve">physiological </w:delText>
+        </w:r>
+      </w:del>
+      <w:r>
+        <w:rPr>
+          <w:rFonts w:ascii="Times New Roman" w:hAnsi="Times New Roman" w:cs="Times New Roman"/>
+        </w:rPr>
+        <w:t xml:space="preserve">phenomena respond to time-restricted feeding. </w:t>
       </w:r>
       <w:r>
         <w:rPr>
@@ -203,36 +309,96 @@
         </w:rPr>
         <w:t xml:space="preserve">I will test the hypothesis that </w:t>
       </w:r>
-      <w:r>
-        <w:rPr>
-          <w:rFonts w:ascii="Times New Roman" w:hAnsi="Times New Roman" w:cs="Times New Roman"/>
-        </w:rPr>
-        <w:t xml:space="preserve">the </w:t>
-      </w:r>
-      <w:r>
-        <w:rPr>
-          <w:rFonts w:ascii="Times New Roman" w:hAnsi="Times New Roman" w:cs="Times New Roman"/>
-        </w:rPr>
-        <w:t xml:space="preserve">state of insulin resistance </w:t>
-      </w:r>
-      <w:r>
-        <w:rPr>
-          <w:rFonts w:ascii="Times New Roman" w:hAnsi="Times New Roman" w:cs="Times New Roman"/>
+      <w:del w:id="14" w:author="Dave Bridges" w:date="2019-07-17T14:16:00Z">
+        <w:r>
+          <w:rPr>
+            <w:rFonts w:ascii="Times New Roman" w:hAnsi="Times New Roman" w:cs="Times New Roman"/>
+            <w:b/>
+            <w:rPrChange w:id="15" w:author="Dave Bridges" w:date="2019-07-17T14:17:00Z">
+              <w:rPr>
+                <w:rFonts w:ascii="Times New Roman" w:hAnsi="Times New Roman" w:cs="Times New Roman"/>
+              </w:rPr>
+            </w:rPrChange>
+          </w:rPr>
+          <w:delText xml:space="preserve">the </w:delText>
+        </w:r>
+        <w:r>
+          <w:rPr>
+            <w:rFonts w:ascii="Times New Roman" w:hAnsi="Times New Roman" w:cs="Times New Roman"/>
+            <w:b/>
+            <w:rPrChange w:id="16" w:author="Dave Bridges" w:date="2019-07-17T14:17:00Z">
+              <w:rPr>
+                <w:rFonts w:ascii="Times New Roman" w:hAnsi="Times New Roman" w:cs="Times New Roman"/>
+              </w:rPr>
+            </w:rPrChange>
+          </w:rPr>
+          <w:delText xml:space="preserve">state of </w:delText>
+        </w:r>
+      </w:del>
+      <w:r>
+        <w:rPr>
+          <w:rFonts w:ascii="Times New Roman" w:hAnsi="Times New Roman" w:cs="Times New Roman"/>
+          <w:b/>
+          <w:rPrChange w:id="17" w:author="Dave Bridges" w:date="2019-07-17T14:17:00Z">
+            <w:rPr>
+              <w:rFonts w:ascii="Times New Roman" w:hAnsi="Times New Roman" w:cs="Times New Roman"/>
+            </w:rPr>
+          </w:rPrChange>
+        </w:rPr>
+        <w:t xml:space="preserve">insulin resistance </w:t>
+      </w:r>
+      <w:r>
+        <w:rPr>
+          <w:rFonts w:ascii="Times New Roman" w:hAnsi="Times New Roman" w:cs="Times New Roman"/>
+          <w:b/>
+          <w:rPrChange w:id="18" w:author="Dave Bridges" w:date="2019-07-17T14:17:00Z">
+            <w:rPr>
+              <w:rFonts w:ascii="Times New Roman" w:hAnsi="Times New Roman" w:cs="Times New Roman"/>
+            </w:rPr>
+          </w:rPrChange>
         </w:rPr>
         <w:t xml:space="preserve">in pregnancy </w:t>
       </w:r>
       <w:r>
         <w:rPr>
           <w:rFonts w:ascii="Times New Roman" w:hAnsi="Times New Roman" w:cs="Times New Roman"/>
-        </w:rPr>
-        <w:t xml:space="preserve">will drive energy conservation and improved absorptive capacity compared to non-pregnant animals. Further, in the setting of early time-restricted feeding (eTRF), insulin resistance in pregnancy will be lessened, which will improve offspring </w:t>
-      </w:r>
+          <w:b/>
+          <w:rPrChange w:id="19" w:author="Dave Bridges" w:date="2019-07-17T14:17:00Z">
+            <w:rPr>
+              <w:rFonts w:ascii="Times New Roman" w:hAnsi="Times New Roman" w:cs="Times New Roman"/>
+            </w:rPr>
+          </w:rPrChange>
+        </w:rPr>
+        <w:t>will drive energy conservation and improved absorptive capacity compared to non-pregnant animals</w:t>
+      </w:r>
+      <w:r>
+        <w:rPr>
+          <w:rFonts w:ascii="Times New Roman" w:hAnsi="Times New Roman" w:cs="Times New Roman"/>
+        </w:rPr>
+        <w:t xml:space="preserve">. Further, in the setting of early time-restricted feeding (eTRF), insulin resistance in pregnancy will be lessened, which will improve </w:t>
+      </w:r>
+      <w:del w:id="20" w:author="Dave Bridges" w:date="2019-07-17T14:17:00Z">
+        <w:r>
+          <w:rPr>
+            <w:rFonts w:ascii="Times New Roman" w:hAnsi="Times New Roman" w:cs="Times New Roman"/>
+          </w:rPr>
+          <w:delText xml:space="preserve">offspring </w:delText>
+        </w:r>
+      </w:del>
       <w:r>
         <w:rPr>
           <w:rFonts w:ascii="Times New Roman" w:hAnsi="Times New Roman" w:cs="Times New Roman"/>
         </w:rPr>
         <w:t>insulin sensitivity and confer resistance to high fat diet feeding</w:t>
       </w:r>
+      <w:ins w:id="21" w:author="Dave Bridges" w:date="2019-07-17T14:17:00Z">
+        <w:r>
+          <w:rPr>
+            <w:rFonts w:ascii="Times New Roman" w:hAnsi="Times New Roman" w:cs="Times New Roman"/>
+          </w:rPr>
+          <w:t xml:space="preserve"> in the offspring</w:t>
+        </w:r>
+      </w:ins>
       <w:r>
         <w:rPr>
           <w:rFonts w:ascii="Times New Roman" w:hAnsi="Times New Roman" w:cs="Times New Roman"/>
@@ -262,7 +428,7 @@
           <w:rFonts w:ascii="Times New Roman" w:hAnsi="Times New Roman" w:cs="Times New Roman"/>
         </w:rPr>
       </w:pPr>
-      <w:commentRangeStart w:id="2"/>
+      <w:commentRangeStart w:id="22"/>
       <w:r>
         <w:rPr>
           <w:rFonts w:ascii="Times New Roman" w:hAnsi="Times New Roman" w:cs="Times New Roman"/>
@@ -270,7 +436,7 @@
         </w:rPr>
         <w:t xml:space="preserve">Aim 1: </w:t>
       </w:r>
-      <w:commentRangeEnd w:id="2"/>
+      <w:commentRangeEnd w:id="22"/>
       <w:r>
         <w:rPr>
           <w:rStyle w:val="CommentReference"/>
@@ -278,70 +444,234 @@
           <w:sz w:val="24"/>
           <w:szCs w:val="24"/>
         </w:rPr>
-        <w:commentReference w:id="2"/>
-      </w:r>
+        <w:commentReference w:id="22"/>
+      </w:r>
+      <w:del w:id="23" w:author="Dave Bridges" w:date="2019-07-17T14:17:00Z">
+        <w:r>
+          <w:rPr>
+            <w:rFonts w:ascii="Times New Roman" w:hAnsi="Times New Roman" w:cs="Times New Roman"/>
+            <w:b/>
+          </w:rPr>
+          <w:delText xml:space="preserve">Evaluate </w:delText>
+        </w:r>
+      </w:del>
+      <w:ins w:id="24" w:author="Dave Bridges" w:date="2019-07-17T14:18:00Z">
+        <w:r>
+          <w:rPr>
+            <w:rFonts w:ascii="Times New Roman" w:hAnsi="Times New Roman" w:cs="Times New Roman"/>
+            <w:b/>
+          </w:rPr>
+          <w:t>Identify</w:t>
+        </w:r>
+      </w:ins>
+      <w:ins w:id="25" w:author="Dave Bridges" w:date="2019-07-17T14:17:00Z">
+        <w:r>
+          <w:rPr>
+            <w:rFonts w:ascii="Times New Roman" w:hAnsi="Times New Roman" w:cs="Times New Roman"/>
+            <w:b/>
+          </w:rPr>
+          <w:t xml:space="preserve"> </w:t>
+        </w:r>
+      </w:ins>
       <w:r>
         <w:rPr>
           <w:rFonts w:ascii="Times New Roman" w:hAnsi="Times New Roman" w:cs="Times New Roman"/>
           <w:b/>
         </w:rPr>
-        <w:t xml:space="preserve">Evaluate the </w:t>
-      </w:r>
+        <w:t xml:space="preserve">the </w:t>
+      </w:r>
+      <w:del w:id="26" w:author="Dave Bridges" w:date="2019-07-17T14:18:00Z">
+        <w:r>
+          <w:rPr>
+            <w:rFonts w:ascii="Times New Roman" w:hAnsi="Times New Roman" w:cs="Times New Roman"/>
+            <w:b/>
+          </w:rPr>
+          <w:delText xml:space="preserve">molecular </w:delText>
+        </w:r>
+      </w:del>
+      <w:ins w:id="27" w:author="Dave Bridges" w:date="2019-07-17T14:18:00Z">
+        <w:r>
+          <w:rPr>
+            <w:rFonts w:ascii="Times New Roman" w:hAnsi="Times New Roman" w:cs="Times New Roman"/>
+            <w:b/>
+          </w:rPr>
+          <w:t>physiological</w:t>
+        </w:r>
+        <w:r>
+          <w:rPr>
+            <w:rFonts w:ascii="Times New Roman" w:hAnsi="Times New Roman" w:cs="Times New Roman"/>
+            <w:b/>
+          </w:rPr>
+          <w:t xml:space="preserve"> </w:t>
+        </w:r>
+      </w:ins>
+      <w:del w:id="28" w:author="Dave Bridges" w:date="2019-07-17T14:17:00Z">
+        <w:r>
+          <w:rPr>
+            <w:rFonts w:ascii="Times New Roman" w:hAnsi="Times New Roman" w:cs="Times New Roman"/>
+            <w:b/>
+          </w:rPr>
+          <w:delText xml:space="preserve">components </w:delText>
+        </w:r>
+      </w:del>
+      <w:ins w:id="29" w:author="Dave Bridges" w:date="2019-07-17T14:17:00Z">
+        <w:r>
+          <w:rPr>
+            <w:rFonts w:ascii="Times New Roman" w:hAnsi="Times New Roman" w:cs="Times New Roman"/>
+            <w:b/>
+          </w:rPr>
+          <w:t>mechanisms</w:t>
+        </w:r>
+        <w:r>
+          <w:rPr>
+            <w:rFonts w:ascii="Times New Roman" w:hAnsi="Times New Roman" w:cs="Times New Roman"/>
+            <w:b/>
+          </w:rPr>
+          <w:t xml:space="preserve"> </w:t>
+        </w:r>
+      </w:ins>
       <w:r>
         <w:rPr>
           <w:rFonts w:ascii="Times New Roman" w:hAnsi="Times New Roman" w:cs="Times New Roman"/>
           <w:b/>
         </w:rPr>
-        <w:t xml:space="preserve">molecular components contributing to the </w:t>
-      </w:r>
+        <w:t xml:space="preserve">contributing to </w:t>
+      </w:r>
+      <w:del w:id="30" w:author="Dave Bridges" w:date="2019-07-17T14:17:00Z">
+        <w:r>
+          <w:rPr>
+            <w:rFonts w:ascii="Times New Roman" w:hAnsi="Times New Roman" w:cs="Times New Roman"/>
+            <w:b/>
+          </w:rPr>
+          <w:delText xml:space="preserve">the </w:delText>
+        </w:r>
+        <w:r>
+          <w:rPr>
+            <w:rFonts w:ascii="Times New Roman" w:hAnsi="Times New Roman" w:cs="Times New Roman"/>
+            <w:b/>
+          </w:rPr>
+          <w:delText xml:space="preserve">propensity for </w:delText>
+        </w:r>
+      </w:del>
       <w:r>
         <w:rPr>
           <w:rFonts w:ascii="Times New Roman" w:hAnsi="Times New Roman" w:cs="Times New Roman"/>
           <w:b/>
         </w:rPr>
-        <w:t>propensity for energy conservation</w:t>
-      </w:r>
+        <w:t>energy conservation</w:t>
+      </w:r>
+      <w:del w:id="31" w:author="Dave Bridges" w:date="2019-07-17T14:18:00Z">
+        <w:r>
+          <w:rPr>
+            <w:rFonts w:ascii="Times New Roman" w:hAnsi="Times New Roman" w:cs="Times New Roman"/>
+            <w:b/>
+          </w:rPr>
+          <w:delText>,</w:delText>
+        </w:r>
+      </w:del>
+      <w:ins w:id="32" w:author="Dave Bridges" w:date="2019-07-17T14:18:00Z">
+        <w:r>
+          <w:rPr>
+            <w:rFonts w:ascii="Times New Roman" w:hAnsi="Times New Roman" w:cs="Times New Roman"/>
+            <w:b/>
+          </w:rPr>
+          <w:t xml:space="preserve"> and</w:t>
+        </w:r>
+      </w:ins>
       <w:r>
         <w:rPr>
           <w:rFonts w:ascii="Times New Roman" w:hAnsi="Times New Roman" w:cs="Times New Roman"/>
           <w:b/>
         </w:rPr>
-        <w:t>,</w:t>
-      </w:r>
+        <w:t xml:space="preserve"> insulin resistance</w:t>
+      </w:r>
+      <w:del w:id="33" w:author="Dave Bridges" w:date="2019-07-17T14:18:00Z">
+        <w:r>
+          <w:rPr>
+            <w:rFonts w:ascii="Times New Roman" w:hAnsi="Times New Roman" w:cs="Times New Roman"/>
+            <w:b/>
+          </w:rPr>
+          <w:delText>, and digestive efficiency</w:delText>
+        </w:r>
+      </w:del>
       <w:r>
         <w:rPr>
           <w:rFonts w:ascii="Times New Roman" w:hAnsi="Times New Roman" w:cs="Times New Roman"/>
           <w:b/>
         </w:rPr>
-        <w:t xml:space="preserve"> insulin resistance</w:t>
+        <w:t xml:space="preserve"> during pregnancy.</w:t>
       </w:r>
       <w:r>
         <w:rPr>
           <w:rFonts w:ascii="Times New Roman" w:hAnsi="Times New Roman" w:cs="Times New Roman"/>
           <w:b/>
         </w:rPr>
-        <w:t>, and digestive efficiency</w:t>
-      </w:r>
-      <w:r>
-        <w:rPr>
-          <w:rFonts w:ascii="Times New Roman" w:hAnsi="Times New Roman" w:cs="Times New Roman"/>
-          <w:b/>
-        </w:rPr>
-        <w:t xml:space="preserve"> during pregnancy.</w:t>
-      </w:r>
-      <w:r>
-        <w:rPr>
-          <w:rFonts w:ascii="Times New Roman" w:hAnsi="Times New Roman" w:cs="Times New Roman"/>
-          <w:b/>
-        </w:rPr>
         <w:t xml:space="preserve"> </w:t>
       </w:r>
       <w:r>
         <w:rPr>
           <w:rFonts w:ascii="Times New Roman" w:hAnsi="Times New Roman" w:cs="Times New Roman"/>
         </w:rPr>
-        <w:t>Age matched pregnant and non-pregnant female mice will be compared in this study. Energy expenditure, insulin sensitivity, and absorptive capacity will be compared</w:t>
-      </w:r>
+        <w:t xml:space="preserve">Age matched pregnant and non-pregnant female mice will be compared in this study. Energy expenditure, insulin sensitivity, and </w:t>
+      </w:r>
+      <w:ins w:id="34" w:author="Dave Bridges" w:date="2019-07-17T14:18:00Z">
+        <w:r>
+          <w:rPr>
+            <w:rFonts w:ascii="Times New Roman" w:hAnsi="Times New Roman" w:cs="Times New Roman"/>
+          </w:rPr>
+          <w:t xml:space="preserve">macronutrient </w:t>
+        </w:r>
+      </w:ins>
+      <w:r>
+        <w:rPr>
+          <w:rFonts w:ascii="Times New Roman" w:hAnsi="Times New Roman" w:cs="Times New Roman"/>
+        </w:rPr>
+        <w:t xml:space="preserve">absorptive </w:t>
+      </w:r>
+      <w:del w:id="35" w:author="Dave Bridges" w:date="2019-07-17T14:18:00Z">
+        <w:r>
+          <w:rPr>
+            <w:rFonts w:ascii="Times New Roman" w:hAnsi="Times New Roman" w:cs="Times New Roman"/>
+          </w:rPr>
+          <w:delText xml:space="preserve">capacity </w:delText>
+        </w:r>
+      </w:del>
+      <w:ins w:id="36" w:author="Dave Bridges" w:date="2019-07-17T14:18:00Z">
+        <w:r>
+          <w:rPr>
+            <w:rFonts w:ascii="Times New Roman" w:hAnsi="Times New Roman" w:cs="Times New Roman"/>
+          </w:rPr>
+          <w:t>efficiency</w:t>
+        </w:r>
+        <w:r>
+          <w:rPr>
+            <w:rFonts w:ascii="Times New Roman" w:hAnsi="Times New Roman" w:cs="Times New Roman"/>
+          </w:rPr>
+          <w:t xml:space="preserve"> </w:t>
+        </w:r>
+      </w:ins>
+      <w:r>
+        <w:rPr>
+          <w:rFonts w:ascii="Times New Roman" w:hAnsi="Times New Roman" w:cs="Times New Roman"/>
+        </w:rPr>
+        <w:t xml:space="preserve">will be </w:t>
+      </w:r>
+      <w:del w:id="37" w:author="Dave Bridges" w:date="2019-07-17T14:18:00Z">
+        <w:r>
+          <w:rPr>
+            <w:rFonts w:ascii="Times New Roman" w:hAnsi="Times New Roman" w:cs="Times New Roman"/>
+          </w:rPr>
+          <w:delText>compared</w:delText>
+        </w:r>
+      </w:del>
+      <w:ins w:id="38" w:author="Dave Bridges" w:date="2019-07-17T14:18:00Z">
+        <w:r>
+          <w:rPr>
+            <w:rFonts w:ascii="Times New Roman" w:hAnsi="Times New Roman" w:cs="Times New Roman"/>
+          </w:rPr>
+          <w:t>evaluated</w:t>
+        </w:r>
+      </w:ins>
       <w:r>
         <w:rPr>
           <w:rFonts w:ascii="Times New Roman" w:hAnsi="Times New Roman" w:cs="Times New Roman"/>
@@ -356,7 +686,7 @@
           <w:b/>
         </w:rPr>
       </w:pPr>
-      <w:commentRangeStart w:id="3"/>
+      <w:commentRangeStart w:id="39"/>
       <w:r>
         <w:rPr>
           <w:rFonts w:ascii="Times New Roman" w:hAnsi="Times New Roman" w:cs="Times New Roman"/>
@@ -399,7 +729,7 @@
         </w:rPr>
         <w:t xml:space="preserve">health. </w:t>
       </w:r>
-      <w:commentRangeEnd w:id="3"/>
+      <w:commentRangeEnd w:id="39"/>
       <w:r>
         <w:rPr>
           <w:rStyle w:val="CommentReference"/>
@@ -407,13 +737,41 @@
           <w:sz w:val="24"/>
           <w:szCs w:val="24"/>
         </w:rPr>
-        <w:commentReference w:id="3"/>
-      </w:r>
-      <w:r>
-        <w:rPr>
-          <w:rFonts w:ascii="Times New Roman" w:hAnsi="Times New Roman" w:cs="Times New Roman"/>
-        </w:rPr>
-        <w:t xml:space="preserve">Dams exposed to 8-hour, dark cycle time-restricted feeding will be compared to age-matched </w:t>
+        <w:commentReference w:id="39"/>
+      </w:r>
+      <w:r>
+        <w:rPr>
+          <w:rFonts w:ascii="Times New Roman" w:hAnsi="Times New Roman" w:cs="Times New Roman"/>
+        </w:rPr>
+        <w:t xml:space="preserve">Dams exposed to </w:t>
+      </w:r>
+      <w:del w:id="40" w:author="Dave Bridges" w:date="2019-07-17T14:19:00Z">
+        <w:r>
+          <w:rPr>
+            <w:rFonts w:ascii="Times New Roman" w:hAnsi="Times New Roman" w:cs="Times New Roman"/>
+          </w:rPr>
+          <w:delText xml:space="preserve">8-hour, dark cycle </w:delText>
+        </w:r>
+      </w:del>
+      <w:r>
+        <w:rPr>
+          <w:rFonts w:ascii="Times New Roman" w:hAnsi="Times New Roman" w:cs="Times New Roman"/>
+        </w:rPr>
+        <w:t xml:space="preserve">time-restricted feeding </w:t>
+      </w:r>
+      <w:ins w:id="41" w:author="Dave Bridges" w:date="2019-07-17T14:19:00Z">
+        <w:r>
+          <w:rPr>
+            <w:rFonts w:ascii="Times New Roman" w:hAnsi="Times New Roman" w:cs="Times New Roman"/>
+          </w:rPr>
+          <w:t xml:space="preserve">during gestation </w:t>
+        </w:r>
+      </w:ins>
+      <w:r>
+        <w:rPr>
+          <w:rFonts w:ascii="Times New Roman" w:hAnsi="Times New Roman" w:cs="Times New Roman"/>
+        </w:rPr>
+        <w:t xml:space="preserve">will be compared to age-matched </w:t>
       </w:r>
       <w:r>
         <w:rPr>
@@ -450,8 +808,34 @@
         <w:rPr>
           <w:rFonts w:ascii="Times New Roman" w:hAnsi="Times New Roman" w:cs="Times New Roman"/>
         </w:rPr>
-        <w:t>gth will be measured</w:t>
-      </w:r>
+        <w:t xml:space="preserve">gth will be </w:t>
+      </w:r>
+      <w:commentRangeStart w:id="42"/>
+      <w:del w:id="43" w:author="Dave Bridges" w:date="2019-07-17T14:19:00Z">
+        <w:r>
+          <w:rPr>
+            <w:rFonts w:ascii="Times New Roman" w:hAnsi="Times New Roman" w:cs="Times New Roman"/>
+          </w:rPr>
+          <w:delText>measured</w:delText>
+        </w:r>
+      </w:del>
+      <w:ins w:id="44" w:author="Dave Bridges" w:date="2019-07-17T14:19:00Z">
+        <w:r>
+          <w:rPr>
+            <w:rFonts w:ascii="Times New Roman" w:hAnsi="Times New Roman" w:cs="Times New Roman"/>
+          </w:rPr>
+          <w:t>evaluated</w:t>
+        </w:r>
+      </w:ins>
+      <w:commentRangeEnd w:id="42"/>
+      <w:ins w:id="45" w:author="Dave Bridges" w:date="2019-07-17T14:20:00Z">
+        <w:r>
+          <w:rPr>
+            <w:rStyle w:val="CommentReference"/>
+          </w:rPr>
+          <w:commentReference w:id="42"/>
+        </w:r>
+      </w:ins>
       <w:r>
         <w:rPr>
           <w:rFonts w:ascii="Times New Roman" w:hAnsi="Times New Roman" w:cs="Times New Roman"/>
@@ -483,46 +867,99 @@
           <w:rFonts w:ascii="Times New Roman" w:hAnsi="Times New Roman" w:cs="Times New Roman"/>
           <w:b/>
         </w:rPr>
-        <w:t>early time</w:t>
-      </w:r>
-      <w:r>
-        <w:rPr>
-          <w:rFonts w:ascii="Times New Roman" w:hAnsi="Times New Roman" w:cs="Times New Roman"/>
-          <w:b/>
-        </w:rPr>
-        <w:t>-</w:t>
-      </w:r>
-      <w:r>
-        <w:rPr>
-          <w:rFonts w:ascii="Times New Roman" w:hAnsi="Times New Roman" w:cs="Times New Roman"/>
-          <w:b/>
-        </w:rPr>
-        <w:t>restricted feeding in the perinatal period on</w:t>
-      </w:r>
-      <w:r>
-        <w:rPr>
-          <w:rFonts w:ascii="Times New Roman" w:hAnsi="Times New Roman" w:cs="Times New Roman"/>
-          <w:b/>
-        </w:rPr>
-        <w:t xml:space="preserve"> offspring health. </w:t>
-      </w:r>
-      <w:r>
-        <w:rPr>
-          <w:rFonts w:ascii="Times New Roman" w:hAnsi="Times New Roman" w:cs="Times New Roman"/>
-        </w:rPr>
-        <w:t xml:space="preserve">Pups of dams exposed to </w:t>
-      </w:r>
-      <w:r>
-        <w:rPr>
-          <w:rFonts w:ascii="Times New Roman" w:hAnsi="Times New Roman" w:cs="Times New Roman"/>
-        </w:rPr>
-        <w:t>8-hour, dark cycle time-restricted feeding</w:t>
-      </w:r>
-      <w:r>
-        <w:rPr>
-          <w:rFonts w:ascii="Times New Roman" w:hAnsi="Times New Roman" w:cs="Times New Roman"/>
-        </w:rPr>
-        <w:t xml:space="preserve"> will be compared to pups of ad libitum fed dams. Survival, birthweight, body composition, insulin sensitivity and resistance to a high fat diet will be measured. </w:t>
+        <w:t xml:space="preserve">early time-restricted feeding in the perinatal period on offspring health. </w:t>
+      </w:r>
+      <w:r>
+        <w:rPr>
+          <w:rFonts w:ascii="Times New Roman" w:hAnsi="Times New Roman" w:cs="Times New Roman"/>
+        </w:rPr>
+        <w:t>Pups of dams exposed to</w:t>
+      </w:r>
+      <w:del w:id="46" w:author="Dave Bridges" w:date="2019-07-17T14:20:00Z">
+        <w:r>
+          <w:rPr>
+            <w:rFonts w:ascii="Times New Roman" w:hAnsi="Times New Roman" w:cs="Times New Roman"/>
+          </w:rPr>
+          <w:delText xml:space="preserve"> 8-hour, dark cycle</w:delText>
+        </w:r>
+      </w:del>
+      <w:r>
+        <w:rPr>
+          <w:rFonts w:ascii="Times New Roman" w:hAnsi="Times New Roman" w:cs="Times New Roman"/>
+        </w:rPr>
+        <w:t xml:space="preserve"> time-restricted feeding will be compared to pups of ad libitum fed dams. Survival</w:t>
+      </w:r>
+      <w:ins w:id="47" w:author="Dave Bridges" w:date="2019-07-17T14:20:00Z">
+        <w:r>
+          <w:rPr>
+            <w:rFonts w:ascii="Times New Roman" w:hAnsi="Times New Roman" w:cs="Times New Roman"/>
+          </w:rPr>
+          <w:t xml:space="preserve"> rates</w:t>
+        </w:r>
+      </w:ins>
+      <w:r>
+        <w:rPr>
+          <w:rFonts w:ascii="Times New Roman" w:hAnsi="Times New Roman" w:cs="Times New Roman"/>
+        </w:rPr>
+        <w:t xml:space="preserve">, birthweight, body composition, insulin sensitivity and </w:t>
+      </w:r>
+      <w:del w:id="48" w:author="Dave Bridges" w:date="2019-07-17T14:20:00Z">
+        <w:r>
+          <w:rPr>
+            <w:rFonts w:ascii="Times New Roman" w:hAnsi="Times New Roman" w:cs="Times New Roman"/>
+          </w:rPr>
+          <w:delText xml:space="preserve">resistance </w:delText>
+        </w:r>
+      </w:del>
+      <w:ins w:id="49" w:author="Dave Bridges" w:date="2019-07-17T14:20:00Z">
+        <w:r>
+          <w:rPr>
+            <w:rFonts w:ascii="Times New Roman" w:hAnsi="Times New Roman" w:cs="Times New Roman"/>
+          </w:rPr>
+          <w:t>sensitivity</w:t>
+        </w:r>
+        <w:r>
+          <w:rPr>
+            <w:rFonts w:ascii="Times New Roman" w:hAnsi="Times New Roman" w:cs="Times New Roman"/>
+          </w:rPr>
+          <w:t xml:space="preserve"> </w:t>
+        </w:r>
+      </w:ins>
+      <w:r>
+        <w:rPr>
+          <w:rFonts w:ascii="Times New Roman" w:hAnsi="Times New Roman" w:cs="Times New Roman"/>
+        </w:rPr>
+        <w:t xml:space="preserve">to a high fat diet will be </w:t>
+      </w:r>
+      <w:del w:id="50" w:author="Dave Bridges" w:date="2019-07-17T14:20:00Z">
+        <w:r>
+          <w:rPr>
+            <w:rFonts w:ascii="Times New Roman" w:hAnsi="Times New Roman" w:cs="Times New Roman"/>
+          </w:rPr>
+          <w:delText>measure</w:delText>
+        </w:r>
+      </w:del>
+      <w:ins w:id="51" w:author="Dave Bridges" w:date="2019-07-17T14:20:00Z">
+        <w:r>
+          <w:rPr>
+            <w:rFonts w:ascii="Times New Roman" w:hAnsi="Times New Roman" w:cs="Times New Roman"/>
+          </w:rPr>
+          <w:t>measured</w:t>
+        </w:r>
+      </w:ins>
+      <w:del w:id="52" w:author="Dave Bridges" w:date="2019-07-17T14:20:00Z">
+        <w:r>
+          <w:rPr>
+            <w:rFonts w:ascii="Times New Roman" w:hAnsi="Times New Roman" w:cs="Times New Roman"/>
+          </w:rPr>
+          <w:delText>d</w:delText>
+        </w:r>
+      </w:del>
+      <w:r>
+        <w:rPr>
+          <w:rFonts w:ascii="Times New Roman" w:hAnsi="Times New Roman" w:cs="Times New Roman"/>
+        </w:rPr>
+        <w:t xml:space="preserve">. </w:t>
       </w:r>
     </w:p>
     <w:p>
@@ -544,6 +981,7 @@
         </w:rPr>
         <w:t xml:space="preserve"> The prevalence of </w:t>
       </w:r>
+      <w:commentRangeStart w:id="53"/>
       <w:r>
         <w:rPr>
           <w:rFonts w:ascii="Times New Roman" w:hAnsi="Times New Roman" w:cs="Times New Roman"/>
@@ -568,6 +1006,13 @@
         </w:rPr>
         <w:t>ravidarum</w:t>
       </w:r>
+      <w:commentRangeEnd w:id="53"/>
+      <w:r>
+        <w:rPr>
+          <w:rStyle w:val="CommentReference"/>
+        </w:rPr>
+        <w:commentReference w:id="53"/>
+      </w:r>
       <w:r>
         <w:rPr>
           <w:rFonts w:ascii="Times New Roman" w:hAnsi="Times New Roman" w:cs="Times New Roman"/>
@@ -590,7 +1035,27 @@
         <w:rPr>
           <w:rFonts w:ascii="Times New Roman" w:hAnsi="Times New Roman" w:cs="Times New Roman"/>
         </w:rPr>
-        <w:t xml:space="preserve">and length of overnight fast will be evaluated in the Michigan Medicine OB biorepository and their associations with </w:t>
+        <w:t xml:space="preserve">and length of overnight fast will be evaluated in the </w:t>
+      </w:r>
+      <w:commentRangeStart w:id="54"/>
+      <w:r>
+        <w:rPr>
+          <w:rFonts w:ascii="Times New Roman" w:hAnsi="Times New Roman" w:cs="Times New Roman"/>
+        </w:rPr>
+        <w:t xml:space="preserve">Michigan Medicine OB biorepository </w:t>
+      </w:r>
+      <w:commentRangeEnd w:id="54"/>
+      <w:r>
+        <w:rPr>
+          <w:rStyle w:val="CommentReference"/>
+        </w:rPr>
+        <w:commentReference w:id="54"/>
+      </w:r>
+      <w:r>
+        <w:rPr>
+          <w:rFonts w:ascii="Times New Roman" w:hAnsi="Times New Roman" w:cs="Times New Roman"/>
+        </w:rPr>
+        <w:t xml:space="preserve">and their associations with </w:t>
       </w:r>
       <w:r>
         <w:rPr>
@@ -622,11 +1087,19 @@
         </w:rPr>
         <w:t xml:space="preserve">, </w:t>
       </w:r>
+      <w:commentRangeStart w:id="55"/>
       <w:r>
         <w:rPr>
           <w:rFonts w:ascii="Times New Roman" w:hAnsi="Times New Roman" w:cs="Times New Roman"/>
         </w:rPr>
         <w:t>gestational diabetes</w:t>
+      </w:r>
+      <w:commentRangeEnd w:id="55"/>
+      <w:r>
+        <w:rPr>
+          <w:rStyle w:val="CommentReference"/>
+        </w:rPr>
+        <w:commentReference w:id="55"/>
       </w:r>
       <w:r>
         <w:rPr>
@@ -662,8 +1135,12 @@
       <w:pPr>
         <w:pStyle w:val="ListParagraph"/>
       </w:pPr>
-      <w:commentRangeStart w:id="4"/>
-      <w:r>
+      <w:commentRangeStart w:id="56"/>
+      <w:commentRangeStart w:id="57"/>
+      <w:r>
+        <w:rPr>
+          <w:noProof/>
+        </w:rPr>
         <w:lastRenderedPageBreak/>
         <w:drawing>
           <wp:inline distT="0" distB="0" distL="0" distR="0" wp14:anchorId="2A8E67C8" wp14:editId="5F302C64">
@@ -701,12 +1178,19 @@
           </wp:inline>
         </w:drawing>
       </w:r>
-      <w:commentRangeEnd w:id="4"/>
+      <w:commentRangeEnd w:id="56"/>
       <w:r>
         <w:rPr>
           <w:rStyle w:val="CommentReference"/>
         </w:rPr>
-        <w:commentReference w:id="4"/>
+        <w:commentReference w:id="56"/>
+      </w:r>
+      <w:commentRangeEnd w:id="57"/>
+      <w:r>
+        <w:rPr>
+          <w:rStyle w:val="CommentReference"/>
+        </w:rPr>
+        <w:commentReference w:id="57"/>
       </w:r>
     </w:p>
     <w:sectPr>
@@ -743,11 +1227,9 @@
       <w:pPr>
         <w:pStyle w:val="CommentText"/>
       </w:pPr>
-      <w:bookmarkStart w:id="1" w:name="_GoBack"/>
-      <w:bookmarkEnd w:id="1"/>
     </w:p>
   </w:comment>
-  <w:comment w:id="2" w:author="Molly Carter" w:date="2019-07-15T22:54:00Z" w:initials="MC">
+  <w:comment w:id="1" w:author="Dave Bridges" w:date="2019-07-17T14:14:00Z" w:initials="DB">
     <w:p>
       <w:pPr>
         <w:pStyle w:val="CommentText"/>
@@ -759,19 +1241,19 @@
         <w:annotationRef/>
       </w:r>
       <w:r>
-        <w:t xml:space="preserve">Should this have some specific language about </w:t>
+        <w:t xml:space="preserve">Cool I </w:t>
       </w:r>
       <w:proofErr w:type="spellStart"/>
       <w:r>
-        <w:t>cort</w:t>
+        <w:t>iddnt</w:t>
       </w:r>
       <w:proofErr w:type="spellEnd"/>
       <w:r>
-        <w:t>/GDF15, or not for the sake of clarity?</w:t>
+        <w:t xml:space="preserve"> know this, if you find it post it to slack.  I knew carb restriction was added this time, so I wonder if it will be added later.</w:t>
       </w:r>
     </w:p>
   </w:comment>
-  <w:comment w:id="3" w:author="Molly Carter" w:date="2019-07-15T22:09:00Z" w:initials="MC">
+  <w:comment w:id="3" w:author="Dave Bridges" w:date="2019-07-17T14:15:00Z" w:initials="DB">
     <w:p>
       <w:pPr>
         <w:pStyle w:val="CommentText"/>
@@ -783,50 +1265,14 @@
         <w:annotationRef/>
       </w:r>
       <w:r>
-        <w:t>If we were to include keto in pregnancy, this could be reworded along the lines of:</w:t>
-      </w:r>
-      <w:r>
-        <w:br/>
-      </w:r>
-      <w:r>
-        <w:br/>
-      </w:r>
-      <w:r>
-        <w:rPr>
-          <w:b/>
-        </w:rPr>
-        <w:t>Examine the effect of 2 forms of calorically sufficient dietary restriction practices on maternal health.</w:t>
-      </w:r>
-      <w:r>
-        <w:rPr>
-          <w:b/>
-        </w:rPr>
-        <w:t xml:space="preserve"> </w:t>
-      </w:r>
-      <w:r>
-        <w:t xml:space="preserve"> eTRF fed dams will be compared to </w:t>
-      </w:r>
-      <w:r>
-        <w:rPr>
-          <w:i/>
-        </w:rPr>
-        <w:t>ad libitum</w:t>
-      </w:r>
-      <w:r>
-        <w:t xml:space="preserve"> fed dams as a comparison of chrono-restriction, and ketogenic diet will be compared to control diet as a comparison of macronutrient restriction in pregnancy. </w:t>
-      </w:r>
-      <w:r>
-        <w:rPr>
-          <w:i/>
-        </w:rPr>
-        <w:t xml:space="preserve">Outcomes evaluated would remain the same, except we would of course look at BOHB in the keto moms. </w:t>
+        <w:t>Wasn’t blood pressure better in Sutton et al as well?</w:t>
       </w:r>
       <w:r>
         <w:t xml:space="preserve"> </w:t>
       </w:r>
     </w:p>
   </w:comment>
-  <w:comment w:id="4" w:author="Molly Carter" w:date="2019-07-15T22:47:00Z" w:initials="MC">
+  <w:comment w:id="22" w:author="Molly Carter" w:date="2019-07-15T22:54:00Z" w:initials="MC">
     <w:p>
       <w:pPr>
         <w:pStyle w:val="CommentText"/>
@@ -838,8 +1284,267 @@
         <w:annotationRef/>
       </w:r>
       <w:r>
+        <w:t xml:space="preserve">Should this have some specific language about </w:t>
+      </w:r>
+      <w:proofErr w:type="spellStart"/>
+      <w:r>
+        <w:t>cort</w:t>
+      </w:r>
+      <w:proofErr w:type="spellEnd"/>
+      <w:r>
+        <w:t>/GDF15, or not for the sake of clarity?</w:t>
+      </w:r>
+    </w:p>
+  </w:comment>
+  <w:comment w:id="39" w:author="Molly Carter" w:date="2019-07-15T22:09:00Z" w:initials="MC">
+    <w:p>
+      <w:pPr>
+        <w:pStyle w:val="CommentText"/>
+      </w:pPr>
+      <w:r>
+        <w:rPr>
+          <w:rStyle w:val="CommentReference"/>
+        </w:rPr>
+        <w:annotationRef/>
+      </w:r>
+      <w:r>
+        <w:t>If we were to include keto in pregnancy, this could be reworded along the lines of:</w:t>
+      </w:r>
+      <w:r>
+        <w:br/>
+      </w:r>
+      <w:r>
+        <w:br/>
+      </w:r>
+      <w:r>
+        <w:rPr>
+          <w:b/>
+        </w:rPr>
+        <w:t>Examine the effect of 2 forms of calorically sufficient dietary restriction practices on maternal health.</w:t>
+      </w:r>
+      <w:r>
+        <w:rPr>
+          <w:b/>
+        </w:rPr>
+        <w:t xml:space="preserve"> </w:t>
+      </w:r>
+      <w:r>
+        <w:t xml:space="preserve"> eTRF fed dams will be compared to </w:t>
+      </w:r>
+      <w:r>
+        <w:rPr>
+          <w:i/>
+        </w:rPr>
+        <w:t>ad libitum</w:t>
+      </w:r>
+      <w:r>
+        <w:t xml:space="preserve"> fed dams as a comparison of chrono-restriction, and ketogenic diet will be compared to control diet as a comparison of macronutrient restriction in pregnancy. </w:t>
+      </w:r>
+      <w:r>
+        <w:rPr>
+          <w:i/>
+        </w:rPr>
+        <w:t xml:space="preserve">Outcomes evaluated would remain the same, except we would of course look at BOHB in the keto moms. </w:t>
+      </w:r>
+      <w:r>
+        <w:t xml:space="preserve"> </w:t>
+      </w:r>
+    </w:p>
+  </w:comment>
+  <w:comment w:id="42" w:author="Dave Bridges" w:date="2019-07-17T14:20:00Z" w:initials="DB">
+    <w:p>
+      <w:pPr>
+        <w:pStyle w:val="CommentText"/>
+      </w:pPr>
+      <w:r>
+        <w:rPr>
+          <w:rStyle w:val="CommentReference"/>
+        </w:rPr>
+        <w:annotationRef/>
+      </w:r>
+      <w:r>
+        <w:t>And mechanisms of insulin sensitivity identified?  Needs a little more depth</w:t>
+      </w:r>
+    </w:p>
+  </w:comment>
+  <w:comment w:id="53" w:author="Dave Bridges" w:date="2019-07-17T14:21:00Z" w:initials="DB">
+    <w:p>
+      <w:pPr>
+        <w:pStyle w:val="CommentText"/>
+      </w:pPr>
+      <w:r>
+        <w:rPr>
+          <w:rStyle w:val="CommentReference"/>
+        </w:rPr>
+        <w:annotationRef/>
+      </w:r>
+      <w:r>
+        <w:t xml:space="preserve">Is it supposed to be </w:t>
+      </w:r>
+      <w:proofErr w:type="gramStart"/>
+      <w:r>
+        <w:t>capitalized</w:t>
+      </w:r>
+      <w:proofErr w:type="gramEnd"/>
+    </w:p>
+  </w:comment>
+  <w:comment w:id="54" w:author="Dave Bridges" w:date="2019-07-17T14:21:00Z" w:initials="DB">
+    <w:p>
+      <w:pPr>
+        <w:pStyle w:val="CommentText"/>
+      </w:pPr>
+      <w:r>
+        <w:rPr>
+          <w:rStyle w:val="CommentReference"/>
+        </w:rPr>
+        <w:annotationRef/>
+      </w:r>
+      <w:r>
+        <w:t>Is this the official name?  We aren’t reall</w:t>
+      </w:r>
+      <w:r>
+        <w:rPr>
+          <w:noProof/>
+        </w:rPr>
+        <w:t xml:space="preserve">y </w:t>
+      </w:r>
+      <w:r>
+        <w:rPr>
+          <w:noProof/>
+        </w:rPr>
+        <w:t>r</w:t>
+      </w:r>
+      <w:r>
+        <w:rPr>
+          <w:noProof/>
+        </w:rPr>
+        <w:t>y</w:t>
+      </w:r>
+      <w:r>
+        <w:rPr>
+          <w:noProof/>
+        </w:rPr>
+        <w:t>,</w:t>
+      </w:r>
+      <w:r>
+        <w:rPr>
+          <w:noProof/>
+        </w:rPr>
+        <w:t xml:space="preserve"> </w:t>
+      </w:r>
+      <w:r>
+        <w:rPr>
+          <w:noProof/>
+        </w:rPr>
+        <w:t>j</w:t>
+      </w:r>
+      <w:r>
+        <w:rPr>
+          <w:noProof/>
+        </w:rPr>
+        <w:t>ust h</w:t>
+      </w:r>
+      <w:r>
+        <w:rPr>
+          <w:noProof/>
+        </w:rPr>
+        <w:t xml:space="preserve">te </w:t>
+      </w:r>
+      <w:r>
+        <w:rPr>
+          <w:noProof/>
+        </w:rPr>
+        <w:t>coh</w:t>
+      </w:r>
+      <w:r>
+        <w:rPr>
+          <w:noProof/>
+        </w:rPr>
+        <w:t>or</w:t>
+      </w:r>
+      <w:r>
+        <w:rPr>
+          <w:noProof/>
+        </w:rPr>
+        <w:t>t d</w:t>
+      </w:r>
+      <w:r>
+        <w:rPr>
+          <w:noProof/>
+        </w:rPr>
+        <w:t>at</w:t>
+      </w:r>
+      <w:r>
+        <w:rPr>
+          <w:noProof/>
+        </w:rPr>
+        <w:t>a</w:t>
+      </w:r>
+      <w:r>
+        <w:rPr>
+          <w:noProof/>
+        </w:rPr>
+        <w:t>.</w:t>
+      </w:r>
+    </w:p>
+  </w:comment>
+  <w:comment w:id="55" w:author="Dave Bridges" w:date="2019-07-17T14:22:00Z" w:initials="DB">
+    <w:p>
+      <w:pPr>
+        <w:pStyle w:val="CommentText"/>
+      </w:pPr>
+      <w:r>
+        <w:rPr>
+          <w:rStyle w:val="CommentReference"/>
+        </w:rPr>
+        <w:annotationRef/>
+      </w:r>
+      <w:r>
+        <w:t>Can we do gestational weight gain</w:t>
+      </w:r>
+    </w:p>
+  </w:comment>
+  <w:comment w:id="56" w:author="Molly Carter" w:date="2019-07-15T22:47:00Z" w:initials="MC">
+    <w:p>
+      <w:pPr>
+        <w:pStyle w:val="CommentText"/>
+      </w:pPr>
+      <w:r>
+        <w:rPr>
+          <w:rStyle w:val="CommentReference"/>
+        </w:rPr>
+        <w:annotationRef/>
+      </w:r>
+      <w:r>
         <w:t xml:space="preserve">I’m not in love with this, but it’s the most succinct way I’ve drawn it yet. Any feedback on this would be greatly appreciated. I also chose to use both wordings (with and without keto) for aims 2 and 3 which obviously can be changed. </w:t>
       </w:r>
+    </w:p>
+  </w:comment>
+  <w:comment w:id="57" w:author="Dave Bridges" w:date="2019-07-17T14:23:00Z" w:initials="DB">
+    <w:p>
+      <w:pPr>
+        <w:pStyle w:val="CommentText"/>
+      </w:pPr>
+      <w:r>
+        <w:rPr>
+          <w:rStyle w:val="CommentReference"/>
+        </w:rPr>
+        <w:annotationRef/>
+      </w:r>
+      <w:r>
+        <w:t xml:space="preserve">Looks fine to me, could be a little bit fancier but </w:t>
+      </w:r>
+      <w:r>
+        <w:t xml:space="preserve">maybe work on that in illustration.  </w:t>
+      </w:r>
+      <w:r>
+        <w:t xml:space="preserve">I would make there less words in the top box (just something like restricted </w:t>
+      </w:r>
+      <w:r>
+        <w:t>feeding.</w:t>
+      </w:r>
+      <w:bookmarkStart w:id="58" w:name="_GoBack"/>
+      <w:bookmarkEnd w:id="58"/>
     </w:p>
   </w:comment>
 </w:comments>
@@ -848,18 +1553,32 @@
 <file path=word/commentsExtended.xml><?xml version="1.0" encoding="utf-8"?>
 <w15:commentsEx xmlns:wpc="http://schemas.microsoft.com/office/word/2010/wordprocessingCanvas" xmlns:cx="http://schemas.microsoft.com/office/drawing/2014/chartex" xmlns:cx1="http://schemas.microsoft.com/office/drawing/2015/9/8/chartex" xmlns:cx2="http://schemas.microsoft.com/office/drawing/2015/10/21/chartex" xmlns:cx3="http://schemas.microsoft.com/office/drawing/2016/5/9/chartex" xmlns:cx4="http://schemas.microsoft.com/office/drawing/2016/5/10/chartex" xmlns:cx5="http://schemas.microsoft.com/office/drawing/2016/5/11/chartex" xmlns:cx6="http://schemas.microsoft.com/office/drawing/2016/5/12/chartex" xmlns:cx7="http://schemas.microsoft.com/office/drawing/2016/5/13/chartex" xmlns:cx8="http://schemas.microsoft.com/office/drawing/2016/5/14/chartex" xmlns:mc="http://schemas.openxmlformats.org/markup-compatibility/2006" xmlns:aink="http://schemas.microsoft.com/office/drawing/2016/ink" xmlns:am3d="http://schemas.microsoft.com/office/drawing/2017/model3d" xmlns:o="urn:schemas-microsoft-com:office:office" xmlns:r="http://schemas.openxmlformats.org/officeDocument/2006/relationships" xmlns:m="http://schemas.openxmlformats.org/officeDocument/2006/math" xmlns:v="urn:schemas-microsoft-com:vml" xmlns:wp14="http://schemas.microsoft.com/office/word/2010/wordprocessingDrawing" xmlns:wp="http://schemas.openxmlformats.org/drawingml/2006/wordprocessingDrawing" xmlns:w10="urn:schemas-microsoft-com:office:word" xmlns:w="http://schemas.openxmlformats.org/wordprocessingml/2006/main" xmlns:w14="http://schemas.microsoft.com/office/word/2010/wordml" xmlns:w15="http://schemas.microsoft.com/office/word/2012/wordml" xmlns:w16cid="http://schemas.microsoft.com/office/word/2016/wordml/cid" xmlns:w16se="http://schemas.microsoft.com/office/word/2015/wordml/symex" xmlns:wpg="http://schemas.microsoft.com/office/word/2010/wordprocessingGroup" xmlns:wpi="http://schemas.microsoft.com/office/word/2010/wordprocessingInk" xmlns:wne="http://schemas.microsoft.com/office/word/2006/wordml" xmlns:wps="http://schemas.microsoft.com/office/word/2010/wordprocessingShape" mc:Ignorable="w14 w15 w16se w16cid wp14">
   <w15:commentEx w15:paraId="33A61EB1" w15:done="0"/>
+  <w15:commentEx w15:paraId="7816E1BF" w15:done="0"/>
+  <w15:commentEx w15:paraId="279C8FD2" w15:done="0"/>
   <w15:commentEx w15:paraId="5C0FE68E" w15:done="0"/>
   <w15:commentEx w15:paraId="217C0145" w15:done="0"/>
+  <w15:commentEx w15:paraId="5931F397" w15:done="0"/>
+  <w15:commentEx w15:paraId="1F718295" w15:done="0"/>
+  <w15:commentEx w15:paraId="3F735960" w15:done="0"/>
+  <w15:commentEx w15:paraId="7E66A21C" w15:done="0"/>
   <w15:commentEx w15:paraId="3EA27A56" w15:done="0"/>
+  <w15:commentEx w15:paraId="2D254F97" w15:paraIdParent="3EA27A56" w15:done="0"/>
 </w15:commentsEx>
 </file>
 
 <file path=word/commentsIds.xml><?xml version="1.0" encoding="utf-8"?>
 <w16cid:commentsIds xmlns:wpc="http://schemas.microsoft.com/office/word/2010/wordprocessingCanvas" xmlns:cx="http://schemas.microsoft.com/office/drawing/2014/chartex" xmlns:cx1="http://schemas.microsoft.com/office/drawing/2015/9/8/chartex" xmlns:cx2="http://schemas.microsoft.com/office/drawing/2015/10/21/chartex" xmlns:cx3="http://schemas.microsoft.com/office/drawing/2016/5/9/chartex" xmlns:cx4="http://schemas.microsoft.com/office/drawing/2016/5/10/chartex" xmlns:cx5="http://schemas.microsoft.com/office/drawing/2016/5/11/chartex" xmlns:cx6="http://schemas.microsoft.com/office/drawing/2016/5/12/chartex" xmlns:cx7="http://schemas.microsoft.com/office/drawing/2016/5/13/chartex" xmlns:cx8="http://schemas.microsoft.com/office/drawing/2016/5/14/chartex" xmlns:mc="http://schemas.openxmlformats.org/markup-compatibility/2006" xmlns:aink="http://schemas.microsoft.com/office/drawing/2016/ink" xmlns:am3d="http://schemas.microsoft.com/office/drawing/2017/model3d" xmlns:o="urn:schemas-microsoft-com:office:office" xmlns:r="http://schemas.openxmlformats.org/officeDocument/2006/relationships" xmlns:m="http://schemas.openxmlformats.org/officeDocument/2006/math" xmlns:v="urn:schemas-microsoft-com:vml" xmlns:wp14="http://schemas.microsoft.com/office/word/2010/wordprocessingDrawing" xmlns:wp="http://schemas.openxmlformats.org/drawingml/2006/wordprocessingDrawing" xmlns:w10="urn:schemas-microsoft-com:office:word" xmlns:w="http://schemas.openxmlformats.org/wordprocessingml/2006/main" xmlns:w14="http://schemas.microsoft.com/office/word/2010/wordml" xmlns:w15="http://schemas.microsoft.com/office/word/2012/wordml" xmlns:w16cid="http://schemas.microsoft.com/office/word/2016/wordml/cid" xmlns:w16se="http://schemas.microsoft.com/office/word/2015/wordml/symex" xmlns:wpg="http://schemas.microsoft.com/office/word/2010/wordprocessingGroup" xmlns:wpi="http://schemas.microsoft.com/office/word/2010/wordprocessingInk" xmlns:wne="http://schemas.microsoft.com/office/word/2006/wordml" xmlns:wps="http://schemas.microsoft.com/office/word/2010/wordprocessingShape" mc:Ignorable="w14 w15 w16se w16cid wp14">
   <w16cid:commentId w16cid:paraId="33A61EB1" w16cid:durableId="20D7871A"/>
+  <w16cid:commentId w16cid:paraId="7816E1BF" w16cid:durableId="20D9ABC1"/>
+  <w16cid:commentId w16cid:paraId="279C8FD2" w16cid:durableId="20D9ABF3"/>
   <w16cid:commentId w16cid:paraId="5C0FE68E" w16cid:durableId="20D782C3"/>
   <w16cid:commentId w16cid:paraId="217C0145" w16cid:durableId="20D77813"/>
+  <w16cid:commentId w16cid:paraId="5931F397" w16cid:durableId="20D9AD17"/>
+  <w16cid:commentId w16cid:paraId="1F718295" w16cid:durableId="20D9AD57"/>
+  <w16cid:commentId w16cid:paraId="3F735960" w16cid:durableId="20D9AD61"/>
+  <w16cid:commentId w16cid:paraId="7E66A21C" w16cid:durableId="20D9ADA7"/>
   <w16cid:commentId w16cid:paraId="3EA27A56" w16cid:durableId="20D780F4"/>
+  <w16cid:commentId w16cid:paraId="2D254F97" w16cid:durableId="20D9ADDE"/>
 </w16cid:commentsIds>
 </file>
 
@@ -988,6 +1707,9 @@
 <w15:people xmlns:wpc="http://schemas.microsoft.com/office/word/2010/wordprocessingCanvas" xmlns:cx="http://schemas.microsoft.com/office/drawing/2014/chartex" xmlns:cx1="http://schemas.microsoft.com/office/drawing/2015/9/8/chartex" xmlns:cx2="http://schemas.microsoft.com/office/drawing/2015/10/21/chartex" xmlns:cx3="http://schemas.microsoft.com/office/drawing/2016/5/9/chartex" xmlns:cx4="http://schemas.microsoft.com/office/drawing/2016/5/10/chartex" xmlns:cx5="http://schemas.microsoft.com/office/drawing/2016/5/11/chartex" xmlns:cx6="http://schemas.microsoft.com/office/drawing/2016/5/12/chartex" xmlns:cx7="http://schemas.microsoft.com/office/drawing/2016/5/13/chartex" xmlns:cx8="http://schemas.microsoft.com/office/drawing/2016/5/14/chartex" xmlns:mc="http://schemas.openxmlformats.org/markup-compatibility/2006" xmlns:aink="http://schemas.microsoft.com/office/drawing/2016/ink" xmlns:am3d="http://schemas.microsoft.com/office/drawing/2017/model3d" xmlns:o="urn:schemas-microsoft-com:office:office" xmlns:r="http://schemas.openxmlformats.org/officeDocument/2006/relationships" xmlns:m="http://schemas.openxmlformats.org/officeDocument/2006/math" xmlns:v="urn:schemas-microsoft-com:vml" xmlns:wp14="http://schemas.microsoft.com/office/word/2010/wordprocessingDrawing" xmlns:wp="http://schemas.openxmlformats.org/drawingml/2006/wordprocessingDrawing" xmlns:w10="urn:schemas-microsoft-com:office:word" xmlns:w="http://schemas.openxmlformats.org/wordprocessingml/2006/main" xmlns:w14="http://schemas.microsoft.com/office/word/2010/wordml" xmlns:w15="http://schemas.microsoft.com/office/word/2012/wordml" xmlns:w16cid="http://schemas.microsoft.com/office/word/2016/wordml/cid" xmlns:w16se="http://schemas.microsoft.com/office/word/2015/wordml/symex" xmlns:wpg="http://schemas.microsoft.com/office/word/2010/wordprocessingGroup" xmlns:wpi="http://schemas.microsoft.com/office/word/2010/wordprocessingInk" xmlns:wne="http://schemas.microsoft.com/office/word/2006/wordml" xmlns:wps="http://schemas.microsoft.com/office/word/2010/wordprocessingShape" mc:Ignorable="w14 w15 w16se w16cid wp14">
   <w15:person w15:author="Molly Carter">
     <w15:presenceInfo w15:providerId="None" w15:userId="Molly Carter"/>
+  </w15:person>
+  <w15:person w15:author="Dave Bridges">
+    <w15:presenceInfo w15:providerId="Windows Live" w15:userId="4bc1184c43c78bbd"/>
   </w15:person>
 </w15:people>
 </file>
@@ -1516,6 +2238,13 @@
       <w:szCs w:val="18"/>
     </w:rPr>
   </w:style>
+  <w:style w:type="paragraph" w:styleId="Revision">
+    <w:name w:val="Revision"/>
+    <w:hidden/>
+    <w:uiPriority w:val="99"/>
+    <w:semiHidden/>
+    <w:rsid w:val="00792EEE"/>
+  </w:style>
 </w:styles>
 </file>
 

</xml_diff>

<commit_message>
clarified language, updated citations, and refined graphic of aims
</commit_message>
<xml_diff>
--- a/Molly Preliminary Exam/aims page.docx
+++ b/Molly Preliminary Exam/aims page.docx
@@ -5,50 +5,105 @@
     <w:p>
       <w:pPr>
         <w:rPr>
-          <w:rFonts w:ascii="Times New Roman" w:hAnsi="Times New Roman" w:cs="Times New Roman"/>
-        </w:rPr>
-      </w:pPr>
-      <w:commentRangeStart w:id="0"/>
+          <w:rPrChange w:id="0" w:author="Molly Carter" w:date="2019-07-22T11:03:00Z">
+            <w:rPr>
+              <w:rFonts w:ascii="Times New Roman" w:hAnsi="Times New Roman" w:cs="Times New Roman"/>
+            </w:rPr>
+          </w:rPrChange>
+        </w:rPr>
+      </w:pPr>
+      <w:commentRangeStart w:id="1"/>
       <w:r>
         <w:rPr>
           <w:rFonts w:ascii="Times New Roman" w:hAnsi="Times New Roman" w:cs="Times New Roman"/>
         </w:rPr>
         <w:t xml:space="preserve">Pregnancy is a critical period of development, for both mother and fetus, and is accompanied by transient insulin </w:t>
       </w:r>
-      <w:commentRangeEnd w:id="0"/>
+      <w:commentRangeEnd w:id="1"/>
       <w:r>
         <w:rPr>
           <w:rStyle w:val="CommentReference"/>
         </w:rPr>
-        <w:commentReference w:id="0"/>
-      </w:r>
-      <w:r>
-        <w:rPr>
-          <w:rFonts w:ascii="Times New Roman" w:hAnsi="Times New Roman" w:cs="Times New Roman"/>
-        </w:rPr>
-        <w:t xml:space="preserve">resistance and adipose tissue accumulation (Musial et al., 2016; Pipe et al., 1979). This insulin resistance and propensity for energy conservation also may be modified by maternal diet and environmental stressors. The timing of feeding is an aspect of diet that is gaining more consideration as a modifiable behavior for improving metabolic health, including being named a priority for the next iteration of the dietary guidelines for Americans </w:t>
-      </w:r>
-      <w:commentRangeStart w:id="1"/>
-      <w:r>
-        <w:rPr>
-          <w:rFonts w:ascii="Times New Roman" w:hAnsi="Times New Roman" w:cs="Times New Roman"/>
-        </w:rPr>
-        <w:t xml:space="preserve">(I’ll find this reference tomorrow). </w:t>
-      </w:r>
-      <w:commentRangeEnd w:id="1"/>
+        <w:commentReference w:id="1"/>
+      </w:r>
+      <w:r>
+        <w:rPr>
+          <w:rFonts w:ascii="Times New Roman" w:hAnsi="Times New Roman" w:cs="Times New Roman"/>
+        </w:rPr>
+        <w:t xml:space="preserve">resistance and adipose tissue accumulation (Musial et al., 2016; Pipe et al., 1979). This insulin resistance and propensity for energy conservation also may be modified by maternal diet and environmental stressors. The timing of feeding is an aspect of diet that is gaining more consideration as a modifiable behavior for improving metabolic health, including </w:t>
+      </w:r>
+      <w:del w:id="2" w:author="Molly Carter" w:date="2019-07-22T11:02:00Z">
+        <w:r>
+          <w:rPr>
+            <w:rFonts w:ascii="Times New Roman" w:hAnsi="Times New Roman" w:cs="Times New Roman"/>
+          </w:rPr>
+          <w:delText>being named a priority</w:delText>
+        </w:r>
+      </w:del>
+      <w:ins w:id="3" w:author="Molly Carter" w:date="2019-07-22T11:02:00Z">
+        <w:r>
+          <w:rPr>
+            <w:rFonts w:ascii="Times New Roman" w:hAnsi="Times New Roman" w:cs="Times New Roman"/>
+          </w:rPr>
+          <w:t xml:space="preserve">establishing a subcommittee on eating </w:t>
+        </w:r>
+        <w:proofErr w:type="spellStart"/>
+        <w:r>
+          <w:rPr>
+            <w:rFonts w:ascii="Times New Roman" w:hAnsi="Times New Roman" w:cs="Times New Roman"/>
+          </w:rPr>
+          <w:t>frequeny</w:t>
+        </w:r>
+      </w:ins>
+      <w:proofErr w:type="spellEnd"/>
+      <w:r>
+        <w:rPr>
+          <w:rFonts w:ascii="Times New Roman" w:hAnsi="Times New Roman" w:cs="Times New Roman"/>
+        </w:rPr>
+        <w:t xml:space="preserve"> for the next iteration of the dietary guidelines for Americans</w:t>
+      </w:r>
+      <w:commentRangeStart w:id="4"/>
+      <w:del w:id="5" w:author="Molly Carter" w:date="2019-07-22T11:02:00Z">
+        <w:r>
+          <w:rPr>
+            <w:rFonts w:ascii="Times New Roman" w:hAnsi="Times New Roman" w:cs="Times New Roman"/>
+          </w:rPr>
+          <w:delText xml:space="preserve"> (</w:delText>
+        </w:r>
+      </w:del>
+      <w:ins w:id="6" w:author="Molly Carter" w:date="2019-07-22T11:03:00Z">
+        <w:r>
+          <w:t>(dietaryguidelines.gov</w:t>
+        </w:r>
+      </w:ins>
+      <w:del w:id="7" w:author="Molly Carter" w:date="2019-07-21T11:52:00Z">
+        <w:r>
+          <w:rPr>
+            <w:rFonts w:ascii="Times New Roman" w:hAnsi="Times New Roman" w:cs="Times New Roman"/>
+          </w:rPr>
+          <w:delText>I’ll find this reference tomorrow</w:delText>
+        </w:r>
+      </w:del>
+      <w:r>
+        <w:rPr>
+          <w:rFonts w:ascii="Times New Roman" w:hAnsi="Times New Roman" w:cs="Times New Roman"/>
+        </w:rPr>
+        <w:t>)</w:t>
+      </w:r>
+      <w:commentRangeEnd w:id="4"/>
       <w:r>
         <w:rPr>
           <w:rStyle w:val="CommentReference"/>
         </w:rPr>
-        <w:commentReference w:id="1"/>
-      </w:r>
-      <w:r>
-        <w:rPr>
-          <w:rFonts w:ascii="Times New Roman" w:hAnsi="Times New Roman" w:cs="Times New Roman"/>
-        </w:rPr>
-        <w:t xml:space="preserve">Recent studies have detailed the benefits of </w:t>
-      </w:r>
-      <w:del w:id="2" w:author="Dave Bridges" w:date="2019-07-17T14:15:00Z">
+        <w:commentReference w:id="4"/>
+      </w:r>
+      <w:r>
+        <w:rPr>
+          <w:rFonts w:ascii="Times New Roman" w:hAnsi="Times New Roman" w:cs="Times New Roman"/>
+        </w:rPr>
+        <w:t xml:space="preserve">. Recent studies have detailed the benefits of </w:t>
+      </w:r>
+      <w:del w:id="8" w:author="Dave Bridges" w:date="2019-07-17T14:15:00Z">
         <w:r>
           <w:rPr>
             <w:rFonts w:ascii="Times New Roman" w:hAnsi="Times New Roman" w:cs="Times New Roman"/>
@@ -62,47 +117,69 @@
         </w:rPr>
         <w:t>time-restricted feeding (</w:t>
       </w:r>
+      <w:del w:id="9" w:author="Molly Carter" w:date="2019-07-21T11:52:00Z">
+        <w:r>
+          <w:rPr>
+            <w:rFonts w:ascii="Times New Roman" w:hAnsi="Times New Roman" w:cs="Times New Roman"/>
+          </w:rPr>
+          <w:delText>e</w:delText>
+        </w:r>
+      </w:del>
+      <w:r>
+        <w:rPr>
+          <w:rFonts w:ascii="Times New Roman" w:hAnsi="Times New Roman" w:cs="Times New Roman"/>
+        </w:rPr>
+        <w:t xml:space="preserve">TRF) in improving chronic disease-related outcomes like insulin resistance (Gabel et al., 2018; Sutton et al., 2018), and high blood pressure </w:t>
+      </w:r>
+      <w:commentRangeStart w:id="10"/>
+      <w:r>
+        <w:rPr>
+          <w:rFonts w:ascii="Times New Roman" w:hAnsi="Times New Roman" w:cs="Times New Roman"/>
+        </w:rPr>
+        <w:t xml:space="preserve">(Gabel et al., 2018; </w:t>
+      </w:r>
       <w:proofErr w:type="spellStart"/>
       <w:r>
         <w:rPr>
           <w:rFonts w:ascii="Times New Roman" w:hAnsi="Times New Roman" w:cs="Times New Roman"/>
         </w:rPr>
-        <w:t>eTRF</w:t>
+        <w:t>Stote</w:t>
       </w:r>
       <w:proofErr w:type="spellEnd"/>
       <w:r>
         <w:rPr>
           <w:rFonts w:ascii="Times New Roman" w:hAnsi="Times New Roman" w:cs="Times New Roman"/>
         </w:rPr>
-        <w:t xml:space="preserve">) in improving chronic disease-related outcomes like insulin resistance (Gabel et al., 2018; Sutton et al., 2018), and high blood pressure </w:t>
-      </w:r>
-      <w:commentRangeStart w:id="3"/>
-      <w:r>
-        <w:rPr>
-          <w:rFonts w:ascii="Times New Roman" w:hAnsi="Times New Roman" w:cs="Times New Roman"/>
-        </w:rPr>
-        <w:t xml:space="preserve">(Gabel et al., 2018; </w:t>
-      </w:r>
-      <w:proofErr w:type="spellStart"/>
-      <w:r>
-        <w:rPr>
-          <w:rFonts w:ascii="Times New Roman" w:hAnsi="Times New Roman" w:cs="Times New Roman"/>
-        </w:rPr>
-        <w:t>Stote</w:t>
-      </w:r>
-      <w:proofErr w:type="spellEnd"/>
-      <w:r>
-        <w:rPr>
-          <w:rFonts w:ascii="Times New Roman" w:hAnsi="Times New Roman" w:cs="Times New Roman"/>
-        </w:rPr>
-        <w:t xml:space="preserve"> et al., 2007). </w:t>
-      </w:r>
-      <w:commentRangeEnd w:id="3"/>
+        <w:t xml:space="preserve"> et al., 2007</w:t>
+      </w:r>
+      <w:ins w:id="11" w:author="Molly Carter" w:date="2019-07-22T11:06:00Z">
+        <w:r>
+          <w:rPr>
+            <w:rFonts w:ascii="Times New Roman" w:hAnsi="Times New Roman" w:cs="Times New Roman"/>
+          </w:rPr>
+          <w:t>, Sutt</w:t>
+        </w:r>
+      </w:ins>
+      <w:ins w:id="12" w:author="Molly Carter" w:date="2019-07-22T11:07:00Z">
+        <w:r>
+          <w:rPr>
+            <w:rFonts w:ascii="Times New Roman" w:hAnsi="Times New Roman" w:cs="Times New Roman"/>
+          </w:rPr>
+          <w:t>on et al, 2018</w:t>
+        </w:r>
+      </w:ins>
+      <w:r>
+        <w:rPr>
+          <w:rFonts w:ascii="Times New Roman" w:hAnsi="Times New Roman" w:cs="Times New Roman"/>
+        </w:rPr>
+        <w:t xml:space="preserve">). </w:t>
+      </w:r>
+      <w:commentRangeEnd w:id="10"/>
       <w:r>
         <w:rPr>
           <w:rStyle w:val="CommentReference"/>
         </w:rPr>
-        <w:commentReference w:id="3"/>
+        <w:commentReference w:id="10"/>
       </w:r>
       <w:r>
         <w:rPr>
@@ -110,7 +187,7 @@
         </w:rPr>
         <w:t>Only one study of eTRF during pregnancy has been completed thus far</w:t>
       </w:r>
-      <w:ins w:id="4" w:author="Dave Bridges" w:date="2019-07-17T14:15:00Z">
+      <w:ins w:id="13" w:author="Dave Bridges" w:date="2019-07-17T14:15:00Z">
         <w:r>
           <w:rPr>
             <w:rFonts w:ascii="Times New Roman" w:hAnsi="Times New Roman" w:cs="Times New Roman"/>
@@ -183,7 +260,7 @@
           <w:rFonts w:ascii="Times New Roman" w:hAnsi="Times New Roman" w:cs="Times New Roman"/>
         </w:rPr>
       </w:pPr>
-      <w:del w:id="5" w:author="Dave Bridges" w:date="2019-07-17T14:15:00Z">
+      <w:del w:id="14" w:author="Dave Bridges" w:date="2019-07-17T14:15:00Z">
         <w:r>
           <w:rPr>
             <w:rFonts w:ascii="Times New Roman" w:hAnsi="Times New Roman" w:cs="Times New Roman"/>
@@ -191,7 +268,7 @@
           <w:delText>ways</w:delText>
         </w:r>
       </w:del>
-      <w:ins w:id="6" w:author="Dave Bridges" w:date="2019-07-17T14:15:00Z">
+      <w:ins w:id="15" w:author="Dave Bridges" w:date="2019-07-17T14:15:00Z">
         <w:r>
           <w:rPr>
             <w:rFonts w:ascii="Times New Roman" w:hAnsi="Times New Roman" w:cs="Times New Roman"/>
@@ -205,7 +282,7 @@
         </w:rPr>
         <w:t xml:space="preserve">; </w:t>
       </w:r>
-      <w:del w:id="7" w:author="Dave Bridges" w:date="2019-07-17T14:16:00Z">
+      <w:del w:id="16" w:author="Dave Bridges" w:date="2019-07-17T14:16:00Z">
         <w:r>
           <w:rPr>
             <w:rFonts w:ascii="Times New Roman" w:hAnsi="Times New Roman" w:cs="Times New Roman"/>
@@ -213,7 +290,7 @@
           <w:delText xml:space="preserve">such </w:delText>
         </w:r>
       </w:del>
-      <w:ins w:id="8" w:author="Dave Bridges" w:date="2019-07-17T14:16:00Z">
+      <w:ins w:id="17" w:author="Dave Bridges" w:date="2019-07-17T14:16:00Z">
         <w:r>
           <w:rPr>
             <w:rFonts w:ascii="Times New Roman" w:hAnsi="Times New Roman" w:cs="Times New Roman"/>
@@ -221,7 +298,7 @@
           <w:t>including</w:t>
         </w:r>
       </w:ins>
-      <w:del w:id="9" w:author="Dave Bridges" w:date="2019-07-17T14:16:00Z">
+      <w:del w:id="18" w:author="Dave Bridges" w:date="2019-07-17T14:16:00Z">
         <w:r>
           <w:rPr>
             <w:rFonts w:ascii="Times New Roman" w:hAnsi="Times New Roman" w:cs="Times New Roman"/>
@@ -235,7 +312,7 @@
         </w:rPr>
         <w:t xml:space="preserve"> food insecurity, hyperemesis gravidarum, </w:t>
       </w:r>
-      <w:del w:id="10" w:author="Dave Bridges" w:date="2019-07-17T14:16:00Z">
+      <w:del w:id="19" w:author="Dave Bridges" w:date="2019-07-17T14:16:00Z">
         <w:r>
           <w:rPr>
             <w:rFonts w:ascii="Times New Roman" w:hAnsi="Times New Roman" w:cs="Times New Roman"/>
@@ -249,7 +326,7 @@
         </w:rPr>
         <w:t xml:space="preserve">observing Ramadan, </w:t>
       </w:r>
-      <w:del w:id="11" w:author="Dave Bridges" w:date="2019-07-17T14:16:00Z">
+      <w:del w:id="20" w:author="Dave Bridges" w:date="2019-07-17T14:16:00Z">
         <w:r>
           <w:rPr>
             <w:rFonts w:ascii="Times New Roman" w:hAnsi="Times New Roman" w:cs="Times New Roman"/>
@@ -263,7 +340,7 @@
         </w:rPr>
         <w:t>engaging in shift work</w:t>
       </w:r>
-      <w:ins w:id="12" w:author="Dave Bridges" w:date="2019-07-17T14:16:00Z">
+      <w:ins w:id="21" w:author="Dave Bridges" w:date="2019-07-17T14:16:00Z">
         <w:r>
           <w:rPr>
             <w:rFonts w:ascii="Times New Roman" w:hAnsi="Times New Roman" w:cs="Times New Roman"/>
@@ -289,7 +366,7 @@
         </w:rPr>
         <w:t xml:space="preserve">these </w:t>
       </w:r>
-      <w:del w:id="13" w:author="Dave Bridges" w:date="2019-07-17T14:16:00Z">
+      <w:del w:id="22" w:author="Dave Bridges" w:date="2019-07-17T14:16:00Z">
         <w:r>
           <w:rPr>
             <w:rFonts w:ascii="Times New Roman" w:hAnsi="Times New Roman" w:cs="Times New Roman"/>
@@ -309,12 +386,12 @@
         </w:rPr>
         <w:t xml:space="preserve">I will test the hypothesis that </w:t>
       </w:r>
-      <w:del w:id="14" w:author="Dave Bridges" w:date="2019-07-17T14:16:00Z">
+      <w:del w:id="23" w:author="Dave Bridges" w:date="2019-07-17T14:16:00Z">
         <w:r>
           <w:rPr>
             <w:rFonts w:ascii="Times New Roman" w:hAnsi="Times New Roman" w:cs="Times New Roman"/>
             <w:b/>
-            <w:rPrChange w:id="15" w:author="Dave Bridges" w:date="2019-07-17T14:17:00Z">
+            <w:rPrChange w:id="24" w:author="Dave Bridges" w:date="2019-07-17T14:17:00Z">
               <w:rPr>
                 <w:rFonts w:ascii="Times New Roman" w:hAnsi="Times New Roman" w:cs="Times New Roman"/>
               </w:rPr>
@@ -326,7 +403,7 @@
           <w:rPr>
             <w:rFonts w:ascii="Times New Roman" w:hAnsi="Times New Roman" w:cs="Times New Roman"/>
             <w:b/>
-            <w:rPrChange w:id="16" w:author="Dave Bridges" w:date="2019-07-17T14:17:00Z">
+            <w:rPrChange w:id="25" w:author="Dave Bridges" w:date="2019-07-17T14:17:00Z">
               <w:rPr>
                 <w:rFonts w:ascii="Times New Roman" w:hAnsi="Times New Roman" w:cs="Times New Roman"/>
               </w:rPr>
@@ -339,7 +416,7 @@
         <w:rPr>
           <w:rFonts w:ascii="Times New Roman" w:hAnsi="Times New Roman" w:cs="Times New Roman"/>
           <w:b/>
-          <w:rPrChange w:id="17" w:author="Dave Bridges" w:date="2019-07-17T14:17:00Z">
+          <w:rPrChange w:id="26" w:author="Dave Bridges" w:date="2019-07-17T14:17:00Z">
             <w:rPr>
               <w:rFonts w:ascii="Times New Roman" w:hAnsi="Times New Roman" w:cs="Times New Roman"/>
             </w:rPr>
@@ -351,7 +428,7 @@
         <w:rPr>
           <w:rFonts w:ascii="Times New Roman" w:hAnsi="Times New Roman" w:cs="Times New Roman"/>
           <w:b/>
-          <w:rPrChange w:id="18" w:author="Dave Bridges" w:date="2019-07-17T14:17:00Z">
+          <w:rPrChange w:id="27" w:author="Dave Bridges" w:date="2019-07-17T14:17:00Z">
             <w:rPr>
               <w:rFonts w:ascii="Times New Roman" w:hAnsi="Times New Roman" w:cs="Times New Roman"/>
             </w:rPr>
@@ -363,7 +440,7 @@
         <w:rPr>
           <w:rFonts w:ascii="Times New Roman" w:hAnsi="Times New Roman" w:cs="Times New Roman"/>
           <w:b/>
-          <w:rPrChange w:id="19" w:author="Dave Bridges" w:date="2019-07-17T14:17:00Z">
+          <w:rPrChange w:id="28" w:author="Dave Bridges" w:date="2019-07-17T14:17:00Z">
             <w:rPr>
               <w:rFonts w:ascii="Times New Roman" w:hAnsi="Times New Roman" w:cs="Times New Roman"/>
             </w:rPr>
@@ -377,7 +454,7 @@
         </w:rPr>
         <w:t xml:space="preserve">. Further, in the setting of early time-restricted feeding (eTRF), insulin resistance in pregnancy will be lessened, which will improve </w:t>
       </w:r>
-      <w:del w:id="20" w:author="Dave Bridges" w:date="2019-07-17T14:17:00Z">
+      <w:del w:id="29" w:author="Dave Bridges" w:date="2019-07-17T14:17:00Z">
         <w:r>
           <w:rPr>
             <w:rFonts w:ascii="Times New Roman" w:hAnsi="Times New Roman" w:cs="Times New Roman"/>
@@ -391,7 +468,7 @@
         </w:rPr>
         <w:t>insulin sensitivity and confer resistance to high fat diet feeding</w:t>
       </w:r>
-      <w:ins w:id="21" w:author="Dave Bridges" w:date="2019-07-17T14:17:00Z">
+      <w:ins w:id="30" w:author="Dave Bridges" w:date="2019-07-17T14:17:00Z">
         <w:r>
           <w:rPr>
             <w:rFonts w:ascii="Times New Roman" w:hAnsi="Times New Roman" w:cs="Times New Roman"/>
@@ -428,7 +505,7 @@
           <w:rFonts w:ascii="Times New Roman" w:hAnsi="Times New Roman" w:cs="Times New Roman"/>
         </w:rPr>
       </w:pPr>
-      <w:commentRangeStart w:id="22"/>
+      <w:commentRangeStart w:id="31"/>
       <w:r>
         <w:rPr>
           <w:rFonts w:ascii="Times New Roman" w:hAnsi="Times New Roman" w:cs="Times New Roman"/>
@@ -436,7 +513,7 @@
         </w:rPr>
         <w:t xml:space="preserve">Aim 1: </w:t>
       </w:r>
-      <w:commentRangeEnd w:id="22"/>
+      <w:commentRangeEnd w:id="31"/>
       <w:r>
         <w:rPr>
           <w:rStyle w:val="CommentReference"/>
@@ -444,9 +521,9 @@
           <w:sz w:val="24"/>
           <w:szCs w:val="24"/>
         </w:rPr>
-        <w:commentReference w:id="22"/>
-      </w:r>
-      <w:del w:id="23" w:author="Dave Bridges" w:date="2019-07-17T14:17:00Z">
+        <w:commentReference w:id="31"/>
+      </w:r>
+      <w:del w:id="32" w:author="Dave Bridges" w:date="2019-07-17T14:17:00Z">
         <w:r>
           <w:rPr>
             <w:rFonts w:ascii="Times New Roman" w:hAnsi="Times New Roman" w:cs="Times New Roman"/>
@@ -455,7 +532,7 @@
           <w:delText xml:space="preserve">Evaluate </w:delText>
         </w:r>
       </w:del>
-      <w:ins w:id="24" w:author="Dave Bridges" w:date="2019-07-17T14:18:00Z">
+      <w:ins w:id="33" w:author="Dave Bridges" w:date="2019-07-17T14:18:00Z">
         <w:r>
           <w:rPr>
             <w:rFonts w:ascii="Times New Roman" w:hAnsi="Times New Roman" w:cs="Times New Roman"/>
@@ -464,7 +541,7 @@
           <w:t>Identify</w:t>
         </w:r>
       </w:ins>
-      <w:ins w:id="25" w:author="Dave Bridges" w:date="2019-07-17T14:17:00Z">
+      <w:ins w:id="34" w:author="Dave Bridges" w:date="2019-07-17T14:17:00Z">
         <w:r>
           <w:rPr>
             <w:rFonts w:ascii="Times New Roman" w:hAnsi="Times New Roman" w:cs="Times New Roman"/>
@@ -480,7 +557,7 @@
         </w:rPr>
         <w:t xml:space="preserve">the </w:t>
       </w:r>
-      <w:del w:id="26" w:author="Dave Bridges" w:date="2019-07-17T14:18:00Z">
+      <w:del w:id="35" w:author="Dave Bridges" w:date="2019-07-17T14:18:00Z">
         <w:r>
           <w:rPr>
             <w:rFonts w:ascii="Times New Roman" w:hAnsi="Times New Roman" w:cs="Times New Roman"/>
@@ -489,7 +566,7 @@
           <w:delText xml:space="preserve">molecular </w:delText>
         </w:r>
       </w:del>
-      <w:ins w:id="27" w:author="Dave Bridges" w:date="2019-07-17T14:18:00Z">
+      <w:ins w:id="36" w:author="Dave Bridges" w:date="2019-07-17T14:18:00Z">
         <w:r>
           <w:rPr>
             <w:rFonts w:ascii="Times New Roman" w:hAnsi="Times New Roman" w:cs="Times New Roman"/>
@@ -505,7 +582,7 @@
           <w:t xml:space="preserve"> </w:t>
         </w:r>
       </w:ins>
-      <w:del w:id="28" w:author="Dave Bridges" w:date="2019-07-17T14:17:00Z">
+      <w:del w:id="37" w:author="Dave Bridges" w:date="2019-07-17T14:17:00Z">
         <w:r>
           <w:rPr>
             <w:rFonts w:ascii="Times New Roman" w:hAnsi="Times New Roman" w:cs="Times New Roman"/>
@@ -514,7 +591,7 @@
           <w:delText xml:space="preserve">components </w:delText>
         </w:r>
       </w:del>
-      <w:ins w:id="29" w:author="Dave Bridges" w:date="2019-07-17T14:17:00Z">
+      <w:ins w:id="38" w:author="Dave Bridges" w:date="2019-07-17T14:17:00Z">
         <w:r>
           <w:rPr>
             <w:rFonts w:ascii="Times New Roman" w:hAnsi="Times New Roman" w:cs="Times New Roman"/>
@@ -537,7 +614,7 @@
         </w:rPr>
         <w:t xml:space="preserve">contributing to </w:t>
       </w:r>
-      <w:del w:id="30" w:author="Dave Bridges" w:date="2019-07-17T14:17:00Z">
+      <w:del w:id="39" w:author="Dave Bridges" w:date="2019-07-17T14:17:00Z">
         <w:r>
           <w:rPr>
             <w:rFonts w:ascii="Times New Roman" w:hAnsi="Times New Roman" w:cs="Times New Roman"/>
@@ -560,7 +637,7 @@
         </w:rPr>
         <w:t>energy conservation</w:t>
       </w:r>
-      <w:del w:id="31" w:author="Dave Bridges" w:date="2019-07-17T14:18:00Z">
+      <w:del w:id="40" w:author="Dave Bridges" w:date="2019-07-17T14:18:00Z">
         <w:r>
           <w:rPr>
             <w:rFonts w:ascii="Times New Roman" w:hAnsi="Times New Roman" w:cs="Times New Roman"/>
@@ -569,7 +646,7 @@
           <w:delText>,</w:delText>
         </w:r>
       </w:del>
-      <w:ins w:id="32" w:author="Dave Bridges" w:date="2019-07-17T14:18:00Z">
+      <w:ins w:id="41" w:author="Dave Bridges" w:date="2019-07-17T14:18:00Z">
         <w:r>
           <w:rPr>
             <w:rFonts w:ascii="Times New Roman" w:hAnsi="Times New Roman" w:cs="Times New Roman"/>
@@ -585,7 +662,7 @@
         </w:rPr>
         <w:t xml:space="preserve"> insulin resistance</w:t>
       </w:r>
-      <w:del w:id="33" w:author="Dave Bridges" w:date="2019-07-17T14:18:00Z">
+      <w:del w:id="42" w:author="Dave Bridges" w:date="2019-07-17T14:18:00Z">
         <w:r>
           <w:rPr>
             <w:rFonts w:ascii="Times New Roman" w:hAnsi="Times New Roman" w:cs="Times New Roman"/>
@@ -614,7 +691,7 @@
         </w:rPr>
         <w:t xml:space="preserve">Age matched pregnant and non-pregnant female mice will be compared in this study. Energy expenditure, insulin sensitivity, and </w:t>
       </w:r>
-      <w:ins w:id="34" w:author="Dave Bridges" w:date="2019-07-17T14:18:00Z">
+      <w:ins w:id="43" w:author="Dave Bridges" w:date="2019-07-17T14:18:00Z">
         <w:r>
           <w:rPr>
             <w:rFonts w:ascii="Times New Roman" w:hAnsi="Times New Roman" w:cs="Times New Roman"/>
@@ -628,7 +705,7 @@
         </w:rPr>
         <w:t xml:space="preserve">absorptive </w:t>
       </w:r>
-      <w:del w:id="35" w:author="Dave Bridges" w:date="2019-07-17T14:18:00Z">
+      <w:del w:id="44" w:author="Dave Bridges" w:date="2019-07-17T14:18:00Z">
         <w:r>
           <w:rPr>
             <w:rFonts w:ascii="Times New Roman" w:hAnsi="Times New Roman" w:cs="Times New Roman"/>
@@ -636,7 +713,7 @@
           <w:delText xml:space="preserve">capacity </w:delText>
         </w:r>
       </w:del>
-      <w:ins w:id="36" w:author="Dave Bridges" w:date="2019-07-17T14:18:00Z">
+      <w:ins w:id="45" w:author="Dave Bridges" w:date="2019-07-17T14:18:00Z">
         <w:r>
           <w:rPr>
             <w:rFonts w:ascii="Times New Roman" w:hAnsi="Times New Roman" w:cs="Times New Roman"/>
@@ -656,7 +733,7 @@
         </w:rPr>
         <w:t xml:space="preserve">will be </w:t>
       </w:r>
-      <w:del w:id="37" w:author="Dave Bridges" w:date="2019-07-17T14:18:00Z">
+      <w:del w:id="46" w:author="Dave Bridges" w:date="2019-07-17T14:18:00Z">
         <w:r>
           <w:rPr>
             <w:rFonts w:ascii="Times New Roman" w:hAnsi="Times New Roman" w:cs="Times New Roman"/>
@@ -664,7 +741,7 @@
           <w:delText>compared</w:delText>
         </w:r>
       </w:del>
-      <w:ins w:id="38" w:author="Dave Bridges" w:date="2019-07-17T14:18:00Z">
+      <w:ins w:id="47" w:author="Dave Bridges" w:date="2019-07-17T14:18:00Z">
         <w:r>
           <w:rPr>
             <w:rFonts w:ascii="Times New Roman" w:hAnsi="Times New Roman" w:cs="Times New Roman"/>
@@ -686,7 +763,7 @@
           <w:b/>
         </w:rPr>
       </w:pPr>
-      <w:commentRangeStart w:id="39"/>
+      <w:commentRangeStart w:id="48"/>
       <w:r>
         <w:rPr>
           <w:rFonts w:ascii="Times New Roman" w:hAnsi="Times New Roman" w:cs="Times New Roman"/>
@@ -729,7 +806,7 @@
         </w:rPr>
         <w:t xml:space="preserve">health. </w:t>
       </w:r>
-      <w:commentRangeEnd w:id="39"/>
+      <w:commentRangeEnd w:id="48"/>
       <w:r>
         <w:rPr>
           <w:rStyle w:val="CommentReference"/>
@@ -737,7 +814,7 @@
           <w:sz w:val="24"/>
           <w:szCs w:val="24"/>
         </w:rPr>
-        <w:commentReference w:id="39"/>
+        <w:commentReference w:id="48"/>
       </w:r>
       <w:r>
         <w:rPr>
@@ -745,7 +822,7 @@
         </w:rPr>
         <w:t xml:space="preserve">Dams exposed to </w:t>
       </w:r>
-      <w:del w:id="40" w:author="Dave Bridges" w:date="2019-07-17T14:19:00Z">
+      <w:del w:id="49" w:author="Dave Bridges" w:date="2019-07-17T14:19:00Z">
         <w:r>
           <w:rPr>
             <w:rFonts w:ascii="Times New Roman" w:hAnsi="Times New Roman" w:cs="Times New Roman"/>
@@ -759,7 +836,7 @@
         </w:rPr>
         <w:t xml:space="preserve">time-restricted feeding </w:t>
       </w:r>
-      <w:ins w:id="41" w:author="Dave Bridges" w:date="2019-07-17T14:19:00Z">
+      <w:ins w:id="50" w:author="Dave Bridges" w:date="2019-07-17T14:19:00Z">
         <w:r>
           <w:rPr>
             <w:rFonts w:ascii="Times New Roman" w:hAnsi="Times New Roman" w:cs="Times New Roman"/>
@@ -810,8 +887,8 @@
         </w:rPr>
         <w:t xml:space="preserve">gth will be </w:t>
       </w:r>
-      <w:commentRangeStart w:id="42"/>
-      <w:del w:id="43" w:author="Dave Bridges" w:date="2019-07-17T14:19:00Z">
+      <w:commentRangeStart w:id="51"/>
+      <w:del w:id="52" w:author="Dave Bridges" w:date="2019-07-17T14:19:00Z">
         <w:r>
           <w:rPr>
             <w:rFonts w:ascii="Times New Roman" w:hAnsi="Times New Roman" w:cs="Times New Roman"/>
@@ -819,7 +896,7 @@
           <w:delText>measured</w:delText>
         </w:r>
       </w:del>
-      <w:ins w:id="44" w:author="Dave Bridges" w:date="2019-07-17T14:19:00Z">
+      <w:ins w:id="53" w:author="Dave Bridges" w:date="2019-07-17T14:19:00Z">
         <w:r>
           <w:rPr>
             <w:rFonts w:ascii="Times New Roman" w:hAnsi="Times New Roman" w:cs="Times New Roman"/>
@@ -827,13 +904,13 @@
           <w:t>evaluated</w:t>
         </w:r>
       </w:ins>
-      <w:commentRangeEnd w:id="42"/>
-      <w:ins w:id="45" w:author="Dave Bridges" w:date="2019-07-17T14:20:00Z">
+      <w:commentRangeEnd w:id="51"/>
+      <w:ins w:id="54" w:author="Dave Bridges" w:date="2019-07-17T14:20:00Z">
         <w:r>
           <w:rPr>
             <w:rStyle w:val="CommentReference"/>
           </w:rPr>
-          <w:commentReference w:id="42"/>
+          <w:commentReference w:id="51"/>
         </w:r>
       </w:ins>
       <w:r>
@@ -875,7 +952,7 @@
         </w:rPr>
         <w:t>Pups of dams exposed to</w:t>
       </w:r>
-      <w:del w:id="46" w:author="Dave Bridges" w:date="2019-07-17T14:20:00Z">
+      <w:del w:id="55" w:author="Dave Bridges" w:date="2019-07-17T14:20:00Z">
         <w:r>
           <w:rPr>
             <w:rFonts w:ascii="Times New Roman" w:hAnsi="Times New Roman" w:cs="Times New Roman"/>
@@ -889,7 +966,7 @@
         </w:rPr>
         <w:t xml:space="preserve"> time-restricted feeding will be compared to pups of ad libitum fed dams. Survival</w:t>
       </w:r>
-      <w:ins w:id="47" w:author="Dave Bridges" w:date="2019-07-17T14:20:00Z">
+      <w:ins w:id="56" w:author="Dave Bridges" w:date="2019-07-17T14:20:00Z">
         <w:r>
           <w:rPr>
             <w:rFonts w:ascii="Times New Roman" w:hAnsi="Times New Roman" w:cs="Times New Roman"/>
@@ -903,7 +980,7 @@
         </w:rPr>
         <w:t xml:space="preserve">, birthweight, body composition, insulin sensitivity and </w:t>
       </w:r>
-      <w:del w:id="48" w:author="Dave Bridges" w:date="2019-07-17T14:20:00Z">
+      <w:del w:id="57" w:author="Dave Bridges" w:date="2019-07-17T14:20:00Z">
         <w:r>
           <w:rPr>
             <w:rFonts w:ascii="Times New Roman" w:hAnsi="Times New Roman" w:cs="Times New Roman"/>
@@ -911,7 +988,7 @@
           <w:delText xml:space="preserve">resistance </w:delText>
         </w:r>
       </w:del>
-      <w:ins w:id="49" w:author="Dave Bridges" w:date="2019-07-17T14:20:00Z">
+      <w:ins w:id="58" w:author="Dave Bridges" w:date="2019-07-17T14:20:00Z">
         <w:r>
           <w:rPr>
             <w:rFonts w:ascii="Times New Roman" w:hAnsi="Times New Roman" w:cs="Times New Roman"/>
@@ -931,7 +1008,7 @@
         </w:rPr>
         <w:t xml:space="preserve">to a high fat diet will be </w:t>
       </w:r>
-      <w:del w:id="50" w:author="Dave Bridges" w:date="2019-07-17T14:20:00Z">
+      <w:del w:id="59" w:author="Dave Bridges" w:date="2019-07-17T14:20:00Z">
         <w:r>
           <w:rPr>
             <w:rFonts w:ascii="Times New Roman" w:hAnsi="Times New Roman" w:cs="Times New Roman"/>
@@ -939,7 +1016,7 @@
           <w:delText>measure</w:delText>
         </w:r>
       </w:del>
-      <w:ins w:id="51" w:author="Dave Bridges" w:date="2019-07-17T14:20:00Z">
+      <w:ins w:id="60" w:author="Dave Bridges" w:date="2019-07-17T14:20:00Z">
         <w:r>
           <w:rPr>
             <w:rFonts w:ascii="Times New Roman" w:hAnsi="Times New Roman" w:cs="Times New Roman"/>
@@ -947,7 +1024,7 @@
           <w:t>measured</w:t>
         </w:r>
       </w:ins>
-      <w:del w:id="52" w:author="Dave Bridges" w:date="2019-07-17T14:20:00Z">
+      <w:del w:id="61" w:author="Dave Bridges" w:date="2019-07-17T14:20:00Z">
         <w:r>
           <w:rPr>
             <w:rFonts w:ascii="Times New Roman" w:hAnsi="Times New Roman" w:cs="Times New Roman"/>
@@ -981,37 +1058,57 @@
         </w:rPr>
         <w:t xml:space="preserve"> The prevalence of </w:t>
       </w:r>
-      <w:commentRangeStart w:id="53"/>
-      <w:r>
-        <w:rPr>
-          <w:rFonts w:ascii="Times New Roman" w:hAnsi="Times New Roman" w:cs="Times New Roman"/>
-        </w:rPr>
-        <w:t>H</w:t>
-      </w:r>
+      <w:ins w:id="62" w:author="Molly Carter" w:date="2019-07-22T11:25:00Z">
+        <w:r>
+          <w:rPr>
+            <w:rFonts w:ascii="Times New Roman" w:hAnsi="Times New Roman" w:cs="Times New Roman"/>
+          </w:rPr>
+          <w:t>h</w:t>
+        </w:r>
+      </w:ins>
+      <w:commentRangeStart w:id="63"/>
+      <w:del w:id="64" w:author="Molly Carter" w:date="2019-07-22T11:25:00Z">
+        <w:r>
+          <w:rPr>
+            <w:rFonts w:ascii="Times New Roman" w:hAnsi="Times New Roman" w:cs="Times New Roman"/>
+          </w:rPr>
+          <w:delText>H</w:delText>
+        </w:r>
+      </w:del>
       <w:r>
         <w:rPr>
           <w:rFonts w:ascii="Times New Roman" w:hAnsi="Times New Roman" w:cs="Times New Roman"/>
         </w:rPr>
         <w:t xml:space="preserve">yperemesis </w:t>
       </w:r>
-      <w:r>
-        <w:rPr>
-          <w:rFonts w:ascii="Times New Roman" w:hAnsi="Times New Roman" w:cs="Times New Roman"/>
-        </w:rPr>
-        <w:t>G</w:t>
-      </w:r>
+      <w:ins w:id="65" w:author="Molly Carter" w:date="2019-07-22T11:25:00Z">
+        <w:r>
+          <w:rPr>
+            <w:rFonts w:ascii="Times New Roman" w:hAnsi="Times New Roman" w:cs="Times New Roman"/>
+          </w:rPr>
+          <w:t>g</w:t>
+        </w:r>
+      </w:ins>
+      <w:del w:id="66" w:author="Molly Carter" w:date="2019-07-22T11:25:00Z">
+        <w:r>
+          <w:rPr>
+            <w:rFonts w:ascii="Times New Roman" w:hAnsi="Times New Roman" w:cs="Times New Roman"/>
+          </w:rPr>
+          <w:delText>G</w:delText>
+        </w:r>
+      </w:del>
       <w:r>
         <w:rPr>
           <w:rFonts w:ascii="Times New Roman" w:hAnsi="Times New Roman" w:cs="Times New Roman"/>
         </w:rPr>
         <w:t>ravidarum</w:t>
       </w:r>
-      <w:commentRangeEnd w:id="53"/>
+      <w:commentRangeEnd w:id="63"/>
       <w:r>
         <w:rPr>
           <w:rStyle w:val="CommentReference"/>
         </w:rPr>
-        <w:commentReference w:id="53"/>
+        <w:commentReference w:id="63"/>
       </w:r>
       <w:r>
         <w:rPr>
@@ -1037,19 +1134,81 @@
         </w:rPr>
         <w:t xml:space="preserve">and length of overnight fast will be evaluated in the </w:t>
       </w:r>
-      <w:commentRangeStart w:id="54"/>
-      <w:r>
-        <w:rPr>
-          <w:rFonts w:ascii="Times New Roman" w:hAnsi="Times New Roman" w:cs="Times New Roman"/>
-        </w:rPr>
-        <w:t xml:space="preserve">Michigan Medicine OB biorepository </w:t>
-      </w:r>
-      <w:commentRangeEnd w:id="54"/>
+      <w:commentRangeStart w:id="67"/>
+      <w:r>
+        <w:rPr>
+          <w:rFonts w:ascii="Times New Roman" w:hAnsi="Times New Roman" w:cs="Times New Roman"/>
+        </w:rPr>
+        <w:t xml:space="preserve">Michigan Medicine </w:t>
+      </w:r>
+      <w:del w:id="68" w:author="Molly Carter" w:date="2019-07-22T11:26:00Z">
+        <w:r>
+          <w:rPr>
+            <w:rFonts w:ascii="Times New Roman" w:hAnsi="Times New Roman" w:cs="Times New Roman"/>
+          </w:rPr>
+          <w:delText>OB biorepository</w:delText>
+        </w:r>
+      </w:del>
+      <w:ins w:id="69" w:author="Molly Carter" w:date="2019-07-22T11:27:00Z">
+        <w:r>
+          <w:rPr>
+            <w:rFonts w:ascii="Times New Roman" w:hAnsi="Times New Roman" w:cs="Times New Roman"/>
+          </w:rPr>
+          <w:t>c</w:t>
+        </w:r>
+      </w:ins>
+      <w:ins w:id="70" w:author="Molly Carter" w:date="2019-07-22T11:26:00Z">
+        <w:r>
+          <w:rPr>
+            <w:rFonts w:ascii="Times New Roman" w:hAnsi="Times New Roman" w:cs="Times New Roman"/>
+          </w:rPr>
+          <w:t xml:space="preserve">entral </w:t>
+        </w:r>
+      </w:ins>
+      <w:ins w:id="71" w:author="Molly Carter" w:date="2019-07-22T11:27:00Z">
+        <w:r>
+          <w:rPr>
+            <w:rFonts w:ascii="Times New Roman" w:hAnsi="Times New Roman" w:cs="Times New Roman"/>
+          </w:rPr>
+          <w:t>b</w:t>
+        </w:r>
+      </w:ins>
+      <w:ins w:id="72" w:author="Molly Carter" w:date="2019-07-22T11:26:00Z">
+        <w:r>
+          <w:rPr>
+            <w:rFonts w:ascii="Times New Roman" w:hAnsi="Times New Roman" w:cs="Times New Roman"/>
+          </w:rPr>
+          <w:t>iorepository obstetric</w:t>
+        </w:r>
+      </w:ins>
+      <w:ins w:id="73" w:author="Molly Carter" w:date="2019-07-22T11:27:00Z">
+        <w:r>
+          <w:rPr>
+            <w:rFonts w:ascii="Times New Roman" w:hAnsi="Times New Roman" w:cs="Times New Roman"/>
+          </w:rPr>
+          <w:t xml:space="preserve">s </w:t>
+        </w:r>
+      </w:ins>
+      <w:ins w:id="74" w:author="Molly Carter" w:date="2019-07-22T11:26:00Z">
+        <w:r>
+          <w:rPr>
+            <w:rFonts w:ascii="Times New Roman" w:hAnsi="Times New Roman" w:cs="Times New Roman"/>
+          </w:rPr>
+          <w:t>cohort</w:t>
+        </w:r>
+      </w:ins>
+      <w:r>
+        <w:rPr>
+          <w:rFonts w:ascii="Times New Roman" w:hAnsi="Times New Roman" w:cs="Times New Roman"/>
+        </w:rPr>
+        <w:t xml:space="preserve"> </w:t>
+      </w:r>
+      <w:commentRangeEnd w:id="67"/>
       <w:r>
         <w:rPr>
           <w:rStyle w:val="CommentReference"/>
         </w:rPr>
-        <w:commentReference w:id="54"/>
+        <w:commentReference w:id="67"/>
       </w:r>
       <w:r>
         <w:rPr>
@@ -1087,19 +1246,19 @@
         </w:rPr>
         <w:t xml:space="preserve">, </w:t>
       </w:r>
-      <w:commentRangeStart w:id="55"/>
+      <w:commentRangeStart w:id="75"/>
       <w:r>
         <w:rPr>
           <w:rFonts w:ascii="Times New Roman" w:hAnsi="Times New Roman" w:cs="Times New Roman"/>
         </w:rPr>
         <w:t>gestational diabetes</w:t>
       </w:r>
-      <w:commentRangeEnd w:id="55"/>
+      <w:commentRangeEnd w:id="75"/>
       <w:r>
         <w:rPr>
           <w:rStyle w:val="CommentReference"/>
         </w:rPr>
-        <w:commentReference w:id="55"/>
+        <w:commentReference w:id="75"/>
       </w:r>
       <w:r>
         <w:rPr>
@@ -1111,13 +1270,41 @@
         <w:rPr>
           <w:rFonts w:ascii="Times New Roman" w:hAnsi="Times New Roman" w:cs="Times New Roman"/>
         </w:rPr>
-        <w:t xml:space="preserve"> and</w:t>
-      </w:r>
-      <w:r>
-        <w:rPr>
-          <w:rFonts w:ascii="Times New Roman" w:hAnsi="Times New Roman" w:cs="Times New Roman"/>
-        </w:rPr>
-        <w:t xml:space="preserve"> re-eclampsia</w:t>
+        <w:t xml:space="preserve"> </w:t>
+      </w:r>
+      <w:ins w:id="77" w:author="Molly Carter" w:date="2019-07-22T11:26:00Z">
+        <w:r>
+          <w:rPr>
+            <w:rFonts w:ascii="Times New Roman" w:hAnsi="Times New Roman" w:cs="Times New Roman"/>
+          </w:rPr>
+          <w:t xml:space="preserve">gestational weight gain, </w:t>
+        </w:r>
+      </w:ins>
+      <w:r>
+        <w:rPr>
+          <w:rFonts w:ascii="Times New Roman" w:hAnsi="Times New Roman" w:cs="Times New Roman"/>
+        </w:rPr>
+        <w:t>and</w:t>
+      </w:r>
+      <w:r>
+        <w:rPr>
+          <w:rFonts w:ascii="Times New Roman" w:hAnsi="Times New Roman" w:cs="Times New Roman"/>
+        </w:rPr>
+        <w:t xml:space="preserve"> </w:t>
+      </w:r>
+      <w:ins w:id="78" w:author="Molly Carter" w:date="2019-07-22T11:26:00Z">
+        <w:r>
+          <w:rPr>
+            <w:rFonts w:ascii="Times New Roman" w:hAnsi="Times New Roman" w:cs="Times New Roman"/>
+          </w:rPr>
+          <w:t>p</w:t>
+        </w:r>
+      </w:ins>
+      <w:r>
+        <w:rPr>
+          <w:rFonts w:ascii="Times New Roman" w:hAnsi="Times New Roman" w:cs="Times New Roman"/>
+        </w:rPr>
+        <w:t>re-eclampsia</w:t>
       </w:r>
       <w:r>
         <w:rPr>
@@ -1135,62 +1322,155 @@
       <w:pPr>
         <w:pStyle w:val="ListParagraph"/>
       </w:pPr>
-      <w:commentRangeStart w:id="56"/>
-      <w:commentRangeStart w:id="57"/>
-      <w:r>
-        <w:rPr>
-          <w:noProof/>
-        </w:rPr>
-        <w:lastRenderedPageBreak/>
-        <w:drawing>
-          <wp:inline distT="0" distB="0" distL="0" distR="0" wp14:anchorId="2A8E67C8" wp14:editId="5F302C64">
-            <wp:extent cx="4104640" cy="2374894"/>
-            <wp:effectExtent l="0" t="0" r="0" b="635"/>
-            <wp:docPr id="1" name="Picture 1"/>
-            <wp:cNvGraphicFramePr>
-              <a:graphicFrameLocks xmlns:a="http://schemas.openxmlformats.org/drawingml/2006/main" noChangeAspect="1"/>
-            </wp:cNvGraphicFramePr>
-            <a:graphic xmlns:a="http://schemas.openxmlformats.org/drawingml/2006/main">
-              <a:graphicData uri="http://schemas.openxmlformats.org/drawingml/2006/picture">
-                <pic:pic xmlns:pic="http://schemas.openxmlformats.org/drawingml/2006/picture">
-                  <pic:nvPicPr>
-                    <pic:cNvPr id="1" name=""/>
-                    <pic:cNvPicPr/>
-                  </pic:nvPicPr>
-                  <pic:blipFill>
-                    <a:blip r:embed="rId8"/>
-                    <a:stretch>
-                      <a:fillRect/>
-                    </a:stretch>
-                  </pic:blipFill>
-                  <pic:spPr>
-                    <a:xfrm>
-                      <a:off x="0" y="0"/>
-                      <a:ext cx="4125942" cy="2387219"/>
-                    </a:xfrm>
-                    <a:prstGeom prst="rect">
-                      <a:avLst/>
-                    </a:prstGeom>
-                  </pic:spPr>
-                </pic:pic>
-              </a:graphicData>
-            </a:graphic>
-          </wp:inline>
-        </w:drawing>
-      </w:r>
-      <w:commentRangeEnd w:id="56"/>
+      <w:ins w:id="79" w:author="Molly Carter" w:date="2019-07-22T11:23:00Z">
+        <w:r>
+          <w:rPr>
+            <w:noProof/>
+          </w:rPr>
+          <w:lastRenderedPageBreak/>
+          <w:drawing>
+            <wp:anchor distT="0" distB="0" distL="114300" distR="114300" simplePos="0" relativeHeight="251658240" behindDoc="1" locked="0" layoutInCell="1" allowOverlap="1" wp14:anchorId="69CC881D" wp14:editId="7899958E">
+              <wp:simplePos x="0" y="0"/>
+              <wp:positionH relativeFrom="column">
+                <wp:posOffset>461645</wp:posOffset>
+              </wp:positionH>
+              <wp:positionV relativeFrom="paragraph">
+                <wp:posOffset>0</wp:posOffset>
+              </wp:positionV>
+              <wp:extent cx="2742923" cy="894178"/>
+              <wp:effectExtent l="0" t="0" r="635" b="0"/>
+              <wp:wrapTight wrapText="bothSides">
+                <wp:wrapPolygon edited="0">
+                  <wp:start x="7902" y="1534"/>
+                  <wp:lineTo x="6301" y="4295"/>
+                  <wp:lineTo x="5501" y="6136"/>
+                  <wp:lineTo x="5401" y="7364"/>
+                  <wp:lineTo x="3201" y="11966"/>
+                  <wp:lineTo x="1000" y="14420"/>
+                  <wp:lineTo x="400" y="15341"/>
+                  <wp:lineTo x="400" y="17489"/>
+                  <wp:lineTo x="4001" y="18409"/>
+                  <wp:lineTo x="7702" y="18409"/>
+                  <wp:lineTo x="21505" y="17489"/>
+                  <wp:lineTo x="21505" y="15034"/>
+                  <wp:lineTo x="19004" y="12580"/>
+                  <wp:lineTo x="16804" y="11966"/>
+                  <wp:lineTo x="16904" y="10739"/>
+                  <wp:lineTo x="15904" y="9511"/>
+                  <wp:lineTo x="12703" y="7057"/>
+                  <wp:lineTo x="9502" y="1534"/>
+                  <wp:lineTo x="7902" y="1534"/>
+                </wp:wrapPolygon>
+              </wp:wrapTight>
+              <wp:docPr id="2" name="Picture 2"/>
+              <wp:cNvGraphicFramePr>
+                <a:graphicFrameLocks xmlns:a="http://schemas.openxmlformats.org/drawingml/2006/main" noChangeAspect="1"/>
+              </wp:cNvGraphicFramePr>
+              <a:graphic xmlns:a="http://schemas.openxmlformats.org/drawingml/2006/main">
+                <a:graphicData uri="http://schemas.openxmlformats.org/drawingml/2006/picture">
+                  <pic:pic xmlns:pic="http://schemas.openxmlformats.org/drawingml/2006/picture">
+                    <pic:nvPicPr>
+                      <pic:cNvPr id="2" name="aimsDAG.pdf"/>
+                      <pic:cNvPicPr/>
+                    </pic:nvPicPr>
+                    <pic:blipFill rotWithShape="1">
+                      <a:blip r:embed="rId8">
+                        <a:extLst>
+                          <a:ext uri="{28A0092B-C50C-407E-A947-70E740481C1C}">
+                            <a14:useLocalDpi xmlns:a14="http://schemas.microsoft.com/office/drawing/2010/main" val="0"/>
+                          </a:ext>
+                        </a:extLst>
+                      </a:blip>
+                      <a:srcRect t="15472" b="45190"/>
+                      <a:stretch/>
+                    </pic:blipFill>
+                    <pic:spPr bwMode="auto">
+                      <a:xfrm>
+                        <a:off x="0" y="0"/>
+                        <a:ext cx="2742923" cy="894178"/>
+                      </a:xfrm>
+                      <a:prstGeom prst="rect">
+                        <a:avLst/>
+                      </a:prstGeom>
+                      <a:ln>
+                        <a:noFill/>
+                      </a:ln>
+                      <a:extLst>
+                        <a:ext uri="{53640926-AAD7-44D8-BBD7-CCE9431645EC}">
+                          <a14:shadowObscured xmlns:a14="http://schemas.microsoft.com/office/drawing/2010/main"/>
+                        </a:ext>
+                      </a:extLst>
+                    </pic:spPr>
+                  </pic:pic>
+                </a:graphicData>
+              </a:graphic>
+              <wp14:sizeRelH relativeFrom="page">
+                <wp14:pctWidth>0</wp14:pctWidth>
+              </wp14:sizeRelH>
+              <wp14:sizeRelV relativeFrom="page">
+                <wp14:pctHeight>0</wp14:pctHeight>
+              </wp14:sizeRelV>
+            </wp:anchor>
+          </w:drawing>
+        </w:r>
+      </w:ins>
+      <w:commentRangeStart w:id="80"/>
+      <w:commentRangeStart w:id="81"/>
+      <w:del w:id="82" w:author="Molly Carter" w:date="2019-07-22T11:23:00Z">
+        <w:r>
+          <w:rPr>
+            <w:noProof/>
+          </w:rPr>
+          <w:drawing>
+            <wp:inline distT="0" distB="0" distL="0" distR="0" wp14:anchorId="2A8E67C8" wp14:editId="55910F02">
+              <wp:extent cx="4104640" cy="2374894"/>
+              <wp:effectExtent l="0" t="0" r="0" b="635"/>
+              <wp:docPr id="1" name="Picture 1"/>
+              <wp:cNvGraphicFramePr>
+                <a:graphicFrameLocks xmlns:a="http://schemas.openxmlformats.org/drawingml/2006/main" noChangeAspect="1"/>
+              </wp:cNvGraphicFramePr>
+              <a:graphic xmlns:a="http://schemas.openxmlformats.org/drawingml/2006/main">
+                <a:graphicData uri="http://schemas.openxmlformats.org/drawingml/2006/picture">
+                  <pic:pic xmlns:pic="http://schemas.openxmlformats.org/drawingml/2006/picture">
+                    <pic:nvPicPr>
+                      <pic:cNvPr id="1" name=""/>
+                      <pic:cNvPicPr/>
+                    </pic:nvPicPr>
+                    <pic:blipFill>
+                      <a:blip r:embed="rId9"/>
+                      <a:stretch>
+                        <a:fillRect/>
+                      </a:stretch>
+                    </pic:blipFill>
+                    <pic:spPr>
+                      <a:xfrm>
+                        <a:off x="0" y="0"/>
+                        <a:ext cx="4125942" cy="2387219"/>
+                      </a:xfrm>
+                      <a:prstGeom prst="rect">
+                        <a:avLst/>
+                      </a:prstGeom>
+                    </pic:spPr>
+                  </pic:pic>
+                </a:graphicData>
+              </a:graphic>
+            </wp:inline>
+          </w:drawing>
+        </w:r>
+      </w:del>
+      <w:commentRangeEnd w:id="80"/>
       <w:r>
         <w:rPr>
           <w:rStyle w:val="CommentReference"/>
         </w:rPr>
-        <w:commentReference w:id="56"/>
-      </w:r>
-      <w:commentRangeEnd w:id="57"/>
+        <w:commentReference w:id="80"/>
+      </w:r>
+      <w:commentRangeEnd w:id="81"/>
       <w:r>
         <w:rPr>
           <w:rStyle w:val="CommentReference"/>
         </w:rPr>
-        <w:commentReference w:id="57"/>
+        <w:commentReference w:id="81"/>
       </w:r>
     </w:p>
     <w:sectPr>
@@ -1205,7 +1485,7 @@
 
 <file path=word/comments.xml><?xml version="1.0" encoding="utf-8"?>
 <w:comments xmlns:wpc="http://schemas.microsoft.com/office/word/2010/wordprocessingCanvas" xmlns:cx="http://schemas.microsoft.com/office/drawing/2014/chartex" xmlns:cx1="http://schemas.microsoft.com/office/drawing/2015/9/8/chartex" xmlns:cx2="http://schemas.microsoft.com/office/drawing/2015/10/21/chartex" xmlns:cx3="http://schemas.microsoft.com/office/drawing/2016/5/9/chartex" xmlns:cx4="http://schemas.microsoft.com/office/drawing/2016/5/10/chartex" xmlns:cx5="http://schemas.microsoft.com/office/drawing/2016/5/11/chartex" xmlns:cx6="http://schemas.microsoft.com/office/drawing/2016/5/12/chartex" xmlns:cx7="http://schemas.microsoft.com/office/drawing/2016/5/13/chartex" xmlns:cx8="http://schemas.microsoft.com/office/drawing/2016/5/14/chartex" xmlns:mc="http://schemas.openxmlformats.org/markup-compatibility/2006" xmlns:aink="http://schemas.microsoft.com/office/drawing/2016/ink" xmlns:am3d="http://schemas.microsoft.com/office/drawing/2017/model3d" xmlns:o="urn:schemas-microsoft-com:office:office" xmlns:r="http://schemas.openxmlformats.org/officeDocument/2006/relationships" xmlns:m="http://schemas.openxmlformats.org/officeDocument/2006/math" xmlns:v="urn:schemas-microsoft-com:vml" xmlns:wp14="http://schemas.microsoft.com/office/word/2010/wordprocessingDrawing" xmlns:wp="http://schemas.openxmlformats.org/drawingml/2006/wordprocessingDrawing" xmlns:w10="urn:schemas-microsoft-com:office:word" xmlns:w="http://schemas.openxmlformats.org/wordprocessingml/2006/main" xmlns:w14="http://schemas.microsoft.com/office/word/2010/wordml" xmlns:w15="http://schemas.microsoft.com/office/word/2012/wordml" xmlns:w16cid="http://schemas.microsoft.com/office/word/2016/wordml/cid" xmlns:w16se="http://schemas.microsoft.com/office/word/2015/wordml/symex" xmlns:wpg="http://schemas.microsoft.com/office/word/2010/wordprocessingGroup" xmlns:wpi="http://schemas.microsoft.com/office/word/2010/wordprocessingInk" xmlns:wne="http://schemas.microsoft.com/office/word/2006/wordml" xmlns:wps="http://schemas.microsoft.com/office/word/2010/wordprocessingShape" mc:Ignorable="w14 w15 w16se w16cid wp14">
-  <w:comment w:id="0" w:author="Molly Carter" w:date="2019-07-15T23:13:00Z" w:initials="MC">
+  <w:comment w:id="1" w:author="Molly Carter" w:date="2019-07-15T23:13:00Z" w:initials="MC">
     <w:p>
       <w:pPr>
         <w:pStyle w:val="CommentText"/>
@@ -1229,31 +1509,57 @@
       </w:pPr>
     </w:p>
   </w:comment>
-  <w:comment w:id="1" w:author="Dave Bridges" w:date="2019-07-17T14:14:00Z" w:initials="DB">
+  <w:comment w:id="4" w:author="Molly Carter" w:date="2019-07-22T11:03:00Z" w:initials="MC">
     <w:p>
+      <w:r>
+        <w:rPr>
+          <w:rStyle w:val="CommentReference"/>
+        </w:rPr>
+        <w:annotationRef/>
+      </w:r>
+      <w:r>
+        <w:t xml:space="preserve">This is the full link: </w:t>
+      </w:r>
+      <w:hyperlink r:id="rId1" w:history="1">
+        <w:r>
+          <w:rPr>
+            <w:rStyle w:val="Hyperlink"/>
+          </w:rPr>
+          <w:t>https://</w:t>
+        </w:r>
+        <w:r>
+          <w:rPr>
+            <w:rStyle w:val="Hyperlink"/>
+          </w:rPr>
+          <w:t>w</w:t>
+        </w:r>
+        <w:r>
+          <w:rPr>
+            <w:rStyle w:val="Hyperlink"/>
+          </w:rPr>
+          <w:t>ww.dietaryguidelines.gov/work-under-way/review-science/topics-and-quest</w:t>
+        </w:r>
+        <w:r>
+          <w:rPr>
+            <w:rStyle w:val="Hyperlink"/>
+          </w:rPr>
+          <w:t>i</w:t>
+        </w:r>
+        <w:r>
+          <w:rPr>
+            <w:rStyle w:val="Hyperlink"/>
+          </w:rPr>
+          <w:t>ons-under-review</w:t>
+        </w:r>
+      </w:hyperlink>
+    </w:p>
+    <w:p>
       <w:pPr>
         <w:pStyle w:val="CommentText"/>
       </w:pPr>
-      <w:r>
-        <w:rPr>
-          <w:rStyle w:val="CommentReference"/>
-        </w:rPr>
-        <w:annotationRef/>
-      </w:r>
-      <w:r>
-        <w:t xml:space="preserve">Cool I </w:t>
-      </w:r>
-      <w:proofErr w:type="spellStart"/>
-      <w:r>
-        <w:t>iddnt</w:t>
-      </w:r>
-      <w:proofErr w:type="spellEnd"/>
-      <w:r>
-        <w:t xml:space="preserve"> know this, if you find it post it to slack.  I knew carb restriction was added this time, so I wonder if it will be added later.</w:t>
-      </w:r>
     </w:p>
   </w:comment>
-  <w:comment w:id="3" w:author="Dave Bridges" w:date="2019-07-17T14:15:00Z" w:initials="DB">
+  <w:comment w:id="10" w:author="Dave Bridges" w:date="2019-07-17T14:15:00Z" w:initials="DB">
     <w:p>
       <w:pPr>
         <w:pStyle w:val="CommentText"/>
@@ -1272,7 +1578,7 @@
       </w:r>
     </w:p>
   </w:comment>
-  <w:comment w:id="22" w:author="Molly Carter" w:date="2019-07-15T22:54:00Z" w:initials="MC">
+  <w:comment w:id="31" w:author="Molly Carter" w:date="2019-07-15T22:54:00Z" w:initials="MC">
     <w:p>
       <w:pPr>
         <w:pStyle w:val="CommentText"/>
@@ -1296,7 +1602,7 @@
       </w:r>
     </w:p>
   </w:comment>
-  <w:comment w:id="39" w:author="Molly Carter" w:date="2019-07-15T22:09:00Z" w:initials="MC">
+  <w:comment w:id="48" w:author="Molly Carter" w:date="2019-07-15T22:09:00Z" w:initials="MC">
     <w:p>
       <w:pPr>
         <w:pStyle w:val="CommentText"/>
@@ -1351,7 +1657,7 @@
       </w:r>
     </w:p>
   </w:comment>
-  <w:comment w:id="42" w:author="Dave Bridges" w:date="2019-07-17T14:20:00Z" w:initials="DB">
+  <w:comment w:id="51" w:author="Dave Bridges" w:date="2019-07-17T14:20:00Z" w:initials="DB">
     <w:p>
       <w:pPr>
         <w:pStyle w:val="CommentText"/>
@@ -1367,7 +1673,7 @@
       </w:r>
     </w:p>
   </w:comment>
-  <w:comment w:id="53" w:author="Dave Bridges" w:date="2019-07-17T14:21:00Z" w:initials="DB">
+  <w:comment w:id="63" w:author="Dave Bridges" w:date="2019-07-17T14:21:00Z" w:initials="DB">
     <w:p>
       <w:pPr>
         <w:pStyle w:val="CommentText"/>
@@ -1388,7 +1694,7 @@
       <w:proofErr w:type="gramEnd"/>
     </w:p>
   </w:comment>
-  <w:comment w:id="54" w:author="Dave Bridges" w:date="2019-07-17T14:21:00Z" w:initials="DB">
+  <w:comment w:id="67" w:author="Dave Bridges" w:date="2019-07-17T14:21:00Z" w:initials="DB">
     <w:p>
       <w:pPr>
         <w:pStyle w:val="CommentText"/>
@@ -1406,89 +1712,11 @@
         <w:rPr>
           <w:noProof/>
         </w:rPr>
-        <w:t xml:space="preserve">y </w:t>
-      </w:r>
-      <w:r>
-        <w:rPr>
-          <w:noProof/>
-        </w:rPr>
-        <w:t>r</w:t>
-      </w:r>
-      <w:r>
-        <w:rPr>
-          <w:noProof/>
-        </w:rPr>
-        <w:t>y</w:t>
-      </w:r>
-      <w:r>
-        <w:rPr>
-          <w:noProof/>
-        </w:rPr>
-        <w:t>,</w:t>
-      </w:r>
-      <w:r>
-        <w:rPr>
-          <w:noProof/>
-        </w:rPr>
-        <w:t xml:space="preserve"> </w:t>
-      </w:r>
-      <w:r>
-        <w:rPr>
-          <w:noProof/>
-        </w:rPr>
-        <w:t>j</w:t>
-      </w:r>
-      <w:r>
-        <w:rPr>
-          <w:noProof/>
-        </w:rPr>
-        <w:t>ust h</w:t>
-      </w:r>
-      <w:r>
-        <w:rPr>
-          <w:noProof/>
-        </w:rPr>
-        <w:t xml:space="preserve">te </w:t>
-      </w:r>
-      <w:r>
-        <w:rPr>
-          <w:noProof/>
-        </w:rPr>
-        <w:t>coh</w:t>
-      </w:r>
-      <w:r>
-        <w:rPr>
-          <w:noProof/>
-        </w:rPr>
-        <w:t>or</w:t>
-      </w:r>
-      <w:r>
-        <w:rPr>
-          <w:noProof/>
-        </w:rPr>
-        <w:t>t d</w:t>
-      </w:r>
-      <w:r>
-        <w:rPr>
-          <w:noProof/>
-        </w:rPr>
-        <w:t>at</w:t>
-      </w:r>
-      <w:r>
-        <w:rPr>
-          <w:noProof/>
-        </w:rPr>
-        <w:t>a</w:t>
-      </w:r>
-      <w:r>
-        <w:rPr>
-          <w:noProof/>
-        </w:rPr>
-        <w:t>.</w:t>
+        <w:t>y ry, just hte cohort data.</w:t>
       </w:r>
     </w:p>
   </w:comment>
-  <w:comment w:id="55" w:author="Dave Bridges" w:date="2019-07-17T14:22:00Z" w:initials="DB">
+  <w:comment w:id="75" w:author="Dave Bridges" w:date="2019-07-17T14:22:00Z" w:initials="DB">
     <w:p>
       <w:pPr>
         <w:pStyle w:val="CommentText"/>
@@ -1500,11 +1728,16 @@
         <w:annotationRef/>
       </w:r>
       <w:r>
-        <w:t>Can we do gestational weight gain</w:t>
+        <w:t xml:space="preserve">Can </w:t>
+      </w:r>
+      <w:bookmarkStart w:id="76" w:name="_GoBack"/>
+      <w:bookmarkEnd w:id="76"/>
+      <w:r>
+        <w:t>we do gestational weight gain</w:t>
       </w:r>
     </w:p>
   </w:comment>
-  <w:comment w:id="56" w:author="Molly Carter" w:date="2019-07-15T22:47:00Z" w:initials="MC">
+  <w:comment w:id="80" w:author="Molly Carter" w:date="2019-07-15T22:47:00Z" w:initials="MC">
     <w:p>
       <w:pPr>
         <w:pStyle w:val="CommentText"/>
@@ -1520,7 +1753,7 @@
       </w:r>
     </w:p>
   </w:comment>
-  <w:comment w:id="57" w:author="Dave Bridges" w:date="2019-07-17T14:23:00Z" w:initials="DB">
+  <w:comment w:id="81" w:author="Dave Bridges" w:date="2019-07-17T14:23:00Z" w:initials="DB">
     <w:p>
       <w:pPr>
         <w:pStyle w:val="CommentText"/>
@@ -1531,20 +1764,6 @@
         </w:rPr>
         <w:annotationRef/>
       </w:r>
-      <w:r>
-        <w:t xml:space="preserve">Looks fine to me, could be a little bit fancier but </w:t>
-      </w:r>
-      <w:r>
-        <w:t xml:space="preserve">maybe work on that in illustration.  </w:t>
-      </w:r>
-      <w:r>
-        <w:t xml:space="preserve">I would make there less words in the top box (just something like restricted </w:t>
-      </w:r>
-      <w:r>
-        <w:t>feeding.</w:t>
-      </w:r>
-      <w:bookmarkStart w:id="58" w:name="_GoBack"/>
-      <w:bookmarkEnd w:id="58"/>
     </w:p>
   </w:comment>
 </w:comments>
@@ -1553,7 +1772,7 @@
 <file path=word/commentsExtended.xml><?xml version="1.0" encoding="utf-8"?>
 <w15:commentsEx xmlns:wpc="http://schemas.microsoft.com/office/word/2010/wordprocessingCanvas" xmlns:cx="http://schemas.microsoft.com/office/drawing/2014/chartex" xmlns:cx1="http://schemas.microsoft.com/office/drawing/2015/9/8/chartex" xmlns:cx2="http://schemas.microsoft.com/office/drawing/2015/10/21/chartex" xmlns:cx3="http://schemas.microsoft.com/office/drawing/2016/5/9/chartex" xmlns:cx4="http://schemas.microsoft.com/office/drawing/2016/5/10/chartex" xmlns:cx5="http://schemas.microsoft.com/office/drawing/2016/5/11/chartex" xmlns:cx6="http://schemas.microsoft.com/office/drawing/2016/5/12/chartex" xmlns:cx7="http://schemas.microsoft.com/office/drawing/2016/5/13/chartex" xmlns:cx8="http://schemas.microsoft.com/office/drawing/2016/5/14/chartex" xmlns:mc="http://schemas.openxmlformats.org/markup-compatibility/2006" xmlns:aink="http://schemas.microsoft.com/office/drawing/2016/ink" xmlns:am3d="http://schemas.microsoft.com/office/drawing/2017/model3d" xmlns:o="urn:schemas-microsoft-com:office:office" xmlns:r="http://schemas.openxmlformats.org/officeDocument/2006/relationships" xmlns:m="http://schemas.openxmlformats.org/officeDocument/2006/math" xmlns:v="urn:schemas-microsoft-com:vml" xmlns:wp14="http://schemas.microsoft.com/office/word/2010/wordprocessingDrawing" xmlns:wp="http://schemas.openxmlformats.org/drawingml/2006/wordprocessingDrawing" xmlns:w10="urn:schemas-microsoft-com:office:word" xmlns:w="http://schemas.openxmlformats.org/wordprocessingml/2006/main" xmlns:w14="http://schemas.microsoft.com/office/word/2010/wordml" xmlns:w15="http://schemas.microsoft.com/office/word/2012/wordml" xmlns:w16cid="http://schemas.microsoft.com/office/word/2016/wordml/cid" xmlns:w16se="http://schemas.microsoft.com/office/word/2015/wordml/symex" xmlns:wpg="http://schemas.microsoft.com/office/word/2010/wordprocessingGroup" xmlns:wpi="http://schemas.microsoft.com/office/word/2010/wordprocessingInk" xmlns:wne="http://schemas.microsoft.com/office/word/2006/wordml" xmlns:wps="http://schemas.microsoft.com/office/word/2010/wordprocessingShape" mc:Ignorable="w14 w15 w16se w16cid wp14">
   <w15:commentEx w15:paraId="33A61EB1" w15:done="0"/>
-  <w15:commentEx w15:paraId="7816E1BF" w15:done="0"/>
+  <w15:commentEx w15:paraId="74D88CF9" w15:done="0"/>
   <w15:commentEx w15:paraId="279C8FD2" w15:done="0"/>
   <w15:commentEx w15:paraId="5C0FE68E" w15:done="0"/>
   <w15:commentEx w15:paraId="217C0145" w15:done="0"/>
@@ -1562,14 +1781,14 @@
   <w15:commentEx w15:paraId="3F735960" w15:done="0"/>
   <w15:commentEx w15:paraId="7E66A21C" w15:done="0"/>
   <w15:commentEx w15:paraId="3EA27A56" w15:done="0"/>
-  <w15:commentEx w15:paraId="2D254F97" w15:paraIdParent="3EA27A56" w15:done="0"/>
+  <w15:commentEx w15:paraId="2D254F97" w15:paraIdParent="3EA27A56" w15:done="1"/>
 </w15:commentsEx>
 </file>
 
 <file path=word/commentsIds.xml><?xml version="1.0" encoding="utf-8"?>
 <w16cid:commentsIds xmlns:wpc="http://schemas.microsoft.com/office/word/2010/wordprocessingCanvas" xmlns:cx="http://schemas.microsoft.com/office/drawing/2014/chartex" xmlns:cx1="http://schemas.microsoft.com/office/drawing/2015/9/8/chartex" xmlns:cx2="http://schemas.microsoft.com/office/drawing/2015/10/21/chartex" xmlns:cx3="http://schemas.microsoft.com/office/drawing/2016/5/9/chartex" xmlns:cx4="http://schemas.microsoft.com/office/drawing/2016/5/10/chartex" xmlns:cx5="http://schemas.microsoft.com/office/drawing/2016/5/11/chartex" xmlns:cx6="http://schemas.microsoft.com/office/drawing/2016/5/12/chartex" xmlns:cx7="http://schemas.microsoft.com/office/drawing/2016/5/13/chartex" xmlns:cx8="http://schemas.microsoft.com/office/drawing/2016/5/14/chartex" xmlns:mc="http://schemas.openxmlformats.org/markup-compatibility/2006" xmlns:aink="http://schemas.microsoft.com/office/drawing/2016/ink" xmlns:am3d="http://schemas.microsoft.com/office/drawing/2017/model3d" xmlns:o="urn:schemas-microsoft-com:office:office" xmlns:r="http://schemas.openxmlformats.org/officeDocument/2006/relationships" xmlns:m="http://schemas.openxmlformats.org/officeDocument/2006/math" xmlns:v="urn:schemas-microsoft-com:vml" xmlns:wp14="http://schemas.microsoft.com/office/word/2010/wordprocessingDrawing" xmlns:wp="http://schemas.openxmlformats.org/drawingml/2006/wordprocessingDrawing" xmlns:w10="urn:schemas-microsoft-com:office:word" xmlns:w="http://schemas.openxmlformats.org/wordprocessingml/2006/main" xmlns:w14="http://schemas.microsoft.com/office/word/2010/wordml" xmlns:w15="http://schemas.microsoft.com/office/word/2012/wordml" xmlns:w16cid="http://schemas.microsoft.com/office/word/2016/wordml/cid" xmlns:w16se="http://schemas.microsoft.com/office/word/2015/wordml/symex" xmlns:wpg="http://schemas.microsoft.com/office/word/2010/wordprocessingGroup" xmlns:wpi="http://schemas.microsoft.com/office/word/2010/wordprocessingInk" xmlns:wne="http://schemas.microsoft.com/office/word/2006/wordml" xmlns:wps="http://schemas.microsoft.com/office/word/2010/wordprocessingShape" mc:Ignorable="w14 w15 w16se w16cid wp14">
   <w16cid:commentId w16cid:paraId="33A61EB1" w16cid:durableId="20D7871A"/>
-  <w16cid:commentId w16cid:paraId="7816E1BF" w16cid:durableId="20D9ABC1"/>
+  <w16cid:commentId w16cid:paraId="74D88CF9" w16cid:durableId="20E01686"/>
   <w16cid:commentId w16cid:paraId="279C8FD2" w16cid:durableId="20D9ABF3"/>
   <w16cid:commentId w16cid:paraId="5C0FE68E" w16cid:durableId="20D782C3"/>
   <w16cid:commentId w16cid:paraId="217C0145" w16cid:durableId="20D77813"/>
@@ -2245,6 +2464,30 @@
     <w:semiHidden/>
     <w:rsid w:val="00792EEE"/>
   </w:style>
+  <w:style w:type="character" w:styleId="Hyperlink">
+    <w:name w:val="Hyperlink"/>
+    <w:basedOn w:val="DefaultParagraphFont"/>
+    <w:uiPriority w:val="99"/>
+    <w:semiHidden/>
+    <w:unhideWhenUsed/>
+    <w:rsid w:val="001204FD"/>
+    <w:rPr>
+      <w:color w:val="0000FF"/>
+      <w:u w:val="single"/>
+    </w:rPr>
+  </w:style>
+  <w:style w:type="character" w:styleId="FollowedHyperlink">
+    <w:name w:val="FollowedHyperlink"/>
+    <w:basedOn w:val="DefaultParagraphFont"/>
+    <w:uiPriority w:val="99"/>
+    <w:semiHidden/>
+    <w:unhideWhenUsed/>
+    <w:rsid w:val="006F25E6"/>
+    <w:rPr>
+      <w:color w:val="954F72" w:themeColor="followedHyperlink"/>
+      <w:u w:val="single"/>
+    </w:rPr>
+  </w:style>
 </w:styles>
 </file>
 

</xml_diff>

<commit_message>
Updated to reflect previous structure. Will work on a graphic for it tomorrow
</commit_message>
<xml_diff>
--- a/Molly Preliminary Exam/aims page.docx
+++ b/Molly Preliminary Exam/aims page.docx
@@ -13,7 +13,154 @@
         <w:rPr>
           <w:rFonts w:ascii="Times New Roman" w:hAnsi="Times New Roman" w:cs="Times New Roman"/>
         </w:rPr>
-        <w:t xml:space="preserve">Pregnancy is a critical period </w:t>
+        <w:t>Hyperglycemia is one of the most prevalent pregnancy-associated maternal health complications</w:t>
+      </w:r>
+      <w:r>
+        <w:rPr>
+          <w:rFonts w:ascii="Times New Roman" w:hAnsi="Times New Roman" w:cs="Times New Roman"/>
+        </w:rPr>
+        <w:t xml:space="preserve"> </w:t>
+      </w:r>
+      <w:r>
+        <w:rPr>
+          <w:rFonts w:ascii="Times New Roman" w:hAnsi="Times New Roman" w:cs="Times New Roman"/>
+        </w:rPr>
+        <w:fldChar w:fldCharType="begin"/>
+      </w:r>
+      <w:r>
+        <w:rPr>
+          <w:rFonts w:ascii="Times New Roman" w:hAnsi="Times New Roman" w:cs="Times New Roman"/>
+        </w:rPr>
+        <w:instrText xml:space="preserve"> ADDIN ZOTERO_ITEM CSL_CITATION {"citationID":"GCI8aMjD","properties":{"formattedCitation":"(Farrar, 2016)","plainCitation":"(Farrar, 2016)","noteIndex":0},"citationItems":[{"id":158,"uris":["http://zotero.org/users/5073745/items/6U6VBW65"],"uri":["http://zotero.org/users/5073745/items/6U6VBW65"],"itemData":{"id":158,"type":"article-journal","title":"Hyperglycemia in pregnancy: prevalence, impact, and management challenges","container-title":"International Journal of Women's Health","page":"519-527","volume":"8","source":"PubMed","abstract":"Gestational diabetes mellitus (GDM) is one of the most common medical conditions in pregnancy, and the prevalence is growing with increasing rates of women of advanced age becoming pregnant and the increasing prevalence of maternal obesity and inactivity. GDM is associated with an increased risk of maternal and infant short- and long-term ill-health. There is a positive linear association between increasing maternal glucose at oral glucose tolerance testing and risk of important perinatal outcomes, including cesarean section, large for gestational age, and infant adiposity. A \"step-up\" approach, where diet and lifestyle information is provided followed by pharmacological interventions as required to control and reduce hyperglycemia, is effective at reducing the risk of macrosomia, but treatment of GDM will increase demand on health services. There is limited evidence to suggest which identification strategy is best or what thresholds should be used to diagnose GDM or what the effects of different diagnostic strategies have on short- or long-term maternal and offspring outcomes. Trials of interventions in pregnancy aimed at preventing GDM have not demonstrated a benefit; therefore, trials are needed to evaluate interventions aimed at optimizing the health of all women of childbearing age, outside of pregnancy. A consistent, evidence-based, sustained approach to supporting women to live healthily, including the achievement of a normal body mass index before and after pregnancy, is urgently needed.","DOI":"10.2147/IJWH.S102117","ISSN":"1179-1411","note":"PMID: 27703397\nPMCID: PMC5036767","title-short":"Hyperglycemia in pregnancy","journalAbbreviation":"Int J Womens Health","language":"eng","author":[{"family":"Farrar","given":"Diane"}],"issued":{"date-parts":[["2016"]]}}}],"schema":"https://github.com/citation-style-language/schema/raw/master/csl-citation.json"} </w:instrText>
+      </w:r>
+      <w:r>
+        <w:rPr>
+          <w:rFonts w:ascii="Times New Roman" w:hAnsi="Times New Roman" w:cs="Times New Roman"/>
+        </w:rPr>
+        <w:fldChar w:fldCharType="separate"/>
+      </w:r>
+      <w:r>
+        <w:rPr>
+          <w:rFonts w:ascii="Times New Roman" w:hAnsi="Times New Roman" w:cs="Times New Roman"/>
+          <w:noProof/>
+        </w:rPr>
+        <w:t>(Farrar, 2016)</w:t>
+      </w:r>
+      <w:r>
+        <w:rPr>
+          <w:rFonts w:ascii="Times New Roman" w:hAnsi="Times New Roman" w:cs="Times New Roman"/>
+        </w:rPr>
+        <w:fldChar w:fldCharType="end"/>
+      </w:r>
+      <w:r>
+        <w:rPr>
+          <w:rFonts w:ascii="Times New Roman" w:hAnsi="Times New Roman" w:cs="Times New Roman"/>
+        </w:rPr>
+        <w:t xml:space="preserve">, with </w:t>
+      </w:r>
+      <w:r>
+        <w:rPr>
+          <w:rFonts w:ascii="Times New Roman" w:hAnsi="Times New Roman" w:cs="Times New Roman"/>
+        </w:rPr>
+        <w:t xml:space="preserve">7.6% of pregnancies in the US being complicated by gestational diabetes. Furthermore, this condition is known to increase maternal risk of chronic disease morbidity </w:t>
+      </w:r>
+      <w:r>
+        <w:rPr>
+          <w:rFonts w:ascii="Times New Roman" w:hAnsi="Times New Roman" w:cs="Times New Roman"/>
+        </w:rPr>
+        <w:fldChar w:fldCharType="begin"/>
+      </w:r>
+      <w:r>
+        <w:rPr>
+          <w:rFonts w:ascii="Times New Roman" w:hAnsi="Times New Roman" w:cs="Times New Roman"/>
+        </w:rPr>
+        <w:instrText xml:space="preserve"> ADDIN ZOTERO_ITEM CSL_CITATION {"citationID":"dHIRWJmF","properties":{"formattedCitation":"(Casagrande, Linder, &amp; Cowie, 2018)","plainCitation":"(Casagrande, Linder, &amp; Cowie, 2018)","noteIndex":0},"citationItems":[{"id":161,"uris":["http://zotero.org/users/5073745/items/7BIJIZ3F"],"uri":["http://zotero.org/users/5073745/items/7BIJIZ3F"],"itemData":{"id":161,"type":"article-journal","title":"Prevalence of gestational diabetes and subsequent Type 2 diabetes among U.S. women","container-title":"Diabetes Research and Clinical Practice","page":"200-208","volume":"141","source":"ScienceDirect","abstract":"Aims\nThe true prevalence of gestational diabetes (GDM) in the United States is unknown. This study determined the prevalence of GDM and a subsequent diagnosis of diabetes in a nationally representative sample of U.S. women.\nMethods\nThe crude and age-adjusted prevalence of GDM and subsequent diabetes were evaluated by sociodemographic and health-related characteristics among women age ≥20 years in the National Health and Nutrition Examination Surveys, 2007–2014 (N = 8185). Logistic regression analyzed independent factors associated with GDM and subsequent diabetes.\nResults\nThe prevalence of GDM was 7.6%. Women who were Mexican American (vs. non-Hispanic white), had ≥4 live births (vs. 1), had a family history of diabetes, or were obese (vs. normal weight) had a higher age-standardized prevalence of GDM (each p &lt; 0.04). Among women with a history of GDM, 19.7% had a subsequent diagnosis of diabetes; subsequent diabetes diagnosis was higher for those with health insurance, more time since GDM diagnosis, greater parity, family history of diabetes, and obesity, and lower for those with higher education and income (all p ≤ 0.005). By logistic regression, significant factors associated with GDM were age at first birth, parity, family history of diabetes, and obesity; significant factors for subsequent diabetes were older age, greater years since GDM diagnosis, less education, family history of diabetes, and obesity (each p &lt; 0.01).\nConclusions\nThe prevalence of GDM in the U.S. was 7.6%, with 19.7% of these women having a subsequent diabetes diagnosis. Women with a history of GDM, family history of diabetes, and obesity should be carefully monitored for dysglycemia.","DOI":"10.1016/j.diabres.2018.05.010","ISSN":"0168-8227","journalAbbreviation":"Diabetes Research and Clinical Practice","language":"en","author":[{"family":"Casagrande","given":"Sarah Stark"},{"family":"Linder","given":"Barbara"},{"family":"Cowie","given":"Catherine C."}],"issued":{"date-parts":[["2018",7,1]]}}}],"schema":"https://github.com/citation-style-language/schema/raw/master/csl-citation.json"} </w:instrText>
+      </w:r>
+      <w:r>
+        <w:rPr>
+          <w:rFonts w:ascii="Times New Roman" w:hAnsi="Times New Roman" w:cs="Times New Roman"/>
+        </w:rPr>
+        <w:fldChar w:fldCharType="separate"/>
+      </w:r>
+      <w:r>
+        <w:rPr>
+          <w:rFonts w:ascii="Times New Roman" w:hAnsi="Times New Roman" w:cs="Times New Roman"/>
+          <w:noProof/>
+        </w:rPr>
+        <w:t>(Casagrande, Linder, &amp; Cowie, 2018)</w:t>
+      </w:r>
+      <w:r>
+        <w:rPr>
+          <w:rFonts w:ascii="Times New Roman" w:hAnsi="Times New Roman" w:cs="Times New Roman"/>
+        </w:rPr>
+        <w:fldChar w:fldCharType="end"/>
+      </w:r>
+      <w:r>
+        <w:rPr>
+          <w:rFonts w:ascii="Times New Roman" w:hAnsi="Times New Roman" w:cs="Times New Roman"/>
+        </w:rPr>
+        <w:t xml:space="preserve"> </w:t>
+      </w:r>
+      <w:r>
+        <w:rPr>
+          <w:rFonts w:ascii="Times New Roman" w:hAnsi="Times New Roman" w:cs="Times New Roman"/>
+        </w:rPr>
+        <w:t xml:space="preserve">and offspring risk of obesity and cardiometabolic disease </w:t>
+      </w:r>
+      <w:r>
+        <w:rPr>
+          <w:rFonts w:ascii="Times New Roman" w:hAnsi="Times New Roman" w:cs="Times New Roman"/>
+        </w:rPr>
+        <w:fldChar w:fldCharType="begin"/>
+      </w:r>
+      <w:r>
+        <w:rPr>
+          <w:rFonts w:ascii="Times New Roman" w:hAnsi="Times New Roman" w:cs="Times New Roman"/>
+        </w:rPr>
+        <w:instrText xml:space="preserve"> ADDIN ZOTERO_ITEM CSL_CITATION {"citationID":"HrQNtyIv","properties":{"formattedCitation":"(Kaseva et al., 2019)","plainCitation":"(Kaseva et al., 2019)","noteIndex":0},"citationItems":[{"id":163,"uris":["http://zotero.org/users/5073745/items/FTZ25MSG"],"uri":["http://zotero.org/users/5073745/items/FTZ25MSG"],"itemData":{"id":163,"type":"article-journal","title":"Gestational Diabetes But Not Prepregnancy Overweight Predicts for Cardiometabolic Markers in Offspring Twenty Years Later","container-title":"The Journal of Clinical Endocrinology and Metabolism","page":"2785-2795","volume":"104","issue":"7","source":"PubMed","abstract":"CONTEXT: Maternal gestational diabetes mellitus (GDM) and prepregnancy overweight/obesity [body mass index (BMI) ≥25 kg/m2] might adversely affect offspring cardiometabolic health.\nOBJECTIVE: To assess the associations between maternal GDM and prepregnancy overweight/obesity with adult offspring cardiometabolic risk factors.\nDESIGN: Longitudinal cohort study (ESTER Maternal Pregnancy Disorders Study and the Arvo Ylppö Longitudinal Study).\nSETTING: Province of Uusimaa and Northern Finland.\nPARTICIPANTS: At a mean age of 24.1 ± 1.3 years, we classified offspring as offspring of mothers with GDM regardless of the prepregnancy BMI (OGDM; n = 193); normoglycemic mothers with prepregnancy overweight/obesity (ONO; n = 157); and normoglycemic mothers with prepregnancy BMI &lt;25 kg/m2 (controls; n = 556).\nMAIN OUTCOME MEASURES: We assessed the cardiometabolic biomarkers from blood and measured the blood pressure at rest and heart rate.\nRESULTS: Compared with the controls, the OGDM and ONO groups had greater fasting glucose (1.6%; 95% CI, 0.1% to 3.1%; and 2.3%; 95% CI, 0.5% to 4.3%, respectively) and insulin (12.7%; 95% CI, 4.4% to 21.9%; and 8.7%; 95% CI, 0.2% to 17.8%). These differences attenuated to nonsignificance when adjusted for confounders and/or current offspring characteristics, including BMI or body fat percentage. The OGDM group had lower SHBG (men, -12.4%; 95% CI, -20.2% to -3.9%; women, -33.2%; 95% CI, -46.3% to -16.8%), high-density lipoprotein (-6.6%; 95% CI, -10.9% to -2.2%), and apolipoprotein A1 (-4.5%; 95% CI, -7.5% to -1.4%). These differences survived the adjustments. The heart rate and other biomarkers were similar among the groups.\nCONCLUSIONS: Adult offspring of mothers with GDM have increased markers of insulin resistance and a more atherogenic lipid profile. These were only partly explained by confounders or current offspring adiposity. Maternal prepregnancy overweight/obesity was associated with impaired offspring glucose regulation, which was explained by confounders and/or current adiposity.","DOI":"10.1210/jc.2018-02743","ISSN":"1945-7197","note":"PMID: 30835282","journalAbbreviation":"J. Clin. Endocrinol. Metab.","language":"eng","author":[{"family":"Kaseva","given":"Nina"},{"family":"Vääräsmäki","given":"Marja"},{"family":"Sundvall","given":"Jouko"},{"family":"Matinolli","given":"Hanna-Maria"},{"family":"Sipola","given":"Marika"},{"family":"Tikanmäki","given":"Marjaana"},{"family":"Heinonen","given":"Kati"},{"family":"Lano","given":"Aulikki"},{"family":"Wehkalampi","given":"Karoliina"},{"family":"Wolke","given":"Dieter"},{"family":"Ruokonen","given":"Aimo"},{"family":"Andersson","given":"Sture"},{"family":"Järvelin","given":"Marjo-Riitta"},{"family":"Räikkönen","given":"Katri"},{"family":"Eriksson","given":"Johan G."},{"family":"Kajantie","given":"Eero"}],"issued":{"date-parts":[["2019",7,1]]}}}],"schema":"https://github.com/citation-style-language/schema/raw/master/csl-citation.json"} </w:instrText>
+      </w:r>
+      <w:r>
+        <w:rPr>
+          <w:rFonts w:ascii="Times New Roman" w:hAnsi="Times New Roman" w:cs="Times New Roman"/>
+        </w:rPr>
+        <w:fldChar w:fldCharType="separate"/>
+      </w:r>
+      <w:r>
+        <w:rPr>
+          <w:rFonts w:ascii="Times New Roman" w:hAnsi="Times New Roman" w:cs="Times New Roman"/>
+          <w:noProof/>
+        </w:rPr>
+        <w:t>(Kaseva et al., 2019)</w:t>
+      </w:r>
+      <w:r>
+        <w:rPr>
+          <w:rFonts w:ascii="Times New Roman" w:hAnsi="Times New Roman" w:cs="Times New Roman"/>
+        </w:rPr>
+        <w:fldChar w:fldCharType="end"/>
+      </w:r>
+      <w:r>
+        <w:rPr>
+          <w:rFonts w:ascii="Times New Roman" w:hAnsi="Times New Roman" w:cs="Times New Roman"/>
+        </w:rPr>
+        <w:t xml:space="preserve">. </w:t>
+      </w:r>
+      <w:r>
+        <w:rPr>
+          <w:rFonts w:ascii="Times New Roman" w:hAnsi="Times New Roman" w:cs="Times New Roman"/>
+        </w:rPr>
+        <w:t>There is a well-established literature demonstrating the effect of maternal diet during pregnancy on both maternal and child health outcomes</w:t>
+      </w:r>
+      <w:r>
+        <w:rPr>
+          <w:rFonts w:ascii="Times New Roman" w:hAnsi="Times New Roman" w:cs="Times New Roman"/>
+        </w:rPr>
+        <w:t>, making p</w:t>
+      </w:r>
+      <w:r>
+        <w:rPr>
+          <w:rFonts w:ascii="Times New Roman" w:hAnsi="Times New Roman" w:cs="Times New Roman"/>
+        </w:rPr>
+        <w:t xml:space="preserve">regnancy is a critical period </w:t>
       </w:r>
       <w:r>
         <w:rPr>
@@ -37,19 +184,73 @@
         <w:rPr>
           <w:rFonts w:ascii="Times New Roman" w:hAnsi="Times New Roman" w:cs="Times New Roman"/>
         </w:rPr>
-        <w:t xml:space="preserve">and is accompanied by transient insulin resistance and adipose tissue accumulation (Musial et al., 2016; Pipe et al., 1979). </w:t>
-      </w:r>
-      <w:r>
-        <w:rPr>
-          <w:rFonts w:ascii="Times New Roman" w:hAnsi="Times New Roman" w:cs="Times New Roman"/>
-        </w:rPr>
-        <w:t>M</w:t>
-      </w:r>
-      <w:r>
-        <w:rPr>
-          <w:rFonts w:ascii="Times New Roman" w:hAnsi="Times New Roman" w:cs="Times New Roman"/>
-        </w:rPr>
-        <w:t xml:space="preserve">aternal diet </w:t>
+        <w:t xml:space="preserve">and </w:t>
+      </w:r>
+      <w:r>
+        <w:rPr>
+          <w:rFonts w:ascii="Times New Roman" w:hAnsi="Times New Roman" w:cs="Times New Roman"/>
+        </w:rPr>
+        <w:t xml:space="preserve">offspring risk of chronic disease. </w:t>
+      </w:r>
+      <w:r>
+        <w:rPr>
+          <w:rFonts w:ascii="Times New Roman" w:hAnsi="Times New Roman" w:cs="Times New Roman"/>
+        </w:rPr>
+        <w:t>Restriction</w:t>
+      </w:r>
+      <w:r>
+        <w:rPr>
+          <w:rFonts w:ascii="Times New Roman" w:hAnsi="Times New Roman" w:cs="Times New Roman"/>
+        </w:rPr>
+        <w:t xml:space="preserve"> of the eating window</w:t>
+      </w:r>
+      <w:r>
+        <w:rPr>
+          <w:rFonts w:ascii="Times New Roman" w:hAnsi="Times New Roman" w:cs="Times New Roman"/>
+        </w:rPr>
+        <w:t xml:space="preserve"> is </w:t>
+      </w:r>
+      <w:r>
+        <w:rPr>
+          <w:rFonts w:ascii="Times New Roman" w:hAnsi="Times New Roman" w:cs="Times New Roman"/>
+        </w:rPr>
+        <w:t>a component</w:t>
+      </w:r>
+      <w:r>
+        <w:rPr>
+          <w:rFonts w:ascii="Times New Roman" w:hAnsi="Times New Roman" w:cs="Times New Roman"/>
+        </w:rPr>
+        <w:t xml:space="preserve"> of diet that is gaining more </w:t>
+      </w:r>
+      <w:r>
+        <w:rPr>
+          <w:rFonts w:ascii="Times New Roman" w:hAnsi="Times New Roman" w:cs="Times New Roman"/>
+        </w:rPr>
+        <w:t xml:space="preserve">traction as </w:t>
+      </w:r>
+      <w:r>
+        <w:rPr>
+          <w:rFonts w:ascii="Times New Roman" w:hAnsi="Times New Roman" w:cs="Times New Roman"/>
+        </w:rPr>
+        <w:t>a</w:t>
+      </w:r>
+      <w:r>
+        <w:rPr>
+          <w:rFonts w:ascii="Times New Roman" w:hAnsi="Times New Roman" w:cs="Times New Roman"/>
+        </w:rPr>
+        <w:t xml:space="preserve">n approach </w:t>
+      </w:r>
+      <w:r>
+        <w:rPr>
+          <w:rFonts w:ascii="Times New Roman" w:hAnsi="Times New Roman" w:cs="Times New Roman"/>
+        </w:rPr>
+        <w:t>for improving metabolic health. Recent studies have detailed the benefits of time-restricted feeding (TRF) in improving chronic disease-related outcomes like insulin resistance</w:t>
+      </w:r>
+      <w:r>
+        <w:rPr>
+          <w:rFonts w:ascii="Times New Roman" w:hAnsi="Times New Roman" w:cs="Times New Roman"/>
+        </w:rPr>
+        <w:t xml:space="preserve"> </w:t>
       </w:r>
       <w:r>
         <w:rPr>
@@ -61,7 +262,7 @@
         <w:rPr>
           <w:rFonts w:ascii="Times New Roman" w:hAnsi="Times New Roman" w:cs="Times New Roman"/>
         </w:rPr>
-        <w:instrText xml:space="preserve"> ADDIN ZOTERO_ITEM CSL_CITATION {"citationID":"IRqZdYLw","properties":{"formattedCitation":"(Schulz, 2010)","plainCitation":"(Schulz, 2010)","noteIndex":0},"citationItems":[{"id":124,"uris":["http://zotero.org/users/5073745/items/RN6256VM"],"uri":["http://zotero.org/users/5073745/items/RN6256VM"],"itemData":{"id":124,"type":"article-journal","title":"The Dutch Hunger Winter and the developmental origins of health and disease","container-title":"Proceedings of the National Academy of Sciences of the United States of America","page":"16757-16758","volume":"107","issue":"39","source":"PubMed Central","DOI":"10.1073/pnas.1012911107","ISSN":"0027-8424","note":"PMID: 20855592\nPMCID: PMC2947916","journalAbbreviation":"Proc Natl Acad Sci U S A","author":[{"family":"Schulz","given":"Laura C."}],"issued":{"date-parts":[["2010",9,28]]}}}],"schema":"https://github.com/citation-style-language/schema/raw/master/csl-citation.json"} </w:instrText>
+        <w:instrText xml:space="preserve"> ADDIN ZOTERO_ITEM CSL_CITATION {"citationID":"plfTt9Ju","properties":{"formattedCitation":"(Halberg et al., 2005; Hatori et al., 2012; Kahleova, Lloren, Mashchak, Hill, &amp; Fraser, 2017; Liu et al., 2019; Ravussin, Beyl, Poggiogalle, Hsia, &amp; Peterson, 2019; Sutton et al., 2018; Woodie et al., 2018)","plainCitation":"(Halberg et al., 2005; Hatori et al., 2012; Kahleova, Lloren, Mashchak, Hill, &amp; Fraser, 2017; Liu et al., 2019; Ravussin, Beyl, Poggiogalle, Hsia, &amp; Peterson, 2019; Sutton et al., 2018; Woodie et al., 2018)","noteIndex":0},"citationItems":[{"id":53,"uris":["http://zotero.org/users/5073745/items/2QM8589F"],"uri":["http://zotero.org/users/5073745/items/2QM8589F"],"itemData":{"id":53,"type":"article-journal","title":"Effect of intermittent fasting and refeeding on insulin action in healthy men","container-title":"Journal of Applied Physiology","page":"2128-2136","volume":"99","issue":"6","source":"www-physiology-org.proxy.lib.umich.edu (Atypon)","abstract":"Insulin resistance is currently a major health problem. This may be because of a marked decrease in daily physical activity during recent decades combined with constant food abundance. This lifestyle collides with our genome, which was most likely selected in the late Paleolithic era (50,000–10,000 BC) by criteria that favored survival in an environment characterized by fluctuations between periods of feast and famine. The theory of thrifty genes states that these fluctuations are required for optimal metabolic function. We mimicked the fluctuations in eight healthy young men [25.0 ± 0.1 yr (mean ± SE); body mass index: 25.7 ± 0.4 kg/m2] by subjecting them to intermittent fasting every second day for 20 h for 15 days. Euglycemic hyperinsulinemic (40 mU·min−1·m−2) clamps were performed before and after the intervention period. Subjects maintained body weight (86.4 ± 2.3 kg; coefficient of variation: 0.8 ± 0.1%). Plasma free fatty acid and β-hydroxybutyrate concentrations were 347 ± 18 and 0.06 ± 0.02 mM, respectively, after overnight fast but increased (P &lt; 0.05) to 423 ± 86 and 0.10 ± 0.04 mM after 20-h fasting, confirming that the subjects were fasting. Insulin-mediated whole body glucose uptake rates increased from 6.3 ± 0.6 to 7.3 ± 0.3 mg·kg−1·min−1 (P = 0.03), and insulin-induced inhibition of adipose tissue lipolysis was more prominent after than before the intervention (P = 0.05). After the 20-h fasting periods, plasma adiponectin was increased compared with the basal levels before and after the intervention (5,922 ± 991 vs. 3,860 ± 784 ng/ml, P = 0.02). This experiment is the first in humans to show that intermittent fasting increases insulin-mediated glucose uptake rates, and the findings are compatible with the thrifty gene concept.","DOI":"10.1152/japplphysiol.00683.2005","ISSN":"8750-7587","journalAbbreviation":"Journal of Applied Physiology","author":[{"family":"Halberg","given":"Nils"},{"family":"Henriksen","given":"Morten"},{"family":"Söderhamn","given":"Nathalie"},{"family":"Stallknecht","given":"Bente"},{"family":"Ploug","given":"Thorkil"},{"family":"Schjerling","given":"Peter"},{"family":"Dela","given":"Flemming"}],"issued":{"date-parts":[["2005",12,1]]}}},{"id":67,"uris":["http://zotero.org/users/5073745/items/T8U6Q3GZ"],"uri":["http://zotero.org/users/5073745/items/T8U6Q3GZ"],"itemData":{"id":67,"type":"article-journal","title":"Time-Restricted Feeding without Reducing Caloric Intake Prevents Metabolic Diseases in Mice Fed a High-Fat Diet","container-title":"Cell Metabolism","page":"848-860","volume":"15","issue":"6","source":"ScienceDirect","abstract":"Summary\nWhile diet-induced obesity has been exclusively attributed to increased caloric intake from fat, animals fed a high-fat diet (HFD) ad libitum (ad lib) eat frequently throughout day and night, disrupting the normal feeding cycle. To test whether obesity and metabolic diseases result from HFD or disruption of metabolic cycles, we subjected mice to either ad lib or time-restricted feeding (tRF) of a HFD for 8 hr per day. Mice under tRF consume equivalent calories from HFD as those with ad lib access yet are protected against obesity, hyperinsulinemia, hepatic steatosis, and inflammation and have improved motor coordination. The tRF regimen improved CREB, mTOR, and AMPK pathway function and oscillations of the circadian clock and their target genes' expression. These changes in catabolic and anabolic pathways altered liver metabolome and improved nutrient utilization and energy expenditure. We demonstrate in mice that tRF regimen is a nonpharmacological strategy against obesity and associated diseases.","DOI":"10.1016/j.cmet.2012.04.019","ISSN":"1550-4131","journalAbbreviation":"Cell Metabolism","author":[{"family":"Hatori","given":"Megumi"},{"family":"Vollmers","given":"Christopher"},{"family":"Zarrinpar","given":"Amir"},{"family":"DiTacchio","given":"Luciano"},{"family":"Bushong","given":"Eric A."},{"family":"Gill","given":"Shubhroz"},{"family":"Leblanc","given":"Mathias"},{"family":"Chaix","given":"Amandine"},{"family":"Joens","given":"Matthew"},{"family":"Fitzpatrick","given":"James A. J."},{"family":"Ellisman","given":"Mark H."},{"family":"Panda","given":"Satchidananda"}],"issued":{"date-parts":[["2012",6,6]]}}},{"id":88,"uris":["http://zotero.org/users/5073745/items/K5ICHLLM"],"uri":["http://zotero.org/users/5073745/items/K5ICHLLM"],"itemData":{"id":88,"type":"article-journal","title":"Meal Frequency and Timing Are Associated with Changes in Body Mass Index in Adventist Health Study 2","container-title":"The Journal of Nutrition","page":"1722-1728","volume":"147","issue":"9","source":"academic-oup-com.proxy.lib.umich.edu","abstract":"Abstract.  Background: Scientific evidence for the optimal number, timing, and size of meals is lacking.Objective: We investigated the relation between meal fre","DOI":"10.3945/jn.116.244749","ISSN":"0022-3166","journalAbbreviation":"J Nutr","language":"en","author":[{"family":"Kahleova","given":"Hana"},{"family":"Lloren","given":"Jan Irene"},{"family":"Mashchak","given":"Andrew"},{"family":"Hill","given":"Martin"},{"family":"Fraser","given":"Gary E."}],"issued":{"date-parts":[["2017",9,1]]}}},{"id":64,"uris":["http://zotero.org/users/5073745/items/97JC579J"],"uri":["http://zotero.org/users/5073745/items/97JC579J"],"itemData":{"id":64,"type":"article-journal","title":"Intermittent Fasting Improves Glucose Tolerance and Promotes Adipose Tissue Remodeling in Male Mice Fed a High-Fat Diet","container-title":"Endocrinology","page":"169-180","volume":"160","issue":"1","source":"academic-oup-com.proxy.lib.umich.edu","abstract":"Abstract.  Obesity is associated with increased macrophage and extracellular matrix accumulation in adipose tissue, which can be partially reversed following we","DOI":"10.1210/en.2018-00701","ISSN":"0013-7227","journalAbbreviation":"Endocrinology","language":"en","author":[{"family":"Liu","given":"Bo"},{"family":"Page","given":"Amanda J."},{"family":"Hatzinikolas","given":"George"},{"family":"Chen","given":"Miaoxin"},{"family":"Wittert","given":"Gary A."},{"family":"Heilbronn","given":"Leonie K."}],"issued":{"date-parts":[["2019",1,1]]}}},{"id":83,"uris":["http://zotero.org/users/5073745/items/NM5GTE54"],"uri":["http://zotero.org/users/5073745/items/NM5GTE54"],"itemData":{"id":83,"type":"article-journal","title":"Early Time-Restricted Feeding Reduces Appetite and Increases Fat Oxidation But Does Not Affect Energy Expenditure in Humans","container-title":"Obesity","page":"1244-1254","volume":"27","issue":"8","source":"Wiley Online Library","abstract":"Objective Eating earlier in the daytime to align with circadian rhythms in metabolism enhances weight loss. However, it is unknown whether these benefits are mediated through increased energy expenditure or decreased food intake. Therefore, this study performed the first randomized trial to determine how meal timing affects 24-hour energy metabolism when food intake and meal frequency are matched. Methods Eleven adults with overweight practiced both early time-restricted feeding (eTRF) (eating from 8 am to 2 pm) and a control schedule (eating from 8 am to 8 pm) for 4 days each. On the fourth day, 24-hour energy expenditure and substrate oxidation were measured by whole-room indirect calorimetry, in conjunction with appetite and metabolic hormones. Results eTRF did not affect 24-hour energy expenditure (Δ = 10 ± 16 kcal/d; P = 0.55). Despite the longer daily fast (intermittent fasting), eTRF decreased mean ghrelin levels by 32 ± 10 pg/mL (P = 0.006), made hunger more even-keeled (P = 0.006), and tended to increase fullness (P = 0.06-0.10) and decrease the desire to eat (P = 0.08). eTRF also increased metabolic flexibility (P = 0.0006) and decreased the 24-hour nonprotein respiratory quotient (Δ = −0.021 ± 0.010; P = 0.05). Conclusions Meal-timing interventions facilitate weight loss primarily by decreasing appetite rather than by increasing energy expenditure. eTRF may also increase fat loss by increasing fat oxidation.","DOI":"10.1002/oby.22518","ISSN":"1930-739X","language":"en","author":[{"family":"Ravussin","given":"Eric"},{"family":"Beyl","given":"Robbie A."},{"family":"Poggiogalle","given":"Eleonora"},{"family":"Hsia","given":"Daniel S."},{"family":"Peterson","given":"Courtney M."}],"issued":{"date-parts":[["2019"]]}}},{"id":59,"uris":["http://zotero.org/users/5073745/items/BQ94UWAX"],"uri":["http://zotero.org/users/5073745/items/BQ94UWAX"],"itemData":{"id":59,"type":"article-journal","title":"Early Time-Restricted Feeding Improves Insulin Sensitivity, Blood Pressure, and Oxidative Stress Even without Weight Loss in Men with Prediabetes","container-title":"Cell Metabolism","page":"1212-1221.e3","volume":"27","issue":"6","source":"ScienceDirect","abstract":"Summary\nIntermittent fasting (IF) improves cardiometabolic health; however, it is unknown whether these effects are due solely to weight loss. We conducted the first supervised controlled feeding trial to test whether IF has benefits independent of weight loss by feeding participants enough food to maintain their weight. Our proof-of-concept study also constitutes the first trial of early time-restricted feeding (eTRF), a form of IF that involves eating early in the day to be in alignment with circadian rhythms in metabolism. Men with prediabetes were randomized to eTRF (6-hr feeding period, with dinner before 3 p.m.) or a control schedule (12-hr feeding period) for 5 weeks and later crossed over to the other schedule. eTRF improved insulin sensitivity, β cell responsiveness, blood pressure, oxidative stress, and appetite. We demonstrate for the first time in humans that eTRF improves some aspects of cardiometabolic health and that IF’s effects are not solely due to weight loss.","DOI":"10.1016/j.cmet.2018.04.010","ISSN":"1550-4131","journalAbbreviation":"Cell Metabolism","author":[{"family":"Sutton","given":"Elizabeth F."},{"family":"Beyl","given":"Robbie"},{"family":"Early","given":"Kate S."},{"family":"Cefalu","given":"William T."},{"family":"Ravussin","given":"Eric"},{"family":"Peterson","given":"Courtney M."}],"issued":{"date-parts":[["2018",6,5]]}}},{"id":56,"uris":["http://zotero.org/users/5073745/items/BCTXN86S"],"uri":["http://zotero.org/users/5073745/items/BCTXN86S"],"itemData":{"id":56,"type":"article-journal","title":"Restricted feeding for 9h in the active period partially abrogates the detrimental metabolic effects of a Western diet with liquid sugar consumption in mice","container-title":"Metabolism","page":"1-13","volume":"82","source":"ScienceDirect","abstract":"Background\nObesity is a major public health concern that can result from diets high in fat and sugar, including sugar sweetened beverages. A proposed treatment for dietary-induced obesity is time-restricted feeding (TRF), which restricts consumption of food to specific times of the 24-hour cycle. Although TRF shows great promise to prevent obesity and the development of chronic disease, the effects of TRF to reverse metabolic changes and the development of NAFLD in animal models of a Western diet with sugary water consumption is not known.\nObjective\nThe objective of the current study was to evaluate the role of TRF in the treatment of obesity and NAFLD through examination of changes in metabolic and histopathologic parameters.\nMethods\nTo better understand the role of TRF in the treatment of obesity and NAFLD, we investigated the metabolic phenotype and NAFLD parameters in a mouse model of NAFLD in which obesity and liver steatosis are induced by a Western Diet (WD): a high-fat diet of lard, milkfat and Crisco with sugary drinking water. Mice were subjected to a short-term (4-weeks) and long-term (10-weeks) TRF in which food was restricted to 9h at night.\nResults\nPrior to TRF treatment, the WD mice had increased body mass, and exhibited less activity, and higher average daytime energy expenditure (EE) than chow fed mice. Approximately 4- and 10-weeks following TFR treatment, WD-TRF had moderate but not statistically significant weight loss compared to WD-ad libitum (WD-AL) mice. There was a modest but significant reduction in the inguinal adipose tissue weight in both WD-TRF groups compared to the WD-AL groups; however, there was no difference in epididymal and retroperitoneal adipose tissue mass or adipocyte size distribution. In contrast, the diet-induced increase in normalized liver tissue weight, hepatic triglyceride, and NAFLD score was partially abrogated in the 4-week WD-TRF mice, while systemic insulin resistance was partially abrogated and glucose intolerance was completely abrogated in the 10-week WD-TRF mice. Importantly, WD-induced metabolic dysfunction (substrate utilization, energy expenditure, and activity) was partially abrogated by 4- and 10-week TRF.\nConclusions\nOur results support the hypothesis that TRF aids in reducing the detrimental metabolic effects of consuming a WD with sugary drinking water but does not ameliorate obesity.","DOI":"10.1016/j.metabol.2017.12.004","ISSN":"0026-0495","journalAbbreviation":"Metabolism","author":[{"family":"Woodie","given":"Lauren N."},{"family":"Luo","given":"Yuwen"},{"family":"Wayne","given":"Michael J."},{"family":"Graff","given":"Emily C."},{"family":"Ahmed","given":"Bulbul"},{"family":"O'Neill","given":"Ann Marie"},{"family":"Greene","given":"Michael W."}],"issued":{"date-parts":[["2018",5,1]]}}}],"schema":"https://github.com/citation-style-language/schema/raw/master/csl-citation.json"} </w:instrText>
       </w:r>
       <w:r>
         <w:rPr>
@@ -74,7 +275,7 @@
           <w:rFonts w:ascii="Times New Roman" w:hAnsi="Times New Roman" w:cs="Times New Roman"/>
           <w:noProof/>
         </w:rPr>
-        <w:t>(Schulz, 2010)</w:t>
+        <w:t>(Halberg et al., 2005; Hatori et al., 2012; Kahleova, Lloren, Mashchak, Hill, &amp; Fraser, 2017; Liu et al., 2019; Ravussin, Beyl, Poggiogalle, Hsia, &amp; Peterson, 2019; Sutton et al., 2018; Woodie et al., 2018)</w:t>
       </w:r>
       <w:r>
         <w:rPr>
@@ -86,191 +287,110 @@
         <w:rPr>
           <w:rFonts w:ascii="Times New Roman" w:hAnsi="Times New Roman" w:cs="Times New Roman"/>
         </w:rPr>
+        <w:t>, and high blood pressure (Gabel et al., 2018; Stote et al., 2007</w:t>
+      </w:r>
+      <w:r>
+        <w:rPr>
+          <w:rFonts w:ascii="Times New Roman" w:hAnsi="Times New Roman" w:cs="Times New Roman"/>
+        </w:rPr>
+        <w:t>, Sutton et al, 2018</w:t>
+      </w:r>
+      <w:r>
+        <w:rPr>
+          <w:rFonts w:ascii="Times New Roman" w:hAnsi="Times New Roman" w:cs="Times New Roman"/>
+        </w:rPr>
+        <w:t>)</w:t>
+      </w:r>
+      <w:r>
+        <w:rPr>
+          <w:rFonts w:ascii="Times New Roman" w:hAnsi="Times New Roman" w:cs="Times New Roman"/>
+        </w:rPr>
+        <w:t xml:space="preserve"> which can be seen without weight loss</w:t>
+      </w:r>
+      <w:r>
+        <w:rPr>
+          <w:rFonts w:ascii="Times New Roman" w:hAnsi="Times New Roman" w:cs="Times New Roman"/>
+        </w:rPr>
+        <w:t xml:space="preserve">. </w:t>
+      </w:r>
+      <w:r>
+        <w:rPr>
+          <w:rFonts w:ascii="Times New Roman" w:hAnsi="Times New Roman" w:cs="Times New Roman"/>
+        </w:rPr>
+        <w:t>To date, o</w:t>
+      </w:r>
+      <w:r>
+        <w:rPr>
+          <w:rFonts w:ascii="Times New Roman" w:hAnsi="Times New Roman" w:cs="Times New Roman"/>
+        </w:rPr>
+        <w:t xml:space="preserve">nly one study of TRF during pregnancy has been completed </w:t>
+      </w:r>
+      <w:r>
+        <w:rPr>
+          <w:rFonts w:ascii="Times New Roman" w:hAnsi="Times New Roman" w:cs="Times New Roman"/>
+        </w:rPr>
+        <w:fldChar w:fldCharType="begin"/>
+      </w:r>
+      <w:r>
+        <w:rPr>
+          <w:rFonts w:ascii="Times New Roman" w:hAnsi="Times New Roman" w:cs="Times New Roman"/>
+        </w:rPr>
+        <w:instrText xml:space="preserve"> ADDIN ZOTERO_ITEM CSL_CITATION {"citationID":"kYJm6a2a","properties":{"formattedCitation":"(Upadhyay et al., 2019)","plainCitation":"(Upadhyay et al., 2019)","noteIndex":0},"citationItems":[{"id":2,"uris":["http://zotero.org/users/5073745/items/EC9EJ9LI"],"uri":["http://zotero.org/users/5073745/items/EC9EJ9LI"],"itemData":{"id":2,"type":"article-journal","title":"Time-restricted feeding reduces high-fat diet associated placental inflammation and limits adverse effects on fetal organ development","container-title":"Biochemical and Biophysical Research Communications","page":"415-421","volume":"514","issue":"2","source":"ScienceDirect","abstract":"Maternal nutrition has become a major public health concern over recent years and is a known predictor of adverse long-term metabolic derangement in offspring. Time-restricted feeding (TRF), wherein food consumption is restricted to the metabolically active phase of the day, is a dietary approach that improves metabolic parameters when consuming a high-fat diet (HFD). Here, we tested whether TRF could reduce maternal HFD associated inflammation and thereby mitigate defects in fetal organ developmental. Female rats were kept on following three dietary regimens; Ad libitum normal chow diet (NCD-AL), Ad libitum HFD (HFD-AL) and Time-restricted fed HFD (HFD-TRF) from 5 months prior to mating and continued throughout pregnancy. Rat dams were sacrificed at embryonic day 18.5 (ED18.5) and placental tissues from these rats were processed for the analysis of cellular apoptosis, inflammatory cytokines (TNFα and IL-6), oxidative stress, endoplasmic reticulum (ER) stress and autophagy. Furthermore, fetal hepatic triglyceride (TG) content and fetal lung maturation were assessed at ED18.5. Biochemical analysis revealed that HFD-TRF rat had significantly lower serum TG levels and body weight compared to HFD-AL rats. Additionally, TRF significantly blocked HFD-induced placental apoptosis and inflammation via minimizing cellular stress, and restoring autophagic flux. In addition, fetal hepatosteatosis and delayed fetal lung maturation induced by HFD was significantly ameliorated in HFD-TRF compared to HFD-AL. Collectively, our results suggest that reducing placental inflammation via TRF could prevent adverse fetal metabolic outcomes in pregnancies complicated by maternal obesity.","DOI":"10.1016/j.bbrc.2019.04.154","ISSN":"0006-291X","journalAbbreviation":"Biochemical and Biophysical Research Communications","author":[{"family":"Upadhyay","given":"Aditya"},{"family":"Anjum","given":"B."},{"family":"Godbole","given":"Nachiket M."},{"family":"Rajak","given":"Sangam"},{"family":"Shukla","given":"Pooja"},{"family":"Tiwari","given":"Swasti"},{"family":"Sinha","given":"Rohit A."},{"family":"Godbole","given":"Madan M."}],"issued":{"date-parts":[["2019",6,25]]}}}],"schema":"https://github.com/citation-style-language/schema/raw/master/csl-citation.json"} </w:instrText>
+      </w:r>
+      <w:r>
+        <w:rPr>
+          <w:rFonts w:ascii="Times New Roman" w:hAnsi="Times New Roman" w:cs="Times New Roman"/>
+        </w:rPr>
+        <w:fldChar w:fldCharType="separate"/>
+      </w:r>
+      <w:r>
+        <w:rPr>
+          <w:rFonts w:ascii="Times New Roman" w:hAnsi="Times New Roman" w:cs="Times New Roman"/>
+          <w:noProof/>
+        </w:rPr>
+        <w:t>(Upadhyay et al., 2019)</w:t>
+      </w:r>
+      <w:r>
+        <w:rPr>
+          <w:rFonts w:ascii="Times New Roman" w:hAnsi="Times New Roman" w:cs="Times New Roman"/>
+        </w:rPr>
+        <w:fldChar w:fldCharType="end"/>
+      </w:r>
+      <w:r>
+        <w:rPr>
+          <w:rFonts w:ascii="Times New Roman" w:hAnsi="Times New Roman" w:cs="Times New Roman"/>
+        </w:rPr>
+        <w:t>;</w:t>
+      </w:r>
+      <w:r>
+        <w:rPr>
+          <w:rFonts w:ascii="Times New Roman" w:hAnsi="Times New Roman" w:cs="Times New Roman"/>
+        </w:rPr>
+        <w:t xml:space="preserve"> however, maternal </w:t>
+      </w:r>
+      <w:r>
+        <w:rPr>
+          <w:rFonts w:ascii="Times New Roman" w:hAnsi="Times New Roman" w:cs="Times New Roman"/>
+        </w:rPr>
+        <w:t xml:space="preserve">metabolic health </w:t>
+      </w:r>
+      <w:r>
+        <w:rPr>
+          <w:rFonts w:ascii="Times New Roman" w:hAnsi="Times New Roman" w:cs="Times New Roman"/>
+        </w:rPr>
+        <w:t>and offspring health in the post-natal period were not evaluated.</w:t>
+      </w:r>
+      <w:r>
+        <w:rPr>
+          <w:rFonts w:ascii="Times New Roman" w:hAnsi="Times New Roman" w:cs="Times New Roman"/>
+        </w:rPr>
         <w:t xml:space="preserve"> </w:t>
       </w:r>
       <w:r>
         <w:rPr>
           <w:rFonts w:ascii="Times New Roman" w:hAnsi="Times New Roman" w:cs="Times New Roman"/>
         </w:rPr>
-        <w:t>and environmental stressors</w:t>
-      </w:r>
-      <w:r>
-        <w:rPr>
-          <w:rFonts w:ascii="Times New Roman" w:hAnsi="Times New Roman" w:cs="Times New Roman"/>
-        </w:rPr>
-        <w:t xml:space="preserve"> are known modulators of maternal and child health</w:t>
-      </w:r>
-      <w:r>
-        <w:rPr>
-          <w:rFonts w:ascii="Times New Roman" w:hAnsi="Times New Roman" w:cs="Times New Roman"/>
-        </w:rPr>
-        <w:t xml:space="preserve">. </w:t>
-      </w:r>
-      <w:r>
-        <w:rPr>
-          <w:rFonts w:ascii="Times New Roman" w:hAnsi="Times New Roman" w:cs="Times New Roman"/>
-        </w:rPr>
-        <w:t>Restriction</w:t>
-      </w:r>
-      <w:r>
-        <w:rPr>
-          <w:rFonts w:ascii="Times New Roman" w:hAnsi="Times New Roman" w:cs="Times New Roman"/>
-        </w:rPr>
-        <w:t xml:space="preserve"> of the eating window</w:t>
-      </w:r>
-      <w:r>
-        <w:rPr>
-          <w:rFonts w:ascii="Times New Roman" w:hAnsi="Times New Roman" w:cs="Times New Roman"/>
-        </w:rPr>
-        <w:t xml:space="preserve"> is </w:t>
-      </w:r>
-      <w:r>
-        <w:rPr>
-          <w:rFonts w:ascii="Times New Roman" w:hAnsi="Times New Roman" w:cs="Times New Roman"/>
-        </w:rPr>
-        <w:t>a component</w:t>
-      </w:r>
-      <w:r>
-        <w:rPr>
-          <w:rFonts w:ascii="Times New Roman" w:hAnsi="Times New Roman" w:cs="Times New Roman"/>
-        </w:rPr>
-        <w:t xml:space="preserve"> of diet that is gaining more consideration as a</w:t>
-      </w:r>
-      <w:r>
-        <w:rPr>
-          <w:rFonts w:ascii="Times New Roman" w:hAnsi="Times New Roman" w:cs="Times New Roman"/>
-        </w:rPr>
-        <w:t xml:space="preserve">n approach </w:t>
-      </w:r>
-      <w:r>
-        <w:rPr>
-          <w:rFonts w:ascii="Times New Roman" w:hAnsi="Times New Roman" w:cs="Times New Roman"/>
-        </w:rPr>
-        <w:t>for improving metabolic health. Recent studies have detailed the benefits of time-restricted feeding (TRF) in improving chronic disease-related outcomes like insulin resistance</w:t>
-      </w:r>
-      <w:r>
-        <w:rPr>
-          <w:rFonts w:ascii="Times New Roman" w:hAnsi="Times New Roman" w:cs="Times New Roman"/>
-        </w:rPr>
-        <w:fldChar w:fldCharType="begin"/>
-      </w:r>
-      <w:r>
-        <w:rPr>
-          <w:rFonts w:ascii="Times New Roman" w:hAnsi="Times New Roman" w:cs="Times New Roman"/>
-        </w:rPr>
-        <w:instrText xml:space="preserve"> ADDIN ZOTERO_ITEM CSL_CITATION {"citationID":"plfTt9Ju","properties":{"formattedCitation":"(Halberg et al., 2005; Hatori et al., 2012; Kahleova, Lloren, Mashchak, Hill, &amp; Fraser, 2017; Liu et al., 2019; Ravussin, Beyl, Poggiogalle, Hsia, &amp; Peterson, 2019; Sutton et al., 2018; Woodie et al., 2018)","plainCitation":"(Halberg et al., 2005; Hatori et al., 2012; Kahleova, Lloren, Mashchak, Hill, &amp; Fraser, 2017; Liu et al., 2019; Ravussin, Beyl, Poggiogalle, Hsia, &amp; Peterson, 2019; Sutton et al., 2018; Woodie et al., 2018)","noteIndex":0},"citationItems":[{"id":53,"uris":["http://zotero.org/users/5073745/items/2QM8589F"],"uri":["http://zotero.org/users/5073745/items/2QM8589F"],"itemData":{"id":53,"type":"article-journal","title":"Effect of intermittent fasting and refeeding on insulin action in healthy men","container-title":"Journal of Applied Physiology","page":"2128-2136","volume":"99","issue":"6","source":"www-physiology-org.proxy.lib.umich.edu (Atypon)","abstract":"Insulin resistance is currently a major health problem. This may be because of a marked decrease in daily physical activity during recent decades combined with constant food abundance. This lifestyle collides with our genome, which was most likely selected in the late Paleolithic era (50,000–10,000 BC) by criteria that favored survival in an environment characterized by fluctuations between periods of feast and famine. The theory of thrifty genes states that these fluctuations are required for optimal metabolic function. We mimicked the fluctuations in eight healthy young men [25.0 ± 0.1 yr (mean ± SE); body mass index: 25.7 ± 0.4 kg/m2] by subjecting them to intermittent fasting every second day for 20 h for 15 days. Euglycemic hyperinsulinemic (40 mU·min−1·m−2) clamps were performed before and after the intervention period. Subjects maintained body weight (86.4 ± 2.3 kg; coefficient of variation: 0.8 ± 0.1%). Plasma free fatty acid and β-hydroxybutyrate concentrations were 347 ± 18 and 0.06 ± 0.02 mM, respectively, after overnight fast but increased (P &lt; 0.05) to 423 ± 86 and 0.10 ± 0.04 mM after 20-h fasting, confirming that the subjects were fasting. Insulin-mediated whole body glucose uptake rates increased from 6.3 ± 0.6 to 7.3 ± 0.3 mg·kg−1·min−1 (P = 0.03), and insulin-induced inhibition of adipose tissue lipolysis was more prominent after than before the intervention (P = 0.05). After the 20-h fasting periods, plasma adiponectin was increased compared with the basal levels before and after the intervention (5,922 ± 991 vs. 3,860 ± 784 ng/ml, P = 0.02). This experiment is the first in humans to show that intermittent fasting increases insulin-mediated glucose uptake rates, and the findings are compatible with the thrifty gene concept.","DOI":"10.1152/japplphysiol.00683.2005","ISSN":"8750-7587","journalAbbreviation":"Journal of Applied Physiology","author":[{"family":"Halberg","given":"Nils"},{"family":"Henriksen","given":"Morten"},{"family":"Söderhamn","given":"Nathalie"},{"family":"Stallknecht","given":"Bente"},{"family":"Ploug","given":"Thorkil"},{"family":"Schjerling","given":"Peter"},{"family":"Dela","given":"Flemming"}],"issued":{"date-parts":[["2005",12,1]]}}},{"id":67,"uris":["http://zotero.org/users/5073745/items/T8U6Q3GZ"],"uri":["http://zotero.org/users/5073745/items/T8U6Q3GZ"],"itemData":{"id":67,"type":"article-journal","title":"Time-Restricted Feeding without Reducing Caloric Intake Prevents Metabolic Diseases in Mice Fed a High-Fat Diet","container-title":"Cell Metabolism","page":"848-860","volume":"15","issue":"6","source":"ScienceDirect","abstract":"Summary\nWhile diet-induced obesity has been exclusively attributed to increased caloric intake from fat, animals fed a high-fat diet (HFD) ad libitum (ad lib) eat frequently throughout day and night, disrupting the normal feeding cycle. To test whether obesity and metabolic diseases result from HFD or disruption of metabolic cycles, we subjected mice to either ad lib or time-restricted feeding (tRF) of a HFD for 8 hr per day. Mice under tRF consume equivalent calories from HFD as those with ad lib access yet are protected against obesity, hyperinsulinemia, hepatic steatosis, and inflammation and have improved motor coordination. The tRF regimen improved CREB, mTOR, and AMPK pathway function and oscillations of the circadian clock and their target genes' expression. These changes in catabolic and anabolic pathways altered liver metabolome and improved nutrient utilization and energy expenditure. We demonstrate in mice that tRF regimen is a nonpharmacological strategy against obesity and associated diseases.","DOI":"10.1016/j.cmet.2012.04.019","ISSN":"1550-4131","journalAbbreviation":"Cell Metabolism","author":[{"family":"Hatori","given":"Megumi"},{"family":"Vollmers","given":"Christopher"},{"family":"Zarrinpar","given":"Amir"},{"family":"DiTacchio","given":"Luciano"},{"family":"Bushong","given":"Eric A."},{"family":"Gill","given":"Shubhroz"},{"family":"Leblanc","given":"Mathias"},{"family":"Chaix","given":"Amandine"},{"family":"Joens","given":"Matthew"},{"family":"Fitzpatrick","given":"James A. J."},{"family":"Ellisman","given":"Mark H."},{"family":"Panda","given":"Satchidananda"}],"issued":{"date-parts":[["2012",6,6]]}}},{"id":88,"uris":["http://zotero.org/users/5073745/items/K5ICHLLM"],"uri":["http://zotero.org/users/5073745/items/K5ICHLLM"],"itemData":{"id":88,"type":"article-journal","title":"Meal Frequency and Timing Are Associated with Changes in Body Mass Index in Adventist Health Study 2","container-title":"The Journal of Nutrition","page":"1722-1728","volume":"147","issue":"9","source":"academic-oup-com.proxy.lib.umich.edu","abstract":"Abstract.  Background: Scientific evidence for the optimal number, timing, and size of meals is lacking.Objective: We investigated the relation between meal fre","DOI":"10.3945/jn.116.244749","ISSN":"0022-3166","journalAbbreviation":"J Nutr","language":"en","author":[{"family":"Kahleova","given":"Hana"},{"family":"Lloren","given":"Jan Irene"},{"family":"Mashchak","given":"Andrew"},{"family":"Hill","given":"Martin"},{"family":"Fraser","given":"Gary E."}],"issued":{"date-parts":[["2017",9,1]]}}},{"id":64,"uris":["http://zotero.org/users/5073745/items/97JC579J"],"uri":["http://zotero.org/users/5073745/items/97JC579J"],"itemData":{"id":64,"type":"article-journal","title":"Intermittent Fasting Improves Glucose Tolerance and Promotes Adipose Tissue Remodeling in Male Mice Fed a High-Fat Diet","container-title":"Endocrinology","page":"169-180","volume":"160","issue":"1","source":"academic-oup-com.proxy.lib.umich.edu","abstract":"Abstract.  Obesity is associated with increased macrophage and extracellular matrix accumulation in adipose tissue, which can be partially reversed following we","DOI":"10.1210/en.2018-00701","ISSN":"0013-7227","journalAbbreviation":"Endocrinology","language":"en","author":[{"family":"Liu","given":"Bo"},{"family":"Page","given":"Amanda J."},{"family":"Hatzinikolas","given":"George"},{"family":"Chen","given":"Miaoxin"},{"family":"Wittert","given":"Gary A."},{"family":"Heilbronn","given":"Leonie K."}],"issued":{"date-parts":[["2019",1,1]]}}},{"id":83,"uris":["http://zotero.org/users/5073745/items/NM5GTE54"],"uri":["http://zotero.org/users/5073745/items/NM5GTE54"],"itemData":{"id":83,"type":"article-journal","title":"Early Time-Restricted Feeding Reduces Appetite and Increases Fat Oxidation But Does Not Affect Energy Expenditure in Humans","container-title":"Obesity","page":"1244-1254","volume":"27","issue":"8","source":"Wiley Online Library","abstract":"Objective Eating earlier in the daytime to align with circadian rhythms in metabolism enhances weight loss. However, it is unknown whether these benefits are mediated through increased energy expenditure or decreased food intake. Therefore, this study performed the first randomized trial to determine how meal timing affects 24-hour energy metabolism when food intake and meal frequency are matched. Methods Eleven adults with overweight practiced both early time-restricted feeding (eTRF) (eating from 8 am to 2 pm) and a control schedule (eating from 8 am to 8 pm) for 4 days each. On the fourth day, 24-hour energy expenditure and substrate oxidation were measured by whole-room indirect calorimetry, in conjunction with appetite and metabolic hormones. Results eTRF did not affect 24-hour energy expenditure (Δ = 10 ± 16 kcal/d; P = 0.55). Despite the longer daily fast (intermittent fasting), eTRF decreased mean ghrelin levels by 32 ± 10 pg/mL (P = 0.006), made hunger more even-keeled (P = 0.006), and tended to increase fullness (P = 0.06-0.10) and decrease the desire to eat (P = 0.08). eTRF also increased metabolic flexibility (P = 0.0006) and decreased the 24-hour nonprotein respiratory quotient (Δ = −0.021 ± 0.010; P = 0.05). Conclusions Meal-timing interventions facilitate weight loss primarily by decreasing appetite rather than by increasing energy expenditure. eTRF may also increase fat loss by increasing fat oxidation.","DOI":"10.1002/oby.22518","ISSN":"1930-739X","language":"en","author":[{"family":"Ravussin","given":"Eric"},{"family":"Beyl","given":"Robbie A."},{"family":"Poggiogalle","given":"Eleonora"},{"family":"Hsia","given":"Daniel S."},{"family":"Peterson","given":"Courtney M."}],"issued":{"date-parts":[["2019"]]}}},{"id":59,"uris":["http://zotero.org/users/5073745/items/BQ94UWAX"],"uri":["http://zotero.org/users/5073745/items/BQ94UWAX"],"itemData":{"id":59,"type":"article-journal","title":"Early Time-Restricted Feeding Improves Insulin Sensitivity, Blood Pressure, and Oxidative Stress Even without Weight Loss in Men with Prediabetes","container-title":"Cell Metabolism","page":"1212-1221.e3","volume":"27","issue":"6","source":"ScienceDirect","abstract":"Summary\nIntermittent fasting (IF) improves cardiometabolic health; however, it is unknown whether these effects are due solely to weight loss. We conducted the first supervised controlled feeding trial to test whether IF has benefits independent of weight loss by feeding participants enough food to maintain their weight. Our proof-of-concept study also constitutes the first trial of early time-restricted feeding (eTRF), a form of IF that involves eating early in the day to be in alignment with circadian rhythms in metabolism. Men with prediabetes were randomized to eTRF (6-hr feeding period, with dinner before 3 p.m.) or a control schedule (12-hr feeding period) for 5 weeks and later crossed over to the other schedule. eTRF improved insulin sensitivity, β cell responsiveness, blood pressure, oxidative stress, and appetite. We demonstrate for the first time in humans that eTRF improves some aspects of cardiometabolic health and that IF’s effects are not solely due to weight loss.","DOI":"10.1016/j.cmet.2018.04.010","ISSN":"1550-4131","journalAbbreviation":"Cell Metabolism","author":[{"family":"Sutton","given":"Elizabeth F."},{"family":"Beyl","given":"Robbie"},{"family":"Early","given":"Kate S."},{"family":"Cefalu","given":"William T."},{"family":"Ravussin","given":"Eric"},{"family":"Peterson","given":"Courtney M."}],"issued":{"date-parts":[["2018",6,5]]}}},{"id":56,"uris":["http://zotero.org/users/5073745/items/BCTXN86S"],"uri":["http://zotero.org/users/5073745/items/BCTXN86S"],"itemData":{"id":56,"type":"article-journal","title":"Restricted feeding for 9h in the active period partially abrogates the detrimental metabolic effects of a Western diet with liquid sugar consumption in mice","container-title":"Metabolism","page":"1-13","volume":"82","source":"ScienceDirect","abstract":"Background\nObesity is a major public health concern that can result from diets high in fat and sugar, including sugar sweetened beverages. A proposed treatment for dietary-induced obesity is time-restricted feeding (TRF), which restricts consumption of food to specific times of the 24-hour cycle. Although TRF shows great promise to prevent obesity and the development of chronic disease, the effects of TRF to reverse metabolic changes and the development of NAFLD in animal models of a Western diet with sugary water consumption is not known.\nObjective\nThe objective of the current study was to evaluate the role of TRF in the treatment of obesity and NAFLD through examination of changes in metabolic and histopathologic parameters.\nMethods\nTo better understand the role of TRF in the treatment of obesity and NAFLD, we investigated the metabolic phenotype and NAFLD parameters in a mouse model of NAFLD in which obesity and liver steatosis are induced by a Western Diet (WD): a high-fat diet of lard, milkfat and Crisco with sugary drinking water. Mice were subjected to a short-term (4-weeks) and long-term (10-weeks) TRF in which food was restricted to 9h at night.\nResults\nPrior to TRF treatment, the WD mice had increased body mass, and exhibited less activity, and higher average daytime energy expenditure (EE) than chow fed mice. Approximately 4- and 10-weeks following TFR treatment, WD-TRF had moderate but not statistically significant weight loss compared to WD-ad libitum (WD-AL) mice. There was a modest but significant reduction in the inguinal adipose tissue weight in both WD-TRF groups compared to the WD-AL groups; however, there was no difference in epididymal and retroperitoneal adipose tissue mass or adipocyte size distribution. In contrast, the diet-induced increase in normalized liver tissue weight, hepatic triglyceride, and NAFLD score was partially abrogated in the 4-week WD-TRF mice, while systemic insulin resistance was partially abrogated and glucose intolerance was completely abrogated in the 10-week WD-TRF mice. Importantly, WD-induced metabolic dysfunction (substrate utilization, energy expenditure, and activity) was partially abrogated by 4- and 10-week TRF.\nConclusions\nOur results support the hypothesis that TRF aids in reducing the detrimental metabolic effects of consuming a WD with sugary drinking water but does not ameliorate obesity.","DOI":"10.1016/j.metabol.2017.12.004","ISSN":"0026-0495","journalAbbreviation":"Metabolism","author":[{"family":"Woodie","given":"Lauren N."},{"family":"Luo","given":"Yuwen"},{"family":"Wayne","given":"Michael J."},{"family":"Graff","given":"Emily C."},{"family":"Ahmed","given":"Bulbul"},{"family":"O'Neill","given":"Ann Marie"},{"family":"Greene","given":"Michael W."}],"issued":{"date-parts":[["2018",5,1]]}}}],"schema":"https://github.com/citation-style-language/schema/raw/master/csl-citation.json"} </w:instrText>
-      </w:r>
-      <w:r>
-        <w:rPr>
-          <w:rFonts w:ascii="Times New Roman" w:hAnsi="Times New Roman" w:cs="Times New Roman"/>
-        </w:rPr>
-        <w:fldChar w:fldCharType="separate"/>
-      </w:r>
-      <w:r>
-        <w:rPr>
-          <w:rFonts w:ascii="Times New Roman" w:hAnsi="Times New Roman" w:cs="Times New Roman"/>
-          <w:noProof/>
-        </w:rPr>
-        <w:t>(Halberg et al., 2005; Hatori et al., 2012; Kahleova, Lloren, Mashchak, Hill, &amp; Fraser, 2017; Liu et al., 2019; Ravussin, Beyl, Poggiogalle, Hsia, &amp; Peterson, 2019; Sutton et al., 2018; Woodie et al., 2018)</w:t>
-      </w:r>
-      <w:r>
-        <w:rPr>
-          <w:rFonts w:ascii="Times New Roman" w:hAnsi="Times New Roman" w:cs="Times New Roman"/>
-        </w:rPr>
-        <w:fldChar w:fldCharType="end"/>
-      </w:r>
-      <w:r>
-        <w:rPr>
-          <w:rFonts w:ascii="Times New Roman" w:hAnsi="Times New Roman" w:cs="Times New Roman"/>
-        </w:rPr>
-        <w:t xml:space="preserve">, and high blood pressure (Gabel et al., 2018; </w:t>
-      </w:r>
-      <w:proofErr w:type="spellStart"/>
-      <w:r>
-        <w:rPr>
-          <w:rFonts w:ascii="Times New Roman" w:hAnsi="Times New Roman" w:cs="Times New Roman"/>
-        </w:rPr>
-        <w:t>Stote</w:t>
-      </w:r>
-      <w:proofErr w:type="spellEnd"/>
-      <w:r>
-        <w:rPr>
-          <w:rFonts w:ascii="Times New Roman" w:hAnsi="Times New Roman" w:cs="Times New Roman"/>
-        </w:rPr>
-        <w:t xml:space="preserve"> et al., 2007</w:t>
-      </w:r>
-      <w:r>
-        <w:rPr>
-          <w:rFonts w:ascii="Times New Roman" w:hAnsi="Times New Roman" w:cs="Times New Roman"/>
-        </w:rPr>
-        <w:t>, Sutton et al, 2018</w:t>
-      </w:r>
-      <w:r>
-        <w:rPr>
-          <w:rFonts w:ascii="Times New Roman" w:hAnsi="Times New Roman" w:cs="Times New Roman"/>
-        </w:rPr>
-        <w:t>). Only one study of TRF during pregnancy has been completed thus far</w:t>
-      </w:r>
-      <w:r>
-        <w:rPr>
-          <w:rFonts w:ascii="Times New Roman" w:hAnsi="Times New Roman" w:cs="Times New Roman"/>
-        </w:rPr>
-        <w:t xml:space="preserve"> in rodents</w:t>
-      </w:r>
-      <w:r>
-        <w:rPr>
-          <w:rFonts w:ascii="Times New Roman" w:hAnsi="Times New Roman" w:cs="Times New Roman"/>
-        </w:rPr>
-        <w:fldChar w:fldCharType="begin"/>
-      </w:r>
-      <w:r>
-        <w:rPr>
-          <w:rFonts w:ascii="Times New Roman" w:hAnsi="Times New Roman" w:cs="Times New Roman"/>
-        </w:rPr>
-        <w:instrText xml:space="preserve"> ADDIN ZOTERO_ITEM CSL_CITATION {"citationID":"kYJm6a2a","properties":{"formattedCitation":"(Upadhyay et al., 2019)","plainCitation":"(Upadhyay et al., 2019)","noteIndex":0},"citationItems":[{"id":2,"uris":["http://zotero.org/users/5073745/items/EC9EJ9LI"],"uri":["http://zotero.org/users/5073745/items/EC9EJ9LI"],"itemData":{"id":2,"type":"article-journal","title":"Time-restricted feeding reduces high-fat diet associated placental inflammation and limits adverse effects on fetal organ development","container-title":"Biochemical and Biophysical Research Communications","page":"415-421","volume":"514","issue":"2","source":"ScienceDirect","abstract":"Maternal nutrition has become a major public health concern over recent years and is a known predictor of adverse long-term metabolic derangement in offspring. Time-restricted feeding (TRF), wherein food consumption is restricted to the metabolically active phase of the day, is a dietary approach that improves metabolic parameters when consuming a high-fat diet (HFD). Here, we tested whether TRF could reduce maternal HFD associated inflammation and thereby mitigate defects in fetal organ developmental. Female rats were kept on following three dietary regimens; Ad libitum normal chow diet (NCD-AL), Ad libitum HFD (HFD-AL) and Time-restricted fed HFD (HFD-TRF) from 5 months prior to mating and continued throughout pregnancy. Rat dams were sacrificed at embryonic day 18.5 (ED18.5) and placental tissues from these rats were processed for the analysis of cellular apoptosis, inflammatory cytokines (TNFα and IL-6), oxidative stress, endoplasmic reticulum (ER) stress and autophagy. Furthermore, fetal hepatic triglyceride (TG) content and fetal lung maturation were assessed at ED18.5. Biochemical analysis revealed that HFD-TRF rat had significantly lower serum TG levels and body weight compared to HFD-AL rats. Additionally, TRF significantly blocked HFD-induced placental apoptosis and inflammation via minimizing cellular stress, and restoring autophagic flux. In addition, fetal hepatosteatosis and delayed fetal lung maturation induced by HFD was significantly ameliorated in HFD-TRF compared to HFD-AL. Collectively, our results suggest that reducing placental inflammation via TRF could prevent adverse fetal metabolic outcomes in pregnancies complicated by maternal obesity.","DOI":"10.1016/j.bbrc.2019.04.154","ISSN":"0006-291X","journalAbbreviation":"Biochemical and Biophysical Research Communications","author":[{"family":"Upadhyay","given":"Aditya"},{"family":"Anjum","given":"B."},{"family":"Godbole","given":"Nachiket M."},{"family":"Rajak","given":"Sangam"},{"family":"Shukla","given":"Pooja"},{"family":"Tiwari","given":"Swasti"},{"family":"Sinha","given":"Rohit A."},{"family":"Godbole","given":"Madan M."}],"issued":{"date-parts":[["2019",6,25]]}}}],"schema":"https://github.com/citation-style-language/schema/raw/master/csl-citation.json"} </w:instrText>
-      </w:r>
-      <w:r>
-        <w:rPr>
-          <w:rFonts w:ascii="Times New Roman" w:hAnsi="Times New Roman" w:cs="Times New Roman"/>
-        </w:rPr>
-        <w:fldChar w:fldCharType="separate"/>
-      </w:r>
-      <w:r>
-        <w:rPr>
-          <w:rFonts w:ascii="Times New Roman" w:hAnsi="Times New Roman" w:cs="Times New Roman"/>
-          <w:noProof/>
-        </w:rPr>
-        <w:t>(Upadhyay et al., 2019)</w:t>
-      </w:r>
-      <w:r>
-        <w:rPr>
-          <w:rFonts w:ascii="Times New Roman" w:hAnsi="Times New Roman" w:cs="Times New Roman"/>
-        </w:rPr>
-        <w:fldChar w:fldCharType="end"/>
-      </w:r>
-      <w:r>
-        <w:rPr>
-          <w:rFonts w:ascii="Times New Roman" w:hAnsi="Times New Roman" w:cs="Times New Roman"/>
-        </w:rPr>
-        <w:t>;</w:t>
-      </w:r>
-      <w:r>
-        <w:rPr>
-          <w:rFonts w:ascii="Times New Roman" w:hAnsi="Times New Roman" w:cs="Times New Roman"/>
-        </w:rPr>
-        <w:t xml:space="preserve"> however, maternal insulin resistance, energy conservation</w:t>
-      </w:r>
-      <w:r>
-        <w:rPr>
-          <w:rFonts w:ascii="Times New Roman" w:hAnsi="Times New Roman" w:cs="Times New Roman"/>
-        </w:rPr>
-        <w:t>,</w:t>
-      </w:r>
-      <w:r>
-        <w:rPr>
-          <w:rFonts w:ascii="Times New Roman" w:hAnsi="Times New Roman" w:cs="Times New Roman"/>
-        </w:rPr>
-        <w:t xml:space="preserve"> and offspring health in the post-natal period were not evaluated.</w:t>
+        <w:t>Therefore, the effects of TRF need to be evaluated during pregnancy to characterize its ability to mitigate insulin resistance in pregnancy and long-term effects on offspring health and development.</w:t>
       </w:r>
     </w:p>
     <w:p>
@@ -288,6 +408,7 @@
           <w:rFonts w:ascii="Times New Roman" w:eastAsia="Times New Roman" w:hAnsi="Times New Roman" w:cs="Times New Roman"/>
         </w:rPr>
       </w:pPr>
+      <w:commentRangeStart w:id="0"/>
       <w:r>
         <w:rPr>
           <w:rFonts w:ascii="Times New Roman" w:hAnsi="Times New Roman" w:cs="Times New Roman"/>
@@ -382,6 +503,13 @@
         </w:rPr>
         <w:t xml:space="preserve">. </w:t>
       </w:r>
+      <w:commentRangeEnd w:id="0"/>
+      <w:r>
+        <w:rPr>
+          <w:rStyle w:val="CommentReference"/>
+        </w:rPr>
+        <w:commentReference w:id="0"/>
+      </w:r>
       <w:r>
         <w:rPr>
           <w:rFonts w:ascii="Times New Roman" w:hAnsi="Times New Roman" w:cs="Times New Roman"/>
@@ -404,13 +532,68 @@
         <w:rPr>
           <w:rFonts w:ascii="Times New Roman" w:hAnsi="Times New Roman" w:cs="Times New Roman"/>
         </w:rPr>
-        <w:t xml:space="preserve"> insulin resistance and energy conservation in normal mouse pregnancy </w:t>
-      </w:r>
-      <w:r>
-        <w:rPr>
-          <w:rFonts w:ascii="Times New Roman" w:hAnsi="Times New Roman" w:cs="Times New Roman"/>
-        </w:rPr>
-        <w:t xml:space="preserve">respond to time-restricted feeding. </w:t>
+        <w:t xml:space="preserve"> fertility and maternal metabolic health are affected by</w:t>
+      </w:r>
+      <w:r>
+        <w:rPr>
+          <w:rFonts w:ascii="Times New Roman" w:hAnsi="Times New Roman" w:cs="Times New Roman"/>
+        </w:rPr>
+        <w:t xml:space="preserve"> </w:t>
+      </w:r>
+      <w:r>
+        <w:rPr>
+          <w:rFonts w:ascii="Times New Roman" w:hAnsi="Times New Roman" w:cs="Times New Roman"/>
+        </w:rPr>
+        <w:t>TRF, and whether or not those effects alter the developmental course and health of the resulting offspring</w:t>
+      </w:r>
+      <w:r>
+        <w:rPr>
+          <w:rFonts w:ascii="Times New Roman" w:hAnsi="Times New Roman" w:cs="Times New Roman"/>
+        </w:rPr>
+        <w:t xml:space="preserve">. </w:t>
+      </w:r>
+      <w:r>
+        <w:rPr>
+          <w:rFonts w:ascii="Times New Roman" w:hAnsi="Times New Roman" w:cs="Times New Roman"/>
+        </w:rPr>
+        <w:t xml:space="preserve">This will be accomplished by of a employing a mouse model where the early time-restricted feeding technique is used in pregnancy </w:t>
+      </w:r>
+      <w:r>
+        <w:rPr>
+          <w:rFonts w:ascii="Times New Roman" w:hAnsi="Times New Roman" w:cs="Times New Roman"/>
+        </w:rPr>
+        <w:fldChar w:fldCharType="begin"/>
+      </w:r>
+      <w:r>
+        <w:rPr>
+          <w:rFonts w:ascii="Times New Roman" w:hAnsi="Times New Roman" w:cs="Times New Roman"/>
+        </w:rPr>
+        <w:instrText xml:space="preserve"> ADDIN ZOTERO_ITEM CSL_CITATION {"citationID":"821QyEL2","properties":{"formattedCitation":"(Sutton et al., 2018)","plainCitation":"(Sutton et al., 2018)","noteIndex":0},"citationItems":[{"id":59,"uris":["http://zotero.org/users/5073745/items/BQ94UWAX"],"uri":["http://zotero.org/users/5073745/items/BQ94UWAX"],"itemData":{"id":59,"type":"article-journal","title":"Early Time-Restricted Feeding Improves Insulin Sensitivity, Blood Pressure, and Oxidative Stress Even without Weight Loss in Men with Prediabetes","container-title":"Cell Metabolism","page":"1212-1221.e3","volume":"27","issue":"6","source":"ScienceDirect","abstract":"Summary\nIntermittent fasting (IF) improves cardiometabolic health; however, it is unknown whether these effects are due solely to weight loss. We conducted the first supervised controlled feeding trial to test whether IF has benefits independent of weight loss by feeding participants enough food to maintain their weight. Our proof-of-concept study also constitutes the first trial of early time-restricted feeding (eTRF), a form of IF that involves eating early in the day to be in alignment with circadian rhythms in metabolism. Men with prediabetes were randomized to eTRF (6-hr feeding period, with dinner before 3 p.m.) or a control schedule (12-hr feeding period) for 5 weeks and later crossed over to the other schedule. eTRF improved insulin sensitivity, β cell responsiveness, blood pressure, oxidative stress, and appetite. We demonstrate for the first time in humans that eTRF improves some aspects of cardiometabolic health and that IF’s effects are not solely due to weight loss.","DOI":"10.1016/j.cmet.2018.04.010","ISSN":"1550-4131","journalAbbreviation":"Cell Metabolism","author":[{"family":"Sutton","given":"Elizabeth F."},{"family":"Beyl","given":"Robbie"},{"family":"Early","given":"Kate S."},{"family":"Cefalu","given":"William T."},{"family":"Ravussin","given":"Eric"},{"family":"Peterson","given":"Courtney M."}],"issued":{"date-parts":[["2018",6,5]]}}}],"schema":"https://github.com/citation-style-language/schema/raw/master/csl-citation.json"} </w:instrText>
+      </w:r>
+      <w:r>
+        <w:rPr>
+          <w:rFonts w:ascii="Times New Roman" w:hAnsi="Times New Roman" w:cs="Times New Roman"/>
+        </w:rPr>
+        <w:fldChar w:fldCharType="separate"/>
+      </w:r>
+      <w:r>
+        <w:rPr>
+          <w:rFonts w:ascii="Times New Roman" w:hAnsi="Times New Roman" w:cs="Times New Roman"/>
+          <w:noProof/>
+        </w:rPr>
+        <w:t>(Sutton et al., 2018)</w:t>
+      </w:r>
+      <w:r>
+        <w:rPr>
+          <w:rFonts w:ascii="Times New Roman" w:hAnsi="Times New Roman" w:cs="Times New Roman"/>
+        </w:rPr>
+        <w:fldChar w:fldCharType="end"/>
+      </w:r>
+      <w:r>
+        <w:rPr>
+          <w:rFonts w:ascii="Times New Roman" w:hAnsi="Times New Roman" w:cs="Times New Roman"/>
+        </w:rPr>
+        <w:t xml:space="preserve">. Furthermore, I will use observational data from a human pregnancy cohort to understand feeding windows and their associations with maternal and child health outcomes. </w:t>
       </w:r>
       <w:r>
         <w:rPr>
@@ -444,14 +627,14 @@
           <w:rFonts w:ascii="Times New Roman" w:hAnsi="Times New Roman" w:cs="Times New Roman"/>
           <w:i/>
         </w:rPr>
-        <w:t>insulin sensitivity and confer resistance to high fat diet feeding</w:t>
+        <w:t xml:space="preserve">insulin sensitivity and confer </w:t>
       </w:r>
       <w:r>
         <w:rPr>
           <w:rFonts w:ascii="Times New Roman" w:hAnsi="Times New Roman" w:cs="Times New Roman"/>
           <w:i/>
         </w:rPr>
-        <w:t xml:space="preserve"> in the offspring</w:t>
+        <w:t>improved glycemic health to the offspring</w:t>
       </w:r>
       <w:r>
         <w:rPr>
@@ -469,29 +652,49 @@
         <w:rPr>
           <w:rFonts w:ascii="Times New Roman" w:hAnsi="Times New Roman" w:cs="Times New Roman"/>
         </w:rPr>
-        <w:t xml:space="preserve">I believe this hypothesis to be true because of the consistent reduction of </w:t>
-      </w:r>
-      <w:proofErr w:type="spellStart"/>
-      <w:r>
-        <w:rPr>
-          <w:rFonts w:ascii="Times New Roman" w:hAnsi="Times New Roman" w:cs="Times New Roman"/>
-        </w:rPr>
-        <w:t>insulin</w:t>
-      </w:r>
-      <w:bookmarkStart w:id="0" w:name="_GoBack"/>
-      <w:bookmarkEnd w:id="0"/>
-      <w:r>
-        <w:rPr>
-          <w:rFonts w:ascii="Times New Roman" w:hAnsi="Times New Roman" w:cs="Times New Roman"/>
-        </w:rPr>
-        <w:t>emia</w:t>
-      </w:r>
-      <w:proofErr w:type="spellEnd"/>
-      <w:r>
-        <w:rPr>
-          <w:rFonts w:ascii="Times New Roman" w:hAnsi="Times New Roman" w:cs="Times New Roman"/>
-        </w:rPr>
-        <w:t xml:space="preserve"> and improved glycemic control in the literature without adverse effect on body weight and habitus. Furthermore, preliminary data I have collected demonstrate increased insulin sensitivity and no adverse effect on the offspring to 100 days of life. </w:t>
+        <w:t>T</w:t>
+      </w:r>
+      <w:r>
+        <w:rPr>
+          <w:rFonts w:ascii="Times New Roman" w:hAnsi="Times New Roman" w:cs="Times New Roman"/>
+        </w:rPr>
+        <w:t xml:space="preserve">his hypothesis </w:t>
+      </w:r>
+      <w:r>
+        <w:rPr>
+          <w:rFonts w:ascii="Times New Roman" w:hAnsi="Times New Roman" w:cs="Times New Roman"/>
+        </w:rPr>
+        <w:t>is</w:t>
+      </w:r>
+      <w:r>
+        <w:rPr>
+          <w:rFonts w:ascii="Times New Roman" w:hAnsi="Times New Roman" w:cs="Times New Roman"/>
+        </w:rPr>
+        <w:t xml:space="preserve"> consistent </w:t>
+      </w:r>
+      <w:r>
+        <w:rPr>
+          <w:rFonts w:ascii="Times New Roman" w:hAnsi="Times New Roman" w:cs="Times New Roman"/>
+        </w:rPr>
+        <w:t xml:space="preserve">with </w:t>
+      </w:r>
+      <w:r>
+        <w:rPr>
+          <w:rFonts w:ascii="Times New Roman" w:hAnsi="Times New Roman" w:cs="Times New Roman"/>
+        </w:rPr>
+        <w:t xml:space="preserve">reduction of insulinemia and improved glycemic control </w:t>
+      </w:r>
+      <w:r>
+        <w:rPr>
+          <w:rFonts w:ascii="Times New Roman" w:hAnsi="Times New Roman" w:cs="Times New Roman"/>
+        </w:rPr>
+        <w:t xml:space="preserve">demonstrated </w:t>
+      </w:r>
+      <w:r>
+        <w:rPr>
+          <w:rFonts w:ascii="Times New Roman" w:hAnsi="Times New Roman" w:cs="Times New Roman"/>
+        </w:rPr>
+        <w:t xml:space="preserve">in the literature without adverse effect on body weight and habitus. </w:t>
       </w:r>
       <w:r>
         <w:rPr>
@@ -553,287 +756,115 @@
     </w:p>
     <w:p>
       <w:pPr>
-        <w:jc w:val="both"/>
-        <w:rPr>
-          <w:rFonts w:ascii="Times New Roman" w:hAnsi="Times New Roman" w:cs="Times New Roman"/>
-        </w:rPr>
-      </w:pPr>
-      <w:r>
-        <w:rPr>
-          <w:rFonts w:ascii="Times New Roman" w:hAnsi="Times New Roman" w:cs="Times New Roman"/>
-          <w:b/>
-        </w:rPr>
-        <w:t xml:space="preserve">Aim </w:t>
-      </w:r>
-      <w:r>
-        <w:rPr>
-          <w:rFonts w:ascii="Times New Roman" w:hAnsi="Times New Roman" w:cs="Times New Roman"/>
-          <w:b/>
-        </w:rPr>
-        <w:t>1</w:t>
-      </w:r>
-      <w:r>
-        <w:rPr>
-          <w:rFonts w:ascii="Times New Roman" w:hAnsi="Times New Roman" w:cs="Times New Roman"/>
-          <w:b/>
-        </w:rPr>
-        <w:t xml:space="preserve">: Examine the effect of </w:t>
-      </w:r>
-      <w:r>
-        <w:rPr>
-          <w:rFonts w:ascii="Times New Roman" w:hAnsi="Times New Roman" w:cs="Times New Roman"/>
-          <w:b/>
-        </w:rPr>
-        <w:t>eTRF</w:t>
-      </w:r>
-      <w:r>
-        <w:rPr>
-          <w:rFonts w:ascii="Times New Roman" w:hAnsi="Times New Roman" w:cs="Times New Roman"/>
-          <w:b/>
-        </w:rPr>
-        <w:t xml:space="preserve"> in the perinatal period</w:t>
-      </w:r>
-      <w:r>
-        <w:rPr>
-          <w:rFonts w:ascii="Times New Roman" w:hAnsi="Times New Roman" w:cs="Times New Roman"/>
-          <w:b/>
-        </w:rPr>
-        <w:t xml:space="preserve"> on</w:t>
-      </w:r>
-      <w:r>
-        <w:rPr>
-          <w:rFonts w:ascii="Times New Roman" w:hAnsi="Times New Roman" w:cs="Times New Roman"/>
-          <w:b/>
-        </w:rPr>
-        <w:t xml:space="preserve"> maternal </w:t>
-      </w:r>
-      <w:r>
-        <w:rPr>
-          <w:rFonts w:ascii="Times New Roman" w:hAnsi="Times New Roman" w:cs="Times New Roman"/>
-          <w:b/>
-        </w:rPr>
-        <w:t xml:space="preserve">metabolic </w:t>
-      </w:r>
-      <w:r>
-        <w:rPr>
-          <w:rFonts w:ascii="Times New Roman" w:hAnsi="Times New Roman" w:cs="Times New Roman"/>
-          <w:b/>
-        </w:rPr>
-        <w:t>health.</w:t>
-      </w:r>
-      <w:r>
-        <w:rPr>
-          <w:rFonts w:ascii="Times New Roman" w:hAnsi="Times New Roman" w:cs="Times New Roman"/>
+        <w:rPr>
+          <w:rFonts w:ascii="Times New Roman" w:hAnsi="Times New Roman" w:cs="Times New Roman"/>
+          <w:b/>
+        </w:rPr>
+      </w:pPr>
+      <w:r>
+        <w:rPr>
+          <w:rFonts w:ascii="Times New Roman" w:hAnsi="Times New Roman" w:cs="Times New Roman"/>
+          <w:b/>
+        </w:rPr>
+        <w:t xml:space="preserve">Specific Aim 1: </w:t>
+      </w:r>
+      <w:r>
+        <w:rPr>
+          <w:rFonts w:ascii="Times New Roman" w:hAnsi="Times New Roman" w:cs="Times New Roman"/>
+          <w:b/>
+        </w:rPr>
+        <w:t>Examine</w:t>
+      </w:r>
+      <w:r>
+        <w:rPr>
+          <w:rFonts w:ascii="Times New Roman" w:hAnsi="Times New Roman" w:cs="Times New Roman"/>
+          <w:b/>
+        </w:rPr>
+        <w:t xml:space="preserve"> the effects of manipulation of the feeding </w:t>
+      </w:r>
+      <w:r>
+        <w:rPr>
+          <w:rFonts w:ascii="Times New Roman" w:hAnsi="Times New Roman" w:cs="Times New Roman"/>
+          <w:b/>
+        </w:rPr>
+        <w:t>window</w:t>
+      </w:r>
+      <w:r>
+        <w:rPr>
+          <w:rFonts w:ascii="Times New Roman" w:hAnsi="Times New Roman" w:cs="Times New Roman"/>
+          <w:b/>
+        </w:rPr>
+        <w:t xml:space="preserve"> on female fertility, gestational health, and maternal </w:t>
+      </w:r>
+      <w:r>
+        <w:rPr>
+          <w:rFonts w:ascii="Times New Roman" w:hAnsi="Times New Roman" w:cs="Times New Roman"/>
+          <w:b/>
+        </w:rPr>
+        <w:t>glycemia</w:t>
+      </w:r>
+      <w:r>
+        <w:rPr>
+          <w:rFonts w:ascii="Times New Roman" w:hAnsi="Times New Roman" w:cs="Times New Roman"/>
+          <w:b/>
         </w:rPr>
         <w:t xml:space="preserve"> </w:t>
       </w:r>
       <w:r>
         <w:rPr>
           <w:rFonts w:ascii="Times New Roman" w:hAnsi="Times New Roman" w:cs="Times New Roman"/>
-        </w:rPr>
-        <w:t xml:space="preserve">Dams exposed to </w:t>
-      </w:r>
-      <w:r>
-        <w:rPr>
-          <w:rFonts w:ascii="Times New Roman" w:hAnsi="Times New Roman" w:cs="Times New Roman"/>
-        </w:rPr>
-        <w:t>eTRF</w:t>
-      </w:r>
-      <w:r>
-        <w:rPr>
-          <w:rFonts w:ascii="Times New Roman" w:hAnsi="Times New Roman" w:cs="Times New Roman"/>
-        </w:rPr>
-        <w:t xml:space="preserve"> </w:t>
-      </w:r>
-      <w:r>
-        <w:rPr>
-          <w:rFonts w:ascii="Times New Roman" w:hAnsi="Times New Roman" w:cs="Times New Roman"/>
-        </w:rPr>
-        <w:t xml:space="preserve">during gestation </w:t>
-      </w:r>
-      <w:r>
-        <w:rPr>
-          <w:rFonts w:ascii="Times New Roman" w:hAnsi="Times New Roman" w:cs="Times New Roman"/>
-        </w:rPr>
-        <w:t xml:space="preserve">will be compared to age-matched </w:t>
-      </w:r>
-      <w:r>
-        <w:rPr>
-          <w:rFonts w:ascii="Times New Roman" w:hAnsi="Times New Roman" w:cs="Times New Roman"/>
-          <w:i/>
-        </w:rPr>
-        <w:t>ad libitum</w:t>
-      </w:r>
-      <w:r>
-        <w:rPr>
-          <w:rFonts w:ascii="Times New Roman" w:hAnsi="Times New Roman" w:cs="Times New Roman"/>
-        </w:rPr>
-        <w:t xml:space="preserve"> fed controls. Food intake, body composition, energy expenditure,</w:t>
-      </w:r>
-      <w:r>
-        <w:rPr>
-          <w:rFonts w:ascii="Times New Roman" w:hAnsi="Times New Roman" w:cs="Times New Roman"/>
-        </w:rPr>
-        <w:t xml:space="preserve"> metabolic flex</w:t>
-      </w:r>
-      <w:r>
-        <w:rPr>
-          <w:rFonts w:ascii="Times New Roman" w:hAnsi="Times New Roman" w:cs="Times New Roman"/>
-        </w:rPr>
-        <w:t>i</w:t>
-      </w:r>
-      <w:r>
-        <w:rPr>
-          <w:rFonts w:ascii="Times New Roman" w:hAnsi="Times New Roman" w:cs="Times New Roman"/>
-        </w:rPr>
-        <w:t>bility,</w:t>
-      </w:r>
-      <w:r>
-        <w:rPr>
-          <w:rFonts w:ascii="Times New Roman" w:hAnsi="Times New Roman" w:cs="Times New Roman"/>
-        </w:rPr>
-        <w:t xml:space="preserve"> </w:t>
-      </w:r>
-      <w:r>
-        <w:rPr>
-          <w:rFonts w:ascii="Times New Roman" w:hAnsi="Times New Roman" w:cs="Times New Roman"/>
-        </w:rPr>
-        <w:t>gestation le</w:t>
-      </w:r>
-      <w:r>
-        <w:rPr>
-          <w:rFonts w:ascii="Times New Roman" w:hAnsi="Times New Roman" w:cs="Times New Roman"/>
-        </w:rPr>
-        <w:t>n</w:t>
-      </w:r>
-      <w:r>
-        <w:rPr>
-          <w:rFonts w:ascii="Times New Roman" w:hAnsi="Times New Roman" w:cs="Times New Roman"/>
-        </w:rPr>
-        <w:t>gth</w:t>
-      </w:r>
-      <w:r>
-        <w:rPr>
-          <w:rFonts w:ascii="Times New Roman" w:hAnsi="Times New Roman" w:cs="Times New Roman"/>
-        </w:rPr>
-        <w:t xml:space="preserve">, </w:t>
-      </w:r>
-      <w:r>
-        <w:rPr>
-          <w:rFonts w:ascii="Times New Roman" w:hAnsi="Times New Roman" w:cs="Times New Roman"/>
-        </w:rPr>
-        <w:t xml:space="preserve">absorptive capacity, </w:t>
-      </w:r>
-      <w:r>
-        <w:rPr>
-          <w:rFonts w:ascii="Times New Roman" w:hAnsi="Times New Roman" w:cs="Times New Roman"/>
-        </w:rPr>
-        <w:t xml:space="preserve">and mechanisms </w:t>
-      </w:r>
-      <w:r>
-        <w:rPr>
-          <w:rFonts w:ascii="Times New Roman" w:hAnsi="Times New Roman" w:cs="Times New Roman"/>
-        </w:rPr>
-        <w:t>glucose homeostasis will be evaluated</w:t>
-      </w:r>
-      <w:r>
-        <w:rPr>
-          <w:rFonts w:ascii="Times New Roman" w:hAnsi="Times New Roman" w:cs="Times New Roman"/>
-        </w:rPr>
-        <w:t>.</w:t>
-      </w:r>
-      <w:r>
-        <w:rPr>
-          <w:rFonts w:ascii="Times New Roman" w:hAnsi="Times New Roman" w:cs="Times New Roman"/>
-        </w:rPr>
-        <w:t xml:space="preserve"> Based on ELISA results</w:t>
-      </w:r>
-      <w:r>
-        <w:rPr>
-          <w:rFonts w:ascii="Times New Roman" w:hAnsi="Times New Roman" w:cs="Times New Roman"/>
-        </w:rPr>
-        <w:t xml:space="preserve"> from maternal blood samples,</w:t>
-      </w:r>
-      <w:r>
-        <w:rPr>
-          <w:rFonts w:ascii="Times New Roman" w:hAnsi="Times New Roman" w:cs="Times New Roman"/>
-        </w:rPr>
-        <w:t xml:space="preserve"> candidate hormones</w:t>
-      </w:r>
-      <w:r>
-        <w:rPr>
-          <w:rFonts w:ascii="Times New Roman" w:hAnsi="Times New Roman" w:cs="Times New Roman"/>
-        </w:rPr>
-        <w:t xml:space="preserve"> </w:t>
-      </w:r>
-      <w:r>
-        <w:rPr>
-          <w:rFonts w:ascii="Times New Roman" w:hAnsi="Times New Roman" w:cs="Times New Roman"/>
-        </w:rPr>
-        <w:t>(</w:t>
-      </w:r>
-      <w:r>
-        <w:rPr>
-          <w:rFonts w:ascii="Times New Roman" w:hAnsi="Times New Roman" w:cs="Times New Roman"/>
-        </w:rPr>
-        <w:t xml:space="preserve">namely </w:t>
-      </w:r>
-      <w:r>
-        <w:rPr>
-          <w:rFonts w:ascii="Times New Roman" w:hAnsi="Times New Roman" w:cs="Times New Roman"/>
-        </w:rPr>
-        <w:t>GDF15 and corticosterone)</w:t>
-      </w:r>
-      <w:r>
-        <w:rPr>
-          <w:rFonts w:ascii="Times New Roman" w:hAnsi="Times New Roman" w:cs="Times New Roman"/>
-        </w:rPr>
-        <w:t xml:space="preserve"> will be further evaluated for their mechanistic contribution to energy </w:t>
-      </w:r>
-      <w:r>
-        <w:rPr>
-          <w:rFonts w:ascii="Times New Roman" w:hAnsi="Times New Roman" w:cs="Times New Roman"/>
-        </w:rPr>
-        <w:t>conservation</w:t>
-      </w:r>
-      <w:r>
-        <w:rPr>
-          <w:rFonts w:ascii="Times New Roman" w:hAnsi="Times New Roman" w:cs="Times New Roman"/>
-        </w:rPr>
-        <w:t xml:space="preserve"> and insulin resistance. </w:t>
+          <w:b/>
+        </w:rPr>
+        <w:t>during gestation.</w:t>
       </w:r>
     </w:p>
     <w:p>
       <w:pPr>
-        <w:jc w:val="both"/>
-        <w:rPr>
-          <w:rFonts w:ascii="Times New Roman" w:hAnsi="Times New Roman" w:cs="Times New Roman"/>
-        </w:rPr>
-      </w:pPr>
-      <w:r>
-        <w:rPr>
-          <w:rFonts w:ascii="Times New Roman" w:hAnsi="Times New Roman" w:cs="Times New Roman"/>
-          <w:b/>
-        </w:rPr>
-        <w:t xml:space="preserve">Aim </w:t>
-      </w:r>
-      <w:r>
-        <w:rPr>
-          <w:rFonts w:ascii="Times New Roman" w:hAnsi="Times New Roman" w:cs="Times New Roman"/>
-          <w:b/>
-        </w:rPr>
-        <w:t>2</w:t>
-      </w:r>
-      <w:r>
-        <w:rPr>
-          <w:rFonts w:ascii="Times New Roman" w:hAnsi="Times New Roman" w:cs="Times New Roman"/>
-          <w:b/>
-        </w:rPr>
-        <w:t>: Determine the effect of early time-restricted feeding in the perinatal period on offspring health.</w:t>
-      </w:r>
-      <w:r>
-        <w:rPr>
-          <w:rFonts w:ascii="Times New Roman" w:hAnsi="Times New Roman" w:cs="Times New Roman"/>
+        <w:rPr>
+          <w:rFonts w:ascii="Times New Roman" w:hAnsi="Times New Roman" w:cs="Times New Roman"/>
+        </w:rPr>
+      </w:pPr>
+      <w:r>
+        <w:rPr>
+          <w:rFonts w:ascii="Times New Roman" w:hAnsi="Times New Roman" w:cs="Times New Roman"/>
+        </w:rPr>
+        <w:t xml:space="preserve">Whether or not eTRF would alter fertility and gestational health or work to alleviate insulin resistance of pregnancy </w:t>
+      </w:r>
+      <w:r>
+        <w:rPr>
+          <w:rFonts w:ascii="Times New Roman" w:hAnsi="Times New Roman" w:cs="Times New Roman"/>
+        </w:rPr>
+        <w:t xml:space="preserve">in females </w:t>
+      </w:r>
+      <w:r>
+        <w:rPr>
+          <w:rFonts w:ascii="Times New Roman" w:hAnsi="Times New Roman" w:cs="Times New Roman"/>
+        </w:rPr>
+        <w:t xml:space="preserve">has not yet been evaluated. </w:t>
+      </w:r>
+      <w:r>
+        <w:rPr>
+          <w:rFonts w:ascii="Times New Roman" w:hAnsi="Times New Roman" w:cs="Times New Roman"/>
+        </w:rPr>
+        <w:t>To fill this hole in the literature, a</w:t>
+      </w:r>
+      <w:r>
+        <w:rPr>
+          <w:rFonts w:ascii="Times New Roman" w:hAnsi="Times New Roman" w:cs="Times New Roman"/>
+        </w:rPr>
+        <w:t xml:space="preserve">ge-matched female mice will be randomized to either </w:t>
+      </w:r>
+      <w:r>
+        <w:rPr>
+          <w:rFonts w:ascii="Times New Roman" w:hAnsi="Times New Roman" w:cs="Times New Roman"/>
+          <w:i/>
+        </w:rPr>
+        <w:t>ad libitum</w:t>
+      </w:r>
+      <w:r>
+        <w:rPr>
+          <w:rFonts w:ascii="Times New Roman" w:hAnsi="Times New Roman" w:cs="Times New Roman"/>
+          <w:i/>
         </w:rPr>
         <w:t xml:space="preserve"> </w:t>
       </w:r>
@@ -841,81 +872,55 @@
         <w:rPr>
           <w:rFonts w:ascii="Times New Roman" w:hAnsi="Times New Roman" w:cs="Times New Roman"/>
         </w:rPr>
-        <w:t xml:space="preserve">Pups will be raised with </w:t>
-      </w:r>
-      <w:r>
-        <w:rPr>
-          <w:rFonts w:ascii="Times New Roman" w:hAnsi="Times New Roman" w:cs="Times New Roman"/>
-          <w:i/>
-        </w:rPr>
-        <w:t>ad libitum</w:t>
-      </w:r>
-      <w:r>
-        <w:rPr>
-          <w:rFonts w:ascii="Times New Roman" w:hAnsi="Times New Roman" w:cs="Times New Roman"/>
-        </w:rPr>
-        <w:t xml:space="preserve"> food access. </w:t>
-      </w:r>
-      <w:r>
-        <w:rPr>
-          <w:rFonts w:ascii="Times New Roman" w:hAnsi="Times New Roman" w:cs="Times New Roman"/>
-        </w:rPr>
-        <w:t xml:space="preserve">Pups of dams </w:t>
-      </w:r>
-      <w:r>
-        <w:rPr>
-          <w:rFonts w:ascii="Times New Roman" w:hAnsi="Times New Roman" w:cs="Times New Roman"/>
-        </w:rPr>
-        <w:t>exposed to eTRF</w:t>
-      </w:r>
-      <w:r>
-        <w:rPr>
-          <w:rFonts w:ascii="Times New Roman" w:hAnsi="Times New Roman" w:cs="Times New Roman"/>
-        </w:rPr>
-        <w:t xml:space="preserve"> will be compared to pups of </w:t>
-      </w:r>
-      <w:r>
-        <w:rPr>
-          <w:rFonts w:ascii="Times New Roman" w:hAnsi="Times New Roman" w:cs="Times New Roman"/>
-          <w:i/>
-        </w:rPr>
-        <w:t>ad libitum</w:t>
-      </w:r>
-      <w:r>
-        <w:rPr>
-          <w:rFonts w:ascii="Times New Roman" w:hAnsi="Times New Roman" w:cs="Times New Roman"/>
-        </w:rPr>
-        <w:t xml:space="preserve"> fed dams. Survival</w:t>
-      </w:r>
-      <w:r>
-        <w:rPr>
-          <w:rFonts w:ascii="Times New Roman" w:hAnsi="Times New Roman" w:cs="Times New Roman"/>
-        </w:rPr>
-        <w:t xml:space="preserve"> rates</w:t>
-      </w:r>
-      <w:r>
-        <w:rPr>
-          <w:rFonts w:ascii="Times New Roman" w:hAnsi="Times New Roman" w:cs="Times New Roman"/>
-        </w:rPr>
-        <w:t xml:space="preserve">, </w:t>
-      </w:r>
-      <w:r>
-        <w:rPr>
-          <w:rFonts w:ascii="Times New Roman" w:hAnsi="Times New Roman" w:cs="Times New Roman"/>
-        </w:rPr>
-        <w:t xml:space="preserve">litter size, </w:t>
-      </w:r>
-      <w:r>
-        <w:rPr>
-          <w:rFonts w:ascii="Times New Roman" w:hAnsi="Times New Roman" w:cs="Times New Roman"/>
-        </w:rPr>
-        <w:t xml:space="preserve">birthweight, body composition, insulin sensitivity and </w:t>
-      </w:r>
-      <w:r>
-        <w:rPr>
-          <w:rFonts w:ascii="Times New Roman" w:hAnsi="Times New Roman" w:cs="Times New Roman"/>
-        </w:rPr>
-        <w:t>response</w:t>
+        <w:t>(AL)</w:t>
+      </w:r>
+      <w:r>
+        <w:rPr>
+          <w:rFonts w:ascii="Times New Roman" w:hAnsi="Times New Roman" w:cs="Times New Roman"/>
+        </w:rPr>
+        <w:t xml:space="preserve"> or </w:t>
+      </w:r>
+      <w:r>
+        <w:rPr>
+          <w:rFonts w:ascii="Times New Roman" w:hAnsi="Times New Roman" w:cs="Times New Roman"/>
+        </w:rPr>
+        <w:t>e</w:t>
+      </w:r>
+      <w:r>
+        <w:rPr>
+          <w:rFonts w:ascii="Times New Roman" w:hAnsi="Times New Roman" w:cs="Times New Roman"/>
+        </w:rPr>
+        <w:t xml:space="preserve">TRF regimens before exposure to mating. </w:t>
+      </w:r>
+      <w:r>
+        <w:rPr>
+          <w:rFonts w:ascii="Times New Roman" w:hAnsi="Times New Roman" w:cs="Times New Roman"/>
+        </w:rPr>
+        <w:t xml:space="preserve">I will assess fertility, body composition, </w:t>
+      </w:r>
+      <w:r>
+        <w:rPr>
+          <w:rFonts w:ascii="Times New Roman" w:hAnsi="Times New Roman" w:cs="Times New Roman"/>
+        </w:rPr>
+        <w:t xml:space="preserve">and </w:t>
+      </w:r>
+      <w:r>
+        <w:rPr>
+          <w:rFonts w:ascii="Times New Roman" w:hAnsi="Times New Roman" w:cs="Times New Roman"/>
+        </w:rPr>
+        <w:t>maternal insulin sensitivity</w:t>
+      </w:r>
+      <w:r>
+        <w:rPr>
+          <w:rFonts w:ascii="Times New Roman" w:hAnsi="Times New Roman" w:cs="Times New Roman"/>
+        </w:rPr>
+        <w:t xml:space="preserve">. </w:t>
+      </w:r>
+      <w:r>
+        <w:rPr>
+          <w:rFonts w:ascii="Times New Roman" w:hAnsi="Times New Roman" w:cs="Times New Roman"/>
+        </w:rPr>
+        <w:t>Furthermore,</w:t>
       </w:r>
       <w:r>
         <w:rPr>
@@ -927,19 +932,25 @@
         <w:rPr>
           <w:rFonts w:ascii="Times New Roman" w:hAnsi="Times New Roman" w:cs="Times New Roman"/>
         </w:rPr>
-        <w:t xml:space="preserve">to a high fat diet will be </w:t>
-      </w:r>
-      <w:r>
-        <w:rPr>
-          <w:rFonts w:ascii="Times New Roman" w:hAnsi="Times New Roman" w:cs="Times New Roman"/>
-        </w:rPr>
-        <w:t>measured</w:t>
-      </w:r>
-      <w:r>
-        <w:rPr>
-          <w:rFonts w:ascii="Times New Roman" w:hAnsi="Times New Roman" w:cs="Times New Roman"/>
-        </w:rPr>
-        <w:t xml:space="preserve">. </w:t>
+        <w:t>hormonal and molecular effects will be investigated</w:t>
+      </w:r>
+      <w:r>
+        <w:rPr>
+          <w:rFonts w:ascii="Times New Roman" w:hAnsi="Times New Roman" w:cs="Times New Roman"/>
+        </w:rPr>
+        <w:t xml:space="preserve"> to elucidate mechanisms of hypothesized improvements</w:t>
+      </w:r>
+      <w:r>
+        <w:rPr>
+          <w:rFonts w:ascii="Times New Roman" w:hAnsi="Times New Roman" w:cs="Times New Roman"/>
+        </w:rPr>
+        <w:t>.</w:t>
+      </w:r>
+      <w:r>
+        <w:rPr>
+          <w:rFonts w:ascii="Times New Roman" w:hAnsi="Times New Roman" w:cs="Times New Roman"/>
+        </w:rPr>
+        <w:t xml:space="preserve"> </w:t>
       </w:r>
     </w:p>
     <w:p>
@@ -947,14 +958,15 @@
         <w:jc w:val="both"/>
         <w:rPr>
           <w:rFonts w:ascii="Times New Roman" w:hAnsi="Times New Roman" w:cs="Times New Roman"/>
-        </w:rPr>
-      </w:pPr>
-      <w:r>
-        <w:rPr>
-          <w:rFonts w:ascii="Times New Roman" w:hAnsi="Times New Roman" w:cs="Times New Roman"/>
-          <w:b/>
-        </w:rPr>
-        <w:t xml:space="preserve">Translational </w:t>
+          <w:b/>
+        </w:rPr>
+      </w:pPr>
+      <w:r>
+        <w:rPr>
+          <w:rFonts w:ascii="Times New Roman" w:hAnsi="Times New Roman" w:cs="Times New Roman"/>
+          <w:b/>
+        </w:rPr>
+        <w:t xml:space="preserve">Specific </w:t>
       </w:r>
       <w:r>
         <w:rPr>
@@ -968,21 +980,77 @@
           <w:rFonts w:ascii="Times New Roman" w:hAnsi="Times New Roman" w:cs="Times New Roman"/>
           <w:b/>
         </w:rPr>
-        <w:t>3</w:t>
-      </w:r>
-      <w:r>
-        <w:rPr>
-          <w:rFonts w:ascii="Times New Roman" w:hAnsi="Times New Roman" w:cs="Times New Roman"/>
-          <w:b/>
-        </w:rPr>
-        <w:t xml:space="preserve">: </w:t>
-      </w:r>
-      <w:r>
-        <w:rPr>
-          <w:rFonts w:ascii="Times New Roman" w:hAnsi="Times New Roman" w:cs="Times New Roman"/>
-          <w:b/>
-        </w:rPr>
-        <w:t>Utilize the Michigan Medicine central biorepository obstetrics cohort to investigate</w:t>
+        <w:t>2</w:t>
+      </w:r>
+      <w:r>
+        <w:rPr>
+          <w:rFonts w:ascii="Times New Roman" w:hAnsi="Times New Roman" w:cs="Times New Roman"/>
+          <w:b/>
+        </w:rPr>
+        <w:t>: Determine the effect</w:t>
+      </w:r>
+      <w:r>
+        <w:rPr>
+          <w:rFonts w:ascii="Times New Roman" w:hAnsi="Times New Roman" w:cs="Times New Roman"/>
+          <w:b/>
+        </w:rPr>
+        <w:t xml:space="preserve">s </w:t>
+      </w:r>
+      <w:r>
+        <w:rPr>
+          <w:rFonts w:ascii="Times New Roman" w:hAnsi="Times New Roman" w:cs="Times New Roman"/>
+          <w:b/>
+        </w:rPr>
+        <w:t xml:space="preserve">of </w:t>
+      </w:r>
+      <w:r>
+        <w:rPr>
+          <w:rFonts w:ascii="Times New Roman" w:hAnsi="Times New Roman" w:cs="Times New Roman"/>
+          <w:b/>
+        </w:rPr>
+        <w:t xml:space="preserve">gestational manipulation of the feeding window on offspring </w:t>
+      </w:r>
+      <w:r>
+        <w:rPr>
+          <w:rFonts w:ascii="Times New Roman" w:hAnsi="Times New Roman" w:cs="Times New Roman"/>
+          <w:b/>
+        </w:rPr>
+        <w:t>health at birth</w:t>
+      </w:r>
+      <w:r>
+        <w:rPr>
+          <w:rFonts w:ascii="Times New Roman" w:hAnsi="Times New Roman" w:cs="Times New Roman"/>
+          <w:b/>
+        </w:rPr>
+        <w:t xml:space="preserve">, </w:t>
+      </w:r>
+      <w:r>
+        <w:rPr>
+          <w:rFonts w:ascii="Times New Roman" w:hAnsi="Times New Roman" w:cs="Times New Roman"/>
+          <w:b/>
+        </w:rPr>
+        <w:t xml:space="preserve">during </w:t>
+      </w:r>
+      <w:r>
+        <w:rPr>
+          <w:rFonts w:ascii="Times New Roman" w:hAnsi="Times New Roman" w:cs="Times New Roman"/>
+          <w:b/>
+        </w:rPr>
+        <w:t xml:space="preserve">growth and development, and </w:t>
+      </w:r>
+      <w:r>
+        <w:rPr>
+          <w:rFonts w:ascii="Times New Roman" w:hAnsi="Times New Roman" w:cs="Times New Roman"/>
+          <w:b/>
+        </w:rPr>
+        <w:t xml:space="preserve">in </w:t>
+      </w:r>
+      <w:r>
+        <w:rPr>
+          <w:rFonts w:ascii="Times New Roman" w:hAnsi="Times New Roman" w:cs="Times New Roman"/>
+          <w:b/>
+        </w:rPr>
+        <w:t>response to</w:t>
       </w:r>
       <w:r>
         <w:rPr>
@@ -996,191 +1064,367 @@
           <w:rFonts w:ascii="Times New Roman" w:hAnsi="Times New Roman" w:cs="Times New Roman"/>
           <w:b/>
         </w:rPr>
-        <w:t xml:space="preserve">relationships between eating window and </w:t>
-      </w:r>
-      <w:r>
-        <w:rPr>
-          <w:rFonts w:ascii="Times New Roman" w:hAnsi="Times New Roman" w:cs="Times New Roman"/>
-          <w:b/>
-        </w:rPr>
-        <w:t xml:space="preserve">human maternal </w:t>
-      </w:r>
-      <w:r>
-        <w:rPr>
-          <w:rFonts w:ascii="Times New Roman" w:hAnsi="Times New Roman" w:cs="Times New Roman"/>
-          <w:b/>
-        </w:rPr>
-        <w:t xml:space="preserve">and child </w:t>
-      </w:r>
-      <w:r>
-        <w:rPr>
-          <w:rFonts w:ascii="Times New Roman" w:hAnsi="Times New Roman" w:cs="Times New Roman"/>
-          <w:b/>
-        </w:rPr>
-        <w:t>health</w:t>
-      </w:r>
-      <w:r>
-        <w:rPr>
-          <w:rFonts w:ascii="Times New Roman" w:hAnsi="Times New Roman" w:cs="Times New Roman"/>
-          <w:b/>
-        </w:rPr>
-        <w:t>.</w:t>
-      </w:r>
-      <w:r>
-        <w:rPr>
-          <w:rFonts w:ascii="Times New Roman" w:hAnsi="Times New Roman" w:cs="Times New Roman"/>
+        <w:t>W</w:t>
+      </w:r>
+      <w:r>
+        <w:rPr>
+          <w:rFonts w:ascii="Times New Roman" w:hAnsi="Times New Roman" w:cs="Times New Roman"/>
+          <w:b/>
+        </w:rPr>
+        <w:t>estern</w:t>
+      </w:r>
+      <w:r>
+        <w:rPr>
+          <w:rFonts w:ascii="Times New Roman" w:hAnsi="Times New Roman" w:cs="Times New Roman"/>
+          <w:b/>
+        </w:rPr>
+        <w:t xml:space="preserve"> dietary challenge. </w:t>
+      </w:r>
+      <w:r>
+        <w:rPr>
+          <w:rFonts w:ascii="Times New Roman" w:hAnsi="Times New Roman" w:cs="Times New Roman"/>
+          <w:b/>
         </w:rPr>
         <w:t xml:space="preserve"> </w:t>
-      </w:r>
-      <w:r>
-        <w:rPr>
-          <w:rFonts w:ascii="Times New Roman" w:hAnsi="Times New Roman" w:cs="Times New Roman"/>
-        </w:rPr>
-        <w:t xml:space="preserve">I will evaluate </w:t>
-      </w:r>
-      <w:r>
-        <w:rPr>
-          <w:rFonts w:ascii="Times New Roman" w:hAnsi="Times New Roman" w:cs="Times New Roman"/>
-        </w:rPr>
-        <w:t xml:space="preserve">pregnancy-related </w:t>
-      </w:r>
-      <w:r>
-        <w:rPr>
-          <w:rFonts w:ascii="Times New Roman" w:hAnsi="Times New Roman" w:cs="Times New Roman"/>
-        </w:rPr>
-        <w:t xml:space="preserve">glycemia and gestational weight gain </w:t>
-      </w:r>
-      <w:r>
-        <w:rPr>
-          <w:rFonts w:ascii="Times New Roman" w:hAnsi="Times New Roman" w:cs="Times New Roman"/>
-        </w:rPr>
-        <w:t>in relation to</w:t>
-      </w:r>
-      <w:r>
-        <w:rPr>
-          <w:rFonts w:ascii="Times New Roman" w:hAnsi="Times New Roman" w:cs="Times New Roman"/>
-        </w:rPr>
-        <w:t xml:space="preserve"> </w:t>
-      </w:r>
-      <w:r>
-        <w:rPr>
-          <w:rFonts w:ascii="Times New Roman" w:hAnsi="Times New Roman" w:cs="Times New Roman"/>
-        </w:rPr>
-        <w:t>hormone candidates determined in aim 2</w:t>
-      </w:r>
-      <w:r>
-        <w:rPr>
-          <w:rFonts w:ascii="Times New Roman" w:hAnsi="Times New Roman" w:cs="Times New Roman"/>
-        </w:rPr>
-        <w:t xml:space="preserve">. </w:t>
-      </w:r>
-      <w:r>
-        <w:rPr>
-          <w:rFonts w:ascii="Times New Roman" w:hAnsi="Times New Roman" w:cs="Times New Roman"/>
-        </w:rPr>
-        <w:t xml:space="preserve">I will also </w:t>
-      </w:r>
-      <w:r>
-        <w:rPr>
-          <w:rFonts w:ascii="Times New Roman" w:hAnsi="Times New Roman" w:cs="Times New Roman"/>
-        </w:rPr>
-        <w:t xml:space="preserve">characterize the length of eating window </w:t>
-      </w:r>
-      <w:r>
-        <w:rPr>
-          <w:rFonts w:ascii="Times New Roman" w:hAnsi="Times New Roman" w:cs="Times New Roman"/>
-        </w:rPr>
-        <w:t xml:space="preserve">in </w:t>
-      </w:r>
-      <w:r>
-        <w:rPr>
-          <w:rFonts w:ascii="Times New Roman" w:hAnsi="Times New Roman" w:cs="Times New Roman"/>
-        </w:rPr>
-        <w:t xml:space="preserve">this sample </w:t>
-      </w:r>
-      <w:r>
-        <w:rPr>
-          <w:rFonts w:ascii="Times New Roman" w:hAnsi="Times New Roman" w:cs="Times New Roman"/>
-        </w:rPr>
-        <w:t xml:space="preserve">and </w:t>
-      </w:r>
-      <w:r>
-        <w:rPr>
-          <w:rFonts w:ascii="Times New Roman" w:hAnsi="Times New Roman" w:cs="Times New Roman"/>
-        </w:rPr>
-        <w:t xml:space="preserve">examine its </w:t>
-      </w:r>
-      <w:r>
-        <w:rPr>
-          <w:rFonts w:ascii="Times New Roman" w:hAnsi="Times New Roman" w:cs="Times New Roman"/>
-        </w:rPr>
-        <w:t>associations with perinatal health outcomes</w:t>
-      </w:r>
-      <w:r>
-        <w:rPr>
-          <w:rFonts w:ascii="Times New Roman" w:hAnsi="Times New Roman" w:cs="Times New Roman"/>
-        </w:rPr>
-        <w:t xml:space="preserve">; including: </w:t>
-      </w:r>
-      <w:r>
-        <w:rPr>
-          <w:rFonts w:ascii="Times New Roman" w:hAnsi="Times New Roman" w:cs="Times New Roman"/>
-        </w:rPr>
-        <w:t>preterm birth, low birthweight/small for gestational age, intrauterine fetal demise, gestational diabetes, gestational weight gain, and pre-eclampsia.</w:t>
       </w:r>
     </w:p>
     <w:p>
       <w:pPr>
-        <w:pStyle w:val="ListParagraph"/>
-        <w:rPr>
-          <w:rFonts w:ascii="Times New Roman" w:hAnsi="Times New Roman" w:cs="Times New Roman"/>
-          <w:sz w:val="22"/>
-          <w:szCs w:val="22"/>
-        </w:rPr>
-      </w:pPr>
+        <w:jc w:val="both"/>
+        <w:rPr>
+          <w:rFonts w:ascii="Times New Roman" w:hAnsi="Times New Roman" w:cs="Times New Roman"/>
+        </w:rPr>
+      </w:pPr>
+      <w:r>
+        <w:rPr>
+          <w:rFonts w:ascii="Times New Roman" w:hAnsi="Times New Roman" w:cs="Times New Roman"/>
+        </w:rPr>
+        <w:t xml:space="preserve">The pups of eTRF and AL fed dams will be evaluated for survival, litter size, and weight at birth. Further study of their body mass accretion and metabolic health will be evaluated through </w:t>
+      </w:r>
+      <w:r>
+        <w:rPr>
+          <w:rFonts w:ascii="Times New Roman" w:hAnsi="Times New Roman" w:cs="Times New Roman"/>
+        </w:rPr>
+        <w:lastRenderedPageBreak/>
+        <w:t>adulthood. Once adulthood is reached, response to high fat diet feeding and will be evaluated and molecular targets that drive differences in body mass and metabolic health will be investigated.</w:t>
+      </w:r>
     </w:p>
     <w:p>
       <w:pPr>
-        <w:pStyle w:val="ListParagraph"/>
-        <w:rPr>
-          <w:rFonts w:ascii="Times New Roman" w:hAnsi="Times New Roman" w:cs="Times New Roman"/>
-          <w:sz w:val="22"/>
-          <w:szCs w:val="22"/>
-        </w:rPr>
-      </w:pPr>
+        <w:jc w:val="both"/>
+        <w:rPr>
+          <w:rFonts w:ascii="Times New Roman" w:hAnsi="Times New Roman" w:cs="Times New Roman"/>
+        </w:rPr>
+      </w:pPr>
+      <w:r>
+        <w:rPr>
+          <w:rFonts w:ascii="Times New Roman" w:hAnsi="Times New Roman" w:cs="Times New Roman"/>
+          <w:b/>
+        </w:rPr>
+        <w:t xml:space="preserve">Translational </w:t>
+      </w:r>
+      <w:r>
+        <w:rPr>
+          <w:rFonts w:ascii="Times New Roman" w:hAnsi="Times New Roman" w:cs="Times New Roman"/>
+          <w:b/>
+        </w:rPr>
+        <w:t xml:space="preserve">Aim </w:t>
+      </w:r>
+      <w:r>
+        <w:rPr>
+          <w:rFonts w:ascii="Times New Roman" w:hAnsi="Times New Roman" w:cs="Times New Roman"/>
+          <w:b/>
+        </w:rPr>
+        <w:t>3</w:t>
+      </w:r>
+      <w:r>
+        <w:rPr>
+          <w:rFonts w:ascii="Times New Roman" w:hAnsi="Times New Roman" w:cs="Times New Roman"/>
+          <w:b/>
+        </w:rPr>
+        <w:t xml:space="preserve">: </w:t>
+      </w:r>
+      <w:r>
+        <w:rPr>
+          <w:rFonts w:ascii="Times New Roman" w:hAnsi="Times New Roman" w:cs="Times New Roman"/>
+          <w:b/>
+        </w:rPr>
+        <w:t xml:space="preserve">Utilize the </w:t>
+      </w:r>
+      <w:r>
+        <w:rPr>
+          <w:rFonts w:ascii="Times New Roman" w:hAnsi="Times New Roman" w:cs="Times New Roman"/>
+          <w:b/>
+        </w:rPr>
+        <w:t>Biorepository for Understanding Maternal and Pediatric Health (BUMP) cohort</w:t>
+      </w:r>
+      <w:r>
+        <w:rPr>
+          <w:rFonts w:ascii="Times New Roman" w:hAnsi="Times New Roman" w:cs="Times New Roman"/>
+          <w:b/>
+        </w:rPr>
+        <w:t xml:space="preserve"> to </w:t>
+      </w:r>
+      <w:r>
+        <w:rPr>
+          <w:rFonts w:ascii="Times New Roman" w:hAnsi="Times New Roman" w:cs="Times New Roman"/>
+          <w:b/>
+        </w:rPr>
+        <w:t xml:space="preserve">characterize prevalence of maternal and child health outcomes, to </w:t>
+      </w:r>
+      <w:r>
+        <w:rPr>
+          <w:rFonts w:ascii="Times New Roman" w:hAnsi="Times New Roman" w:cs="Times New Roman"/>
+          <w:b/>
+        </w:rPr>
+        <w:t>investigate</w:t>
+      </w:r>
+      <w:r>
+        <w:rPr>
+          <w:rFonts w:ascii="Times New Roman" w:hAnsi="Times New Roman" w:cs="Times New Roman"/>
+          <w:b/>
+        </w:rPr>
+        <w:t xml:space="preserve"> </w:t>
+      </w:r>
+      <w:r>
+        <w:rPr>
+          <w:rFonts w:ascii="Times New Roman" w:hAnsi="Times New Roman" w:cs="Times New Roman"/>
+          <w:b/>
+        </w:rPr>
+        <w:t>the association</w:t>
+      </w:r>
+      <w:r>
+        <w:rPr>
+          <w:rFonts w:ascii="Times New Roman" w:hAnsi="Times New Roman" w:cs="Times New Roman"/>
+          <w:b/>
+        </w:rPr>
+        <w:t xml:space="preserve"> between eating window and </w:t>
+      </w:r>
+      <w:r>
+        <w:rPr>
+          <w:rFonts w:ascii="Times New Roman" w:hAnsi="Times New Roman" w:cs="Times New Roman"/>
+          <w:b/>
+        </w:rPr>
+        <w:t>pregnancy-related health outcomes and biomarkers</w:t>
+      </w:r>
+      <w:r>
+        <w:rPr>
+          <w:rFonts w:ascii="Times New Roman" w:hAnsi="Times New Roman" w:cs="Times New Roman"/>
+          <w:b/>
+        </w:rPr>
+        <w:t xml:space="preserve"> collected during the course of human pregnancy</w:t>
+      </w:r>
+      <w:r>
+        <w:rPr>
+          <w:rFonts w:ascii="Times New Roman" w:hAnsi="Times New Roman" w:cs="Times New Roman"/>
+          <w:b/>
+        </w:rPr>
+        <w:t>.</w:t>
+      </w:r>
+      <w:r>
+        <w:rPr>
+          <w:rFonts w:ascii="Times New Roman" w:hAnsi="Times New Roman" w:cs="Times New Roman"/>
+        </w:rPr>
+        <w:t xml:space="preserve"> </w:t>
+      </w:r>
     </w:p>
     <w:p>
       <w:pPr>
-        <w:pStyle w:val="ListParagraph"/>
-        <w:rPr>
-          <w:rFonts w:ascii="Times New Roman" w:hAnsi="Times New Roman" w:cs="Times New Roman"/>
-          <w:sz w:val="22"/>
-          <w:szCs w:val="22"/>
-        </w:rPr>
-      </w:pPr>
+        <w:jc w:val="both"/>
+        <w:rPr>
+          <w:rFonts w:ascii="Times New Roman" w:hAnsi="Times New Roman" w:cs="Times New Roman"/>
+        </w:rPr>
+      </w:pPr>
+      <w:r>
+        <w:rPr>
+          <w:rFonts w:ascii="Times New Roman" w:hAnsi="Times New Roman" w:cs="Times New Roman"/>
+        </w:rPr>
+        <w:t xml:space="preserve">I will first characterize the prevalence of pregnancy-associated complications in the BUMP cohort, then will further investigate the associations of the length of feeding window with </w:t>
+      </w:r>
+      <w:r>
+        <w:rPr>
+          <w:rFonts w:ascii="Times New Roman" w:hAnsi="Times New Roman" w:cs="Times New Roman"/>
+        </w:rPr>
+        <w:t>perinatal health outcomes</w:t>
+      </w:r>
+      <w:r>
+        <w:rPr>
+          <w:rFonts w:ascii="Times New Roman" w:hAnsi="Times New Roman" w:cs="Times New Roman"/>
+        </w:rPr>
+        <w:t xml:space="preserve"> including: </w:t>
+      </w:r>
+      <w:r>
+        <w:rPr>
+          <w:rFonts w:ascii="Times New Roman" w:hAnsi="Times New Roman" w:cs="Times New Roman"/>
+        </w:rPr>
+        <w:t>preterm birth, small for gestational age, intrauterine fetal demise, gestational diabetes, gestational weight gain, and pre-eclampsia</w:t>
+      </w:r>
+      <w:r>
+        <w:rPr>
+          <w:rFonts w:ascii="Times New Roman" w:hAnsi="Times New Roman" w:cs="Times New Roman"/>
+        </w:rPr>
+        <w:t xml:space="preserve">. </w:t>
+      </w:r>
     </w:p>
     <w:p>
       <w:pPr>
-        <w:pStyle w:val="ListParagraph"/>
-        <w:rPr>
-          <w:rFonts w:ascii="Times New Roman" w:hAnsi="Times New Roman" w:cs="Times New Roman"/>
-          <w:sz w:val="22"/>
-          <w:szCs w:val="22"/>
+        <w:jc w:val="both"/>
+        <w:rPr>
+          <w:rFonts w:ascii="Times New Roman" w:hAnsi="Times New Roman" w:cs="Times New Roman"/>
         </w:rPr>
       </w:pPr>
     </w:p>
     <w:p>
       <w:pPr>
         <w:pStyle w:val="ListParagraph"/>
+        <w:ind w:left="0"/>
         <w:rPr>
           <w:rFonts w:ascii="Times New Roman" w:hAnsi="Times New Roman" w:cs="Times New Roman"/>
           <w:sz w:val="22"/>
           <w:szCs w:val="22"/>
         </w:rPr>
       </w:pPr>
+      <w:r>
+        <w:rPr>
+          <w:rFonts w:ascii="Times New Roman" w:hAnsi="Times New Roman" w:cs="Times New Roman"/>
+          <w:sz w:val="22"/>
+          <w:szCs w:val="22"/>
+        </w:rPr>
+        <w:t>The proposed study is the first of its kind to monitor eTRF in pregnancy while considering both maternal and child health outcomes</w:t>
+      </w:r>
+      <w:r>
+        <w:rPr>
+          <w:rFonts w:ascii="Times New Roman" w:hAnsi="Times New Roman" w:cs="Times New Roman"/>
+          <w:sz w:val="22"/>
+          <w:szCs w:val="22"/>
+        </w:rPr>
+        <w:t xml:space="preserve">. Furthermore, this is the first study of the effect of the length of eating window performed </w:t>
+      </w:r>
+      <w:r>
+        <w:rPr>
+          <w:rFonts w:ascii="Times New Roman" w:hAnsi="Times New Roman" w:cs="Times New Roman"/>
+          <w:sz w:val="22"/>
+          <w:szCs w:val="22"/>
+        </w:rPr>
+        <w:t>in the BUMP</w:t>
+      </w:r>
+      <w:r>
+        <w:rPr>
+          <w:rFonts w:ascii="Times New Roman" w:hAnsi="Times New Roman" w:cs="Times New Roman"/>
+          <w:sz w:val="22"/>
+          <w:szCs w:val="22"/>
+        </w:rPr>
+        <w:t xml:space="preserve"> cohort. Based on previous literature </w:t>
+      </w:r>
+      <w:r>
+        <w:rPr>
+          <w:rFonts w:ascii="Times New Roman" w:hAnsi="Times New Roman" w:cs="Times New Roman"/>
+          <w:sz w:val="22"/>
+          <w:szCs w:val="22"/>
+        </w:rPr>
+        <w:t xml:space="preserve">in non-pregnant animals and humans, </w:t>
+      </w:r>
+      <w:r>
+        <w:rPr>
+          <w:rFonts w:ascii="Times New Roman" w:hAnsi="Times New Roman" w:cs="Times New Roman"/>
+          <w:sz w:val="22"/>
+          <w:szCs w:val="22"/>
+        </w:rPr>
+        <w:t xml:space="preserve"> we expect that employment of eTRF during gestation will improve insulin resistance during pregnancy, without effect on bodyweight or body composition</w:t>
+      </w:r>
+      <w:r>
+        <w:rPr>
+          <w:rFonts w:ascii="Times New Roman" w:hAnsi="Times New Roman" w:cs="Times New Roman"/>
+          <w:sz w:val="22"/>
+          <w:szCs w:val="22"/>
+        </w:rPr>
+        <w:t>, or harm to the offspring during gestation</w:t>
+      </w:r>
+      <w:r>
+        <w:rPr>
+          <w:rFonts w:ascii="Times New Roman" w:hAnsi="Times New Roman" w:cs="Times New Roman"/>
+          <w:sz w:val="22"/>
+          <w:szCs w:val="22"/>
+        </w:rPr>
+        <w:t xml:space="preserve">. </w:t>
+      </w:r>
+      <w:r>
+        <w:rPr>
+          <w:rFonts w:ascii="Times New Roman" w:hAnsi="Times New Roman" w:cs="Times New Roman"/>
+          <w:sz w:val="22"/>
+          <w:szCs w:val="22"/>
+        </w:rPr>
+        <w:t>This study will help us to understand the impacts of TRF as a feeding strateg</w:t>
+      </w:r>
+      <w:r>
+        <w:rPr>
+          <w:rFonts w:ascii="Times New Roman" w:hAnsi="Times New Roman" w:cs="Times New Roman"/>
+          <w:sz w:val="22"/>
+          <w:szCs w:val="22"/>
+        </w:rPr>
+        <w:t>y</w:t>
+      </w:r>
+      <w:r>
+        <w:rPr>
+          <w:rFonts w:ascii="Times New Roman" w:hAnsi="Times New Roman" w:cs="Times New Roman"/>
+          <w:sz w:val="22"/>
+          <w:szCs w:val="22"/>
+        </w:rPr>
+        <w:t xml:space="preserve"> to inform patient treatment </w:t>
+      </w:r>
+      <w:r>
+        <w:rPr>
+          <w:rFonts w:ascii="Times New Roman" w:hAnsi="Times New Roman" w:cs="Times New Roman"/>
+          <w:sz w:val="22"/>
+          <w:szCs w:val="22"/>
+        </w:rPr>
+        <w:t xml:space="preserve">of hyperglycemia during pregnancy; a critical period for lifelong metabolic health. </w:t>
+      </w:r>
     </w:p>
     <w:p>
       <w:pPr>
+        <w:pStyle w:val="ListParagraph"/>
+        <w:ind w:left="0"/>
+        <w:rPr>
+          <w:rFonts w:ascii="Times New Roman" w:hAnsi="Times New Roman" w:cs="Times New Roman"/>
+          <w:sz w:val="22"/>
+          <w:szCs w:val="22"/>
+        </w:rPr>
+      </w:pPr>
+      <w:r>
+        <w:rPr>
+          <w:rFonts w:ascii="Times New Roman" w:hAnsi="Times New Roman" w:cs="Times New Roman"/>
+          <w:sz w:val="22"/>
+          <w:szCs w:val="22"/>
+        </w:rPr>
+        <w:br w:type="page"/>
+      </w:r>
+      <w:bookmarkStart w:id="1" w:name="_GoBack"/>
+      <w:bookmarkEnd w:id="1"/>
+    </w:p>
+    <w:p>
+      <w:pPr>
+        <w:pStyle w:val="ListParagraph"/>
+        <w:ind w:left="0"/>
+        <w:rPr>
+          <w:rFonts w:ascii="Times New Roman" w:hAnsi="Times New Roman" w:cs="Times New Roman"/>
+          <w:sz w:val="22"/>
+          <w:szCs w:val="22"/>
+        </w:rPr>
+      </w:pPr>
+    </w:p>
+    <w:p>
+      <w:pPr>
+        <w:pStyle w:val="ListParagraph"/>
+        <w:rPr>
+          <w:rFonts w:ascii="Times New Roman" w:hAnsi="Times New Roman" w:cs="Times New Roman"/>
+          <w:sz w:val="22"/>
+          <w:szCs w:val="22"/>
+        </w:rPr>
+      </w:pPr>
+    </w:p>
+    <w:p>
+      <w:pPr>
         <w:pStyle w:val="Bibliography"/>
         <w:rPr>
           <w:rFonts w:ascii="Times New Roman" w:hAnsi="Times New Roman" w:cs="Times New Roman"/>
@@ -1213,7 +1457,7 @@
           <w:rFonts w:ascii="Times New Roman" w:hAnsi="Times New Roman" w:cs="Times New Roman"/>
           <w:sz w:val="22"/>
         </w:rPr>
-        <w:t xml:space="preserve">Halberg, N., Henriksen, M., Söderhamn, N., Stallknecht, B., Ploug, T., Schjerling, P., &amp; Dela, F. (2005). Effect of intermittent fasting and refeeding on insulin action in healthy men. </w:t>
+        <w:t xml:space="preserve">Casagrande, S. S., Linder, B., &amp; Cowie, C. C. (2018). Prevalence of gestational diabetes and subsequent Type 2 diabetes among U.S. women. </w:t>
       </w:r>
       <w:r>
         <w:rPr>
@@ -1222,7 +1466,7 @@
           <w:iCs/>
           <w:sz w:val="22"/>
         </w:rPr>
-        <w:t>Journal of Applied Physiology</w:t>
+        <w:t>Diabetes Research and Clinical Practice</w:t>
       </w:r>
       <w:r>
         <w:rPr>
@@ -1238,14 +1482,14 @@
           <w:iCs/>
           <w:sz w:val="22"/>
         </w:rPr>
-        <w:t>99</w:t>
-      </w:r>
-      <w:r>
-        <w:rPr>
-          <w:rFonts w:ascii="Times New Roman" w:hAnsi="Times New Roman" w:cs="Times New Roman"/>
-          <w:sz w:val="22"/>
-        </w:rPr>
-        <w:t>(6), 2128–2136. https://doi.org/10.1152/japplphysiol.00683.2005</w:t>
+        <w:t>141</w:t>
+      </w:r>
+      <w:r>
+        <w:rPr>
+          <w:rFonts w:ascii="Times New Roman" w:hAnsi="Times New Roman" w:cs="Times New Roman"/>
+          <w:sz w:val="22"/>
+        </w:rPr>
+        <w:t>, 200–208. https://doi.org/10.1016/j.diabres.2018.05.010</w:t>
       </w:r>
     </w:p>
     <w:p>
@@ -1261,7 +1505,7 @@
           <w:rFonts w:ascii="Times New Roman" w:hAnsi="Times New Roman" w:cs="Times New Roman"/>
           <w:sz w:val="22"/>
         </w:rPr>
-        <w:t xml:space="preserve">Hatori, M., Vollmers, C., Zarrinpar, A., DiTacchio, L., Bushong, E. A., Gill, S., … Panda, S. (2012). Time-Restricted Feeding without Reducing Caloric Intake Prevents Metabolic Diseases in Mice Fed a High-Fat Diet. </w:t>
+        <w:t xml:space="preserve">Farrar, D. (2016). Hyperglycemia in pregnancy: Prevalence, impact, and management challenges. </w:t>
       </w:r>
       <w:r>
         <w:rPr>
@@ -1270,7 +1514,7 @@
           <w:iCs/>
           <w:sz w:val="22"/>
         </w:rPr>
-        <w:t>Cell Metabolism</w:t>
+        <w:t>International Journal of Women’s Health</w:t>
       </w:r>
       <w:r>
         <w:rPr>
@@ -1286,14 +1530,14 @@
           <w:iCs/>
           <w:sz w:val="22"/>
         </w:rPr>
-        <w:t>15</w:t>
-      </w:r>
-      <w:r>
-        <w:rPr>
-          <w:rFonts w:ascii="Times New Roman" w:hAnsi="Times New Roman" w:cs="Times New Roman"/>
-          <w:sz w:val="22"/>
-        </w:rPr>
-        <w:t>(6), 848–860. https://doi.org/10.1016/j.cmet.2012.04.019</w:t>
+        <w:t>8</w:t>
+      </w:r>
+      <w:r>
+        <w:rPr>
+          <w:rFonts w:ascii="Times New Roman" w:hAnsi="Times New Roman" w:cs="Times New Roman"/>
+          <w:sz w:val="22"/>
+        </w:rPr>
+        <w:t>, 519–527. https://doi.org/10.2147/IJWH.S102117</w:t>
       </w:r>
     </w:p>
     <w:p>
@@ -1309,7 +1553,7 @@
           <w:rFonts w:ascii="Times New Roman" w:hAnsi="Times New Roman" w:cs="Times New Roman"/>
           <w:sz w:val="22"/>
         </w:rPr>
-        <w:t xml:space="preserve">Kahleova, H., Lloren, J. I., Mashchak, A., Hill, M., &amp; Fraser, G. E. (2017). Meal Frequency and Timing Are Associated with Changes in Body Mass Index in Adventist Health Study 2. </w:t>
+        <w:t xml:space="preserve">Halberg, N., Henriksen, M., Söderhamn, N., Stallknecht, B., Ploug, T., Schjerling, P., &amp; Dela, F. (2005). Effect of intermittent fasting and refeeding on insulin action in healthy men. </w:t>
       </w:r>
       <w:r>
         <w:rPr>
@@ -1318,7 +1562,7 @@
           <w:iCs/>
           <w:sz w:val="22"/>
         </w:rPr>
-        <w:t>The Journal of Nutrition</w:t>
+        <w:t>Journal of Applied Physiology</w:t>
       </w:r>
       <w:r>
         <w:rPr>
@@ -1334,14 +1578,14 @@
           <w:iCs/>
           <w:sz w:val="22"/>
         </w:rPr>
-        <w:t>147</w:t>
-      </w:r>
-      <w:r>
-        <w:rPr>
-          <w:rFonts w:ascii="Times New Roman" w:hAnsi="Times New Roman" w:cs="Times New Roman"/>
-          <w:sz w:val="22"/>
-        </w:rPr>
-        <w:t>(9), 1722–1728. https://doi.org/10.3945/jn.116.244749</w:t>
+        <w:t>99</w:t>
+      </w:r>
+      <w:r>
+        <w:rPr>
+          <w:rFonts w:ascii="Times New Roman" w:hAnsi="Times New Roman" w:cs="Times New Roman"/>
+          <w:sz w:val="22"/>
+        </w:rPr>
+        <w:t>(6), 2128–2136. https://doi.org/10.1152/japplphysiol.00683.2005</w:t>
       </w:r>
     </w:p>
     <w:p>
@@ -1357,7 +1601,7 @@
           <w:rFonts w:ascii="Times New Roman" w:hAnsi="Times New Roman" w:cs="Times New Roman"/>
           <w:sz w:val="22"/>
         </w:rPr>
-        <w:t xml:space="preserve">Liu, B., Page, A. J., Hatzinikolas, G., Chen, M., Wittert, G. A., &amp; Heilbronn, L. K. (2019). Intermittent Fasting Improves Glucose Tolerance and Promotes Adipose Tissue Remodeling in Male Mice Fed a High-Fat Diet. </w:t>
+        <w:t xml:space="preserve">Hatori, M., Vollmers, C., Zarrinpar, A., DiTacchio, L., Bushong, E. A., Gill, S., … Panda, S. (2012). Time-Restricted Feeding without Reducing Caloric Intake Prevents Metabolic Diseases in Mice Fed a High-Fat Diet. </w:t>
       </w:r>
       <w:r>
         <w:rPr>
@@ -1366,7 +1610,7 @@
           <w:iCs/>
           <w:sz w:val="22"/>
         </w:rPr>
-        <w:t>Endocrinology</w:t>
+        <w:t>Cell Metabolism</w:t>
       </w:r>
       <w:r>
         <w:rPr>
@@ -1382,14 +1626,14 @@
           <w:iCs/>
           <w:sz w:val="22"/>
         </w:rPr>
-        <w:t>160</w:t>
-      </w:r>
-      <w:r>
-        <w:rPr>
-          <w:rFonts w:ascii="Times New Roman" w:hAnsi="Times New Roman" w:cs="Times New Roman"/>
-          <w:sz w:val="22"/>
-        </w:rPr>
-        <w:t>(1), 169–180. https://doi.org/10.1210/en.2018-00701</w:t>
+        <w:t>15</w:t>
+      </w:r>
+      <w:r>
+        <w:rPr>
+          <w:rFonts w:ascii="Times New Roman" w:hAnsi="Times New Roman" w:cs="Times New Roman"/>
+          <w:sz w:val="22"/>
+        </w:rPr>
+        <w:t>(6), 848–860. https://doi.org/10.1016/j.cmet.2012.04.019</w:t>
       </w:r>
     </w:p>
     <w:p>
@@ -1405,7 +1649,7 @@
           <w:rFonts w:ascii="Times New Roman" w:hAnsi="Times New Roman" w:cs="Times New Roman"/>
           <w:sz w:val="22"/>
         </w:rPr>
-        <w:t xml:space="preserve">Ravussin, E., Beyl, R. A., Poggiogalle, E., Hsia, D. S., &amp; Peterson, C. M. (2019). Early Time-Restricted Feeding Reduces Appetite and Increases Fat Oxidation But Does Not Affect Energy Expenditure in Humans. </w:t>
+        <w:t xml:space="preserve">Kahleova, H., Lloren, J. I., Mashchak, A., Hill, M., &amp; Fraser, G. E. (2017). Meal Frequency and Timing Are Associated with Changes in Body Mass Index in Adventist Health Study 2. </w:t>
       </w:r>
       <w:r>
         <w:rPr>
@@ -1414,7 +1658,7 @@
           <w:iCs/>
           <w:sz w:val="22"/>
         </w:rPr>
-        <w:t>Obesity</w:t>
+        <w:t>The Journal of Nutrition</w:t>
       </w:r>
       <w:r>
         <w:rPr>
@@ -1430,14 +1674,14 @@
           <w:iCs/>
           <w:sz w:val="22"/>
         </w:rPr>
-        <w:t>27</w:t>
-      </w:r>
-      <w:r>
-        <w:rPr>
-          <w:rFonts w:ascii="Times New Roman" w:hAnsi="Times New Roman" w:cs="Times New Roman"/>
-          <w:sz w:val="22"/>
-        </w:rPr>
-        <w:t>(8), 1244–1254. https://doi.org/10.1002/oby.22518</w:t>
+        <w:t>147</w:t>
+      </w:r>
+      <w:r>
+        <w:rPr>
+          <w:rFonts w:ascii="Times New Roman" w:hAnsi="Times New Roman" w:cs="Times New Roman"/>
+          <w:sz w:val="22"/>
+        </w:rPr>
+        <w:t>(9), 1722–1728. https://doi.org/10.3945/jn.116.244749</w:t>
       </w:r>
     </w:p>
     <w:p>
@@ -1453,7 +1697,7 @@
           <w:rFonts w:ascii="Times New Roman" w:hAnsi="Times New Roman" w:cs="Times New Roman"/>
           <w:sz w:val="22"/>
         </w:rPr>
-        <w:t xml:space="preserve">Schulz, L. C. (2010). The Dutch Hunger Winter and the developmental origins of health and disease. </w:t>
+        <w:t xml:space="preserve">Kaseva, N., Vääräsmäki, M., Sundvall, J., Matinolli, H.-M., Sipola, M., Tikanmäki, M., … Kajantie, E. (2019). Gestational Diabetes But Not Prepregnancy Overweight Predicts for Cardiometabolic Markers in Offspring Twenty Years Later. </w:t>
       </w:r>
       <w:r>
         <w:rPr>
@@ -1462,7 +1706,7 @@
           <w:iCs/>
           <w:sz w:val="22"/>
         </w:rPr>
-        <w:t>Proceedings of the National Academy of Sciences of the United States of America</w:t>
+        <w:t>The Journal of Clinical Endocrinology and Metabolism</w:t>
       </w:r>
       <w:r>
         <w:rPr>
@@ -1478,14 +1722,14 @@
           <w:iCs/>
           <w:sz w:val="22"/>
         </w:rPr>
-        <w:t>107</w:t>
-      </w:r>
-      <w:r>
-        <w:rPr>
-          <w:rFonts w:ascii="Times New Roman" w:hAnsi="Times New Roman" w:cs="Times New Roman"/>
-          <w:sz w:val="22"/>
-        </w:rPr>
-        <w:t>(39), 16757–16758. https://doi.org/10.1073/pnas.1012911107</w:t>
+        <w:t>104</w:t>
+      </w:r>
+      <w:r>
+        <w:rPr>
+          <w:rFonts w:ascii="Times New Roman" w:hAnsi="Times New Roman" w:cs="Times New Roman"/>
+          <w:sz w:val="22"/>
+        </w:rPr>
+        <w:t>(7), 2785–2795. https://doi.org/10.1210/jc.2018-02743</w:t>
       </w:r>
     </w:p>
     <w:p>
@@ -1501,7 +1745,7 @@
           <w:rFonts w:ascii="Times New Roman" w:hAnsi="Times New Roman" w:cs="Times New Roman"/>
           <w:sz w:val="22"/>
         </w:rPr>
-        <w:t xml:space="preserve">Sutton, E. F., Beyl, R., Early, K. S., Cefalu, W. T., Ravussin, E., &amp; Peterson, C. M. (2018). Early Time-Restricted Feeding Improves Insulin Sensitivity, Blood Pressure, and Oxidative Stress Even without Weight Loss in Men with Prediabetes. </w:t>
+        <w:t xml:space="preserve">Liu, B., Page, A. J., Hatzinikolas, G., Chen, M., Wittert, G. A., &amp; Heilbronn, L. K. (2019). Intermittent Fasting Improves Glucose Tolerance and Promotes Adipose Tissue Remodeling in Male Mice Fed a High-Fat Diet. </w:t>
       </w:r>
       <w:r>
         <w:rPr>
@@ -1510,7 +1754,7 @@
           <w:iCs/>
           <w:sz w:val="22"/>
         </w:rPr>
-        <w:t>Cell Metabolism</w:t>
+        <w:t>Endocrinology</w:t>
       </w:r>
       <w:r>
         <w:rPr>
@@ -1526,14 +1770,14 @@
           <w:iCs/>
           <w:sz w:val="22"/>
         </w:rPr>
-        <w:t>27</w:t>
-      </w:r>
-      <w:r>
-        <w:rPr>
-          <w:rFonts w:ascii="Times New Roman" w:hAnsi="Times New Roman" w:cs="Times New Roman"/>
-          <w:sz w:val="22"/>
-        </w:rPr>
-        <w:t>(6), 1212-1221.e3. https://doi.org/10.1016/j.cmet.2018.04.010</w:t>
+        <w:t>160</w:t>
+      </w:r>
+      <w:r>
+        <w:rPr>
+          <w:rFonts w:ascii="Times New Roman" w:hAnsi="Times New Roman" w:cs="Times New Roman"/>
+          <w:sz w:val="22"/>
+        </w:rPr>
+        <w:t>(1), 169–180. https://doi.org/10.1210/en.2018-00701</w:t>
       </w:r>
     </w:p>
     <w:p>
@@ -1549,15 +1793,104 @@
           <w:rFonts w:ascii="Times New Roman" w:hAnsi="Times New Roman" w:cs="Times New Roman"/>
           <w:sz w:val="22"/>
         </w:rPr>
-        <w:t xml:space="preserve">Upadhyay, A., Anjum, B., Godbole, N. M., Rajak, S., Shukla, P., Tiwari, S., … Godbole, M. M. (2019). Time-restricted feeding reduces high-fat diet associated placental inflammation and limits adverse </w:t>
-      </w:r>
+        <w:t xml:space="preserve">Ravussin, E., Beyl, R. A., Poggiogalle, E., Hsia, D. S., &amp; Peterson, C. M. (2019). Early Time-Restricted Feeding Reduces Appetite and Increases Fat Oxidation But Does Not Affect Energy Expenditure in Humans. </w:t>
+      </w:r>
+      <w:r>
+        <w:rPr>
+          <w:rFonts w:ascii="Times New Roman" w:hAnsi="Times New Roman" w:cs="Times New Roman"/>
+          <w:i/>
+          <w:iCs/>
+          <w:sz w:val="22"/>
+        </w:rPr>
+        <w:t>Obesity</w:t>
+      </w:r>
+      <w:r>
+        <w:rPr>
+          <w:rFonts w:ascii="Times New Roman" w:hAnsi="Times New Roman" w:cs="Times New Roman"/>
+          <w:sz w:val="22"/>
+        </w:rPr>
+        <w:t xml:space="preserve">, </w:t>
+      </w:r>
+      <w:r>
+        <w:rPr>
+          <w:rFonts w:ascii="Times New Roman" w:hAnsi="Times New Roman" w:cs="Times New Roman"/>
+          <w:i/>
+          <w:iCs/>
+          <w:sz w:val="22"/>
+        </w:rPr>
+        <w:t>27</w:t>
+      </w:r>
+      <w:r>
+        <w:rPr>
+          <w:rFonts w:ascii="Times New Roman" w:hAnsi="Times New Roman" w:cs="Times New Roman"/>
+          <w:sz w:val="22"/>
+        </w:rPr>
+        <w:t>(8), 1244–1254. https://doi.org/10.1002/oby.22518</w:t>
+      </w:r>
+    </w:p>
+    <w:p>
+      <w:pPr>
+        <w:pStyle w:val="Bibliography"/>
+        <w:rPr>
+          <w:rFonts w:ascii="Times New Roman" w:hAnsi="Times New Roman" w:cs="Times New Roman"/>
+          <w:sz w:val="22"/>
+        </w:rPr>
+      </w:pPr>
       <w:r>
         <w:rPr>
           <w:rFonts w:ascii="Times New Roman" w:hAnsi="Times New Roman" w:cs="Times New Roman"/>
           <w:sz w:val="22"/>
         </w:rPr>
         <w:lastRenderedPageBreak/>
-        <w:t xml:space="preserve">effects on fetal organ development. </w:t>
+        <w:t xml:space="preserve">Sutton, E. F., Beyl, R., Early, K. S., Cefalu, W. T., Ravussin, E., &amp; Peterson, C. M. (2018). Early Time-Restricted Feeding Improves Insulin Sensitivity, Blood Pressure, and Oxidative Stress Even without Weight Loss in Men with Prediabetes. </w:t>
+      </w:r>
+      <w:r>
+        <w:rPr>
+          <w:rFonts w:ascii="Times New Roman" w:hAnsi="Times New Roman" w:cs="Times New Roman"/>
+          <w:i/>
+          <w:iCs/>
+          <w:sz w:val="22"/>
+        </w:rPr>
+        <w:t>Cell Metabolism</w:t>
+      </w:r>
+      <w:r>
+        <w:rPr>
+          <w:rFonts w:ascii="Times New Roman" w:hAnsi="Times New Roman" w:cs="Times New Roman"/>
+          <w:sz w:val="22"/>
+        </w:rPr>
+        <w:t xml:space="preserve">, </w:t>
+      </w:r>
+      <w:r>
+        <w:rPr>
+          <w:rFonts w:ascii="Times New Roman" w:hAnsi="Times New Roman" w:cs="Times New Roman"/>
+          <w:i/>
+          <w:iCs/>
+          <w:sz w:val="22"/>
+        </w:rPr>
+        <w:t>27</w:t>
+      </w:r>
+      <w:r>
+        <w:rPr>
+          <w:rFonts w:ascii="Times New Roman" w:hAnsi="Times New Roman" w:cs="Times New Roman"/>
+          <w:sz w:val="22"/>
+        </w:rPr>
+        <w:t>(6), 1212-1221.e3. https://doi.org/10.1016/j.cmet.2018.04.010</w:t>
+      </w:r>
+    </w:p>
+    <w:p>
+      <w:pPr>
+        <w:pStyle w:val="Bibliography"/>
+        <w:rPr>
+          <w:rFonts w:ascii="Times New Roman" w:hAnsi="Times New Roman" w:cs="Times New Roman"/>
+          <w:sz w:val="22"/>
+        </w:rPr>
+      </w:pPr>
+      <w:r>
+        <w:rPr>
+          <w:rFonts w:ascii="Times New Roman" w:hAnsi="Times New Roman" w:cs="Times New Roman"/>
+          <w:sz w:val="22"/>
+        </w:rPr>
+        <w:t xml:space="preserve">Upadhyay, A., Anjum, B., Godbole, N. M., Rajak, S., Shukla, P., Tiwari, S., … Godbole, M. M. (2019). Time-restricted feeding reduces high-fat diet associated placental inflammation and limits adverse effects on fetal organ development. </w:t>
       </w:r>
       <w:r>
         <w:rPr>
@@ -1716,9 +2049,494 @@
 </w:document>
 </file>
 
+<file path=word/comments.xml><?xml version="1.0" encoding="utf-8"?>
+<w:comments xmlns:wpc="http://schemas.microsoft.com/office/word/2010/wordprocessingCanvas" xmlns:cx="http://schemas.microsoft.com/office/drawing/2014/chartex" xmlns:cx1="http://schemas.microsoft.com/office/drawing/2015/9/8/chartex" xmlns:cx2="http://schemas.microsoft.com/office/drawing/2015/10/21/chartex" xmlns:cx3="http://schemas.microsoft.com/office/drawing/2016/5/9/chartex" xmlns:cx4="http://schemas.microsoft.com/office/drawing/2016/5/10/chartex" xmlns:cx5="http://schemas.microsoft.com/office/drawing/2016/5/11/chartex" xmlns:cx6="http://schemas.microsoft.com/office/drawing/2016/5/12/chartex" xmlns:cx7="http://schemas.microsoft.com/office/drawing/2016/5/13/chartex" xmlns:cx8="http://schemas.microsoft.com/office/drawing/2016/5/14/chartex" xmlns:mc="http://schemas.openxmlformats.org/markup-compatibility/2006" xmlns:aink="http://schemas.microsoft.com/office/drawing/2016/ink" xmlns:am3d="http://schemas.microsoft.com/office/drawing/2017/model3d" xmlns:o="urn:schemas-microsoft-com:office:office" xmlns:r="http://schemas.openxmlformats.org/officeDocument/2006/relationships" xmlns:m="http://schemas.openxmlformats.org/officeDocument/2006/math" xmlns:v="urn:schemas-microsoft-com:vml" xmlns:wp14="http://schemas.microsoft.com/office/word/2010/wordprocessingDrawing" xmlns:wp="http://schemas.openxmlformats.org/drawingml/2006/wordprocessingDrawing" xmlns:w10="urn:schemas-microsoft-com:office:word" xmlns:w="http://schemas.openxmlformats.org/wordprocessingml/2006/main" xmlns:w14="http://schemas.microsoft.com/office/word/2010/wordml" xmlns:w15="http://schemas.microsoft.com/office/word/2012/wordml" xmlns:w16cid="http://schemas.microsoft.com/office/word/2016/wordml/cid" xmlns:w16se="http://schemas.microsoft.com/office/word/2015/wordml/symex" xmlns:wpg="http://schemas.microsoft.com/office/word/2010/wordprocessingGroup" xmlns:wpi="http://schemas.microsoft.com/office/word/2010/wordprocessingInk" xmlns:wne="http://schemas.microsoft.com/office/word/2006/wordml" xmlns:wps="http://schemas.microsoft.com/office/word/2010/wordprocessingShape" mc:Ignorable="w14 w15 w16se w16cid wp14">
+  <w:comment w:id="0" w:author="Molly Carter" w:date="2019-11-12T23:21:00Z" w:initials="MC">
+    <w:p>
+      <w:pPr>
+        <w:pStyle w:val="CommentText"/>
+      </w:pPr>
+      <w:r>
+        <w:rPr>
+          <w:rStyle w:val="CommentReference"/>
+        </w:rPr>
+        <w:annotationRef/>
+      </w:r>
+      <w:r>
+        <w:t>I think I can cut this out for brevity – and just be sure to address it in the prelim document. Thoughts?</w:t>
+      </w:r>
+    </w:p>
+  </w:comment>
+</w:comments>
+</file>
+
+<file path=word/commentsExtended.xml><?xml version="1.0" encoding="utf-8"?>
+<w15:commentsEx xmlns:wpc="http://schemas.microsoft.com/office/word/2010/wordprocessingCanvas" xmlns:cx="http://schemas.microsoft.com/office/drawing/2014/chartex" xmlns:cx1="http://schemas.microsoft.com/office/drawing/2015/9/8/chartex" xmlns:cx2="http://schemas.microsoft.com/office/drawing/2015/10/21/chartex" xmlns:cx3="http://schemas.microsoft.com/office/drawing/2016/5/9/chartex" xmlns:cx4="http://schemas.microsoft.com/office/drawing/2016/5/10/chartex" xmlns:cx5="http://schemas.microsoft.com/office/drawing/2016/5/11/chartex" xmlns:cx6="http://schemas.microsoft.com/office/drawing/2016/5/12/chartex" xmlns:cx7="http://schemas.microsoft.com/office/drawing/2016/5/13/chartex" xmlns:cx8="http://schemas.microsoft.com/office/drawing/2016/5/14/chartex" xmlns:mc="http://schemas.openxmlformats.org/markup-compatibility/2006" xmlns:aink="http://schemas.microsoft.com/office/drawing/2016/ink" xmlns:am3d="http://schemas.microsoft.com/office/drawing/2017/model3d" xmlns:o="urn:schemas-microsoft-com:office:office" xmlns:r="http://schemas.openxmlformats.org/officeDocument/2006/relationships" xmlns:m="http://schemas.openxmlformats.org/officeDocument/2006/math" xmlns:v="urn:schemas-microsoft-com:vml" xmlns:wp14="http://schemas.microsoft.com/office/word/2010/wordprocessingDrawing" xmlns:wp="http://schemas.openxmlformats.org/drawingml/2006/wordprocessingDrawing" xmlns:w10="urn:schemas-microsoft-com:office:word" xmlns:w="http://schemas.openxmlformats.org/wordprocessingml/2006/main" xmlns:w14="http://schemas.microsoft.com/office/word/2010/wordml" xmlns:w15="http://schemas.microsoft.com/office/word/2012/wordml" xmlns:w16cid="http://schemas.microsoft.com/office/word/2016/wordml/cid" xmlns:w16se="http://schemas.microsoft.com/office/word/2015/wordml/symex" xmlns:wpg="http://schemas.microsoft.com/office/word/2010/wordprocessingGroup" xmlns:wpi="http://schemas.microsoft.com/office/word/2010/wordprocessingInk" xmlns:wne="http://schemas.microsoft.com/office/word/2006/wordml" xmlns:wps="http://schemas.microsoft.com/office/word/2010/wordprocessingShape" mc:Ignorable="w14 w15 w16se w16cid wp14">
+  <w15:commentEx w15:paraId="7D9B4D76" w15:done="0"/>
+</w15:commentsEx>
+</file>
+
+<file path=word/commentsIds.xml><?xml version="1.0" encoding="utf-8"?>
+<w16cid:commentsIds xmlns:wpc="http://schemas.microsoft.com/office/word/2010/wordprocessingCanvas" xmlns:cx="http://schemas.microsoft.com/office/drawing/2014/chartex" xmlns:cx1="http://schemas.microsoft.com/office/drawing/2015/9/8/chartex" xmlns:cx2="http://schemas.microsoft.com/office/drawing/2015/10/21/chartex" xmlns:cx3="http://schemas.microsoft.com/office/drawing/2016/5/9/chartex" xmlns:cx4="http://schemas.microsoft.com/office/drawing/2016/5/10/chartex" xmlns:cx5="http://schemas.microsoft.com/office/drawing/2016/5/11/chartex" xmlns:cx6="http://schemas.microsoft.com/office/drawing/2016/5/12/chartex" xmlns:cx7="http://schemas.microsoft.com/office/drawing/2016/5/13/chartex" xmlns:cx8="http://schemas.microsoft.com/office/drawing/2016/5/14/chartex" xmlns:mc="http://schemas.openxmlformats.org/markup-compatibility/2006" xmlns:aink="http://schemas.microsoft.com/office/drawing/2016/ink" xmlns:am3d="http://schemas.microsoft.com/office/drawing/2017/model3d" xmlns:o="urn:schemas-microsoft-com:office:office" xmlns:r="http://schemas.openxmlformats.org/officeDocument/2006/relationships" xmlns:m="http://schemas.openxmlformats.org/officeDocument/2006/math" xmlns:v="urn:schemas-microsoft-com:vml" xmlns:wp14="http://schemas.microsoft.com/office/word/2010/wordprocessingDrawing" xmlns:wp="http://schemas.openxmlformats.org/drawingml/2006/wordprocessingDrawing" xmlns:w10="urn:schemas-microsoft-com:office:word" xmlns:w="http://schemas.openxmlformats.org/wordprocessingml/2006/main" xmlns:w14="http://schemas.microsoft.com/office/word/2010/wordml" xmlns:w15="http://schemas.microsoft.com/office/word/2012/wordml" xmlns:w16cid="http://schemas.microsoft.com/office/word/2016/wordml/cid" xmlns:w16se="http://schemas.microsoft.com/office/word/2015/wordml/symex" xmlns:wpg="http://schemas.microsoft.com/office/word/2010/wordprocessingGroup" xmlns:wpi="http://schemas.microsoft.com/office/word/2010/wordprocessingInk" xmlns:wne="http://schemas.microsoft.com/office/word/2006/wordml" xmlns:wps="http://schemas.microsoft.com/office/word/2010/wordprocessingShape" mc:Ignorable="w14 w15 w16se w16cid wp14">
+  <w16cid:commentId w16cid:paraId="7D9B4D76" w16cid:durableId="2175BCF4"/>
+</w16cid:commentsIds>
+</file>
+
 <file path=word/numbering.xml><?xml version="1.0" encoding="utf-8"?>
 <w:numbering xmlns:wpc="http://schemas.microsoft.com/office/word/2010/wordprocessingCanvas" xmlns:cx="http://schemas.microsoft.com/office/drawing/2014/chartex" xmlns:cx1="http://schemas.microsoft.com/office/drawing/2015/9/8/chartex" xmlns:cx2="http://schemas.microsoft.com/office/drawing/2015/10/21/chartex" xmlns:cx3="http://schemas.microsoft.com/office/drawing/2016/5/9/chartex" xmlns:cx4="http://schemas.microsoft.com/office/drawing/2016/5/10/chartex" xmlns:cx5="http://schemas.microsoft.com/office/drawing/2016/5/11/chartex" xmlns:cx6="http://schemas.microsoft.com/office/drawing/2016/5/12/chartex" xmlns:cx7="http://schemas.microsoft.com/office/drawing/2016/5/13/chartex" xmlns:cx8="http://schemas.microsoft.com/office/drawing/2016/5/14/chartex" xmlns:mc="http://schemas.openxmlformats.org/markup-compatibility/2006" xmlns:aink="http://schemas.microsoft.com/office/drawing/2016/ink" xmlns:am3d="http://schemas.microsoft.com/office/drawing/2017/model3d" xmlns:o="urn:schemas-microsoft-com:office:office" xmlns:r="http://schemas.openxmlformats.org/officeDocument/2006/relationships" xmlns:m="http://schemas.openxmlformats.org/officeDocument/2006/math" xmlns:v="urn:schemas-microsoft-com:vml" xmlns:wp14="http://schemas.microsoft.com/office/word/2010/wordprocessingDrawing" xmlns:wp="http://schemas.openxmlformats.org/drawingml/2006/wordprocessingDrawing" xmlns:w10="urn:schemas-microsoft-com:office:word" xmlns:w="http://schemas.openxmlformats.org/wordprocessingml/2006/main" xmlns:w14="http://schemas.microsoft.com/office/word/2010/wordml" xmlns:w15="http://schemas.microsoft.com/office/word/2012/wordml" xmlns:w16cid="http://schemas.microsoft.com/office/word/2016/wordml/cid" xmlns:w16se="http://schemas.microsoft.com/office/word/2015/wordml/symex" xmlns:wpg="http://schemas.microsoft.com/office/word/2010/wordprocessingGroup" xmlns:wpi="http://schemas.microsoft.com/office/word/2010/wordprocessingInk" xmlns:wne="http://schemas.microsoft.com/office/word/2006/wordml" xmlns:wps="http://schemas.microsoft.com/office/word/2010/wordprocessingShape" mc:Ignorable="w14 w15 w16se w16cid wp14">
   <w:abstractNum w:abstractNumId="0" w15:restartNumberingAfterBreak="0">
+    <w:nsid w:val="018A454F"/>
+    <w:multiLevelType w:val="hybridMultilevel"/>
+    <w:tmpl w:val="6C429E9C"/>
+    <w:lvl w:ilvl="0" w:tplc="04090001">
+      <w:start w:val="1"/>
+      <w:numFmt w:val="bullet"/>
+      <w:lvlText w:val=""/>
+      <w:lvlJc w:val="left"/>
+      <w:pPr>
+        <w:ind w:left="720" w:hanging="360"/>
+      </w:pPr>
+      <w:rPr>
+        <w:rFonts w:ascii="Symbol" w:hAnsi="Symbol" w:hint="default"/>
+      </w:rPr>
+    </w:lvl>
+    <w:lvl w:ilvl="1" w:tplc="04090003" w:tentative="1">
+      <w:start w:val="1"/>
+      <w:numFmt w:val="bullet"/>
+      <w:lvlText w:val="o"/>
+      <w:lvlJc w:val="left"/>
+      <w:pPr>
+        <w:ind w:left="1440" w:hanging="360"/>
+      </w:pPr>
+      <w:rPr>
+        <w:rFonts w:ascii="Courier New" w:hAnsi="Courier New" w:cs="Courier New" w:hint="default"/>
+      </w:rPr>
+    </w:lvl>
+    <w:lvl w:ilvl="2" w:tplc="04090005" w:tentative="1">
+      <w:start w:val="1"/>
+      <w:numFmt w:val="bullet"/>
+      <w:lvlText w:val=""/>
+      <w:lvlJc w:val="left"/>
+      <w:pPr>
+        <w:ind w:left="2160" w:hanging="360"/>
+      </w:pPr>
+      <w:rPr>
+        <w:rFonts w:ascii="Wingdings" w:hAnsi="Wingdings" w:hint="default"/>
+      </w:rPr>
+    </w:lvl>
+    <w:lvl w:ilvl="3" w:tplc="04090001" w:tentative="1">
+      <w:start w:val="1"/>
+      <w:numFmt w:val="bullet"/>
+      <w:lvlText w:val=""/>
+      <w:lvlJc w:val="left"/>
+      <w:pPr>
+        <w:ind w:left="2880" w:hanging="360"/>
+      </w:pPr>
+      <w:rPr>
+        <w:rFonts w:ascii="Symbol" w:hAnsi="Symbol" w:hint="default"/>
+      </w:rPr>
+    </w:lvl>
+    <w:lvl w:ilvl="4" w:tplc="04090003" w:tentative="1">
+      <w:start w:val="1"/>
+      <w:numFmt w:val="bullet"/>
+      <w:lvlText w:val="o"/>
+      <w:lvlJc w:val="left"/>
+      <w:pPr>
+        <w:ind w:left="3600" w:hanging="360"/>
+      </w:pPr>
+      <w:rPr>
+        <w:rFonts w:ascii="Courier New" w:hAnsi="Courier New" w:cs="Courier New" w:hint="default"/>
+      </w:rPr>
+    </w:lvl>
+    <w:lvl w:ilvl="5" w:tplc="04090005" w:tentative="1">
+      <w:start w:val="1"/>
+      <w:numFmt w:val="bullet"/>
+      <w:lvlText w:val=""/>
+      <w:lvlJc w:val="left"/>
+      <w:pPr>
+        <w:ind w:left="4320" w:hanging="360"/>
+      </w:pPr>
+      <w:rPr>
+        <w:rFonts w:ascii="Wingdings" w:hAnsi="Wingdings" w:hint="default"/>
+      </w:rPr>
+    </w:lvl>
+    <w:lvl w:ilvl="6" w:tplc="04090001" w:tentative="1">
+      <w:start w:val="1"/>
+      <w:numFmt w:val="bullet"/>
+      <w:lvlText w:val=""/>
+      <w:lvlJc w:val="left"/>
+      <w:pPr>
+        <w:ind w:left="5040" w:hanging="360"/>
+      </w:pPr>
+      <w:rPr>
+        <w:rFonts w:ascii="Symbol" w:hAnsi="Symbol" w:hint="default"/>
+      </w:rPr>
+    </w:lvl>
+    <w:lvl w:ilvl="7" w:tplc="04090003" w:tentative="1">
+      <w:start w:val="1"/>
+      <w:numFmt w:val="bullet"/>
+      <w:lvlText w:val="o"/>
+      <w:lvlJc w:val="left"/>
+      <w:pPr>
+        <w:ind w:left="5760" w:hanging="360"/>
+      </w:pPr>
+      <w:rPr>
+        <w:rFonts w:ascii="Courier New" w:hAnsi="Courier New" w:cs="Courier New" w:hint="default"/>
+      </w:rPr>
+    </w:lvl>
+    <w:lvl w:ilvl="8" w:tplc="04090005" w:tentative="1">
+      <w:start w:val="1"/>
+      <w:numFmt w:val="bullet"/>
+      <w:lvlText w:val=""/>
+      <w:lvlJc w:val="left"/>
+      <w:pPr>
+        <w:ind w:left="6480" w:hanging="360"/>
+      </w:pPr>
+      <w:rPr>
+        <w:rFonts w:ascii="Wingdings" w:hAnsi="Wingdings" w:hint="default"/>
+      </w:rPr>
+    </w:lvl>
+  </w:abstractNum>
+  <w:abstractNum w:abstractNumId="1" w15:restartNumberingAfterBreak="0">
+    <w:nsid w:val="18FC31C8"/>
+    <w:multiLevelType w:val="hybridMultilevel"/>
+    <w:tmpl w:val="1538470C"/>
+    <w:lvl w:ilvl="0" w:tplc="04090001">
+      <w:start w:val="1"/>
+      <w:numFmt w:val="bullet"/>
+      <w:lvlText w:val=""/>
+      <w:lvlJc w:val="left"/>
+      <w:pPr>
+        <w:ind w:left="360" w:hanging="360"/>
+      </w:pPr>
+      <w:rPr>
+        <w:rFonts w:ascii="Symbol" w:hAnsi="Symbol" w:hint="default"/>
+      </w:rPr>
+    </w:lvl>
+    <w:lvl w:ilvl="1" w:tplc="04090003" w:tentative="1">
+      <w:start w:val="1"/>
+      <w:numFmt w:val="bullet"/>
+      <w:lvlText w:val="o"/>
+      <w:lvlJc w:val="left"/>
+      <w:pPr>
+        <w:ind w:left="1080" w:hanging="360"/>
+      </w:pPr>
+      <w:rPr>
+        <w:rFonts w:ascii="Courier New" w:hAnsi="Courier New" w:cs="Courier New" w:hint="default"/>
+      </w:rPr>
+    </w:lvl>
+    <w:lvl w:ilvl="2" w:tplc="04090005" w:tentative="1">
+      <w:start w:val="1"/>
+      <w:numFmt w:val="bullet"/>
+      <w:lvlText w:val=""/>
+      <w:lvlJc w:val="left"/>
+      <w:pPr>
+        <w:ind w:left="1800" w:hanging="360"/>
+      </w:pPr>
+      <w:rPr>
+        <w:rFonts w:ascii="Wingdings" w:hAnsi="Wingdings" w:hint="default"/>
+      </w:rPr>
+    </w:lvl>
+    <w:lvl w:ilvl="3" w:tplc="04090001" w:tentative="1">
+      <w:start w:val="1"/>
+      <w:numFmt w:val="bullet"/>
+      <w:lvlText w:val=""/>
+      <w:lvlJc w:val="left"/>
+      <w:pPr>
+        <w:ind w:left="2520" w:hanging="360"/>
+      </w:pPr>
+      <w:rPr>
+        <w:rFonts w:ascii="Symbol" w:hAnsi="Symbol" w:hint="default"/>
+      </w:rPr>
+    </w:lvl>
+    <w:lvl w:ilvl="4" w:tplc="04090003" w:tentative="1">
+      <w:start w:val="1"/>
+      <w:numFmt w:val="bullet"/>
+      <w:lvlText w:val="o"/>
+      <w:lvlJc w:val="left"/>
+      <w:pPr>
+        <w:ind w:left="3240" w:hanging="360"/>
+      </w:pPr>
+      <w:rPr>
+        <w:rFonts w:ascii="Courier New" w:hAnsi="Courier New" w:cs="Courier New" w:hint="default"/>
+      </w:rPr>
+    </w:lvl>
+    <w:lvl w:ilvl="5" w:tplc="04090005" w:tentative="1">
+      <w:start w:val="1"/>
+      <w:numFmt w:val="bullet"/>
+      <w:lvlText w:val=""/>
+      <w:lvlJc w:val="left"/>
+      <w:pPr>
+        <w:ind w:left="3960" w:hanging="360"/>
+      </w:pPr>
+      <w:rPr>
+        <w:rFonts w:ascii="Wingdings" w:hAnsi="Wingdings" w:hint="default"/>
+      </w:rPr>
+    </w:lvl>
+    <w:lvl w:ilvl="6" w:tplc="04090001" w:tentative="1">
+      <w:start w:val="1"/>
+      <w:numFmt w:val="bullet"/>
+      <w:lvlText w:val=""/>
+      <w:lvlJc w:val="left"/>
+      <w:pPr>
+        <w:ind w:left="4680" w:hanging="360"/>
+      </w:pPr>
+      <w:rPr>
+        <w:rFonts w:ascii="Symbol" w:hAnsi="Symbol" w:hint="default"/>
+      </w:rPr>
+    </w:lvl>
+    <w:lvl w:ilvl="7" w:tplc="04090003" w:tentative="1">
+      <w:start w:val="1"/>
+      <w:numFmt w:val="bullet"/>
+      <w:lvlText w:val="o"/>
+      <w:lvlJc w:val="left"/>
+      <w:pPr>
+        <w:ind w:left="5400" w:hanging="360"/>
+      </w:pPr>
+      <w:rPr>
+        <w:rFonts w:ascii="Courier New" w:hAnsi="Courier New" w:cs="Courier New" w:hint="default"/>
+      </w:rPr>
+    </w:lvl>
+    <w:lvl w:ilvl="8" w:tplc="04090005" w:tentative="1">
+      <w:start w:val="1"/>
+      <w:numFmt w:val="bullet"/>
+      <w:lvlText w:val=""/>
+      <w:lvlJc w:val="left"/>
+      <w:pPr>
+        <w:ind w:left="6120" w:hanging="360"/>
+      </w:pPr>
+      <w:rPr>
+        <w:rFonts w:ascii="Wingdings" w:hAnsi="Wingdings" w:hint="default"/>
+      </w:rPr>
+    </w:lvl>
+  </w:abstractNum>
+  <w:abstractNum w:abstractNumId="2" w15:restartNumberingAfterBreak="0">
+    <w:nsid w:val="2A5078DA"/>
+    <w:multiLevelType w:val="hybridMultilevel"/>
+    <w:tmpl w:val="37621990"/>
+    <w:lvl w:ilvl="0" w:tplc="04090001">
+      <w:start w:val="1"/>
+      <w:numFmt w:val="bullet"/>
+      <w:lvlText w:val=""/>
+      <w:lvlJc w:val="left"/>
+      <w:pPr>
+        <w:ind w:left="900" w:hanging="360"/>
+      </w:pPr>
+      <w:rPr>
+        <w:rFonts w:ascii="Symbol" w:hAnsi="Symbol" w:hint="default"/>
+      </w:rPr>
+    </w:lvl>
+    <w:lvl w:ilvl="1" w:tplc="04090003" w:tentative="1">
+      <w:start w:val="1"/>
+      <w:numFmt w:val="bullet"/>
+      <w:lvlText w:val="o"/>
+      <w:lvlJc w:val="left"/>
+      <w:pPr>
+        <w:ind w:left="1620" w:hanging="360"/>
+      </w:pPr>
+      <w:rPr>
+        <w:rFonts w:ascii="Courier New" w:hAnsi="Courier New" w:cs="Courier New" w:hint="default"/>
+      </w:rPr>
+    </w:lvl>
+    <w:lvl w:ilvl="2" w:tplc="04090005" w:tentative="1">
+      <w:start w:val="1"/>
+      <w:numFmt w:val="bullet"/>
+      <w:lvlText w:val=""/>
+      <w:lvlJc w:val="left"/>
+      <w:pPr>
+        <w:ind w:left="2340" w:hanging="360"/>
+      </w:pPr>
+      <w:rPr>
+        <w:rFonts w:ascii="Wingdings" w:hAnsi="Wingdings" w:hint="default"/>
+      </w:rPr>
+    </w:lvl>
+    <w:lvl w:ilvl="3" w:tplc="04090001" w:tentative="1">
+      <w:start w:val="1"/>
+      <w:numFmt w:val="bullet"/>
+      <w:lvlText w:val=""/>
+      <w:lvlJc w:val="left"/>
+      <w:pPr>
+        <w:ind w:left="3060" w:hanging="360"/>
+      </w:pPr>
+      <w:rPr>
+        <w:rFonts w:ascii="Symbol" w:hAnsi="Symbol" w:hint="default"/>
+      </w:rPr>
+    </w:lvl>
+    <w:lvl w:ilvl="4" w:tplc="04090003" w:tentative="1">
+      <w:start w:val="1"/>
+      <w:numFmt w:val="bullet"/>
+      <w:lvlText w:val="o"/>
+      <w:lvlJc w:val="left"/>
+      <w:pPr>
+        <w:ind w:left="3780" w:hanging="360"/>
+      </w:pPr>
+      <w:rPr>
+        <w:rFonts w:ascii="Courier New" w:hAnsi="Courier New" w:cs="Courier New" w:hint="default"/>
+      </w:rPr>
+    </w:lvl>
+    <w:lvl w:ilvl="5" w:tplc="04090005" w:tentative="1">
+      <w:start w:val="1"/>
+      <w:numFmt w:val="bullet"/>
+      <w:lvlText w:val=""/>
+      <w:lvlJc w:val="left"/>
+      <w:pPr>
+        <w:ind w:left="4500" w:hanging="360"/>
+      </w:pPr>
+      <w:rPr>
+        <w:rFonts w:ascii="Wingdings" w:hAnsi="Wingdings" w:hint="default"/>
+      </w:rPr>
+    </w:lvl>
+    <w:lvl w:ilvl="6" w:tplc="04090001" w:tentative="1">
+      <w:start w:val="1"/>
+      <w:numFmt w:val="bullet"/>
+      <w:lvlText w:val=""/>
+      <w:lvlJc w:val="left"/>
+      <w:pPr>
+        <w:ind w:left="5220" w:hanging="360"/>
+      </w:pPr>
+      <w:rPr>
+        <w:rFonts w:ascii="Symbol" w:hAnsi="Symbol" w:hint="default"/>
+      </w:rPr>
+    </w:lvl>
+    <w:lvl w:ilvl="7" w:tplc="04090003" w:tentative="1">
+      <w:start w:val="1"/>
+      <w:numFmt w:val="bullet"/>
+      <w:lvlText w:val="o"/>
+      <w:lvlJc w:val="left"/>
+      <w:pPr>
+        <w:ind w:left="5940" w:hanging="360"/>
+      </w:pPr>
+      <w:rPr>
+        <w:rFonts w:ascii="Courier New" w:hAnsi="Courier New" w:cs="Courier New" w:hint="default"/>
+      </w:rPr>
+    </w:lvl>
+    <w:lvl w:ilvl="8" w:tplc="04090005" w:tentative="1">
+      <w:start w:val="1"/>
+      <w:numFmt w:val="bullet"/>
+      <w:lvlText w:val=""/>
+      <w:lvlJc w:val="left"/>
+      <w:pPr>
+        <w:ind w:left="6660" w:hanging="360"/>
+      </w:pPr>
+      <w:rPr>
+        <w:rFonts w:ascii="Wingdings" w:hAnsi="Wingdings" w:hint="default"/>
+      </w:rPr>
+    </w:lvl>
+  </w:abstractNum>
+  <w:abstractNum w:abstractNumId="3" w15:restartNumberingAfterBreak="0">
+    <w:nsid w:val="2DB364E0"/>
+    <w:multiLevelType w:val="hybridMultilevel"/>
+    <w:tmpl w:val="55F05F56"/>
+    <w:lvl w:ilvl="0" w:tplc="04090001">
+      <w:start w:val="1"/>
+      <w:numFmt w:val="bullet"/>
+      <w:lvlText w:val=""/>
+      <w:lvlJc w:val="left"/>
+      <w:pPr>
+        <w:ind w:left="720" w:hanging="360"/>
+      </w:pPr>
+      <w:rPr>
+        <w:rFonts w:ascii="Symbol" w:hAnsi="Symbol" w:hint="default"/>
+      </w:rPr>
+    </w:lvl>
+    <w:lvl w:ilvl="1" w:tplc="04090003" w:tentative="1">
+      <w:start w:val="1"/>
+      <w:numFmt w:val="bullet"/>
+      <w:lvlText w:val="o"/>
+      <w:lvlJc w:val="left"/>
+      <w:pPr>
+        <w:ind w:left="1440" w:hanging="360"/>
+      </w:pPr>
+      <w:rPr>
+        <w:rFonts w:ascii="Courier New" w:hAnsi="Courier New" w:cs="Courier New" w:hint="default"/>
+      </w:rPr>
+    </w:lvl>
+    <w:lvl w:ilvl="2" w:tplc="04090005" w:tentative="1">
+      <w:start w:val="1"/>
+      <w:numFmt w:val="bullet"/>
+      <w:lvlText w:val=""/>
+      <w:lvlJc w:val="left"/>
+      <w:pPr>
+        <w:ind w:left="2160" w:hanging="360"/>
+      </w:pPr>
+      <w:rPr>
+        <w:rFonts w:ascii="Wingdings" w:hAnsi="Wingdings" w:hint="default"/>
+      </w:rPr>
+    </w:lvl>
+    <w:lvl w:ilvl="3" w:tplc="04090001" w:tentative="1">
+      <w:start w:val="1"/>
+      <w:numFmt w:val="bullet"/>
+      <w:lvlText w:val=""/>
+      <w:lvlJc w:val="left"/>
+      <w:pPr>
+        <w:ind w:left="2880" w:hanging="360"/>
+      </w:pPr>
+      <w:rPr>
+        <w:rFonts w:ascii="Symbol" w:hAnsi="Symbol" w:hint="default"/>
+      </w:rPr>
+    </w:lvl>
+    <w:lvl w:ilvl="4" w:tplc="04090003" w:tentative="1">
+      <w:start w:val="1"/>
+      <w:numFmt w:val="bullet"/>
+      <w:lvlText w:val="o"/>
+      <w:lvlJc w:val="left"/>
+      <w:pPr>
+        <w:ind w:left="3600" w:hanging="360"/>
+      </w:pPr>
+      <w:rPr>
+        <w:rFonts w:ascii="Courier New" w:hAnsi="Courier New" w:cs="Courier New" w:hint="default"/>
+      </w:rPr>
+    </w:lvl>
+    <w:lvl w:ilvl="5" w:tplc="04090005" w:tentative="1">
+      <w:start w:val="1"/>
+      <w:numFmt w:val="bullet"/>
+      <w:lvlText w:val=""/>
+      <w:lvlJc w:val="left"/>
+      <w:pPr>
+        <w:ind w:left="4320" w:hanging="360"/>
+      </w:pPr>
+      <w:rPr>
+        <w:rFonts w:ascii="Wingdings" w:hAnsi="Wingdings" w:hint="default"/>
+      </w:rPr>
+    </w:lvl>
+    <w:lvl w:ilvl="6" w:tplc="04090001" w:tentative="1">
+      <w:start w:val="1"/>
+      <w:numFmt w:val="bullet"/>
+      <w:lvlText w:val=""/>
+      <w:lvlJc w:val="left"/>
+      <w:pPr>
+        <w:ind w:left="5040" w:hanging="360"/>
+      </w:pPr>
+      <w:rPr>
+        <w:rFonts w:ascii="Symbol" w:hAnsi="Symbol" w:hint="default"/>
+      </w:rPr>
+    </w:lvl>
+    <w:lvl w:ilvl="7" w:tplc="04090003" w:tentative="1">
+      <w:start w:val="1"/>
+      <w:numFmt w:val="bullet"/>
+      <w:lvlText w:val="o"/>
+      <w:lvlJc w:val="left"/>
+      <w:pPr>
+        <w:ind w:left="5760" w:hanging="360"/>
+      </w:pPr>
+      <w:rPr>
+        <w:rFonts w:ascii="Courier New" w:hAnsi="Courier New" w:cs="Courier New" w:hint="default"/>
+      </w:rPr>
+    </w:lvl>
+    <w:lvl w:ilvl="8" w:tplc="04090005" w:tentative="1">
+      <w:start w:val="1"/>
+      <w:numFmt w:val="bullet"/>
+      <w:lvlText w:val=""/>
+      <w:lvlJc w:val="left"/>
+      <w:pPr>
+        <w:ind w:left="6480" w:hanging="360"/>
+      </w:pPr>
+      <w:rPr>
+        <w:rFonts w:ascii="Wingdings" w:hAnsi="Wingdings" w:hint="default"/>
+      </w:rPr>
+    </w:lvl>
+  </w:abstractNum>
+  <w:abstractNum w:abstractNumId="4" w15:restartNumberingAfterBreak="0">
     <w:nsid w:val="37DA69B0"/>
     <w:multiLevelType w:val="hybridMultilevel"/>
     <w:tmpl w:val="AA7622B4"/>
@@ -1831,10 +2649,119 @@
       </w:rPr>
     </w:lvl>
   </w:abstractNum>
+  <w:abstractNum w:abstractNumId="5" w15:restartNumberingAfterBreak="0">
+    <w:nsid w:val="58BA165C"/>
+    <w:multiLevelType w:val="hybridMultilevel"/>
+    <w:tmpl w:val="F856C6FA"/>
+    <w:lvl w:ilvl="0" w:tplc="0409000F">
+      <w:start w:val="1"/>
+      <w:numFmt w:val="decimal"/>
+      <w:lvlText w:val="%1."/>
+      <w:lvlJc w:val="left"/>
+      <w:pPr>
+        <w:ind w:left="777" w:hanging="360"/>
+      </w:pPr>
+    </w:lvl>
+    <w:lvl w:ilvl="1" w:tplc="04090019" w:tentative="1">
+      <w:start w:val="1"/>
+      <w:numFmt w:val="lowerLetter"/>
+      <w:lvlText w:val="%2."/>
+      <w:lvlJc w:val="left"/>
+      <w:pPr>
+        <w:ind w:left="1497" w:hanging="360"/>
+      </w:pPr>
+    </w:lvl>
+    <w:lvl w:ilvl="2" w:tplc="0409001B" w:tentative="1">
+      <w:start w:val="1"/>
+      <w:numFmt w:val="lowerRoman"/>
+      <w:lvlText w:val="%3."/>
+      <w:lvlJc w:val="right"/>
+      <w:pPr>
+        <w:ind w:left="2217" w:hanging="180"/>
+      </w:pPr>
+    </w:lvl>
+    <w:lvl w:ilvl="3" w:tplc="0409000F" w:tentative="1">
+      <w:start w:val="1"/>
+      <w:numFmt w:val="decimal"/>
+      <w:lvlText w:val="%4."/>
+      <w:lvlJc w:val="left"/>
+      <w:pPr>
+        <w:ind w:left="2937" w:hanging="360"/>
+      </w:pPr>
+    </w:lvl>
+    <w:lvl w:ilvl="4" w:tplc="04090019" w:tentative="1">
+      <w:start w:val="1"/>
+      <w:numFmt w:val="lowerLetter"/>
+      <w:lvlText w:val="%5."/>
+      <w:lvlJc w:val="left"/>
+      <w:pPr>
+        <w:ind w:left="3657" w:hanging="360"/>
+      </w:pPr>
+    </w:lvl>
+    <w:lvl w:ilvl="5" w:tplc="0409001B" w:tentative="1">
+      <w:start w:val="1"/>
+      <w:numFmt w:val="lowerRoman"/>
+      <w:lvlText w:val="%6."/>
+      <w:lvlJc w:val="right"/>
+      <w:pPr>
+        <w:ind w:left="4377" w:hanging="180"/>
+      </w:pPr>
+    </w:lvl>
+    <w:lvl w:ilvl="6" w:tplc="0409000F" w:tentative="1">
+      <w:start w:val="1"/>
+      <w:numFmt w:val="decimal"/>
+      <w:lvlText w:val="%7."/>
+      <w:lvlJc w:val="left"/>
+      <w:pPr>
+        <w:ind w:left="5097" w:hanging="360"/>
+      </w:pPr>
+    </w:lvl>
+    <w:lvl w:ilvl="7" w:tplc="04090019" w:tentative="1">
+      <w:start w:val="1"/>
+      <w:numFmt w:val="lowerLetter"/>
+      <w:lvlText w:val="%8."/>
+      <w:lvlJc w:val="left"/>
+      <w:pPr>
+        <w:ind w:left="5817" w:hanging="360"/>
+      </w:pPr>
+    </w:lvl>
+    <w:lvl w:ilvl="8" w:tplc="0409001B" w:tentative="1">
+      <w:start w:val="1"/>
+      <w:numFmt w:val="lowerRoman"/>
+      <w:lvlText w:val="%9."/>
+      <w:lvlJc w:val="right"/>
+      <w:pPr>
+        <w:ind w:left="6537" w:hanging="180"/>
+      </w:pPr>
+    </w:lvl>
+  </w:abstractNum>
   <w:num w:numId="1">
+    <w:abstractNumId w:val="4"/>
+  </w:num>
+  <w:num w:numId="2">
+    <w:abstractNumId w:val="2"/>
+  </w:num>
+  <w:num w:numId="3">
+    <w:abstractNumId w:val="5"/>
+  </w:num>
+  <w:num w:numId="4">
     <w:abstractNumId w:val="0"/>
   </w:num>
+  <w:num w:numId="5">
+    <w:abstractNumId w:val="3"/>
+  </w:num>
+  <w:num w:numId="6">
+    <w:abstractNumId w:val="1"/>
+  </w:num>
 </w:numbering>
+</file>
+
+<file path=word/people.xml><?xml version="1.0" encoding="utf-8"?>
+<w15:people xmlns:wpc="http://schemas.microsoft.com/office/word/2010/wordprocessingCanvas" xmlns:cx="http://schemas.microsoft.com/office/drawing/2014/chartex" xmlns:cx1="http://schemas.microsoft.com/office/drawing/2015/9/8/chartex" xmlns:cx2="http://schemas.microsoft.com/office/drawing/2015/10/21/chartex" xmlns:cx3="http://schemas.microsoft.com/office/drawing/2016/5/9/chartex" xmlns:cx4="http://schemas.microsoft.com/office/drawing/2016/5/10/chartex" xmlns:cx5="http://schemas.microsoft.com/office/drawing/2016/5/11/chartex" xmlns:cx6="http://schemas.microsoft.com/office/drawing/2016/5/12/chartex" xmlns:cx7="http://schemas.microsoft.com/office/drawing/2016/5/13/chartex" xmlns:cx8="http://schemas.microsoft.com/office/drawing/2016/5/14/chartex" xmlns:mc="http://schemas.openxmlformats.org/markup-compatibility/2006" xmlns:aink="http://schemas.microsoft.com/office/drawing/2016/ink" xmlns:am3d="http://schemas.microsoft.com/office/drawing/2017/model3d" xmlns:o="urn:schemas-microsoft-com:office:office" xmlns:r="http://schemas.openxmlformats.org/officeDocument/2006/relationships" xmlns:m="http://schemas.openxmlformats.org/officeDocument/2006/math" xmlns:v="urn:schemas-microsoft-com:vml" xmlns:wp14="http://schemas.microsoft.com/office/word/2010/wordprocessingDrawing" xmlns:wp="http://schemas.openxmlformats.org/drawingml/2006/wordprocessingDrawing" xmlns:w10="urn:schemas-microsoft-com:office:word" xmlns:w="http://schemas.openxmlformats.org/wordprocessingml/2006/main" xmlns:w14="http://schemas.microsoft.com/office/word/2010/wordml" xmlns:w15="http://schemas.microsoft.com/office/word/2012/wordml" xmlns:w16cid="http://schemas.microsoft.com/office/word/2016/wordml/cid" xmlns:w16se="http://schemas.microsoft.com/office/word/2015/wordml/symex" xmlns:wpg="http://schemas.microsoft.com/office/word/2010/wordprocessingGroup" xmlns:wpi="http://schemas.microsoft.com/office/word/2010/wordprocessingInk" xmlns:wne="http://schemas.microsoft.com/office/word/2006/wordml" xmlns:wps="http://schemas.microsoft.com/office/word/2010/wordprocessingShape" mc:Ignorable="w14 w15 w16se w16cid wp14">
+  <w15:person w15:author="Molly Carter">
+    <w15:presenceInfo w15:providerId="Windows Live" w15:userId="80b2a043931789ab"/>
+  </w15:person>
+</w15:people>
 </file>
 
 <file path=word/styles.xml><?xml version="1.0" encoding="utf-8"?>

</xml_diff>

<commit_message>
Added in graphic for aims
</commit_message>
<xml_diff>
--- a/Molly Preliminary Exam/aims page.docx
+++ b/Molly Preliminary Exam/aims page.docx
@@ -405,344 +405,23 @@
       <w:pPr>
         <w:jc w:val="both"/>
         <w:rPr>
-          <w:rFonts w:ascii="Times New Roman" w:eastAsia="Times New Roman" w:hAnsi="Times New Roman" w:cs="Times New Roman"/>
-        </w:rPr>
-      </w:pPr>
-      <w:commentRangeStart w:id="0"/>
-      <w:r>
-        <w:rPr>
-          <w:rFonts w:ascii="Times New Roman" w:hAnsi="Times New Roman" w:cs="Times New Roman"/>
-        </w:rPr>
-        <w:t>It is likely that women experience time-restriction of food intake during pregnancy in many</w:t>
-      </w:r>
+          <w:rFonts w:ascii="Times New Roman" w:hAnsi="Times New Roman" w:cs="Times New Roman"/>
+        </w:rPr>
+      </w:pPr>
     </w:p>
     <w:p>
       <w:pPr>
         <w:jc w:val="both"/>
         <w:rPr>
-          <w:rFonts w:ascii="Times New Roman" w:hAnsi="Times New Roman" w:cs="Times New Roman"/>
-          <w:u w:val="single"/>
-        </w:rPr>
-      </w:pPr>
-      <w:r>
-        <w:rPr>
-          <w:rFonts w:ascii="Times New Roman" w:hAnsi="Times New Roman" w:cs="Times New Roman"/>
-        </w:rPr>
-        <w:t>contexts</w:t>
-      </w:r>
-      <w:r>
-        <w:rPr>
-          <w:rFonts w:ascii="Times New Roman" w:hAnsi="Times New Roman" w:cs="Times New Roman"/>
-        </w:rPr>
-        <w:t xml:space="preserve">; </w:t>
-      </w:r>
-      <w:r>
-        <w:rPr>
-          <w:rFonts w:ascii="Times New Roman" w:hAnsi="Times New Roman" w:cs="Times New Roman"/>
-        </w:rPr>
-        <w:t>including</w:t>
-      </w:r>
-      <w:r>
-        <w:rPr>
-          <w:rFonts w:ascii="Times New Roman" w:hAnsi="Times New Roman" w:cs="Times New Roman"/>
-        </w:rPr>
-        <w:t xml:space="preserve"> food insecurity, hyperemesis gravidarum, observing Ramadan</w:t>
-      </w:r>
-      <w:r>
-        <w:rPr>
-          <w:rFonts w:ascii="Times New Roman" w:hAnsi="Times New Roman" w:cs="Times New Roman"/>
-        </w:rPr>
-        <w:t xml:space="preserve"> </w:t>
-      </w:r>
-      <w:r>
-        <w:rPr>
-          <w:rFonts w:ascii="Times New Roman" w:hAnsi="Times New Roman" w:cs="Times New Roman"/>
-        </w:rPr>
-        <w:fldChar w:fldCharType="begin"/>
-      </w:r>
-      <w:r>
-        <w:rPr>
-          <w:rFonts w:ascii="Times New Roman" w:hAnsi="Times New Roman" w:cs="Times New Roman"/>
-        </w:rPr>
-        <w:instrText xml:space="preserve"> ADDIN ZOTERO_ITEM CSL_CITATION {"citationID":"hu4hx3bp","properties":{"formattedCitation":"(Ziaee et al., 2010)","plainCitation":"(Ziaee et al., 2010)","noteIndex":0},"citationItems":[{"id":127,"uris":["http://zotero.org/users/5073745/items/CCGPVXWJ"],"uri":["http://zotero.org/users/5073745/items/CCGPVXWJ"],"itemData":{"id":127,"type":"article-journal","title":"The Effect of Ramadan Fasting on Outcome of Pregnancy","container-title":"Iranian Journal of Pediatrics","page":"181-186","volume":"20","issue":"2","source":"PubMed Central","abstract":"Objective\nPregnancy is a physiological condition that its concurrence with fasting introduces some controversies about condition of mother and fetus. This study was conducted to evaluate the effect of fasting on pregnancy outcome.\n\nMethods\nThe historical cohort paradigm of this study was conducted on referrals of one of the Tehran's hospitals in 2004. All pregnant women at one of the trimesters in holy month of Ramadan were included in the study. The women were divided into non-fasting, 1-10 days fasting, 11-20 days fasting, and 21-30 days fasting. For statistical analysis of data, covariance analysis and SPSS package was used.\n\nFindings\nIn this study, 189 cases were evaluated and their mean age, weight, and body mass index (BMI) were 25.9 years, 61.7 kg, and 23.9 kg/m2 respectively. The mean for number of days on fasting was 13 days and 66 cases (34.9%) had not been on fasting. In addition, there was no significant difference between BMI at the beginning of pregnancy, mother's age, number of pregnancies, and a history of abortion in different groups. Meanwhile, there was also no significant difference between means of weight, height, and head circumference of infants with number of days on fasting. Furthermore, there was no significant difference between pregnancy outcome parameters and fasting at different trimesters.\n\nConclusion\nAccording to these findings, in healthy women with appropriate nutrition, Islamic fasting has no inappropriate effect on intrauterine growth and birth-time indices. Meanwhile, relative risk of low weight birth was 1.5 times in mothers on fasting at first trimester as compared to non-fasting mothers.","ISSN":"2008-2142","note":"PMID: 23056701\nPMCID: PMC3446023","journalAbbreviation":"Iran J Pediatr","author":[{"family":"Ziaee","given":"Vahid"},{"family":"Kihanidoost","given":"Zarintaj"},{"family":"Younesian","given":"Masoud"},{"family":"Akhavirad","given":"Mohammad-Bagher"},{"family":"Bateni","given":"Farzad"},{"family":"Kazemianfar","given":"Zahra"},{"family":"Hantoushzadeh","given":"Sedigheh"}],"issued":{"date-parts":[["2010",6]]}}}],"schema":"https://github.com/citation-style-language/schema/raw/master/csl-citation.json"} </w:instrText>
-      </w:r>
-      <w:r>
-        <w:rPr>
-          <w:rFonts w:ascii="Times New Roman" w:hAnsi="Times New Roman" w:cs="Times New Roman"/>
-        </w:rPr>
-        <w:fldChar w:fldCharType="separate"/>
-      </w:r>
-      <w:r>
-        <w:rPr>
-          <w:rFonts w:ascii="Times New Roman" w:hAnsi="Times New Roman" w:cs="Times New Roman"/>
-          <w:noProof/>
-        </w:rPr>
-        <w:t>(Ziaee et al., 2010)</w:t>
-      </w:r>
-      <w:r>
-        <w:rPr>
-          <w:rFonts w:ascii="Times New Roman" w:hAnsi="Times New Roman" w:cs="Times New Roman"/>
-        </w:rPr>
-        <w:fldChar w:fldCharType="end"/>
-      </w:r>
-      <w:r>
-        <w:rPr>
-          <w:rFonts w:ascii="Times New Roman" w:hAnsi="Times New Roman" w:cs="Times New Roman"/>
-        </w:rPr>
-        <w:t>, engaging in shift work</w:t>
-      </w:r>
-      <w:r>
-        <w:rPr>
-          <w:rFonts w:ascii="Times New Roman" w:hAnsi="Times New Roman" w:cs="Times New Roman"/>
-        </w:rPr>
-        <w:t xml:space="preserve"> and voluntary changes in food intake</w:t>
-      </w:r>
-      <w:r>
-        <w:rPr>
-          <w:rFonts w:ascii="Times New Roman" w:hAnsi="Times New Roman" w:cs="Times New Roman"/>
-        </w:rPr>
-        <w:t xml:space="preserve">. </w:t>
-      </w:r>
-      <w:commentRangeEnd w:id="0"/>
-      <w:r>
-        <w:rPr>
-          <w:rStyle w:val="CommentReference"/>
-        </w:rPr>
-        <w:commentReference w:id="0"/>
-      </w:r>
-      <w:r>
-        <w:rPr>
-          <w:rFonts w:ascii="Times New Roman" w:hAnsi="Times New Roman" w:cs="Times New Roman"/>
-        </w:rPr>
-        <w:t xml:space="preserve">I aim to </w:t>
-      </w:r>
-      <w:r>
-        <w:rPr>
-          <w:rFonts w:ascii="Times New Roman" w:hAnsi="Times New Roman" w:cs="Times New Roman"/>
-        </w:rPr>
-        <w:t>i</w:t>
-      </w:r>
-      <w:r>
-        <w:rPr>
-          <w:rFonts w:ascii="Times New Roman" w:hAnsi="Times New Roman" w:cs="Times New Roman"/>
-        </w:rPr>
-        <w:t>nvestigate how</w:t>
-      </w:r>
-      <w:r>
-        <w:rPr>
-          <w:rFonts w:ascii="Times New Roman" w:hAnsi="Times New Roman" w:cs="Times New Roman"/>
-        </w:rPr>
-        <w:t xml:space="preserve"> fertility and maternal metabolic health are affected by</w:t>
-      </w:r>
-      <w:r>
-        <w:rPr>
-          <w:rFonts w:ascii="Times New Roman" w:hAnsi="Times New Roman" w:cs="Times New Roman"/>
-        </w:rPr>
-        <w:t xml:space="preserve"> </w:t>
-      </w:r>
-      <w:r>
-        <w:rPr>
-          <w:rFonts w:ascii="Times New Roman" w:hAnsi="Times New Roman" w:cs="Times New Roman"/>
-        </w:rPr>
-        <w:t>TRF, and whether or not those effects alter the developmental course and health of the resulting offspring</w:t>
-      </w:r>
-      <w:r>
-        <w:rPr>
-          <w:rFonts w:ascii="Times New Roman" w:hAnsi="Times New Roman" w:cs="Times New Roman"/>
-        </w:rPr>
-        <w:t xml:space="preserve">. </w:t>
-      </w:r>
-      <w:r>
-        <w:rPr>
-          <w:rFonts w:ascii="Times New Roman" w:hAnsi="Times New Roman" w:cs="Times New Roman"/>
-        </w:rPr>
-        <w:t xml:space="preserve">This will be accomplished by of a employing a mouse model where the early time-restricted feeding technique is used in pregnancy </w:t>
-      </w:r>
-      <w:r>
-        <w:rPr>
-          <w:rFonts w:ascii="Times New Roman" w:hAnsi="Times New Roman" w:cs="Times New Roman"/>
-        </w:rPr>
-        <w:fldChar w:fldCharType="begin"/>
-      </w:r>
-      <w:r>
-        <w:rPr>
-          <w:rFonts w:ascii="Times New Roman" w:hAnsi="Times New Roman" w:cs="Times New Roman"/>
-        </w:rPr>
-        <w:instrText xml:space="preserve"> ADDIN ZOTERO_ITEM CSL_CITATION {"citationID":"821QyEL2","properties":{"formattedCitation":"(Sutton et al., 2018)","plainCitation":"(Sutton et al., 2018)","noteIndex":0},"citationItems":[{"id":59,"uris":["http://zotero.org/users/5073745/items/BQ94UWAX"],"uri":["http://zotero.org/users/5073745/items/BQ94UWAX"],"itemData":{"id":59,"type":"article-journal","title":"Early Time-Restricted Feeding Improves Insulin Sensitivity, Blood Pressure, and Oxidative Stress Even without Weight Loss in Men with Prediabetes","container-title":"Cell Metabolism","page":"1212-1221.e3","volume":"27","issue":"6","source":"ScienceDirect","abstract":"Summary\nIntermittent fasting (IF) improves cardiometabolic health; however, it is unknown whether these effects are due solely to weight loss. We conducted the first supervised controlled feeding trial to test whether IF has benefits independent of weight loss by feeding participants enough food to maintain their weight. Our proof-of-concept study also constitutes the first trial of early time-restricted feeding (eTRF), a form of IF that involves eating early in the day to be in alignment with circadian rhythms in metabolism. Men with prediabetes were randomized to eTRF (6-hr feeding period, with dinner before 3 p.m.) or a control schedule (12-hr feeding period) for 5 weeks and later crossed over to the other schedule. eTRF improved insulin sensitivity, β cell responsiveness, blood pressure, oxidative stress, and appetite. We demonstrate for the first time in humans that eTRF improves some aspects of cardiometabolic health and that IF’s effects are not solely due to weight loss.","DOI":"10.1016/j.cmet.2018.04.010","ISSN":"1550-4131","journalAbbreviation":"Cell Metabolism","author":[{"family":"Sutton","given":"Elizabeth F."},{"family":"Beyl","given":"Robbie"},{"family":"Early","given":"Kate S."},{"family":"Cefalu","given":"William T."},{"family":"Ravussin","given":"Eric"},{"family":"Peterson","given":"Courtney M."}],"issued":{"date-parts":[["2018",6,5]]}}}],"schema":"https://github.com/citation-style-language/schema/raw/master/csl-citation.json"} </w:instrText>
-      </w:r>
-      <w:r>
-        <w:rPr>
-          <w:rFonts w:ascii="Times New Roman" w:hAnsi="Times New Roman" w:cs="Times New Roman"/>
-        </w:rPr>
-        <w:fldChar w:fldCharType="separate"/>
-      </w:r>
-      <w:r>
-        <w:rPr>
-          <w:rFonts w:ascii="Times New Roman" w:hAnsi="Times New Roman" w:cs="Times New Roman"/>
-          <w:noProof/>
-        </w:rPr>
-        <w:t>(Sutton et al., 2018)</w:t>
-      </w:r>
-      <w:r>
-        <w:rPr>
-          <w:rFonts w:ascii="Times New Roman" w:hAnsi="Times New Roman" w:cs="Times New Roman"/>
-        </w:rPr>
-        <w:fldChar w:fldCharType="end"/>
-      </w:r>
-      <w:r>
-        <w:rPr>
-          <w:rFonts w:ascii="Times New Roman" w:hAnsi="Times New Roman" w:cs="Times New Roman"/>
-        </w:rPr>
-        <w:t xml:space="preserve">. Furthermore, I will use observational data from a human pregnancy cohort to understand feeding windows and their associations with maternal and child health outcomes. </w:t>
-      </w:r>
-      <w:r>
-        <w:rPr>
-          <w:rFonts w:ascii="Times New Roman" w:hAnsi="Times New Roman" w:cs="Times New Roman"/>
-        </w:rPr>
-        <w:t xml:space="preserve">I will </w:t>
-      </w:r>
-      <w:r>
-        <w:rPr>
-          <w:rFonts w:ascii="Times New Roman" w:hAnsi="Times New Roman" w:cs="Times New Roman"/>
-          <w:i/>
-        </w:rPr>
-        <w:t>test the hypothesis that</w:t>
-      </w:r>
-      <w:r>
-        <w:rPr>
-          <w:rFonts w:ascii="Times New Roman" w:hAnsi="Times New Roman" w:cs="Times New Roman"/>
-          <w:i/>
-        </w:rPr>
-        <w:t xml:space="preserve"> </w:t>
-      </w:r>
-      <w:r>
-        <w:rPr>
-          <w:rFonts w:ascii="Times New Roman" w:hAnsi="Times New Roman" w:cs="Times New Roman"/>
-          <w:i/>
-        </w:rPr>
-        <w:t xml:space="preserve">in the setting of early time-restricted feeding (eTRF), insulin resistance in pregnancy will be lessened, which will improve </w:t>
-      </w:r>
-      <w:r>
-        <w:rPr>
-          <w:rFonts w:ascii="Times New Roman" w:hAnsi="Times New Roman" w:cs="Times New Roman"/>
-          <w:i/>
-        </w:rPr>
-        <w:t xml:space="preserve">insulin sensitivity and confer </w:t>
-      </w:r>
-      <w:r>
-        <w:rPr>
-          <w:rFonts w:ascii="Times New Roman" w:hAnsi="Times New Roman" w:cs="Times New Roman"/>
-          <w:i/>
-        </w:rPr>
-        <w:t>improved glycemic health to the offspring</w:t>
-      </w:r>
-      <w:r>
-        <w:rPr>
-          <w:rFonts w:ascii="Times New Roman" w:hAnsi="Times New Roman" w:cs="Times New Roman"/>
-        </w:rPr>
-        <w:t xml:space="preserve">. </w:t>
-      </w:r>
-      <w:r>
-        <w:rPr>
-          <w:rFonts w:ascii="Times New Roman" w:hAnsi="Times New Roman" w:cs="Times New Roman"/>
-        </w:rPr>
-        <w:t xml:space="preserve"> </w:t>
-      </w:r>
-      <w:r>
-        <w:rPr>
-          <w:rFonts w:ascii="Times New Roman" w:hAnsi="Times New Roman" w:cs="Times New Roman"/>
-        </w:rPr>
-        <w:t>T</w:t>
-      </w:r>
-      <w:r>
-        <w:rPr>
-          <w:rFonts w:ascii="Times New Roman" w:hAnsi="Times New Roman" w:cs="Times New Roman"/>
-        </w:rPr>
-        <w:t xml:space="preserve">his hypothesis </w:t>
-      </w:r>
-      <w:r>
-        <w:rPr>
-          <w:rFonts w:ascii="Times New Roman" w:hAnsi="Times New Roman" w:cs="Times New Roman"/>
-        </w:rPr>
-        <w:t>is</w:t>
-      </w:r>
-      <w:r>
-        <w:rPr>
-          <w:rFonts w:ascii="Times New Roman" w:hAnsi="Times New Roman" w:cs="Times New Roman"/>
-        </w:rPr>
-        <w:t xml:space="preserve"> consistent </w:t>
-      </w:r>
-      <w:r>
-        <w:rPr>
-          <w:rFonts w:ascii="Times New Roman" w:hAnsi="Times New Roman" w:cs="Times New Roman"/>
-        </w:rPr>
-        <w:t xml:space="preserve">with </w:t>
-      </w:r>
-      <w:r>
-        <w:rPr>
-          <w:rFonts w:ascii="Times New Roman" w:hAnsi="Times New Roman" w:cs="Times New Roman"/>
-        </w:rPr>
-        <w:t xml:space="preserve">reduction of insulinemia and improved glycemic control </w:t>
-      </w:r>
-      <w:r>
-        <w:rPr>
-          <w:rFonts w:ascii="Times New Roman" w:hAnsi="Times New Roman" w:cs="Times New Roman"/>
-        </w:rPr>
-        <w:t xml:space="preserve">demonstrated </w:t>
-      </w:r>
-      <w:r>
-        <w:rPr>
-          <w:rFonts w:ascii="Times New Roman" w:hAnsi="Times New Roman" w:cs="Times New Roman"/>
-        </w:rPr>
-        <w:t xml:space="preserve">in the literature without adverse effect on body weight and habitus. </w:t>
-      </w:r>
-      <w:r>
-        <w:rPr>
-          <w:rFonts w:ascii="Times New Roman" w:hAnsi="Times New Roman" w:cs="Times New Roman"/>
-        </w:rPr>
-        <w:t>To test th</w:t>
-      </w:r>
-      <w:r>
-        <w:rPr>
-          <w:rFonts w:ascii="Times New Roman" w:hAnsi="Times New Roman" w:cs="Times New Roman"/>
-        </w:rPr>
-        <w:t>is</w:t>
-      </w:r>
-      <w:r>
-        <w:rPr>
-          <w:rFonts w:ascii="Times New Roman" w:hAnsi="Times New Roman" w:cs="Times New Roman"/>
-        </w:rPr>
-        <w:t xml:space="preserve"> central hyp</w:t>
-      </w:r>
-      <w:r>
-        <w:rPr>
-          <w:rFonts w:ascii="Times New Roman" w:hAnsi="Times New Roman" w:cs="Times New Roman"/>
-        </w:rPr>
-        <w:t>othesis</w:t>
-      </w:r>
-      <w:r>
-        <w:rPr>
-          <w:rFonts w:ascii="Times New Roman" w:hAnsi="Times New Roman" w:cs="Times New Roman"/>
-        </w:rPr>
-        <w:t xml:space="preserve">, </w:t>
-      </w:r>
-      <w:r>
-        <w:rPr>
-          <w:rFonts w:ascii="Times New Roman" w:hAnsi="Times New Roman" w:cs="Times New Roman"/>
-        </w:rPr>
-        <w:t>I propose the following</w:t>
-      </w:r>
-      <w:r>
-        <w:rPr>
-          <w:rFonts w:ascii="Times New Roman" w:hAnsi="Times New Roman" w:cs="Times New Roman"/>
-        </w:rPr>
-        <w:t xml:space="preserve"> 3 aims</w:t>
-      </w:r>
-      <w:r>
-        <w:rPr>
-          <w:rFonts w:ascii="Times New Roman" w:hAnsi="Times New Roman" w:cs="Times New Roman"/>
-        </w:rPr>
-        <w:t>:</w:t>
+          <w:rFonts w:ascii="Times New Roman" w:eastAsia="Times New Roman" w:hAnsi="Times New Roman" w:cs="Times New Roman"/>
+        </w:rPr>
+      </w:pPr>
+      <w:commentRangeStart w:id="0"/>
+      <w:r>
+        <w:rPr>
+          <w:rFonts w:ascii="Times New Roman" w:hAnsi="Times New Roman" w:cs="Times New Roman"/>
+        </w:rPr>
+        <w:t>It is likely that women experience time-restriction of food intake during pregnancy in many</w:t>
       </w:r>
     </w:p>
     <w:p>
@@ -750,340 +429,516 @@
         <w:jc w:val="both"/>
         <w:rPr>
           <w:rFonts w:ascii="Times New Roman" w:hAnsi="Times New Roman" w:cs="Times New Roman"/>
-          <w:b/>
-        </w:rPr>
-      </w:pPr>
+          <w:u w:val="single"/>
+        </w:rPr>
+      </w:pPr>
+      <w:r>
+        <w:rPr>
+          <w:rFonts w:ascii="Times New Roman" w:hAnsi="Times New Roman" w:cs="Times New Roman"/>
+        </w:rPr>
+        <w:t>contexts</w:t>
+      </w:r>
+      <w:r>
+        <w:rPr>
+          <w:rFonts w:ascii="Times New Roman" w:hAnsi="Times New Roman" w:cs="Times New Roman"/>
+        </w:rPr>
+        <w:t xml:space="preserve">; </w:t>
+      </w:r>
+      <w:r>
+        <w:rPr>
+          <w:rFonts w:ascii="Times New Roman" w:hAnsi="Times New Roman" w:cs="Times New Roman"/>
+        </w:rPr>
+        <w:t>including</w:t>
+      </w:r>
+      <w:r>
+        <w:rPr>
+          <w:rFonts w:ascii="Times New Roman" w:hAnsi="Times New Roman" w:cs="Times New Roman"/>
+        </w:rPr>
+        <w:t xml:space="preserve"> food insecurity, hyperemesis gravidarum, observing Ramadan</w:t>
+      </w:r>
+      <w:r>
+        <w:rPr>
+          <w:rFonts w:ascii="Times New Roman" w:hAnsi="Times New Roman" w:cs="Times New Roman"/>
+        </w:rPr>
+        <w:t xml:space="preserve"> </w:t>
+      </w:r>
+      <w:r>
+        <w:rPr>
+          <w:rFonts w:ascii="Times New Roman" w:hAnsi="Times New Roman" w:cs="Times New Roman"/>
+        </w:rPr>
+        <w:fldChar w:fldCharType="begin"/>
+      </w:r>
+      <w:r>
+        <w:rPr>
+          <w:rFonts w:ascii="Times New Roman" w:hAnsi="Times New Roman" w:cs="Times New Roman"/>
+        </w:rPr>
+        <w:instrText xml:space="preserve"> ADDIN ZOTERO_ITEM CSL_CITATION {"citationID":"hu4hx3bp","properties":{"formattedCitation":"(Ziaee et al., 2010)","plainCitation":"(Ziaee et al., 2010)","noteIndex":0},"citationItems":[{"id":127,"uris":["http://zotero.org/users/5073745/items/CCGPVXWJ"],"uri":["http://zotero.org/users/5073745/items/CCGPVXWJ"],"itemData":{"id":127,"type":"article-journal","title":"The Effect of Ramadan Fasting on Outcome of Pregnancy","container-title":"Iranian Journal of Pediatrics","page":"181-186","volume":"20","issue":"2","source":"PubMed Central","abstract":"Objective\nPregnancy is a physiological condition that its concurrence with fasting introduces some controversies about condition of mother and fetus. This study was conducted to evaluate the effect of fasting on pregnancy outcome.\n\nMethods\nThe historical cohort paradigm of this study was conducted on referrals of one of the Tehran's hospitals in 2004. All pregnant women at one of the trimesters in holy month of Ramadan were included in the study. The women were divided into non-fasting, 1-10 days fasting, 11-20 days fasting, and 21-30 days fasting. For statistical analysis of data, covariance analysis and SPSS package was used.\n\nFindings\nIn this study, 189 cases were evaluated and their mean age, weight, and body mass index (BMI) were 25.9 years, 61.7 kg, and 23.9 kg/m2 respectively. The mean for number of days on fasting was 13 days and 66 cases (34.9%) had not been on fasting. In addition, there was no significant difference between BMI at the beginning of pregnancy, mother's age, number of pregnancies, and a history of abortion in different groups. Meanwhile, there was also no significant difference between means of weight, height, and head circumference of infants with number of days on fasting. Furthermore, there was no significant difference between pregnancy outcome parameters and fasting at different trimesters.\n\nConclusion\nAccording to these findings, in healthy women with appropriate nutrition, Islamic fasting has no inappropriate effect on intrauterine growth and birth-time indices. Meanwhile, relative risk of low weight birth was 1.5 times in mothers on fasting at first trimester as compared to non-fasting mothers.","ISSN":"2008-2142","note":"PMID: 23056701\nPMCID: PMC3446023","journalAbbreviation":"Iran J Pediatr","author":[{"family":"Ziaee","given":"Vahid"},{"family":"Kihanidoost","given":"Zarintaj"},{"family":"Younesian","given":"Masoud"},{"family":"Akhavirad","given":"Mohammad-Bagher"},{"family":"Bateni","given":"Farzad"},{"family":"Kazemianfar","given":"Zahra"},{"family":"Hantoushzadeh","given":"Sedigheh"}],"issued":{"date-parts":[["2010",6]]}}}],"schema":"https://github.com/citation-style-language/schema/raw/master/csl-citation.json"} </w:instrText>
+      </w:r>
+      <w:r>
+        <w:rPr>
+          <w:rFonts w:ascii="Times New Roman" w:hAnsi="Times New Roman" w:cs="Times New Roman"/>
+        </w:rPr>
+        <w:fldChar w:fldCharType="separate"/>
+      </w:r>
+      <w:r>
+        <w:rPr>
+          <w:rFonts w:ascii="Times New Roman" w:hAnsi="Times New Roman" w:cs="Times New Roman"/>
+          <w:noProof/>
+        </w:rPr>
+        <w:t>(Ziaee et al., 2010)</w:t>
+      </w:r>
+      <w:r>
+        <w:rPr>
+          <w:rFonts w:ascii="Times New Roman" w:hAnsi="Times New Roman" w:cs="Times New Roman"/>
+        </w:rPr>
+        <w:fldChar w:fldCharType="end"/>
+      </w:r>
+      <w:r>
+        <w:rPr>
+          <w:rFonts w:ascii="Times New Roman" w:hAnsi="Times New Roman" w:cs="Times New Roman"/>
+        </w:rPr>
+        <w:t>, engaging in shift work</w:t>
+      </w:r>
+      <w:r>
+        <w:rPr>
+          <w:rFonts w:ascii="Times New Roman" w:hAnsi="Times New Roman" w:cs="Times New Roman"/>
+        </w:rPr>
+        <w:t xml:space="preserve"> and voluntary changes in food intake</w:t>
+      </w:r>
+      <w:r>
+        <w:rPr>
+          <w:rFonts w:ascii="Times New Roman" w:hAnsi="Times New Roman" w:cs="Times New Roman"/>
+        </w:rPr>
+        <w:t xml:space="preserve">. </w:t>
+      </w:r>
+      <w:commentRangeEnd w:id="0"/>
+      <w:r>
+        <w:rPr>
+          <w:rStyle w:val="CommentReference"/>
+        </w:rPr>
+        <w:commentReference w:id="0"/>
+      </w:r>
+      <w:r>
+        <w:rPr>
+          <w:rFonts w:ascii="Times New Roman" w:hAnsi="Times New Roman" w:cs="Times New Roman"/>
+        </w:rPr>
+        <w:t xml:space="preserve">I aim to </w:t>
+      </w:r>
+      <w:r>
+        <w:rPr>
+          <w:rFonts w:ascii="Times New Roman" w:hAnsi="Times New Roman" w:cs="Times New Roman"/>
+        </w:rPr>
+        <w:t>i</w:t>
+      </w:r>
+      <w:r>
+        <w:rPr>
+          <w:rFonts w:ascii="Times New Roman" w:hAnsi="Times New Roman" w:cs="Times New Roman"/>
+        </w:rPr>
+        <w:t>nvestigate how</w:t>
+      </w:r>
+      <w:r>
+        <w:rPr>
+          <w:rFonts w:ascii="Times New Roman" w:hAnsi="Times New Roman" w:cs="Times New Roman"/>
+        </w:rPr>
+        <w:t xml:space="preserve"> fertility and maternal metabolic health are affected by</w:t>
+      </w:r>
+      <w:r>
+        <w:rPr>
+          <w:rFonts w:ascii="Times New Roman" w:hAnsi="Times New Roman" w:cs="Times New Roman"/>
+        </w:rPr>
+        <w:t xml:space="preserve"> </w:t>
+      </w:r>
+      <w:r>
+        <w:rPr>
+          <w:rFonts w:ascii="Times New Roman" w:hAnsi="Times New Roman" w:cs="Times New Roman"/>
+        </w:rPr>
+        <w:t>TRF, and whether or not those effects alter the developmental course and health of the resulting offspring</w:t>
+      </w:r>
+      <w:r>
+        <w:rPr>
+          <w:rFonts w:ascii="Times New Roman" w:hAnsi="Times New Roman" w:cs="Times New Roman"/>
+        </w:rPr>
+        <w:t xml:space="preserve">. </w:t>
+      </w:r>
+      <w:r>
+        <w:rPr>
+          <w:rFonts w:ascii="Times New Roman" w:hAnsi="Times New Roman" w:cs="Times New Roman"/>
+        </w:rPr>
+        <w:t xml:space="preserve">This will be accomplished by of a employing a mouse model where the early time-restricted feeding technique is used in pregnancy </w:t>
+      </w:r>
+      <w:r>
+        <w:rPr>
+          <w:rFonts w:ascii="Times New Roman" w:hAnsi="Times New Roman" w:cs="Times New Roman"/>
+        </w:rPr>
+        <w:fldChar w:fldCharType="begin"/>
+      </w:r>
+      <w:r>
+        <w:rPr>
+          <w:rFonts w:ascii="Times New Roman" w:hAnsi="Times New Roman" w:cs="Times New Roman"/>
+        </w:rPr>
+        <w:instrText xml:space="preserve"> ADDIN ZOTERO_ITEM CSL_CITATION {"citationID":"821QyEL2","properties":{"formattedCitation":"(Sutton et al., 2018)","plainCitation":"(Sutton et al., 2018)","noteIndex":0},"citationItems":[{"id":59,"uris":["http://zotero.org/users/5073745/items/BQ94UWAX"],"uri":["http://zotero.org/users/5073745/items/BQ94UWAX"],"itemData":{"id":59,"type":"article-journal","title":"Early Time-Restricted Feeding Improves Insulin Sensitivity, Blood Pressure, and Oxidative Stress Even without Weight Loss in Men with Prediabetes","container-title":"Cell Metabolism","page":"1212-1221.e3","volume":"27","issue":"6","source":"ScienceDirect","abstract":"Summary\nIntermittent fasting (IF) improves cardiometabolic health; however, it is unknown whether these effects are due solely to weight loss. We conducted the first supervised controlled feeding trial to test whether IF has benefits independent of weight loss by feeding participants enough food to maintain their weight. Our proof-of-concept study also constitutes the first trial of early time-restricted feeding (eTRF), a form of IF that involves eating early in the day to be in alignment with circadian rhythms in metabolism. Men with prediabetes were randomized to eTRF (6-hr feeding period, with dinner before 3 p.m.) or a control schedule (12-hr feeding period) for 5 weeks and later crossed over to the other schedule. eTRF improved insulin sensitivity, β cell responsiveness, blood pressure, oxidative stress, and appetite. We demonstrate for the first time in humans that eTRF improves some aspects of cardiometabolic health and that IF’s effects are not solely due to weight loss.","DOI":"10.1016/j.cmet.2018.04.010","ISSN":"1550-4131","journalAbbreviation":"Cell Metabolism","author":[{"family":"Sutton","given":"Elizabeth F."},{"family":"Beyl","given":"Robbie"},{"family":"Early","given":"Kate S."},{"family":"Cefalu","given":"William T."},{"family":"Ravussin","given":"Eric"},{"family":"Peterson","given":"Courtney M."}],"issued":{"date-parts":[["2018",6,5]]}}}],"schema":"https://github.com/citation-style-language/schema/raw/master/csl-citation.json"} </w:instrText>
+      </w:r>
+      <w:r>
+        <w:rPr>
+          <w:rFonts w:ascii="Times New Roman" w:hAnsi="Times New Roman" w:cs="Times New Roman"/>
+        </w:rPr>
+        <w:fldChar w:fldCharType="separate"/>
+      </w:r>
+      <w:r>
+        <w:rPr>
+          <w:rFonts w:ascii="Times New Roman" w:hAnsi="Times New Roman" w:cs="Times New Roman"/>
+          <w:noProof/>
+        </w:rPr>
+        <w:t>(Sutton et al., 2018)</w:t>
+      </w:r>
+      <w:r>
+        <w:rPr>
+          <w:rFonts w:ascii="Times New Roman" w:hAnsi="Times New Roman" w:cs="Times New Roman"/>
+        </w:rPr>
+        <w:fldChar w:fldCharType="end"/>
+      </w:r>
+      <w:r>
+        <w:rPr>
+          <w:rFonts w:ascii="Times New Roman" w:hAnsi="Times New Roman" w:cs="Times New Roman"/>
+        </w:rPr>
+        <w:t xml:space="preserve">. Furthermore, I will use observational data from a human pregnancy cohort to understand feeding windows and their associations with maternal and child health outcomes. </w:t>
+      </w:r>
+      <w:r>
+        <w:rPr>
+          <w:rFonts w:ascii="Times New Roman" w:hAnsi="Times New Roman" w:cs="Times New Roman"/>
+        </w:rPr>
+        <w:t xml:space="preserve">I will </w:t>
+      </w:r>
+      <w:r>
+        <w:rPr>
+          <w:rFonts w:ascii="Times New Roman" w:hAnsi="Times New Roman" w:cs="Times New Roman"/>
+          <w:i/>
+        </w:rPr>
+        <w:t>test the hypothesis that</w:t>
+      </w:r>
+      <w:r>
+        <w:rPr>
+          <w:rFonts w:ascii="Times New Roman" w:hAnsi="Times New Roman" w:cs="Times New Roman"/>
+          <w:i/>
+        </w:rPr>
+        <w:t xml:space="preserve"> </w:t>
+      </w:r>
+      <w:r>
+        <w:rPr>
+          <w:rFonts w:ascii="Times New Roman" w:hAnsi="Times New Roman" w:cs="Times New Roman"/>
+          <w:i/>
+        </w:rPr>
+        <w:t xml:space="preserve">in the setting of early time-restricted feeding (eTRF), insulin resistance in pregnancy will be lessened, which will improve </w:t>
+      </w:r>
+      <w:r>
+        <w:rPr>
+          <w:rFonts w:ascii="Times New Roman" w:hAnsi="Times New Roman" w:cs="Times New Roman"/>
+          <w:i/>
+        </w:rPr>
+        <w:t xml:space="preserve">insulin sensitivity and confer </w:t>
+      </w:r>
+      <w:r>
+        <w:rPr>
+          <w:rFonts w:ascii="Times New Roman" w:hAnsi="Times New Roman" w:cs="Times New Roman"/>
+          <w:i/>
+        </w:rPr>
+        <w:t>improved glycemic health to the offspring</w:t>
+      </w:r>
+      <w:r>
+        <w:rPr>
+          <w:rFonts w:ascii="Times New Roman" w:hAnsi="Times New Roman" w:cs="Times New Roman"/>
+        </w:rPr>
+        <w:t xml:space="preserve">. </w:t>
+      </w:r>
+      <w:r>
+        <w:rPr>
+          <w:rFonts w:ascii="Times New Roman" w:hAnsi="Times New Roman" w:cs="Times New Roman"/>
+        </w:rPr>
+        <w:t xml:space="preserve"> </w:t>
+      </w:r>
+      <w:r>
+        <w:rPr>
+          <w:rFonts w:ascii="Times New Roman" w:hAnsi="Times New Roman" w:cs="Times New Roman"/>
+        </w:rPr>
+        <w:t>T</w:t>
+      </w:r>
+      <w:r>
+        <w:rPr>
+          <w:rFonts w:ascii="Times New Roman" w:hAnsi="Times New Roman" w:cs="Times New Roman"/>
+        </w:rPr>
+        <w:t xml:space="preserve">his hypothesis </w:t>
+      </w:r>
+      <w:r>
+        <w:rPr>
+          <w:rFonts w:ascii="Times New Roman" w:hAnsi="Times New Roman" w:cs="Times New Roman"/>
+        </w:rPr>
+        <w:t>is</w:t>
+      </w:r>
+      <w:r>
+        <w:rPr>
+          <w:rFonts w:ascii="Times New Roman" w:hAnsi="Times New Roman" w:cs="Times New Roman"/>
+        </w:rPr>
+        <w:t xml:space="preserve"> consistent </w:t>
+      </w:r>
+      <w:r>
+        <w:rPr>
+          <w:rFonts w:ascii="Times New Roman" w:hAnsi="Times New Roman" w:cs="Times New Roman"/>
+        </w:rPr>
+        <w:t xml:space="preserve">with </w:t>
+      </w:r>
+      <w:r>
+        <w:rPr>
+          <w:rFonts w:ascii="Times New Roman" w:hAnsi="Times New Roman" w:cs="Times New Roman"/>
+        </w:rPr>
+        <w:t xml:space="preserve">reduction of insulinemia and improved glycemic control </w:t>
+      </w:r>
+      <w:r>
+        <w:rPr>
+          <w:rFonts w:ascii="Times New Roman" w:hAnsi="Times New Roman" w:cs="Times New Roman"/>
+        </w:rPr>
+        <w:t xml:space="preserve">demonstrated </w:t>
+      </w:r>
+      <w:r>
+        <w:rPr>
+          <w:rFonts w:ascii="Times New Roman" w:hAnsi="Times New Roman" w:cs="Times New Roman"/>
+        </w:rPr>
+        <w:t xml:space="preserve">in the literature without adverse effect on body weight and habitus. </w:t>
+      </w:r>
+      <w:r>
+        <w:rPr>
+          <w:rFonts w:ascii="Times New Roman" w:hAnsi="Times New Roman" w:cs="Times New Roman"/>
+        </w:rPr>
+        <w:t>To test th</w:t>
+      </w:r>
+      <w:r>
+        <w:rPr>
+          <w:rFonts w:ascii="Times New Roman" w:hAnsi="Times New Roman" w:cs="Times New Roman"/>
+        </w:rPr>
+        <w:t>is</w:t>
+      </w:r>
+      <w:r>
+        <w:rPr>
+          <w:rFonts w:ascii="Times New Roman" w:hAnsi="Times New Roman" w:cs="Times New Roman"/>
+        </w:rPr>
+        <w:t xml:space="preserve"> central hyp</w:t>
+      </w:r>
+      <w:r>
+        <w:rPr>
+          <w:rFonts w:ascii="Times New Roman" w:hAnsi="Times New Roman" w:cs="Times New Roman"/>
+        </w:rPr>
+        <w:t>othesis</w:t>
+      </w:r>
+      <w:r>
+        <w:rPr>
+          <w:rFonts w:ascii="Times New Roman" w:hAnsi="Times New Roman" w:cs="Times New Roman"/>
+        </w:rPr>
+        <w:t xml:space="preserve">, </w:t>
+      </w:r>
+      <w:r>
+        <w:rPr>
+          <w:rFonts w:ascii="Times New Roman" w:hAnsi="Times New Roman" w:cs="Times New Roman"/>
+        </w:rPr>
+        <w:t>I propose the following</w:t>
+      </w:r>
+      <w:r>
+        <w:rPr>
+          <w:rFonts w:ascii="Times New Roman" w:hAnsi="Times New Roman" w:cs="Times New Roman"/>
+        </w:rPr>
+        <w:t xml:space="preserve"> 3 aims</w:t>
+      </w:r>
+      <w:r>
+        <w:rPr>
+          <w:rFonts w:ascii="Times New Roman" w:hAnsi="Times New Roman" w:cs="Times New Roman"/>
+        </w:rPr>
+        <w:t>:</w:t>
+      </w:r>
     </w:p>
     <w:p>
       <w:pPr>
-        <w:rPr>
-          <w:rFonts w:ascii="Times New Roman" w:hAnsi="Times New Roman" w:cs="Times New Roman"/>
-          <w:b/>
-        </w:rPr>
-      </w:pPr>
-      <w:r>
-        <w:rPr>
-          <w:rFonts w:ascii="Times New Roman" w:hAnsi="Times New Roman" w:cs="Times New Roman"/>
-          <w:b/>
-        </w:rPr>
-        <w:t xml:space="preserve">Specific Aim 1: </w:t>
-      </w:r>
-      <w:r>
-        <w:rPr>
-          <w:rFonts w:ascii="Times New Roman" w:hAnsi="Times New Roman" w:cs="Times New Roman"/>
-          <w:b/>
-        </w:rPr>
-        <w:t>Examine</w:t>
-      </w:r>
-      <w:r>
-        <w:rPr>
-          <w:rFonts w:ascii="Times New Roman" w:hAnsi="Times New Roman" w:cs="Times New Roman"/>
-          <w:b/>
-        </w:rPr>
-        <w:t xml:space="preserve"> the effects of manipulation of the feeding </w:t>
-      </w:r>
-      <w:r>
-        <w:rPr>
-          <w:rFonts w:ascii="Times New Roman" w:hAnsi="Times New Roman" w:cs="Times New Roman"/>
-          <w:b/>
-        </w:rPr>
-        <w:t>window</w:t>
-      </w:r>
-      <w:r>
-        <w:rPr>
-          <w:rFonts w:ascii="Times New Roman" w:hAnsi="Times New Roman" w:cs="Times New Roman"/>
-          <w:b/>
-        </w:rPr>
-        <w:t xml:space="preserve"> on female fertility, gestational health, and maternal </w:t>
-      </w:r>
-      <w:r>
-        <w:rPr>
-          <w:rFonts w:ascii="Times New Roman" w:hAnsi="Times New Roman" w:cs="Times New Roman"/>
-          <w:b/>
-        </w:rPr>
-        <w:t>glycemia</w:t>
-      </w:r>
-      <w:r>
-        <w:rPr>
-          <w:rFonts w:ascii="Times New Roman" w:hAnsi="Times New Roman" w:cs="Times New Roman"/>
-          <w:b/>
-        </w:rPr>
-        <w:t xml:space="preserve"> </w:t>
-      </w:r>
-      <w:r>
-        <w:rPr>
-          <w:rFonts w:ascii="Times New Roman" w:hAnsi="Times New Roman" w:cs="Times New Roman"/>
-          <w:b/>
-        </w:rPr>
-        <w:t>during gestation.</w:t>
-      </w:r>
+        <w:jc w:val="both"/>
+        <w:rPr>
+          <w:rFonts w:ascii="Times New Roman" w:hAnsi="Times New Roman" w:cs="Times New Roman"/>
+          <w:b/>
+        </w:rPr>
+      </w:pPr>
     </w:p>
     <w:p>
       <w:pPr>
         <w:rPr>
           <w:rFonts w:ascii="Times New Roman" w:hAnsi="Times New Roman" w:cs="Times New Roman"/>
-        </w:rPr>
-      </w:pPr>
-      <w:r>
-        <w:rPr>
-          <w:rFonts w:ascii="Times New Roman" w:hAnsi="Times New Roman" w:cs="Times New Roman"/>
-        </w:rPr>
-        <w:t xml:space="preserve">Whether or not eTRF would alter fertility and gestational health or work to alleviate insulin resistance of pregnancy </w:t>
-      </w:r>
-      <w:r>
-        <w:rPr>
-          <w:rFonts w:ascii="Times New Roman" w:hAnsi="Times New Roman" w:cs="Times New Roman"/>
-        </w:rPr>
-        <w:t xml:space="preserve">in females </w:t>
-      </w:r>
-      <w:r>
-        <w:rPr>
-          <w:rFonts w:ascii="Times New Roman" w:hAnsi="Times New Roman" w:cs="Times New Roman"/>
-        </w:rPr>
-        <w:t xml:space="preserve">has not yet been evaluated. </w:t>
-      </w:r>
-      <w:r>
-        <w:rPr>
-          <w:rFonts w:ascii="Times New Roman" w:hAnsi="Times New Roman" w:cs="Times New Roman"/>
-        </w:rPr>
-        <w:t>To fill this hole in the literature, a</w:t>
-      </w:r>
-      <w:r>
-        <w:rPr>
-          <w:rFonts w:ascii="Times New Roman" w:hAnsi="Times New Roman" w:cs="Times New Roman"/>
-        </w:rPr>
-        <w:t xml:space="preserve">ge-matched female mice will be randomized to either </w:t>
-      </w:r>
-      <w:r>
-        <w:rPr>
-          <w:rFonts w:ascii="Times New Roman" w:hAnsi="Times New Roman" w:cs="Times New Roman"/>
-          <w:i/>
-        </w:rPr>
-        <w:t>ad libitum</w:t>
-      </w:r>
-      <w:r>
-        <w:rPr>
-          <w:rFonts w:ascii="Times New Roman" w:hAnsi="Times New Roman" w:cs="Times New Roman"/>
-          <w:i/>
+          <w:b/>
+        </w:rPr>
+      </w:pPr>
+      <w:r>
+        <w:rPr>
+          <w:rFonts w:ascii="Times New Roman" w:hAnsi="Times New Roman" w:cs="Times New Roman"/>
+          <w:b/>
+        </w:rPr>
+        <w:t xml:space="preserve">Specific Aim 1: </w:t>
+      </w:r>
+      <w:r>
+        <w:rPr>
+          <w:rFonts w:ascii="Times New Roman" w:hAnsi="Times New Roman" w:cs="Times New Roman"/>
+          <w:b/>
+        </w:rPr>
+        <w:t>Examine</w:t>
+      </w:r>
+      <w:r>
+        <w:rPr>
+          <w:rFonts w:ascii="Times New Roman" w:hAnsi="Times New Roman" w:cs="Times New Roman"/>
+          <w:b/>
+        </w:rPr>
+        <w:t xml:space="preserve"> the effects of manipulation of the feeding </w:t>
+      </w:r>
+      <w:r>
+        <w:rPr>
+          <w:rFonts w:ascii="Times New Roman" w:hAnsi="Times New Roman" w:cs="Times New Roman"/>
+          <w:b/>
+        </w:rPr>
+        <w:t>window</w:t>
+      </w:r>
+      <w:r>
+        <w:rPr>
+          <w:rFonts w:ascii="Times New Roman" w:hAnsi="Times New Roman" w:cs="Times New Roman"/>
+          <w:b/>
+        </w:rPr>
+        <w:t xml:space="preserve"> on female fertility, gestational health, and maternal </w:t>
+      </w:r>
+      <w:r>
+        <w:rPr>
+          <w:rFonts w:ascii="Times New Roman" w:hAnsi="Times New Roman" w:cs="Times New Roman"/>
+          <w:b/>
+        </w:rPr>
+        <w:t>glycemia</w:t>
+      </w:r>
+      <w:r>
+        <w:rPr>
+          <w:rFonts w:ascii="Times New Roman" w:hAnsi="Times New Roman" w:cs="Times New Roman"/>
+          <w:b/>
         </w:rPr>
         <w:t xml:space="preserve"> </w:t>
       </w:r>
       <w:r>
         <w:rPr>
           <w:rFonts w:ascii="Times New Roman" w:hAnsi="Times New Roman" w:cs="Times New Roman"/>
-        </w:rPr>
-        <w:t>(AL)</w:t>
-      </w:r>
-      <w:r>
-        <w:rPr>
-          <w:rFonts w:ascii="Times New Roman" w:hAnsi="Times New Roman" w:cs="Times New Roman"/>
-        </w:rPr>
-        <w:t xml:space="preserve"> or </w:t>
-      </w:r>
-      <w:r>
-        <w:rPr>
-          <w:rFonts w:ascii="Times New Roman" w:hAnsi="Times New Roman" w:cs="Times New Roman"/>
-        </w:rPr>
-        <w:t>e</w:t>
-      </w:r>
-      <w:r>
-        <w:rPr>
-          <w:rFonts w:ascii="Times New Roman" w:hAnsi="Times New Roman" w:cs="Times New Roman"/>
-        </w:rPr>
-        <w:t xml:space="preserve">TRF regimens before exposure to mating. </w:t>
-      </w:r>
-      <w:r>
-        <w:rPr>
-          <w:rFonts w:ascii="Times New Roman" w:hAnsi="Times New Roman" w:cs="Times New Roman"/>
-        </w:rPr>
-        <w:t xml:space="preserve">I will assess fertility, body composition, </w:t>
-      </w:r>
-      <w:r>
-        <w:rPr>
-          <w:rFonts w:ascii="Times New Roman" w:hAnsi="Times New Roman" w:cs="Times New Roman"/>
-        </w:rPr>
-        <w:t xml:space="preserve">and </w:t>
-      </w:r>
-      <w:r>
-        <w:rPr>
-          <w:rFonts w:ascii="Times New Roman" w:hAnsi="Times New Roman" w:cs="Times New Roman"/>
-        </w:rPr>
-        <w:t>maternal insulin sensitivity</w:t>
-      </w:r>
-      <w:r>
-        <w:rPr>
-          <w:rFonts w:ascii="Times New Roman" w:hAnsi="Times New Roman" w:cs="Times New Roman"/>
-        </w:rPr>
-        <w:t xml:space="preserve">. </w:t>
-      </w:r>
-      <w:r>
-        <w:rPr>
-          <w:rFonts w:ascii="Times New Roman" w:hAnsi="Times New Roman" w:cs="Times New Roman"/>
-        </w:rPr>
-        <w:t>Furthermore,</w:t>
-      </w:r>
-      <w:r>
-        <w:rPr>
-          <w:rFonts w:ascii="Times New Roman" w:hAnsi="Times New Roman" w:cs="Times New Roman"/>
-        </w:rPr>
-        <w:t xml:space="preserve"> </w:t>
-      </w:r>
-      <w:r>
-        <w:rPr>
-          <w:rFonts w:ascii="Times New Roman" w:hAnsi="Times New Roman" w:cs="Times New Roman"/>
-        </w:rPr>
-        <w:t>hormonal and molecular effects will be investigated</w:t>
-      </w:r>
-      <w:r>
-        <w:rPr>
-          <w:rFonts w:ascii="Times New Roman" w:hAnsi="Times New Roman" w:cs="Times New Roman"/>
-        </w:rPr>
-        <w:t xml:space="preserve"> to elucidate mechanisms of hypothesized improvements</w:t>
-      </w:r>
-      <w:r>
-        <w:rPr>
-          <w:rFonts w:ascii="Times New Roman" w:hAnsi="Times New Roman" w:cs="Times New Roman"/>
-        </w:rPr>
-        <w:t>.</w:t>
-      </w:r>
-      <w:r>
-        <w:rPr>
-          <w:rFonts w:ascii="Times New Roman" w:hAnsi="Times New Roman" w:cs="Times New Roman"/>
-        </w:rPr>
-        <w:t xml:space="preserve"> </w:t>
+          <w:b/>
+        </w:rPr>
+        <w:t>during gestation.</w:t>
       </w:r>
     </w:p>
     <w:p>
       <w:pPr>
-        <w:jc w:val="both"/>
-        <w:rPr>
-          <w:rFonts w:ascii="Times New Roman" w:hAnsi="Times New Roman" w:cs="Times New Roman"/>
-          <w:b/>
-        </w:rPr>
-      </w:pPr>
-      <w:r>
-        <w:rPr>
-          <w:rFonts w:ascii="Times New Roman" w:hAnsi="Times New Roman" w:cs="Times New Roman"/>
-          <w:b/>
-        </w:rPr>
-        <w:t xml:space="preserve">Specific </w:t>
-      </w:r>
-      <w:r>
-        <w:rPr>
-          <w:rFonts w:ascii="Times New Roman" w:hAnsi="Times New Roman" w:cs="Times New Roman"/>
-          <w:b/>
-        </w:rPr>
-        <w:t xml:space="preserve">Aim </w:t>
-      </w:r>
-      <w:r>
-        <w:rPr>
-          <w:rFonts w:ascii="Times New Roman" w:hAnsi="Times New Roman" w:cs="Times New Roman"/>
-          <w:b/>
-        </w:rPr>
-        <w:t>2</w:t>
-      </w:r>
-      <w:r>
-        <w:rPr>
-          <w:rFonts w:ascii="Times New Roman" w:hAnsi="Times New Roman" w:cs="Times New Roman"/>
-          <w:b/>
-        </w:rPr>
-        <w:t>: Determine the effect</w:t>
-      </w:r>
-      <w:r>
-        <w:rPr>
-          <w:rFonts w:ascii="Times New Roman" w:hAnsi="Times New Roman" w:cs="Times New Roman"/>
-          <w:b/>
-        </w:rPr>
-        <w:t xml:space="preserve">s </w:t>
-      </w:r>
-      <w:r>
-        <w:rPr>
-          <w:rFonts w:ascii="Times New Roman" w:hAnsi="Times New Roman" w:cs="Times New Roman"/>
-          <w:b/>
-        </w:rPr>
-        <w:t xml:space="preserve">of </w:t>
-      </w:r>
-      <w:r>
-        <w:rPr>
-          <w:rFonts w:ascii="Times New Roman" w:hAnsi="Times New Roman" w:cs="Times New Roman"/>
-          <w:b/>
-        </w:rPr>
-        <w:t xml:space="preserve">gestational manipulation of the feeding window on offspring </w:t>
-      </w:r>
-      <w:r>
-        <w:rPr>
-          <w:rFonts w:ascii="Times New Roman" w:hAnsi="Times New Roman" w:cs="Times New Roman"/>
-          <w:b/>
-        </w:rPr>
-        <w:t>health at birth</w:t>
-      </w:r>
-      <w:r>
-        <w:rPr>
-          <w:rFonts w:ascii="Times New Roman" w:hAnsi="Times New Roman" w:cs="Times New Roman"/>
-          <w:b/>
-        </w:rPr>
-        <w:t xml:space="preserve">, </w:t>
-      </w:r>
-      <w:r>
-        <w:rPr>
-          <w:rFonts w:ascii="Times New Roman" w:hAnsi="Times New Roman" w:cs="Times New Roman"/>
-          <w:b/>
-        </w:rPr>
-        <w:t xml:space="preserve">during </w:t>
-      </w:r>
-      <w:r>
-        <w:rPr>
-          <w:rFonts w:ascii="Times New Roman" w:hAnsi="Times New Roman" w:cs="Times New Roman"/>
-          <w:b/>
-        </w:rPr>
-        <w:t xml:space="preserve">growth and development, and </w:t>
-      </w:r>
-      <w:r>
-        <w:rPr>
-          <w:rFonts w:ascii="Times New Roman" w:hAnsi="Times New Roman" w:cs="Times New Roman"/>
-          <w:b/>
-        </w:rPr>
-        <w:t xml:space="preserve">in </w:t>
-      </w:r>
-      <w:r>
-        <w:rPr>
-          <w:rFonts w:ascii="Times New Roman" w:hAnsi="Times New Roman" w:cs="Times New Roman"/>
-          <w:b/>
-        </w:rPr>
-        <w:t>response to</w:t>
-      </w:r>
-      <w:r>
-        <w:rPr>
-          <w:rFonts w:ascii="Times New Roman" w:hAnsi="Times New Roman" w:cs="Times New Roman"/>
-          <w:b/>
+        <w:rPr>
+          <w:rFonts w:ascii="Times New Roman" w:hAnsi="Times New Roman" w:cs="Times New Roman"/>
+        </w:rPr>
+      </w:pPr>
+      <w:r>
+        <w:rPr>
+          <w:rFonts w:ascii="Times New Roman" w:hAnsi="Times New Roman" w:cs="Times New Roman"/>
+        </w:rPr>
+        <w:t>Whether or not eTRF would alter fertility and gestational health or work to alleviate insulin resistance of pregnancy in females has not yet been evaluated. To fill this hole in the literature, a</w:t>
+      </w:r>
+      <w:r>
+        <w:rPr>
+          <w:rFonts w:ascii="Times New Roman" w:hAnsi="Times New Roman" w:cs="Times New Roman"/>
+        </w:rPr>
+        <w:t xml:space="preserve">ge-matched female mice will be randomized to either </w:t>
+      </w:r>
+      <w:r>
+        <w:rPr>
+          <w:rFonts w:ascii="Times New Roman" w:hAnsi="Times New Roman" w:cs="Times New Roman"/>
+          <w:i/>
+        </w:rPr>
+        <w:t>ad libitum</w:t>
+      </w:r>
+      <w:r>
+        <w:rPr>
+          <w:rFonts w:ascii="Times New Roman" w:hAnsi="Times New Roman" w:cs="Times New Roman"/>
+          <w:i/>
         </w:rPr>
         <w:t xml:space="preserve"> </w:t>
       </w:r>
       <w:r>
         <w:rPr>
           <w:rFonts w:ascii="Times New Roman" w:hAnsi="Times New Roman" w:cs="Times New Roman"/>
-          <w:b/>
-        </w:rPr>
-        <w:t>W</w:t>
-      </w:r>
-      <w:r>
-        <w:rPr>
-          <w:rFonts w:ascii="Times New Roman" w:hAnsi="Times New Roman" w:cs="Times New Roman"/>
-          <w:b/>
-        </w:rPr>
-        <w:t>estern</w:t>
-      </w:r>
-      <w:r>
-        <w:rPr>
-          <w:rFonts w:ascii="Times New Roman" w:hAnsi="Times New Roman" w:cs="Times New Roman"/>
-          <w:b/>
-        </w:rPr>
-        <w:t xml:space="preserve"> dietary challenge. </w:t>
-      </w:r>
-      <w:r>
-        <w:rPr>
-          <w:rFonts w:ascii="Times New Roman" w:hAnsi="Times New Roman" w:cs="Times New Roman"/>
-          <w:b/>
+        </w:rPr>
+        <w:t>(AL)</w:t>
+      </w:r>
+      <w:r>
+        <w:rPr>
+          <w:rFonts w:ascii="Times New Roman" w:hAnsi="Times New Roman" w:cs="Times New Roman"/>
+        </w:rPr>
+        <w:t xml:space="preserve"> or </w:t>
+      </w:r>
+      <w:r>
+        <w:rPr>
+          <w:rFonts w:ascii="Times New Roman" w:hAnsi="Times New Roman" w:cs="Times New Roman"/>
+        </w:rPr>
+        <w:t>e</w:t>
+      </w:r>
+      <w:r>
+        <w:rPr>
+          <w:rFonts w:ascii="Times New Roman" w:hAnsi="Times New Roman" w:cs="Times New Roman"/>
+        </w:rPr>
+        <w:t xml:space="preserve">TRF regimens before exposure to mating. </w:t>
+      </w:r>
+      <w:r>
+        <w:rPr>
+          <w:rFonts w:ascii="Times New Roman" w:hAnsi="Times New Roman" w:cs="Times New Roman"/>
+        </w:rPr>
+        <w:t xml:space="preserve">I will assess fertility, body composition, </w:t>
+      </w:r>
+      <w:r>
+        <w:rPr>
+          <w:rFonts w:ascii="Times New Roman" w:hAnsi="Times New Roman" w:cs="Times New Roman"/>
+        </w:rPr>
+        <w:t xml:space="preserve">and </w:t>
+      </w:r>
+      <w:r>
+        <w:rPr>
+          <w:rFonts w:ascii="Times New Roman" w:hAnsi="Times New Roman" w:cs="Times New Roman"/>
+        </w:rPr>
+        <w:t>maternal insulin sensitivity</w:t>
+      </w:r>
+      <w:r>
+        <w:rPr>
+          <w:rFonts w:ascii="Times New Roman" w:hAnsi="Times New Roman" w:cs="Times New Roman"/>
+        </w:rPr>
+        <w:t xml:space="preserve">. </w:t>
+      </w:r>
+      <w:r>
+        <w:rPr>
+          <w:rFonts w:ascii="Times New Roman" w:hAnsi="Times New Roman" w:cs="Times New Roman"/>
+        </w:rPr>
+        <w:t>Furthermore,</w:t>
+      </w:r>
+      <w:r>
+        <w:rPr>
+          <w:rFonts w:ascii="Times New Roman" w:hAnsi="Times New Roman" w:cs="Times New Roman"/>
+        </w:rPr>
+        <w:t xml:space="preserve"> </w:t>
+      </w:r>
+      <w:r>
+        <w:rPr>
+          <w:rFonts w:ascii="Times New Roman" w:hAnsi="Times New Roman" w:cs="Times New Roman"/>
+        </w:rPr>
+        <w:t>hormonal and molecular effects will be investigated</w:t>
+      </w:r>
+      <w:r>
+        <w:rPr>
+          <w:rFonts w:ascii="Times New Roman" w:hAnsi="Times New Roman" w:cs="Times New Roman"/>
+        </w:rPr>
+        <w:t xml:space="preserve"> to elucidate mechanisms of hypothesized improvements</w:t>
+      </w:r>
+      <w:r>
+        <w:rPr>
+          <w:rFonts w:ascii="Times New Roman" w:hAnsi="Times New Roman" w:cs="Times New Roman"/>
+        </w:rPr>
+        <w:t>.</w:t>
+      </w:r>
+      <w:r>
+        <w:rPr>
+          <w:rFonts w:ascii="Times New Roman" w:hAnsi="Times New Roman" w:cs="Times New Roman"/>
         </w:rPr>
         <w:t xml:space="preserve"> </w:t>
       </w:r>
@@ -1093,20 +948,134 @@
         <w:jc w:val="both"/>
         <w:rPr>
           <w:rFonts w:ascii="Times New Roman" w:hAnsi="Times New Roman" w:cs="Times New Roman"/>
-        </w:rPr>
-      </w:pPr>
-      <w:r>
-        <w:rPr>
-          <w:rFonts w:ascii="Times New Roman" w:hAnsi="Times New Roman" w:cs="Times New Roman"/>
-        </w:rPr>
-        <w:t xml:space="preserve">The pups of eTRF and AL fed dams will be evaluated for survival, litter size, and weight at birth. Further study of their body mass accretion and metabolic health will be evaluated through </w:t>
-      </w:r>
-      <w:r>
-        <w:rPr>
-          <w:rFonts w:ascii="Times New Roman" w:hAnsi="Times New Roman" w:cs="Times New Roman"/>
-        </w:rPr>
-        <w:lastRenderedPageBreak/>
-        <w:t>adulthood. Once adulthood is reached, response to high fat diet feeding and will be evaluated and molecular targets that drive differences in body mass and metabolic health will be investigated.</w:t>
+          <w:b/>
+        </w:rPr>
+      </w:pPr>
+      <w:r>
+        <w:rPr>
+          <w:rFonts w:ascii="Times New Roman" w:hAnsi="Times New Roman" w:cs="Times New Roman"/>
+          <w:b/>
+        </w:rPr>
+        <w:t xml:space="preserve">Specific </w:t>
+      </w:r>
+      <w:r>
+        <w:rPr>
+          <w:rFonts w:ascii="Times New Roman" w:hAnsi="Times New Roman" w:cs="Times New Roman"/>
+          <w:b/>
+        </w:rPr>
+        <w:t xml:space="preserve">Aim </w:t>
+      </w:r>
+      <w:r>
+        <w:rPr>
+          <w:rFonts w:ascii="Times New Roman" w:hAnsi="Times New Roman" w:cs="Times New Roman"/>
+          <w:b/>
+        </w:rPr>
+        <w:t>2</w:t>
+      </w:r>
+      <w:r>
+        <w:rPr>
+          <w:rFonts w:ascii="Times New Roman" w:hAnsi="Times New Roman" w:cs="Times New Roman"/>
+          <w:b/>
+        </w:rPr>
+        <w:t>: Determine the effect</w:t>
+      </w:r>
+      <w:r>
+        <w:rPr>
+          <w:rFonts w:ascii="Times New Roman" w:hAnsi="Times New Roman" w:cs="Times New Roman"/>
+          <w:b/>
+        </w:rPr>
+        <w:t xml:space="preserve">s </w:t>
+      </w:r>
+      <w:r>
+        <w:rPr>
+          <w:rFonts w:ascii="Times New Roman" w:hAnsi="Times New Roman" w:cs="Times New Roman"/>
+          <w:b/>
+        </w:rPr>
+        <w:t xml:space="preserve">of </w:t>
+      </w:r>
+      <w:r>
+        <w:rPr>
+          <w:rFonts w:ascii="Times New Roman" w:hAnsi="Times New Roman" w:cs="Times New Roman"/>
+          <w:b/>
+        </w:rPr>
+        <w:t xml:space="preserve">gestational manipulation of the feeding window on offspring </w:t>
+      </w:r>
+      <w:r>
+        <w:rPr>
+          <w:rFonts w:ascii="Times New Roman" w:hAnsi="Times New Roman" w:cs="Times New Roman"/>
+          <w:b/>
+        </w:rPr>
+        <w:t>health at birth</w:t>
+      </w:r>
+      <w:r>
+        <w:rPr>
+          <w:rFonts w:ascii="Times New Roman" w:hAnsi="Times New Roman" w:cs="Times New Roman"/>
+          <w:b/>
+        </w:rPr>
+        <w:t xml:space="preserve">, </w:t>
+      </w:r>
+      <w:r>
+        <w:rPr>
+          <w:rFonts w:ascii="Times New Roman" w:hAnsi="Times New Roman" w:cs="Times New Roman"/>
+          <w:b/>
+        </w:rPr>
+        <w:t xml:space="preserve">during </w:t>
+      </w:r>
+      <w:r>
+        <w:rPr>
+          <w:rFonts w:ascii="Times New Roman" w:hAnsi="Times New Roman" w:cs="Times New Roman"/>
+          <w:b/>
+        </w:rPr>
+        <w:t xml:space="preserve">growth and development, and </w:t>
+      </w:r>
+      <w:r>
+        <w:rPr>
+          <w:rFonts w:ascii="Times New Roman" w:hAnsi="Times New Roman" w:cs="Times New Roman"/>
+          <w:b/>
+        </w:rPr>
+        <w:t xml:space="preserve">in </w:t>
+      </w:r>
+      <w:r>
+        <w:rPr>
+          <w:rFonts w:ascii="Times New Roman" w:hAnsi="Times New Roman" w:cs="Times New Roman"/>
+          <w:b/>
+        </w:rPr>
+        <w:t>response to</w:t>
+      </w:r>
+      <w:r>
+        <w:rPr>
+          <w:rFonts w:ascii="Times New Roman" w:hAnsi="Times New Roman" w:cs="Times New Roman"/>
+          <w:b/>
+        </w:rPr>
+        <w:t xml:space="preserve"> </w:t>
+      </w:r>
+      <w:r>
+        <w:rPr>
+          <w:rFonts w:ascii="Times New Roman" w:hAnsi="Times New Roman" w:cs="Times New Roman"/>
+          <w:b/>
+        </w:rPr>
+        <w:t>W</w:t>
+      </w:r>
+      <w:r>
+        <w:rPr>
+          <w:rFonts w:ascii="Times New Roman" w:hAnsi="Times New Roman" w:cs="Times New Roman"/>
+          <w:b/>
+        </w:rPr>
+        <w:t>estern</w:t>
+      </w:r>
+      <w:r>
+        <w:rPr>
+          <w:rFonts w:ascii="Times New Roman" w:hAnsi="Times New Roman" w:cs="Times New Roman"/>
+          <w:b/>
+        </w:rPr>
+        <w:t xml:space="preserve"> dietary challenge. </w:t>
+      </w:r>
+      <w:r>
+        <w:rPr>
+          <w:rFonts w:ascii="Times New Roman" w:hAnsi="Times New Roman" w:cs="Times New Roman"/>
+          <w:b/>
+        </w:rPr>
+        <w:t xml:space="preserve"> </w:t>
       </w:r>
     </w:p>
     <w:p>
@@ -1119,113 +1088,9 @@
       <w:r>
         <w:rPr>
           <w:rFonts w:ascii="Times New Roman" w:hAnsi="Times New Roman" w:cs="Times New Roman"/>
-          <w:b/>
-        </w:rPr>
-        <w:t xml:space="preserve">Translational </w:t>
-      </w:r>
-      <w:r>
-        <w:rPr>
-          <w:rFonts w:ascii="Times New Roman" w:hAnsi="Times New Roman" w:cs="Times New Roman"/>
-          <w:b/>
-        </w:rPr>
-        <w:t xml:space="preserve">Aim </w:t>
-      </w:r>
-      <w:r>
-        <w:rPr>
-          <w:rFonts w:ascii="Times New Roman" w:hAnsi="Times New Roman" w:cs="Times New Roman"/>
-          <w:b/>
-        </w:rPr>
-        <w:t>3</w:t>
-      </w:r>
-      <w:r>
-        <w:rPr>
-          <w:rFonts w:ascii="Times New Roman" w:hAnsi="Times New Roman" w:cs="Times New Roman"/>
-          <w:b/>
-        </w:rPr>
-        <w:t xml:space="preserve">: </w:t>
-      </w:r>
-      <w:r>
-        <w:rPr>
-          <w:rFonts w:ascii="Times New Roman" w:hAnsi="Times New Roman" w:cs="Times New Roman"/>
-          <w:b/>
-        </w:rPr>
-        <w:t xml:space="preserve">Utilize the </w:t>
-      </w:r>
-      <w:r>
-        <w:rPr>
-          <w:rFonts w:ascii="Times New Roman" w:hAnsi="Times New Roman" w:cs="Times New Roman"/>
-          <w:b/>
-        </w:rPr>
-        <w:t>Biorepository for Understanding Maternal and Pediatric Health (BUMP) cohort</w:t>
-      </w:r>
-      <w:r>
-        <w:rPr>
-          <w:rFonts w:ascii="Times New Roman" w:hAnsi="Times New Roman" w:cs="Times New Roman"/>
-          <w:b/>
-        </w:rPr>
-        <w:t xml:space="preserve"> to </w:t>
-      </w:r>
-      <w:r>
-        <w:rPr>
-          <w:rFonts w:ascii="Times New Roman" w:hAnsi="Times New Roman" w:cs="Times New Roman"/>
-          <w:b/>
-        </w:rPr>
-        <w:t xml:space="preserve">characterize prevalence of maternal and child health outcomes, to </w:t>
-      </w:r>
-      <w:r>
-        <w:rPr>
-          <w:rFonts w:ascii="Times New Roman" w:hAnsi="Times New Roman" w:cs="Times New Roman"/>
-          <w:b/>
-        </w:rPr>
-        <w:t>investigate</w:t>
-      </w:r>
-      <w:r>
-        <w:rPr>
-          <w:rFonts w:ascii="Times New Roman" w:hAnsi="Times New Roman" w:cs="Times New Roman"/>
-          <w:b/>
-        </w:rPr>
-        <w:t xml:space="preserve"> </w:t>
-      </w:r>
-      <w:r>
-        <w:rPr>
-          <w:rFonts w:ascii="Times New Roman" w:hAnsi="Times New Roman" w:cs="Times New Roman"/>
-          <w:b/>
-        </w:rPr>
-        <w:t>the association</w:t>
-      </w:r>
-      <w:r>
-        <w:rPr>
-          <w:rFonts w:ascii="Times New Roman" w:hAnsi="Times New Roman" w:cs="Times New Roman"/>
-          <w:b/>
-        </w:rPr>
-        <w:t xml:space="preserve"> between eating window and </w:t>
-      </w:r>
-      <w:r>
-        <w:rPr>
-          <w:rFonts w:ascii="Times New Roman" w:hAnsi="Times New Roman" w:cs="Times New Roman"/>
-          <w:b/>
-        </w:rPr>
-        <w:t>pregnancy-related health outcomes and biomarkers</w:t>
-      </w:r>
-      <w:r>
-        <w:rPr>
-          <w:rFonts w:ascii="Times New Roman" w:hAnsi="Times New Roman" w:cs="Times New Roman"/>
-          <w:b/>
-        </w:rPr>
-        <w:t xml:space="preserve"> collected during the course of human pregnancy</w:t>
-      </w:r>
-      <w:r>
-        <w:rPr>
-          <w:rFonts w:ascii="Times New Roman" w:hAnsi="Times New Roman" w:cs="Times New Roman"/>
-          <w:b/>
-        </w:rPr>
-        <w:t>.</w:t>
-      </w:r>
-      <w:r>
-        <w:rPr>
-          <w:rFonts w:ascii="Times New Roman" w:hAnsi="Times New Roman" w:cs="Times New Roman"/>
-        </w:rPr>
-        <w:t xml:space="preserve"> </w:t>
+        </w:rPr>
+        <w:lastRenderedPageBreak/>
+        <w:t>The pups of eTRF and AL fed dams will be evaluated for survival, litter size, and weight at birth. Further study of their body mass accretion and metabolic health will be evaluated through adulthood. Once adulthood is reached, response to high fat diet feeding and will be evaluated and molecular targets that drive differences in body mass and metabolic health will be investigated.</w:t>
       </w:r>
     </w:p>
     <w:p>
@@ -1238,32 +1103,113 @@
       <w:r>
         <w:rPr>
           <w:rFonts w:ascii="Times New Roman" w:hAnsi="Times New Roman" w:cs="Times New Roman"/>
-        </w:rPr>
-        <w:t xml:space="preserve">I will first characterize the prevalence of pregnancy-associated complications in the BUMP cohort, then will further investigate the associations of the length of feeding window with </w:t>
-      </w:r>
-      <w:r>
-        <w:rPr>
-          <w:rFonts w:ascii="Times New Roman" w:hAnsi="Times New Roman" w:cs="Times New Roman"/>
-        </w:rPr>
-        <w:t>perinatal health outcomes</w:t>
-      </w:r>
-      <w:r>
-        <w:rPr>
-          <w:rFonts w:ascii="Times New Roman" w:hAnsi="Times New Roman" w:cs="Times New Roman"/>
-        </w:rPr>
-        <w:t xml:space="preserve"> including: </w:t>
-      </w:r>
-      <w:r>
-        <w:rPr>
-          <w:rFonts w:ascii="Times New Roman" w:hAnsi="Times New Roman" w:cs="Times New Roman"/>
-        </w:rPr>
-        <w:t>preterm birth, small for gestational age, intrauterine fetal demise, gestational diabetes, gestational weight gain, and pre-eclampsia</w:t>
-      </w:r>
-      <w:r>
-        <w:rPr>
-          <w:rFonts w:ascii="Times New Roman" w:hAnsi="Times New Roman" w:cs="Times New Roman"/>
-        </w:rPr>
-        <w:t xml:space="preserve">. </w:t>
+          <w:b/>
+        </w:rPr>
+        <w:t xml:space="preserve">Translational </w:t>
+      </w:r>
+      <w:r>
+        <w:rPr>
+          <w:rFonts w:ascii="Times New Roman" w:hAnsi="Times New Roman" w:cs="Times New Roman"/>
+          <w:b/>
+        </w:rPr>
+        <w:t xml:space="preserve">Aim </w:t>
+      </w:r>
+      <w:r>
+        <w:rPr>
+          <w:rFonts w:ascii="Times New Roman" w:hAnsi="Times New Roman" w:cs="Times New Roman"/>
+          <w:b/>
+        </w:rPr>
+        <w:t>3</w:t>
+      </w:r>
+      <w:r>
+        <w:rPr>
+          <w:rFonts w:ascii="Times New Roman" w:hAnsi="Times New Roman" w:cs="Times New Roman"/>
+          <w:b/>
+        </w:rPr>
+        <w:t xml:space="preserve">: </w:t>
+      </w:r>
+      <w:r>
+        <w:rPr>
+          <w:rFonts w:ascii="Times New Roman" w:hAnsi="Times New Roman" w:cs="Times New Roman"/>
+          <w:b/>
+        </w:rPr>
+        <w:t xml:space="preserve">Utilize the </w:t>
+      </w:r>
+      <w:r>
+        <w:rPr>
+          <w:rFonts w:ascii="Times New Roman" w:hAnsi="Times New Roman" w:cs="Times New Roman"/>
+          <w:b/>
+        </w:rPr>
+        <w:t>Biorepository for Understanding Maternal and Pediatric Health (BUMP) cohort</w:t>
+      </w:r>
+      <w:r>
+        <w:rPr>
+          <w:rFonts w:ascii="Times New Roman" w:hAnsi="Times New Roman" w:cs="Times New Roman"/>
+          <w:b/>
+        </w:rPr>
+        <w:t xml:space="preserve"> to </w:t>
+      </w:r>
+      <w:r>
+        <w:rPr>
+          <w:rFonts w:ascii="Times New Roman" w:hAnsi="Times New Roman" w:cs="Times New Roman"/>
+          <w:b/>
+        </w:rPr>
+        <w:t xml:space="preserve">characterize prevalence of maternal and child health outcomes, to </w:t>
+      </w:r>
+      <w:r>
+        <w:rPr>
+          <w:rFonts w:ascii="Times New Roman" w:hAnsi="Times New Roman" w:cs="Times New Roman"/>
+          <w:b/>
+        </w:rPr>
+        <w:t>investigate</w:t>
+      </w:r>
+      <w:r>
+        <w:rPr>
+          <w:rFonts w:ascii="Times New Roman" w:hAnsi="Times New Roman" w:cs="Times New Roman"/>
+          <w:b/>
+        </w:rPr>
+        <w:t xml:space="preserve"> </w:t>
+      </w:r>
+      <w:r>
+        <w:rPr>
+          <w:rFonts w:ascii="Times New Roman" w:hAnsi="Times New Roman" w:cs="Times New Roman"/>
+          <w:b/>
+        </w:rPr>
+        <w:t>the association</w:t>
+      </w:r>
+      <w:r>
+        <w:rPr>
+          <w:rFonts w:ascii="Times New Roman" w:hAnsi="Times New Roman" w:cs="Times New Roman"/>
+          <w:b/>
+        </w:rPr>
+        <w:t xml:space="preserve"> between eating window and </w:t>
+      </w:r>
+      <w:r>
+        <w:rPr>
+          <w:rFonts w:ascii="Times New Roman" w:hAnsi="Times New Roman" w:cs="Times New Roman"/>
+          <w:b/>
+        </w:rPr>
+        <w:t>pregnancy-related health outcomes and biomarkers</w:t>
+      </w:r>
+      <w:r>
+        <w:rPr>
+          <w:rFonts w:ascii="Times New Roman" w:hAnsi="Times New Roman" w:cs="Times New Roman"/>
+          <w:b/>
+        </w:rPr>
+        <w:t xml:space="preserve"> collected during the course of human pregnancy</w:t>
+      </w:r>
+      <w:r>
+        <w:rPr>
+          <w:rFonts w:ascii="Times New Roman" w:hAnsi="Times New Roman" w:cs="Times New Roman"/>
+          <w:b/>
+        </w:rPr>
+        <w:t>.</w:t>
+      </w:r>
+      <w:r>
+        <w:rPr>
+          <w:rFonts w:ascii="Times New Roman" w:hAnsi="Times New Roman" w:cs="Times New Roman"/>
+        </w:rPr>
+        <w:t xml:space="preserve"> </w:t>
       </w:r>
     </w:p>
     <w:p>
@@ -1273,9 +1219,47 @@
           <w:rFonts w:ascii="Times New Roman" w:hAnsi="Times New Roman" w:cs="Times New Roman"/>
         </w:rPr>
       </w:pPr>
+      <w:r>
+        <w:rPr>
+          <w:rFonts w:ascii="Times New Roman" w:hAnsi="Times New Roman" w:cs="Times New Roman"/>
+        </w:rPr>
+        <w:t xml:space="preserve">I will first characterize the prevalence of pregnancy-associated complications in the BUMP cohort, then will further investigate the associations of the length of feeding window with </w:t>
+      </w:r>
+      <w:r>
+        <w:rPr>
+          <w:rFonts w:ascii="Times New Roman" w:hAnsi="Times New Roman" w:cs="Times New Roman"/>
+        </w:rPr>
+        <w:t>perinatal health outcomes</w:t>
+      </w:r>
+      <w:r>
+        <w:rPr>
+          <w:rFonts w:ascii="Times New Roman" w:hAnsi="Times New Roman" w:cs="Times New Roman"/>
+        </w:rPr>
+        <w:t xml:space="preserve"> including: </w:t>
+      </w:r>
+      <w:r>
+        <w:rPr>
+          <w:rFonts w:ascii="Times New Roman" w:hAnsi="Times New Roman" w:cs="Times New Roman"/>
+        </w:rPr>
+        <w:t>preterm birth, small for gestational age, intrauterine fetal demise, gestational diabetes, gestational weight gain, and pre-eclampsia</w:t>
+      </w:r>
+      <w:r>
+        <w:rPr>
+          <w:rFonts w:ascii="Times New Roman" w:hAnsi="Times New Roman" w:cs="Times New Roman"/>
+        </w:rPr>
+        <w:t xml:space="preserve">. </w:t>
+      </w:r>
     </w:p>
     <w:p>
       <w:pPr>
+        <w:jc w:val="both"/>
+        <w:rPr>
+          <w:rFonts w:ascii="Times New Roman" w:hAnsi="Times New Roman" w:cs="Times New Roman"/>
+        </w:rPr>
+      </w:pPr>
+    </w:p>
+    <w:p>
+      <w:pPr>
         <w:pStyle w:val="ListParagraph"/>
         <w:ind w:left="0"/>
         <w:rPr>
@@ -1322,7 +1306,7 @@
           <w:sz w:val="22"/>
           <w:szCs w:val="22"/>
         </w:rPr>
-        <w:t xml:space="preserve">in non-pregnant animals and humans, </w:t>
+        <w:t>in n</w:t>
       </w:r>
       <w:r>
         <w:rPr>
@@ -1330,7 +1314,25 @@
           <w:sz w:val="22"/>
           <w:szCs w:val="22"/>
         </w:rPr>
-        <w:t xml:space="preserve"> we expect that employment of eTRF during gestation will improve insulin resistance during pregnancy, without effect on bodyweight or body composition</w:t>
+        <w:t xml:space="preserve">on-pregnant animals and </w:t>
+      </w:r>
+      <w:bookmarkStart w:id="1" w:name="_GoBack"/>
+      <w:bookmarkEnd w:id="1"/>
+      <w:r>
+        <w:rPr>
+          <w:rFonts w:ascii="Times New Roman" w:hAnsi="Times New Roman" w:cs="Times New Roman"/>
+          <w:sz w:val="22"/>
+          <w:szCs w:val="22"/>
+        </w:rPr>
+        <w:t>humans, we</w:t>
+      </w:r>
+      <w:r>
+        <w:rPr>
+          <w:rFonts w:ascii="Times New Roman" w:hAnsi="Times New Roman" w:cs="Times New Roman"/>
+          <w:sz w:val="22"/>
+          <w:szCs w:val="22"/>
+        </w:rPr>
+        <w:t xml:space="preserve"> expect that employment of eTRF during gestation will improve insulin resistance during pregnancy, without effect on bodyweight or body composition</w:t>
       </w:r>
       <w:r>
         <w:rPr>
@@ -1394,13 +1396,80 @@
       <w:r>
         <w:rPr>
           <w:rFonts w:ascii="Times New Roman" w:hAnsi="Times New Roman" w:cs="Times New Roman"/>
+          <w:noProof/>
+        </w:rPr>
+        <w:drawing>
+          <wp:anchor distT="0" distB="0" distL="114300" distR="114300" simplePos="0" relativeHeight="251658240" behindDoc="1" locked="0" layoutInCell="1" allowOverlap="1" wp14:anchorId="72B3DD48" wp14:editId="219E2601">
+            <wp:simplePos x="0" y="0"/>
+            <wp:positionH relativeFrom="column">
+              <wp:posOffset>635000</wp:posOffset>
+            </wp:positionH>
+            <wp:positionV relativeFrom="paragraph">
+              <wp:posOffset>106680</wp:posOffset>
+            </wp:positionV>
+            <wp:extent cx="4419600" cy="2573020"/>
+            <wp:effectExtent l="0" t="0" r="0" b="5080"/>
+            <wp:wrapTight wrapText="bothSides">
+              <wp:wrapPolygon edited="0">
+                <wp:start x="0" y="0"/>
+                <wp:lineTo x="0" y="21536"/>
+                <wp:lineTo x="21538" y="21536"/>
+                <wp:lineTo x="21538" y="0"/>
+                <wp:lineTo x="0" y="0"/>
+              </wp:wrapPolygon>
+            </wp:wrapTight>
+            <wp:docPr id="1" name="Picture 1"/>
+            <wp:cNvGraphicFramePr>
+              <a:graphicFrameLocks xmlns:a="http://schemas.openxmlformats.org/drawingml/2006/main" noChangeAspect="1"/>
+            </wp:cNvGraphicFramePr>
+            <a:graphic xmlns:a="http://schemas.openxmlformats.org/drawingml/2006/main">
+              <a:graphicData uri="http://schemas.openxmlformats.org/drawingml/2006/picture">
+                <pic:pic xmlns:pic="http://schemas.openxmlformats.org/drawingml/2006/picture">
+                  <pic:nvPicPr>
+                    <pic:cNvPr id="1" name="Untitled Diagram.jpg"/>
+                    <pic:cNvPicPr/>
+                  </pic:nvPicPr>
+                  <pic:blipFill>
+                    <a:blip r:embed="rId8">
+                      <a:extLst>
+                        <a:ext uri="{28A0092B-C50C-407E-A947-70E740481C1C}">
+                          <a14:useLocalDpi xmlns:a14="http://schemas.microsoft.com/office/drawing/2010/main" val="0"/>
+                        </a:ext>
+                      </a:extLst>
+                    </a:blip>
+                    <a:stretch>
+                      <a:fillRect/>
+                    </a:stretch>
+                  </pic:blipFill>
+                  <pic:spPr>
+                    <a:xfrm>
+                      <a:off x="0" y="0"/>
+                      <a:ext cx="4419600" cy="2573020"/>
+                    </a:xfrm>
+                    <a:prstGeom prst="rect">
+                      <a:avLst/>
+                    </a:prstGeom>
+                  </pic:spPr>
+                </pic:pic>
+              </a:graphicData>
+            </a:graphic>
+            <wp14:sizeRelH relativeFrom="page">
+              <wp14:pctWidth>0</wp14:pctWidth>
+            </wp14:sizeRelH>
+            <wp14:sizeRelV relativeFrom="page">
+              <wp14:pctHeight>0</wp14:pctHeight>
+            </wp14:sizeRelV>
+          </wp:anchor>
+        </w:drawing>
+      </w:r>
+      <w:r>
+        <w:rPr>
+          <w:rFonts w:ascii="Times New Roman" w:hAnsi="Times New Roman" w:cs="Times New Roman"/>
           <w:sz w:val="22"/>
           <w:szCs w:val="22"/>
         </w:rPr>
         <w:br w:type="page"/>
       </w:r>
-      <w:bookmarkStart w:id="1" w:name="_GoBack"/>
-      <w:bookmarkEnd w:id="1"/>
     </w:p>
     <w:p>
       <w:pPr>

</xml_diff>

<commit_message>
Updated based on comments
</commit_message>
<xml_diff>
--- a/Molly Preliminary Exam/aims page.docx
+++ b/Molly Preliminary Exam/aims page.docx
@@ -9,6 +9,85 @@
           <w:rFonts w:ascii="Times New Roman" w:hAnsi="Times New Roman" w:cs="Times New Roman"/>
         </w:rPr>
       </w:pPr>
+      <w:bookmarkStart w:id="0" w:name="_GoBack"/>
+      <w:r>
+        <w:rPr>
+          <w:rFonts w:ascii="Times New Roman" w:hAnsi="Times New Roman" w:cs="Times New Roman"/>
+        </w:rPr>
+        <w:t xml:space="preserve">There is a well-established </w:t>
+      </w:r>
+      <w:r>
+        <w:rPr>
+          <w:rFonts w:ascii="Times New Roman" w:hAnsi="Times New Roman" w:cs="Times New Roman"/>
+        </w:rPr>
+        <w:t xml:space="preserve">body of </w:t>
+      </w:r>
+      <w:r>
+        <w:rPr>
+          <w:rFonts w:ascii="Times New Roman" w:hAnsi="Times New Roman" w:cs="Times New Roman"/>
+        </w:rPr>
+        <w:t>literature demonstrating the effect of maternal diet and metabolic health during pregnancy on both maternal and child health outcomes</w:t>
+      </w:r>
+      <w:r>
+        <w:rPr>
+          <w:rFonts w:ascii="Times New Roman" w:hAnsi="Times New Roman" w:cs="Times New Roman"/>
+        </w:rPr>
+        <w:t>,</w:t>
+      </w:r>
+      <w:r>
+        <w:rPr>
+          <w:rFonts w:ascii="Times New Roman" w:hAnsi="Times New Roman" w:cs="Times New Roman"/>
+        </w:rPr>
+        <w:t xml:space="preserve"> making p</w:t>
+      </w:r>
+      <w:r>
+        <w:rPr>
+          <w:rFonts w:ascii="Times New Roman" w:hAnsi="Times New Roman" w:cs="Times New Roman"/>
+        </w:rPr>
+        <w:t>regnancy</w:t>
+      </w:r>
+      <w:r>
+        <w:rPr>
+          <w:rFonts w:ascii="Times New Roman" w:hAnsi="Times New Roman" w:cs="Times New Roman"/>
+        </w:rPr>
+        <w:t xml:space="preserve"> a </w:t>
+      </w:r>
+      <w:r>
+        <w:rPr>
+          <w:rFonts w:ascii="Times New Roman" w:hAnsi="Times New Roman" w:cs="Times New Roman"/>
+        </w:rPr>
+        <w:t xml:space="preserve">critical period </w:t>
+      </w:r>
+      <w:r>
+        <w:rPr>
+          <w:rFonts w:ascii="Times New Roman" w:hAnsi="Times New Roman" w:cs="Times New Roman"/>
+        </w:rPr>
+        <w:t xml:space="preserve">for </w:t>
+      </w:r>
+      <w:r>
+        <w:rPr>
+          <w:rFonts w:ascii="Times New Roman" w:hAnsi="Times New Roman" w:cs="Times New Roman"/>
+        </w:rPr>
+        <w:t xml:space="preserve">both </w:t>
+      </w:r>
+      <w:r>
+        <w:rPr>
+          <w:rFonts w:ascii="Times New Roman" w:hAnsi="Times New Roman" w:cs="Times New Roman"/>
+        </w:rPr>
+        <w:t xml:space="preserve">maternal metabolic health </w:t>
+      </w:r>
+      <w:r>
+        <w:rPr>
+          <w:rFonts w:ascii="Times New Roman" w:hAnsi="Times New Roman" w:cs="Times New Roman"/>
+        </w:rPr>
+        <w:t xml:space="preserve">and </w:t>
+      </w:r>
+      <w:r>
+        <w:rPr>
+          <w:rFonts w:ascii="Times New Roman" w:hAnsi="Times New Roman" w:cs="Times New Roman"/>
+        </w:rPr>
+        <w:t xml:space="preserve">offspring risk of chronic disease. </w:t>
+      </w:r>
       <w:r>
         <w:rPr>
           <w:rFonts w:ascii="Times New Roman" w:hAnsi="Times New Roman" w:cs="Times New Roman"/>
@@ -148,54 +227,6 @@
         <w:rPr>
           <w:rFonts w:ascii="Times New Roman" w:hAnsi="Times New Roman" w:cs="Times New Roman"/>
         </w:rPr>
-        <w:t>There is a well-established literature demonstrating the effect of maternal diet during pregnancy on both maternal and child health outcomes</w:t>
-      </w:r>
-      <w:r>
-        <w:rPr>
-          <w:rFonts w:ascii="Times New Roman" w:hAnsi="Times New Roman" w:cs="Times New Roman"/>
-        </w:rPr>
-        <w:t>, making p</w:t>
-      </w:r>
-      <w:r>
-        <w:rPr>
-          <w:rFonts w:ascii="Times New Roman" w:hAnsi="Times New Roman" w:cs="Times New Roman"/>
-        </w:rPr>
-        <w:t xml:space="preserve">regnancy is a critical period </w:t>
-      </w:r>
-      <w:r>
-        <w:rPr>
-          <w:rFonts w:ascii="Times New Roman" w:hAnsi="Times New Roman" w:cs="Times New Roman"/>
-        </w:rPr>
-        <w:t>for</w:t>
-      </w:r>
-      <w:r>
-        <w:rPr>
-          <w:rFonts w:ascii="Times New Roman" w:hAnsi="Times New Roman" w:cs="Times New Roman"/>
-        </w:rPr>
-        <w:t xml:space="preserve"> maternal</w:t>
-      </w:r>
-      <w:r>
-        <w:rPr>
-          <w:rFonts w:ascii="Times New Roman" w:hAnsi="Times New Roman" w:cs="Times New Roman"/>
-        </w:rPr>
-        <w:t xml:space="preserve"> metabolic health </w:t>
-      </w:r>
-      <w:r>
-        <w:rPr>
-          <w:rFonts w:ascii="Times New Roman" w:hAnsi="Times New Roman" w:cs="Times New Roman"/>
-        </w:rPr>
-        <w:t xml:space="preserve">and </w:t>
-      </w:r>
-      <w:r>
-        <w:rPr>
-          <w:rFonts w:ascii="Times New Roman" w:hAnsi="Times New Roman" w:cs="Times New Roman"/>
-        </w:rPr>
-        <w:t xml:space="preserve">offspring risk of chronic disease. </w:t>
-      </w:r>
-      <w:r>
-        <w:rPr>
-          <w:rFonts w:ascii="Times New Roman" w:hAnsi="Times New Roman" w:cs="Times New Roman"/>
-        </w:rPr>
         <w:t>Restriction</w:t>
       </w:r>
       <w:r>
@@ -208,7 +239,13 @@
         <w:rPr>
           <w:rFonts w:ascii="Times New Roman" w:hAnsi="Times New Roman" w:cs="Times New Roman"/>
         </w:rPr>
-        <w:t xml:space="preserve"> is </w:t>
+        <w:t xml:space="preserve"> </w:t>
+      </w:r>
+      <w:r>
+        <w:rPr>
+          <w:rFonts w:ascii="Times New Roman" w:hAnsi="Times New Roman" w:cs="Times New Roman"/>
+        </w:rPr>
+        <w:t xml:space="preserve">is </w:t>
       </w:r>
       <w:r>
         <w:rPr>
@@ -305,7 +342,19 @@
         <w:rPr>
           <w:rFonts w:ascii="Times New Roman" w:hAnsi="Times New Roman" w:cs="Times New Roman"/>
         </w:rPr>
-        <w:t xml:space="preserve"> which can be seen without weight loss</w:t>
+        <w:t xml:space="preserve"> which can </w:t>
+      </w:r>
+      <w:r>
+        <w:rPr>
+          <w:rFonts w:ascii="Times New Roman" w:hAnsi="Times New Roman" w:cs="Times New Roman"/>
+        </w:rPr>
+        <w:t>occur</w:t>
+      </w:r>
+      <w:r>
+        <w:rPr>
+          <w:rFonts w:ascii="Times New Roman" w:hAnsi="Times New Roman" w:cs="Times New Roman"/>
+        </w:rPr>
+        <w:t xml:space="preserve"> without weight loss</w:t>
       </w:r>
       <w:r>
         <w:rPr>
@@ -323,7 +372,19 @@
         <w:rPr>
           <w:rFonts w:ascii="Times New Roman" w:hAnsi="Times New Roman" w:cs="Times New Roman"/>
         </w:rPr>
-        <w:t xml:space="preserve">nly one study of TRF during pregnancy has been completed </w:t>
+        <w:t xml:space="preserve">nly one study of TRF during </w:t>
+      </w:r>
+      <w:r>
+        <w:rPr>
+          <w:rFonts w:ascii="Times New Roman" w:hAnsi="Times New Roman" w:cs="Times New Roman"/>
+        </w:rPr>
+        <w:t xml:space="preserve">mouse </w:t>
+      </w:r>
+      <w:r>
+        <w:rPr>
+          <w:rFonts w:ascii="Times New Roman" w:hAnsi="Times New Roman" w:cs="Times New Roman"/>
+        </w:rPr>
+        <w:t xml:space="preserve">pregnancy has been completed </w:t>
       </w:r>
       <w:r>
         <w:rPr>
@@ -406,410 +467,499 @@
         <w:jc w:val="both"/>
         <w:rPr>
           <w:rFonts w:ascii="Times New Roman" w:hAnsi="Times New Roman" w:cs="Times New Roman"/>
-        </w:rPr>
-      </w:pPr>
+          <w:u w:val="single"/>
+        </w:rPr>
+      </w:pPr>
+      <w:r>
+        <w:rPr>
+          <w:rFonts w:ascii="Times New Roman" w:hAnsi="Times New Roman" w:cs="Times New Roman"/>
+        </w:rPr>
+        <w:t>The goal of my dissertation is to investigate</w:t>
+      </w:r>
+      <w:r>
+        <w:rPr>
+          <w:rFonts w:ascii="Times New Roman" w:hAnsi="Times New Roman" w:cs="Times New Roman"/>
+        </w:rPr>
+        <w:t xml:space="preserve"> how</w:t>
+      </w:r>
+      <w:r>
+        <w:rPr>
+          <w:rFonts w:ascii="Times New Roman" w:hAnsi="Times New Roman" w:cs="Times New Roman"/>
+        </w:rPr>
+        <w:t xml:space="preserve"> fertility and maternal metabolic health are affected by</w:t>
+      </w:r>
+      <w:r>
+        <w:rPr>
+          <w:rFonts w:ascii="Times New Roman" w:hAnsi="Times New Roman" w:cs="Times New Roman"/>
+        </w:rPr>
+        <w:t xml:space="preserve"> </w:t>
+      </w:r>
+      <w:r>
+        <w:rPr>
+          <w:rFonts w:ascii="Times New Roman" w:hAnsi="Times New Roman" w:cs="Times New Roman"/>
+        </w:rPr>
+        <w:t>TRF, and whether or not those effects alter the developmental course and health of the resulting offspring</w:t>
+      </w:r>
+      <w:r>
+        <w:rPr>
+          <w:rFonts w:ascii="Times New Roman" w:hAnsi="Times New Roman" w:cs="Times New Roman"/>
+        </w:rPr>
+        <w:t xml:space="preserve">. </w:t>
+      </w:r>
+      <w:r>
+        <w:rPr>
+          <w:rFonts w:ascii="Times New Roman" w:hAnsi="Times New Roman" w:cs="Times New Roman"/>
+        </w:rPr>
+        <w:t xml:space="preserve">This will be accomplished by employing a mouse model where the early time-restricted feeding </w:t>
+      </w:r>
+      <w:r>
+        <w:rPr>
+          <w:rFonts w:ascii="Times New Roman" w:hAnsi="Times New Roman" w:cs="Times New Roman"/>
+        </w:rPr>
+        <w:t xml:space="preserve">(eTRF) </w:t>
+      </w:r>
+      <w:r>
+        <w:rPr>
+          <w:rFonts w:ascii="Times New Roman" w:hAnsi="Times New Roman" w:cs="Times New Roman"/>
+        </w:rPr>
+        <w:t xml:space="preserve">technique is used in pregnancy. </w:t>
+      </w:r>
+      <w:r>
+        <w:rPr>
+          <w:rFonts w:ascii="Times New Roman" w:hAnsi="Times New Roman" w:cs="Times New Roman"/>
+        </w:rPr>
+        <w:t>To translate these findings to humans</w:t>
+      </w:r>
+      <w:r>
+        <w:rPr>
+          <w:rFonts w:ascii="Times New Roman" w:hAnsi="Times New Roman" w:cs="Times New Roman"/>
+        </w:rPr>
+        <w:t xml:space="preserve">, I will use observational data from a human pregnancy cohort to understand feeding windows and their associations with maternal and child health outcomes. </w:t>
+      </w:r>
+      <w:r>
+        <w:rPr>
+          <w:rFonts w:ascii="Times New Roman" w:hAnsi="Times New Roman" w:cs="Times New Roman"/>
+        </w:rPr>
+        <w:t xml:space="preserve">I will </w:t>
+      </w:r>
+      <w:r>
+        <w:rPr>
+          <w:rFonts w:ascii="Times New Roman" w:hAnsi="Times New Roman" w:cs="Times New Roman"/>
+        </w:rPr>
+        <w:t>test the hypothesis that</w:t>
+      </w:r>
+      <w:r>
+        <w:rPr>
+          <w:rFonts w:ascii="Times New Roman" w:hAnsi="Times New Roman" w:cs="Times New Roman"/>
+          <w:i/>
+        </w:rPr>
+        <w:t xml:space="preserve"> </w:t>
+      </w:r>
+      <w:r>
+        <w:rPr>
+          <w:rFonts w:ascii="Times New Roman" w:hAnsi="Times New Roman" w:cs="Times New Roman"/>
+          <w:i/>
+        </w:rPr>
+        <w:t xml:space="preserve">in the setting </w:t>
+      </w:r>
+      <w:r>
+        <w:rPr>
+          <w:rFonts w:ascii="Times New Roman" w:hAnsi="Times New Roman" w:cs="Times New Roman"/>
+          <w:i/>
+        </w:rPr>
+        <w:t xml:space="preserve">of </w:t>
+      </w:r>
+      <w:r>
+        <w:rPr>
+          <w:rFonts w:ascii="Times New Roman" w:hAnsi="Times New Roman" w:cs="Times New Roman"/>
+          <w:i/>
+        </w:rPr>
+        <w:t>intermittent fasting</w:t>
+      </w:r>
+      <w:r>
+        <w:rPr>
+          <w:rFonts w:ascii="Times New Roman" w:hAnsi="Times New Roman" w:cs="Times New Roman"/>
+          <w:i/>
+        </w:rPr>
+        <w:t xml:space="preserve">, insulin resistance in pregnancy will be lessened, which will improve </w:t>
+      </w:r>
+      <w:r>
+        <w:rPr>
+          <w:rFonts w:ascii="Times New Roman" w:hAnsi="Times New Roman" w:cs="Times New Roman"/>
+          <w:i/>
+        </w:rPr>
+        <w:t xml:space="preserve">insulin sensitivity and confer </w:t>
+      </w:r>
+      <w:r>
+        <w:rPr>
+          <w:rFonts w:ascii="Times New Roman" w:hAnsi="Times New Roman" w:cs="Times New Roman"/>
+          <w:i/>
+        </w:rPr>
+        <w:t>improved glycemic health to the offspring</w:t>
+      </w:r>
+      <w:r>
+        <w:rPr>
+          <w:rFonts w:ascii="Times New Roman" w:hAnsi="Times New Roman" w:cs="Times New Roman"/>
+        </w:rPr>
+        <w:t xml:space="preserve">. </w:t>
+      </w:r>
+      <w:r>
+        <w:rPr>
+          <w:rFonts w:ascii="Times New Roman" w:hAnsi="Times New Roman" w:cs="Times New Roman"/>
+        </w:rPr>
+        <w:t xml:space="preserve"> </w:t>
+      </w:r>
+      <w:r>
+        <w:rPr>
+          <w:rFonts w:ascii="Times New Roman" w:hAnsi="Times New Roman" w:cs="Times New Roman"/>
+        </w:rPr>
+        <w:t>T</w:t>
+      </w:r>
+      <w:r>
+        <w:rPr>
+          <w:rFonts w:ascii="Times New Roman" w:hAnsi="Times New Roman" w:cs="Times New Roman"/>
+        </w:rPr>
+        <w:t xml:space="preserve">his hypothesis </w:t>
+      </w:r>
+      <w:r>
+        <w:rPr>
+          <w:rFonts w:ascii="Times New Roman" w:hAnsi="Times New Roman" w:cs="Times New Roman"/>
+        </w:rPr>
+        <w:t>is</w:t>
+      </w:r>
+      <w:r>
+        <w:rPr>
+          <w:rFonts w:ascii="Times New Roman" w:hAnsi="Times New Roman" w:cs="Times New Roman"/>
+        </w:rPr>
+        <w:t xml:space="preserve"> consistent </w:t>
+      </w:r>
+      <w:r>
+        <w:rPr>
+          <w:rFonts w:ascii="Times New Roman" w:hAnsi="Times New Roman" w:cs="Times New Roman"/>
+        </w:rPr>
+        <w:t xml:space="preserve">with </w:t>
+      </w:r>
+      <w:r>
+        <w:rPr>
+          <w:rFonts w:ascii="Times New Roman" w:hAnsi="Times New Roman" w:cs="Times New Roman"/>
+        </w:rPr>
+        <w:t xml:space="preserve">reduction of insulinemia and improved glycemic control </w:t>
+      </w:r>
+      <w:r>
+        <w:rPr>
+          <w:rFonts w:ascii="Times New Roman" w:hAnsi="Times New Roman" w:cs="Times New Roman"/>
+        </w:rPr>
+        <w:t>without adverse eff</w:t>
+      </w:r>
+      <w:r>
+        <w:rPr>
+          <w:rFonts w:ascii="Times New Roman" w:hAnsi="Times New Roman" w:cs="Times New Roman"/>
+        </w:rPr>
+        <w:t xml:space="preserve">ect on body weight and habitus </w:t>
+      </w:r>
+      <w:r>
+        <w:rPr>
+          <w:rFonts w:ascii="Times New Roman" w:hAnsi="Times New Roman" w:cs="Times New Roman"/>
+        </w:rPr>
+        <w:t xml:space="preserve">demonstrated </w:t>
+      </w:r>
+      <w:r>
+        <w:rPr>
+          <w:rFonts w:ascii="Times New Roman" w:hAnsi="Times New Roman" w:cs="Times New Roman"/>
+        </w:rPr>
+        <w:t>in the literature</w:t>
+      </w:r>
+      <w:r>
+        <w:rPr>
+          <w:rFonts w:ascii="Times New Roman" w:hAnsi="Times New Roman" w:cs="Times New Roman"/>
+        </w:rPr>
+        <w:t>.</w:t>
+      </w:r>
+      <w:r>
+        <w:rPr>
+          <w:rFonts w:ascii="Times New Roman" w:hAnsi="Times New Roman" w:cs="Times New Roman"/>
+        </w:rPr>
+        <w:t xml:space="preserve"> </w:t>
+      </w:r>
+      <w:r>
+        <w:rPr>
+          <w:rFonts w:ascii="Times New Roman" w:hAnsi="Times New Roman" w:cs="Times New Roman"/>
+        </w:rPr>
+        <w:t>To test th</w:t>
+      </w:r>
+      <w:r>
+        <w:rPr>
+          <w:rFonts w:ascii="Times New Roman" w:hAnsi="Times New Roman" w:cs="Times New Roman"/>
+        </w:rPr>
+        <w:t>is</w:t>
+      </w:r>
+      <w:r>
+        <w:rPr>
+          <w:rFonts w:ascii="Times New Roman" w:hAnsi="Times New Roman" w:cs="Times New Roman"/>
+        </w:rPr>
+        <w:t xml:space="preserve"> central hyp</w:t>
+      </w:r>
+      <w:r>
+        <w:rPr>
+          <w:rFonts w:ascii="Times New Roman" w:hAnsi="Times New Roman" w:cs="Times New Roman"/>
+        </w:rPr>
+        <w:t>othesis</w:t>
+      </w:r>
+      <w:r>
+        <w:rPr>
+          <w:rFonts w:ascii="Times New Roman" w:hAnsi="Times New Roman" w:cs="Times New Roman"/>
+        </w:rPr>
+        <w:t xml:space="preserve">, </w:t>
+      </w:r>
+      <w:r>
+        <w:rPr>
+          <w:rFonts w:ascii="Times New Roman" w:hAnsi="Times New Roman" w:cs="Times New Roman"/>
+        </w:rPr>
+        <w:t>I propose the following</w:t>
+      </w:r>
+      <w:r>
+        <w:rPr>
+          <w:rFonts w:ascii="Times New Roman" w:hAnsi="Times New Roman" w:cs="Times New Roman"/>
+        </w:rPr>
+        <w:t xml:space="preserve"> 3 aims</w:t>
+      </w:r>
+      <w:r>
+        <w:rPr>
+          <w:rFonts w:ascii="Times New Roman" w:hAnsi="Times New Roman" w:cs="Times New Roman"/>
+        </w:rPr>
+        <w:t>:</w:t>
+      </w:r>
     </w:p>
     <w:p>
       <w:pPr>
         <w:jc w:val="both"/>
         <w:rPr>
-          <w:rFonts w:ascii="Times New Roman" w:eastAsia="Times New Roman" w:hAnsi="Times New Roman" w:cs="Times New Roman"/>
-        </w:rPr>
-      </w:pPr>
-      <w:commentRangeStart w:id="0"/>
-      <w:r>
-        <w:rPr>
-          <w:rFonts w:ascii="Times New Roman" w:hAnsi="Times New Roman" w:cs="Times New Roman"/>
-        </w:rPr>
-        <w:t>It is likely that women experience time-restriction of food intake during pregnancy in many</w:t>
-      </w:r>
+          <w:rFonts w:ascii="Times New Roman" w:hAnsi="Times New Roman" w:cs="Times New Roman"/>
+          <w:b/>
+        </w:rPr>
+      </w:pPr>
     </w:p>
     <w:p>
       <w:pPr>
-        <w:jc w:val="both"/>
-        <w:rPr>
-          <w:rFonts w:ascii="Times New Roman" w:hAnsi="Times New Roman" w:cs="Times New Roman"/>
-          <w:u w:val="single"/>
-        </w:rPr>
-      </w:pPr>
-      <w:r>
-        <w:rPr>
-          <w:rFonts w:ascii="Times New Roman" w:hAnsi="Times New Roman" w:cs="Times New Roman"/>
-        </w:rPr>
-        <w:t>contexts</w:t>
-      </w:r>
-      <w:r>
-        <w:rPr>
-          <w:rFonts w:ascii="Times New Roman" w:hAnsi="Times New Roman" w:cs="Times New Roman"/>
-        </w:rPr>
-        <w:t xml:space="preserve">; </w:t>
-      </w:r>
-      <w:r>
-        <w:rPr>
-          <w:rFonts w:ascii="Times New Roman" w:hAnsi="Times New Roman" w:cs="Times New Roman"/>
-        </w:rPr>
-        <w:t>including</w:t>
-      </w:r>
-      <w:r>
-        <w:rPr>
-          <w:rFonts w:ascii="Times New Roman" w:hAnsi="Times New Roman" w:cs="Times New Roman"/>
-        </w:rPr>
-        <w:t xml:space="preserve"> food insecurity, hyperemesis gravidarum, observing Ramadan</w:t>
-      </w:r>
-      <w:r>
-        <w:rPr>
-          <w:rFonts w:ascii="Times New Roman" w:hAnsi="Times New Roman" w:cs="Times New Roman"/>
+        <w:rPr>
+          <w:rFonts w:ascii="Times New Roman" w:hAnsi="Times New Roman" w:cs="Times New Roman"/>
+          <w:b/>
+        </w:rPr>
+      </w:pPr>
+      <w:r>
+        <w:rPr>
+          <w:rFonts w:ascii="Times New Roman" w:hAnsi="Times New Roman" w:cs="Times New Roman"/>
+          <w:b/>
+        </w:rPr>
+        <w:t>Model Organism</w:t>
+      </w:r>
+      <w:r>
+        <w:rPr>
+          <w:rFonts w:ascii="Times New Roman" w:hAnsi="Times New Roman" w:cs="Times New Roman"/>
+          <w:b/>
+        </w:rPr>
+        <w:t xml:space="preserve"> Aim 1: </w:t>
+      </w:r>
+      <w:r>
+        <w:rPr>
+          <w:rFonts w:ascii="Times New Roman" w:hAnsi="Times New Roman" w:cs="Times New Roman"/>
+          <w:b/>
+        </w:rPr>
+        <w:t>Examine</w:t>
+      </w:r>
+      <w:r>
+        <w:rPr>
+          <w:rFonts w:ascii="Times New Roman" w:hAnsi="Times New Roman" w:cs="Times New Roman"/>
+          <w:b/>
+        </w:rPr>
+        <w:t xml:space="preserve"> the effects of manipulation of the feeding </w:t>
+      </w:r>
+      <w:r>
+        <w:rPr>
+          <w:rFonts w:ascii="Times New Roman" w:hAnsi="Times New Roman" w:cs="Times New Roman"/>
+          <w:b/>
+        </w:rPr>
+        <w:t>window</w:t>
+      </w:r>
+      <w:r>
+        <w:rPr>
+          <w:rFonts w:ascii="Times New Roman" w:hAnsi="Times New Roman" w:cs="Times New Roman"/>
+          <w:b/>
+        </w:rPr>
+        <w:t xml:space="preserve"> on female fertility, gestational health, and maternal </w:t>
+      </w:r>
+      <w:r>
+        <w:rPr>
+          <w:rFonts w:ascii="Times New Roman" w:hAnsi="Times New Roman" w:cs="Times New Roman"/>
+          <w:b/>
+        </w:rPr>
+        <w:t>glycemia</w:t>
+      </w:r>
+      <w:r>
+        <w:rPr>
+          <w:rFonts w:ascii="Times New Roman" w:hAnsi="Times New Roman" w:cs="Times New Roman"/>
+          <w:b/>
         </w:rPr>
         <w:t xml:space="preserve"> </w:t>
       </w:r>
       <w:r>
         <w:rPr>
           <w:rFonts w:ascii="Times New Roman" w:hAnsi="Times New Roman" w:cs="Times New Roman"/>
-        </w:rPr>
-        <w:fldChar w:fldCharType="begin"/>
-      </w:r>
-      <w:r>
-        <w:rPr>
-          <w:rFonts w:ascii="Times New Roman" w:hAnsi="Times New Roman" w:cs="Times New Roman"/>
-        </w:rPr>
-        <w:instrText xml:space="preserve"> ADDIN ZOTERO_ITEM CSL_CITATION {"citationID":"hu4hx3bp","properties":{"formattedCitation":"(Ziaee et al., 2010)","plainCitation":"(Ziaee et al., 2010)","noteIndex":0},"citationItems":[{"id":127,"uris":["http://zotero.org/users/5073745/items/CCGPVXWJ"],"uri":["http://zotero.org/users/5073745/items/CCGPVXWJ"],"itemData":{"id":127,"type":"article-journal","title":"The Effect of Ramadan Fasting on Outcome of Pregnancy","container-title":"Iranian Journal of Pediatrics","page":"181-186","volume":"20","issue":"2","source":"PubMed Central","abstract":"Objective\nPregnancy is a physiological condition that its concurrence with fasting introduces some controversies about condition of mother and fetus. This study was conducted to evaluate the effect of fasting on pregnancy outcome.\n\nMethods\nThe historical cohort paradigm of this study was conducted on referrals of one of the Tehran's hospitals in 2004. All pregnant women at one of the trimesters in holy month of Ramadan were included in the study. The women were divided into non-fasting, 1-10 days fasting, 11-20 days fasting, and 21-30 days fasting. For statistical analysis of data, covariance analysis and SPSS package was used.\n\nFindings\nIn this study, 189 cases were evaluated and their mean age, weight, and body mass index (BMI) were 25.9 years, 61.7 kg, and 23.9 kg/m2 respectively. The mean for number of days on fasting was 13 days and 66 cases (34.9%) had not been on fasting. In addition, there was no significant difference between BMI at the beginning of pregnancy, mother's age, number of pregnancies, and a history of abortion in different groups. Meanwhile, there was also no significant difference between means of weight, height, and head circumference of infants with number of days on fasting. Furthermore, there was no significant difference between pregnancy outcome parameters and fasting at different trimesters.\n\nConclusion\nAccording to these findings, in healthy women with appropriate nutrition, Islamic fasting has no inappropriate effect on intrauterine growth and birth-time indices. Meanwhile, relative risk of low weight birth was 1.5 times in mothers on fasting at first trimester as compared to non-fasting mothers.","ISSN":"2008-2142","note":"PMID: 23056701\nPMCID: PMC3446023","journalAbbreviation":"Iran J Pediatr","author":[{"family":"Ziaee","given":"Vahid"},{"family":"Kihanidoost","given":"Zarintaj"},{"family":"Younesian","given":"Masoud"},{"family":"Akhavirad","given":"Mohammad-Bagher"},{"family":"Bateni","given":"Farzad"},{"family":"Kazemianfar","given":"Zahra"},{"family":"Hantoushzadeh","given":"Sedigheh"}],"issued":{"date-parts":[["2010",6]]}}}],"schema":"https://github.com/citation-style-language/schema/raw/master/csl-citation.json"} </w:instrText>
-      </w:r>
-      <w:r>
-        <w:rPr>
-          <w:rFonts w:ascii="Times New Roman" w:hAnsi="Times New Roman" w:cs="Times New Roman"/>
-        </w:rPr>
-        <w:fldChar w:fldCharType="separate"/>
-      </w:r>
-      <w:r>
-        <w:rPr>
-          <w:rFonts w:ascii="Times New Roman" w:hAnsi="Times New Roman" w:cs="Times New Roman"/>
-          <w:noProof/>
-        </w:rPr>
-        <w:t>(Ziaee et al., 2010)</w:t>
-      </w:r>
-      <w:r>
-        <w:rPr>
-          <w:rFonts w:ascii="Times New Roman" w:hAnsi="Times New Roman" w:cs="Times New Roman"/>
-        </w:rPr>
-        <w:fldChar w:fldCharType="end"/>
-      </w:r>
-      <w:r>
-        <w:rPr>
-          <w:rFonts w:ascii="Times New Roman" w:hAnsi="Times New Roman" w:cs="Times New Roman"/>
-        </w:rPr>
-        <w:t>, engaging in shift work</w:t>
-      </w:r>
-      <w:r>
-        <w:rPr>
-          <w:rFonts w:ascii="Times New Roman" w:hAnsi="Times New Roman" w:cs="Times New Roman"/>
-        </w:rPr>
-        <w:t xml:space="preserve"> and voluntary changes in food intake</w:t>
-      </w:r>
-      <w:r>
-        <w:rPr>
-          <w:rFonts w:ascii="Times New Roman" w:hAnsi="Times New Roman" w:cs="Times New Roman"/>
-        </w:rPr>
-        <w:t xml:space="preserve">. </w:t>
-      </w:r>
-      <w:commentRangeEnd w:id="0"/>
-      <w:r>
-        <w:rPr>
-          <w:rStyle w:val="CommentReference"/>
-        </w:rPr>
-        <w:commentReference w:id="0"/>
-      </w:r>
-      <w:r>
-        <w:rPr>
-          <w:rFonts w:ascii="Times New Roman" w:hAnsi="Times New Roman" w:cs="Times New Roman"/>
-        </w:rPr>
-        <w:t xml:space="preserve">I aim to </w:t>
-      </w:r>
-      <w:r>
-        <w:rPr>
-          <w:rFonts w:ascii="Times New Roman" w:hAnsi="Times New Roman" w:cs="Times New Roman"/>
-        </w:rPr>
-        <w:t>i</w:t>
-      </w:r>
-      <w:r>
-        <w:rPr>
-          <w:rFonts w:ascii="Times New Roman" w:hAnsi="Times New Roman" w:cs="Times New Roman"/>
-        </w:rPr>
-        <w:t>nvestigate how</w:t>
-      </w:r>
-      <w:r>
-        <w:rPr>
-          <w:rFonts w:ascii="Times New Roman" w:hAnsi="Times New Roman" w:cs="Times New Roman"/>
-        </w:rPr>
-        <w:t xml:space="preserve"> fertility and maternal metabolic health are affected by</w:t>
-      </w:r>
-      <w:r>
-        <w:rPr>
-          <w:rFonts w:ascii="Times New Roman" w:hAnsi="Times New Roman" w:cs="Times New Roman"/>
-        </w:rPr>
-        <w:t xml:space="preserve"> </w:t>
-      </w:r>
-      <w:r>
-        <w:rPr>
-          <w:rFonts w:ascii="Times New Roman" w:hAnsi="Times New Roman" w:cs="Times New Roman"/>
-        </w:rPr>
-        <w:t>TRF, and whether or not those effects alter the developmental course and health of the resulting offspring</w:t>
-      </w:r>
-      <w:r>
-        <w:rPr>
-          <w:rFonts w:ascii="Times New Roman" w:hAnsi="Times New Roman" w:cs="Times New Roman"/>
-        </w:rPr>
-        <w:t xml:space="preserve">. </w:t>
-      </w:r>
-      <w:r>
-        <w:rPr>
-          <w:rFonts w:ascii="Times New Roman" w:hAnsi="Times New Roman" w:cs="Times New Roman"/>
-        </w:rPr>
-        <w:t xml:space="preserve">This will be accomplished by of a employing a mouse model where the early time-restricted feeding technique is used in pregnancy </w:t>
-      </w:r>
-      <w:r>
-        <w:rPr>
-          <w:rFonts w:ascii="Times New Roman" w:hAnsi="Times New Roman" w:cs="Times New Roman"/>
-        </w:rPr>
-        <w:fldChar w:fldCharType="begin"/>
-      </w:r>
-      <w:r>
-        <w:rPr>
-          <w:rFonts w:ascii="Times New Roman" w:hAnsi="Times New Roman" w:cs="Times New Roman"/>
-        </w:rPr>
-        <w:instrText xml:space="preserve"> ADDIN ZOTERO_ITEM CSL_CITATION {"citationID":"821QyEL2","properties":{"formattedCitation":"(Sutton et al., 2018)","plainCitation":"(Sutton et al., 2018)","noteIndex":0},"citationItems":[{"id":59,"uris":["http://zotero.org/users/5073745/items/BQ94UWAX"],"uri":["http://zotero.org/users/5073745/items/BQ94UWAX"],"itemData":{"id":59,"type":"article-journal","title":"Early Time-Restricted Feeding Improves Insulin Sensitivity, Blood Pressure, and Oxidative Stress Even without Weight Loss in Men with Prediabetes","container-title":"Cell Metabolism","page":"1212-1221.e3","volume":"27","issue":"6","source":"ScienceDirect","abstract":"Summary\nIntermittent fasting (IF) improves cardiometabolic health; however, it is unknown whether these effects are due solely to weight loss. We conducted the first supervised controlled feeding trial to test whether IF has benefits independent of weight loss by feeding participants enough food to maintain their weight. Our proof-of-concept study also constitutes the first trial of early time-restricted feeding (eTRF), a form of IF that involves eating early in the day to be in alignment with circadian rhythms in metabolism. Men with prediabetes were randomized to eTRF (6-hr feeding period, with dinner before 3 p.m.) or a control schedule (12-hr feeding period) for 5 weeks and later crossed over to the other schedule. eTRF improved insulin sensitivity, β cell responsiveness, blood pressure, oxidative stress, and appetite. We demonstrate for the first time in humans that eTRF improves some aspects of cardiometabolic health and that IF’s effects are not solely due to weight loss.","DOI":"10.1016/j.cmet.2018.04.010","ISSN":"1550-4131","journalAbbreviation":"Cell Metabolism","author":[{"family":"Sutton","given":"Elizabeth F."},{"family":"Beyl","given":"Robbie"},{"family":"Early","given":"Kate S."},{"family":"Cefalu","given":"William T."},{"family":"Ravussin","given":"Eric"},{"family":"Peterson","given":"Courtney M."}],"issued":{"date-parts":[["2018",6,5]]}}}],"schema":"https://github.com/citation-style-language/schema/raw/master/csl-citation.json"} </w:instrText>
-      </w:r>
-      <w:r>
-        <w:rPr>
-          <w:rFonts w:ascii="Times New Roman" w:hAnsi="Times New Roman" w:cs="Times New Roman"/>
-        </w:rPr>
-        <w:fldChar w:fldCharType="separate"/>
-      </w:r>
-      <w:r>
-        <w:rPr>
-          <w:rFonts w:ascii="Times New Roman" w:hAnsi="Times New Roman" w:cs="Times New Roman"/>
-          <w:noProof/>
-        </w:rPr>
-        <w:t>(Sutton et al., 2018)</w:t>
-      </w:r>
-      <w:r>
-        <w:rPr>
-          <w:rFonts w:ascii="Times New Roman" w:hAnsi="Times New Roman" w:cs="Times New Roman"/>
-        </w:rPr>
-        <w:fldChar w:fldCharType="end"/>
-      </w:r>
-      <w:r>
-        <w:rPr>
-          <w:rFonts w:ascii="Times New Roman" w:hAnsi="Times New Roman" w:cs="Times New Roman"/>
-        </w:rPr>
-        <w:t xml:space="preserve">. Furthermore, I will use observational data from a human pregnancy cohort to understand feeding windows and their associations with maternal and child health outcomes. </w:t>
-      </w:r>
-      <w:r>
-        <w:rPr>
-          <w:rFonts w:ascii="Times New Roman" w:hAnsi="Times New Roman" w:cs="Times New Roman"/>
-        </w:rPr>
-        <w:t xml:space="preserve">I will </w:t>
-      </w:r>
-      <w:r>
-        <w:rPr>
-          <w:rFonts w:ascii="Times New Roman" w:hAnsi="Times New Roman" w:cs="Times New Roman"/>
-          <w:i/>
-        </w:rPr>
-        <w:t>test the hypothesis that</w:t>
-      </w:r>
-      <w:r>
-        <w:rPr>
-          <w:rFonts w:ascii="Times New Roman" w:hAnsi="Times New Roman" w:cs="Times New Roman"/>
-          <w:i/>
-        </w:rPr>
-        <w:t xml:space="preserve"> </w:t>
-      </w:r>
-      <w:r>
-        <w:rPr>
-          <w:rFonts w:ascii="Times New Roman" w:hAnsi="Times New Roman" w:cs="Times New Roman"/>
-          <w:i/>
-        </w:rPr>
-        <w:t xml:space="preserve">in the setting of early time-restricted feeding (eTRF), insulin resistance in pregnancy will be lessened, which will improve </w:t>
-      </w:r>
-      <w:r>
-        <w:rPr>
-          <w:rFonts w:ascii="Times New Roman" w:hAnsi="Times New Roman" w:cs="Times New Roman"/>
-          <w:i/>
-        </w:rPr>
-        <w:t xml:space="preserve">insulin sensitivity and confer </w:t>
-      </w:r>
-      <w:r>
-        <w:rPr>
-          <w:rFonts w:ascii="Times New Roman" w:hAnsi="Times New Roman" w:cs="Times New Roman"/>
-          <w:i/>
-        </w:rPr>
-        <w:t>improved glycemic health to the offspring</w:t>
-      </w:r>
-      <w:r>
-        <w:rPr>
-          <w:rFonts w:ascii="Times New Roman" w:hAnsi="Times New Roman" w:cs="Times New Roman"/>
-        </w:rPr>
-        <w:t xml:space="preserve">. </w:t>
-      </w:r>
-      <w:r>
-        <w:rPr>
-          <w:rFonts w:ascii="Times New Roman" w:hAnsi="Times New Roman" w:cs="Times New Roman"/>
-        </w:rPr>
-        <w:t xml:space="preserve"> </w:t>
-      </w:r>
-      <w:r>
-        <w:rPr>
-          <w:rFonts w:ascii="Times New Roman" w:hAnsi="Times New Roman" w:cs="Times New Roman"/>
-        </w:rPr>
-        <w:t>T</w:t>
-      </w:r>
-      <w:r>
-        <w:rPr>
-          <w:rFonts w:ascii="Times New Roman" w:hAnsi="Times New Roman" w:cs="Times New Roman"/>
-        </w:rPr>
-        <w:t xml:space="preserve">his hypothesis </w:t>
-      </w:r>
-      <w:r>
-        <w:rPr>
-          <w:rFonts w:ascii="Times New Roman" w:hAnsi="Times New Roman" w:cs="Times New Roman"/>
-        </w:rPr>
-        <w:t>is</w:t>
-      </w:r>
-      <w:r>
-        <w:rPr>
-          <w:rFonts w:ascii="Times New Roman" w:hAnsi="Times New Roman" w:cs="Times New Roman"/>
-        </w:rPr>
-        <w:t xml:space="preserve"> consistent </w:t>
-      </w:r>
-      <w:r>
-        <w:rPr>
-          <w:rFonts w:ascii="Times New Roman" w:hAnsi="Times New Roman" w:cs="Times New Roman"/>
-        </w:rPr>
-        <w:t xml:space="preserve">with </w:t>
-      </w:r>
-      <w:r>
-        <w:rPr>
-          <w:rFonts w:ascii="Times New Roman" w:hAnsi="Times New Roman" w:cs="Times New Roman"/>
-        </w:rPr>
-        <w:t xml:space="preserve">reduction of insulinemia and improved glycemic control </w:t>
-      </w:r>
-      <w:r>
-        <w:rPr>
-          <w:rFonts w:ascii="Times New Roman" w:hAnsi="Times New Roman" w:cs="Times New Roman"/>
-        </w:rPr>
-        <w:t xml:space="preserve">demonstrated </w:t>
-      </w:r>
-      <w:r>
-        <w:rPr>
-          <w:rFonts w:ascii="Times New Roman" w:hAnsi="Times New Roman" w:cs="Times New Roman"/>
-        </w:rPr>
-        <w:t xml:space="preserve">in the literature without adverse effect on body weight and habitus. </w:t>
-      </w:r>
-      <w:r>
-        <w:rPr>
-          <w:rFonts w:ascii="Times New Roman" w:hAnsi="Times New Roman" w:cs="Times New Roman"/>
-        </w:rPr>
-        <w:t>To test th</w:t>
-      </w:r>
-      <w:r>
-        <w:rPr>
-          <w:rFonts w:ascii="Times New Roman" w:hAnsi="Times New Roman" w:cs="Times New Roman"/>
-        </w:rPr>
-        <w:t>is</w:t>
-      </w:r>
-      <w:r>
-        <w:rPr>
-          <w:rFonts w:ascii="Times New Roman" w:hAnsi="Times New Roman" w:cs="Times New Roman"/>
-        </w:rPr>
-        <w:t xml:space="preserve"> central hyp</w:t>
-      </w:r>
-      <w:r>
-        <w:rPr>
-          <w:rFonts w:ascii="Times New Roman" w:hAnsi="Times New Roman" w:cs="Times New Roman"/>
-        </w:rPr>
-        <w:t>othesis</w:t>
-      </w:r>
-      <w:r>
-        <w:rPr>
-          <w:rFonts w:ascii="Times New Roman" w:hAnsi="Times New Roman" w:cs="Times New Roman"/>
-        </w:rPr>
-        <w:t xml:space="preserve">, </w:t>
-      </w:r>
-      <w:r>
-        <w:rPr>
-          <w:rFonts w:ascii="Times New Roman" w:hAnsi="Times New Roman" w:cs="Times New Roman"/>
-        </w:rPr>
-        <w:t>I propose the following</w:t>
-      </w:r>
-      <w:r>
-        <w:rPr>
-          <w:rFonts w:ascii="Times New Roman" w:hAnsi="Times New Roman" w:cs="Times New Roman"/>
-        </w:rPr>
-        <w:t xml:space="preserve"> 3 aims</w:t>
-      </w:r>
-      <w:r>
-        <w:rPr>
-          <w:rFonts w:ascii="Times New Roman" w:hAnsi="Times New Roman" w:cs="Times New Roman"/>
-        </w:rPr>
-        <w:t>:</w:t>
+          <w:b/>
+        </w:rPr>
+        <w:t>during gestation.</w:t>
       </w:r>
     </w:p>
     <w:p>
       <w:pPr>
-        <w:jc w:val="both"/>
-        <w:rPr>
-          <w:rFonts w:ascii="Times New Roman" w:hAnsi="Times New Roman" w:cs="Times New Roman"/>
-          <w:b/>
-        </w:rPr>
-      </w:pPr>
+        <w:rPr>
+          <w:rFonts w:ascii="Times New Roman" w:hAnsi="Times New Roman" w:cs="Times New Roman"/>
+        </w:rPr>
+      </w:pPr>
+      <w:r>
+        <w:rPr>
+          <w:rFonts w:ascii="Times New Roman" w:hAnsi="Times New Roman" w:cs="Times New Roman"/>
+        </w:rPr>
+        <w:t>Whether or not eTRF would alter fertility and gestational health or work to alleviate insulin resistance of pregnancy in females has not yet been evaluated</w:t>
+      </w:r>
+      <w:r>
+        <w:rPr>
+          <w:rFonts w:ascii="Times New Roman" w:hAnsi="Times New Roman" w:cs="Times New Roman"/>
+        </w:rPr>
+        <w:t xml:space="preserve"> in mice or humans</w:t>
+      </w:r>
+      <w:r>
+        <w:rPr>
+          <w:rFonts w:ascii="Times New Roman" w:hAnsi="Times New Roman" w:cs="Times New Roman"/>
+        </w:rPr>
+        <w:t>. To fill this hole in the literature, a</w:t>
+      </w:r>
+      <w:r>
+        <w:rPr>
+          <w:rFonts w:ascii="Times New Roman" w:hAnsi="Times New Roman" w:cs="Times New Roman"/>
+        </w:rPr>
+        <w:t xml:space="preserve">ge-matched female mice will be randomized to either </w:t>
+      </w:r>
+      <w:r>
+        <w:rPr>
+          <w:rFonts w:ascii="Times New Roman" w:hAnsi="Times New Roman" w:cs="Times New Roman"/>
+          <w:i/>
+        </w:rPr>
+        <w:t>ad libitum</w:t>
+      </w:r>
+      <w:r>
+        <w:rPr>
+          <w:rFonts w:ascii="Times New Roman" w:hAnsi="Times New Roman" w:cs="Times New Roman"/>
+          <w:i/>
+        </w:rPr>
+        <w:t xml:space="preserve"> </w:t>
+      </w:r>
+      <w:r>
+        <w:rPr>
+          <w:rFonts w:ascii="Times New Roman" w:hAnsi="Times New Roman" w:cs="Times New Roman"/>
+        </w:rPr>
+        <w:t>(AL)</w:t>
+      </w:r>
+      <w:r>
+        <w:rPr>
+          <w:rFonts w:ascii="Times New Roman" w:hAnsi="Times New Roman" w:cs="Times New Roman"/>
+        </w:rPr>
+        <w:t xml:space="preserve"> or </w:t>
+      </w:r>
+      <w:r>
+        <w:rPr>
+          <w:rFonts w:ascii="Times New Roman" w:hAnsi="Times New Roman" w:cs="Times New Roman"/>
+        </w:rPr>
+        <w:t>e</w:t>
+      </w:r>
+      <w:r>
+        <w:rPr>
+          <w:rFonts w:ascii="Times New Roman" w:hAnsi="Times New Roman" w:cs="Times New Roman"/>
+        </w:rPr>
+        <w:t xml:space="preserve">TRF regimens before exposure to mating. </w:t>
+      </w:r>
+      <w:r>
+        <w:rPr>
+          <w:rFonts w:ascii="Times New Roman" w:hAnsi="Times New Roman" w:cs="Times New Roman"/>
+        </w:rPr>
+        <w:t xml:space="preserve">I will assess fertility, body composition, </w:t>
+      </w:r>
+      <w:r>
+        <w:rPr>
+          <w:rFonts w:ascii="Times New Roman" w:hAnsi="Times New Roman" w:cs="Times New Roman"/>
+        </w:rPr>
+        <w:t xml:space="preserve">and </w:t>
+      </w:r>
+      <w:r>
+        <w:rPr>
+          <w:rFonts w:ascii="Times New Roman" w:hAnsi="Times New Roman" w:cs="Times New Roman"/>
+        </w:rPr>
+        <w:t>maternal insulin sensitivity</w:t>
+      </w:r>
+      <w:r>
+        <w:rPr>
+          <w:rFonts w:ascii="Times New Roman" w:hAnsi="Times New Roman" w:cs="Times New Roman"/>
+        </w:rPr>
+        <w:t xml:space="preserve">. </w:t>
+      </w:r>
+      <w:r>
+        <w:rPr>
+          <w:rFonts w:ascii="Times New Roman" w:hAnsi="Times New Roman" w:cs="Times New Roman"/>
+        </w:rPr>
+        <w:t>Furthermore,</w:t>
+      </w:r>
+      <w:r>
+        <w:rPr>
+          <w:rFonts w:ascii="Times New Roman" w:hAnsi="Times New Roman" w:cs="Times New Roman"/>
+        </w:rPr>
+        <w:t xml:space="preserve"> </w:t>
+      </w:r>
+      <w:r>
+        <w:rPr>
+          <w:rFonts w:ascii="Times New Roman" w:hAnsi="Times New Roman" w:cs="Times New Roman"/>
+        </w:rPr>
+        <w:t>hormonal and molecular effects will be investigated</w:t>
+      </w:r>
+      <w:r>
+        <w:rPr>
+          <w:rFonts w:ascii="Times New Roman" w:hAnsi="Times New Roman" w:cs="Times New Roman"/>
+        </w:rPr>
+        <w:t xml:space="preserve"> to elucidate mechanisms of hypothesized improvements</w:t>
+      </w:r>
+      <w:r>
+        <w:rPr>
+          <w:rFonts w:ascii="Times New Roman" w:hAnsi="Times New Roman" w:cs="Times New Roman"/>
+        </w:rPr>
+        <w:t>.</w:t>
+      </w:r>
+      <w:r>
+        <w:rPr>
+          <w:rFonts w:ascii="Times New Roman" w:hAnsi="Times New Roman" w:cs="Times New Roman"/>
+        </w:rPr>
+        <w:t xml:space="preserve"> </w:t>
+      </w:r>
     </w:p>
     <w:p>
       <w:pPr>
-        <w:rPr>
-          <w:rFonts w:ascii="Times New Roman" w:hAnsi="Times New Roman" w:cs="Times New Roman"/>
-          <w:b/>
-        </w:rPr>
-      </w:pPr>
-      <w:r>
-        <w:rPr>
-          <w:rFonts w:ascii="Times New Roman" w:hAnsi="Times New Roman" w:cs="Times New Roman"/>
-          <w:b/>
-        </w:rPr>
-        <w:t xml:space="preserve">Specific Aim 1: </w:t>
-      </w:r>
-      <w:r>
-        <w:rPr>
-          <w:rFonts w:ascii="Times New Roman" w:hAnsi="Times New Roman" w:cs="Times New Roman"/>
-          <w:b/>
-        </w:rPr>
-        <w:t>Examine</w:t>
-      </w:r>
-      <w:r>
-        <w:rPr>
-          <w:rFonts w:ascii="Times New Roman" w:hAnsi="Times New Roman" w:cs="Times New Roman"/>
-          <w:b/>
-        </w:rPr>
-        <w:t xml:space="preserve"> the effects of manipulation of the feeding </w:t>
-      </w:r>
-      <w:r>
-        <w:rPr>
-          <w:rFonts w:ascii="Times New Roman" w:hAnsi="Times New Roman" w:cs="Times New Roman"/>
-          <w:b/>
-        </w:rPr>
-        <w:t>window</w:t>
-      </w:r>
-      <w:r>
-        <w:rPr>
-          <w:rFonts w:ascii="Times New Roman" w:hAnsi="Times New Roman" w:cs="Times New Roman"/>
-          <w:b/>
-        </w:rPr>
-        <w:t xml:space="preserve"> on female fertility, gestational health, and maternal </w:t>
-      </w:r>
-      <w:r>
-        <w:rPr>
-          <w:rFonts w:ascii="Times New Roman" w:hAnsi="Times New Roman" w:cs="Times New Roman"/>
-          <w:b/>
-        </w:rPr>
-        <w:t>glycemia</w:t>
+        <w:jc w:val="both"/>
+        <w:rPr>
+          <w:rFonts w:ascii="Times New Roman" w:hAnsi="Times New Roman" w:cs="Times New Roman"/>
+          <w:b/>
+        </w:rPr>
+      </w:pPr>
+      <w:r>
+        <w:rPr>
+          <w:rFonts w:ascii="Times New Roman" w:hAnsi="Times New Roman" w:cs="Times New Roman"/>
+          <w:b/>
+        </w:rPr>
+        <w:br/>
+      </w:r>
+      <w:r>
+        <w:rPr>
+          <w:rFonts w:ascii="Times New Roman" w:hAnsi="Times New Roman" w:cs="Times New Roman"/>
+          <w:b/>
+        </w:rPr>
+        <w:t>Model Organism</w:t>
       </w:r>
       <w:r>
         <w:rPr>
@@ -823,124 +973,140 @@
           <w:rFonts w:ascii="Times New Roman" w:hAnsi="Times New Roman" w:cs="Times New Roman"/>
           <w:b/>
         </w:rPr>
-        <w:t>during gestation.</w:t>
+        <w:t xml:space="preserve">Aim </w:t>
+      </w:r>
+      <w:r>
+        <w:rPr>
+          <w:rFonts w:ascii="Times New Roman" w:hAnsi="Times New Roman" w:cs="Times New Roman"/>
+          <w:b/>
+        </w:rPr>
+        <w:t>2</w:t>
+      </w:r>
+      <w:r>
+        <w:rPr>
+          <w:rFonts w:ascii="Times New Roman" w:hAnsi="Times New Roman" w:cs="Times New Roman"/>
+          <w:b/>
+        </w:rPr>
+        <w:t>: Determine the effect</w:t>
+      </w:r>
+      <w:r>
+        <w:rPr>
+          <w:rFonts w:ascii="Times New Roman" w:hAnsi="Times New Roman" w:cs="Times New Roman"/>
+          <w:b/>
+        </w:rPr>
+        <w:t xml:space="preserve">s </w:t>
+      </w:r>
+      <w:r>
+        <w:rPr>
+          <w:rFonts w:ascii="Times New Roman" w:hAnsi="Times New Roman" w:cs="Times New Roman"/>
+          <w:b/>
+        </w:rPr>
+        <w:t xml:space="preserve">of </w:t>
+      </w:r>
+      <w:r>
+        <w:rPr>
+          <w:rFonts w:ascii="Times New Roman" w:hAnsi="Times New Roman" w:cs="Times New Roman"/>
+          <w:b/>
+        </w:rPr>
+        <w:t xml:space="preserve">gestational manipulation of the feeding window on offspring </w:t>
+      </w:r>
+      <w:r>
+        <w:rPr>
+          <w:rFonts w:ascii="Times New Roman" w:hAnsi="Times New Roman" w:cs="Times New Roman"/>
+          <w:b/>
+        </w:rPr>
+        <w:t>health at birth</w:t>
+      </w:r>
+      <w:r>
+        <w:rPr>
+          <w:rFonts w:ascii="Times New Roman" w:hAnsi="Times New Roman" w:cs="Times New Roman"/>
+          <w:b/>
+        </w:rPr>
+        <w:t xml:space="preserve">, </w:t>
+      </w:r>
+      <w:r>
+        <w:rPr>
+          <w:rFonts w:ascii="Times New Roman" w:hAnsi="Times New Roman" w:cs="Times New Roman"/>
+          <w:b/>
+        </w:rPr>
+        <w:t xml:space="preserve">during </w:t>
+      </w:r>
+      <w:r>
+        <w:rPr>
+          <w:rFonts w:ascii="Times New Roman" w:hAnsi="Times New Roman" w:cs="Times New Roman"/>
+          <w:b/>
+        </w:rPr>
+        <w:t xml:space="preserve">growth and development, and </w:t>
+      </w:r>
+      <w:r>
+        <w:rPr>
+          <w:rFonts w:ascii="Times New Roman" w:hAnsi="Times New Roman" w:cs="Times New Roman"/>
+          <w:b/>
+        </w:rPr>
+        <w:t xml:space="preserve">in </w:t>
+      </w:r>
+      <w:r>
+        <w:rPr>
+          <w:rFonts w:ascii="Times New Roman" w:hAnsi="Times New Roman" w:cs="Times New Roman"/>
+          <w:b/>
+        </w:rPr>
+        <w:t>response to</w:t>
+      </w:r>
+      <w:r>
+        <w:rPr>
+          <w:rFonts w:ascii="Times New Roman" w:hAnsi="Times New Roman" w:cs="Times New Roman"/>
+          <w:b/>
+        </w:rPr>
+        <w:t xml:space="preserve"> </w:t>
+      </w:r>
+      <w:r>
+        <w:rPr>
+          <w:rFonts w:ascii="Times New Roman" w:hAnsi="Times New Roman" w:cs="Times New Roman"/>
+          <w:b/>
+        </w:rPr>
+        <w:t>W</w:t>
+      </w:r>
+      <w:r>
+        <w:rPr>
+          <w:rFonts w:ascii="Times New Roman" w:hAnsi="Times New Roman" w:cs="Times New Roman"/>
+          <w:b/>
+        </w:rPr>
+        <w:t>estern</w:t>
+      </w:r>
+      <w:r>
+        <w:rPr>
+          <w:rFonts w:ascii="Times New Roman" w:hAnsi="Times New Roman" w:cs="Times New Roman"/>
+          <w:b/>
+        </w:rPr>
+        <w:t xml:space="preserve"> dietary challenge. </w:t>
+      </w:r>
+      <w:r>
+        <w:rPr>
+          <w:rFonts w:ascii="Times New Roman" w:hAnsi="Times New Roman" w:cs="Times New Roman"/>
+          <w:b/>
+        </w:rPr>
+        <w:t xml:space="preserve"> </w:t>
       </w:r>
     </w:p>
     <w:p>
       <w:pPr>
-        <w:rPr>
-          <w:rFonts w:ascii="Times New Roman" w:hAnsi="Times New Roman" w:cs="Times New Roman"/>
-        </w:rPr>
-      </w:pPr>
-      <w:r>
-        <w:rPr>
-          <w:rFonts w:ascii="Times New Roman" w:hAnsi="Times New Roman" w:cs="Times New Roman"/>
-        </w:rPr>
-        <w:t>Whether or not eTRF would alter fertility and gestational health or work to alleviate insulin resistance of pregnancy in females has not yet been evaluated. To fill this hole in the literature, a</w:t>
-      </w:r>
-      <w:r>
-        <w:rPr>
-          <w:rFonts w:ascii="Times New Roman" w:hAnsi="Times New Roman" w:cs="Times New Roman"/>
-        </w:rPr>
-        <w:t xml:space="preserve">ge-matched female mice will be randomized to either </w:t>
-      </w:r>
-      <w:r>
-        <w:rPr>
-          <w:rFonts w:ascii="Times New Roman" w:hAnsi="Times New Roman" w:cs="Times New Roman"/>
-          <w:i/>
-        </w:rPr>
-        <w:t>ad libitum</w:t>
-      </w:r>
-      <w:r>
-        <w:rPr>
-          <w:rFonts w:ascii="Times New Roman" w:hAnsi="Times New Roman" w:cs="Times New Roman"/>
-          <w:i/>
-        </w:rPr>
-        <w:t xml:space="preserve"> </w:t>
-      </w:r>
-      <w:r>
-        <w:rPr>
-          <w:rFonts w:ascii="Times New Roman" w:hAnsi="Times New Roman" w:cs="Times New Roman"/>
-        </w:rPr>
-        <w:t>(AL)</w:t>
-      </w:r>
-      <w:r>
-        <w:rPr>
-          <w:rFonts w:ascii="Times New Roman" w:hAnsi="Times New Roman" w:cs="Times New Roman"/>
-        </w:rPr>
-        <w:t xml:space="preserve"> or </w:t>
-      </w:r>
-      <w:r>
-        <w:rPr>
-          <w:rFonts w:ascii="Times New Roman" w:hAnsi="Times New Roman" w:cs="Times New Roman"/>
-        </w:rPr>
-        <w:t>e</w:t>
-      </w:r>
-      <w:r>
-        <w:rPr>
-          <w:rFonts w:ascii="Times New Roman" w:hAnsi="Times New Roman" w:cs="Times New Roman"/>
-        </w:rPr>
-        <w:t xml:space="preserve">TRF regimens before exposure to mating. </w:t>
-      </w:r>
-      <w:r>
-        <w:rPr>
-          <w:rFonts w:ascii="Times New Roman" w:hAnsi="Times New Roman" w:cs="Times New Roman"/>
-        </w:rPr>
-        <w:t xml:space="preserve">I will assess fertility, body composition, </w:t>
-      </w:r>
-      <w:r>
-        <w:rPr>
-          <w:rFonts w:ascii="Times New Roman" w:hAnsi="Times New Roman" w:cs="Times New Roman"/>
-        </w:rPr>
-        <w:t xml:space="preserve">and </w:t>
-      </w:r>
-      <w:r>
-        <w:rPr>
-          <w:rFonts w:ascii="Times New Roman" w:hAnsi="Times New Roman" w:cs="Times New Roman"/>
-        </w:rPr>
-        <w:t>maternal insulin sensitivity</w:t>
-      </w:r>
-      <w:r>
-        <w:rPr>
-          <w:rFonts w:ascii="Times New Roman" w:hAnsi="Times New Roman" w:cs="Times New Roman"/>
-        </w:rPr>
-        <w:t xml:space="preserve">. </w:t>
-      </w:r>
-      <w:r>
-        <w:rPr>
-          <w:rFonts w:ascii="Times New Roman" w:hAnsi="Times New Roman" w:cs="Times New Roman"/>
-        </w:rPr>
-        <w:t>Furthermore,</w:t>
-      </w:r>
-      <w:r>
-        <w:rPr>
-          <w:rFonts w:ascii="Times New Roman" w:hAnsi="Times New Roman" w:cs="Times New Roman"/>
-        </w:rPr>
-        <w:t xml:space="preserve"> </w:t>
-      </w:r>
-      <w:r>
-        <w:rPr>
-          <w:rFonts w:ascii="Times New Roman" w:hAnsi="Times New Roman" w:cs="Times New Roman"/>
-        </w:rPr>
-        <w:t>hormonal and molecular effects will be investigated</w:t>
-      </w:r>
-      <w:r>
-        <w:rPr>
-          <w:rFonts w:ascii="Times New Roman" w:hAnsi="Times New Roman" w:cs="Times New Roman"/>
-        </w:rPr>
-        <w:t xml:space="preserve"> to elucidate mechanisms of hypothesized improvements</w:t>
-      </w:r>
-      <w:r>
-        <w:rPr>
-          <w:rFonts w:ascii="Times New Roman" w:hAnsi="Times New Roman" w:cs="Times New Roman"/>
-        </w:rPr>
-        <w:t>.</w:t>
-      </w:r>
-      <w:r>
-        <w:rPr>
-          <w:rFonts w:ascii="Times New Roman" w:hAnsi="Times New Roman" w:cs="Times New Roman"/>
-        </w:rPr>
-        <w:t xml:space="preserve"> </w:t>
+        <w:jc w:val="both"/>
+        <w:rPr>
+          <w:rFonts w:ascii="Times New Roman" w:hAnsi="Times New Roman" w:cs="Times New Roman"/>
+        </w:rPr>
+      </w:pPr>
+      <w:r>
+        <w:rPr>
+          <w:rFonts w:ascii="Times New Roman" w:hAnsi="Times New Roman" w:cs="Times New Roman"/>
+        </w:rPr>
+        <w:t xml:space="preserve">The pups of eTRF and AL fed dams will be evaluated for survival, litter size, and weight at birth. Further study of their body mass accretion and metabolic health will be evaluated through </w:t>
+      </w:r>
+      <w:r>
+        <w:rPr>
+          <w:rFonts w:ascii="Times New Roman" w:hAnsi="Times New Roman" w:cs="Times New Roman"/>
+        </w:rPr>
+        <w:lastRenderedPageBreak/>
+        <w:t>adulthood. Once adulthood is reached, response to high fat diet feeding and will be evaluated and molecular targets that drive differences in body mass and metabolic health will be investigated.</w:t>
       </w:r>
     </w:p>
     <w:p>
@@ -948,15 +1114,21 @@
         <w:jc w:val="both"/>
         <w:rPr>
           <w:rFonts w:ascii="Times New Roman" w:hAnsi="Times New Roman" w:cs="Times New Roman"/>
-          <w:b/>
-        </w:rPr>
-      </w:pPr>
-      <w:r>
-        <w:rPr>
-          <w:rFonts w:ascii="Times New Roman" w:hAnsi="Times New Roman" w:cs="Times New Roman"/>
-          <w:b/>
-        </w:rPr>
-        <w:t xml:space="preserve">Specific </w:t>
+        </w:rPr>
+      </w:pPr>
+      <w:r>
+        <w:rPr>
+          <w:rFonts w:ascii="Times New Roman" w:hAnsi="Times New Roman" w:cs="Times New Roman"/>
+          <w:b/>
+        </w:rPr>
+        <w:br/>
+      </w:r>
+      <w:r>
+        <w:rPr>
+          <w:rFonts w:ascii="Times New Roman" w:hAnsi="Times New Roman" w:cs="Times New Roman"/>
+          <w:b/>
+        </w:rPr>
+        <w:t xml:space="preserve">Translational </w:t>
       </w:r>
       <w:r>
         <w:rPr>
@@ -970,77 +1142,49 @@
           <w:rFonts w:ascii="Times New Roman" w:hAnsi="Times New Roman" w:cs="Times New Roman"/>
           <w:b/>
         </w:rPr>
-        <w:t>2</w:t>
-      </w:r>
-      <w:r>
-        <w:rPr>
-          <w:rFonts w:ascii="Times New Roman" w:hAnsi="Times New Roman" w:cs="Times New Roman"/>
-          <w:b/>
-        </w:rPr>
-        <w:t>: Determine the effect</w:t>
-      </w:r>
-      <w:r>
-        <w:rPr>
-          <w:rFonts w:ascii="Times New Roman" w:hAnsi="Times New Roman" w:cs="Times New Roman"/>
-          <w:b/>
-        </w:rPr>
-        <w:t xml:space="preserve">s </w:t>
-      </w:r>
-      <w:r>
-        <w:rPr>
-          <w:rFonts w:ascii="Times New Roman" w:hAnsi="Times New Roman" w:cs="Times New Roman"/>
-          <w:b/>
-        </w:rPr>
-        <w:t xml:space="preserve">of </w:t>
-      </w:r>
-      <w:r>
-        <w:rPr>
-          <w:rFonts w:ascii="Times New Roman" w:hAnsi="Times New Roman" w:cs="Times New Roman"/>
-          <w:b/>
-        </w:rPr>
-        <w:t xml:space="preserve">gestational manipulation of the feeding window on offspring </w:t>
-      </w:r>
-      <w:r>
-        <w:rPr>
-          <w:rFonts w:ascii="Times New Roman" w:hAnsi="Times New Roman" w:cs="Times New Roman"/>
-          <w:b/>
-        </w:rPr>
-        <w:t>health at birth</w:t>
-      </w:r>
-      <w:r>
-        <w:rPr>
-          <w:rFonts w:ascii="Times New Roman" w:hAnsi="Times New Roman" w:cs="Times New Roman"/>
-          <w:b/>
-        </w:rPr>
-        <w:t xml:space="preserve">, </w:t>
-      </w:r>
-      <w:r>
-        <w:rPr>
-          <w:rFonts w:ascii="Times New Roman" w:hAnsi="Times New Roman" w:cs="Times New Roman"/>
-          <w:b/>
-        </w:rPr>
-        <w:t xml:space="preserve">during </w:t>
-      </w:r>
-      <w:r>
-        <w:rPr>
-          <w:rFonts w:ascii="Times New Roman" w:hAnsi="Times New Roman" w:cs="Times New Roman"/>
-          <w:b/>
-        </w:rPr>
-        <w:t xml:space="preserve">growth and development, and </w:t>
-      </w:r>
-      <w:r>
-        <w:rPr>
-          <w:rFonts w:ascii="Times New Roman" w:hAnsi="Times New Roman" w:cs="Times New Roman"/>
-          <w:b/>
-        </w:rPr>
-        <w:t xml:space="preserve">in </w:t>
-      </w:r>
-      <w:r>
-        <w:rPr>
-          <w:rFonts w:ascii="Times New Roman" w:hAnsi="Times New Roman" w:cs="Times New Roman"/>
-          <w:b/>
-        </w:rPr>
-        <w:t>response to</w:t>
+        <w:t>3</w:t>
+      </w:r>
+      <w:r>
+        <w:rPr>
+          <w:rFonts w:ascii="Times New Roman" w:hAnsi="Times New Roman" w:cs="Times New Roman"/>
+          <w:b/>
+        </w:rPr>
+        <w:t xml:space="preserve">: </w:t>
+      </w:r>
+      <w:r>
+        <w:rPr>
+          <w:rFonts w:ascii="Times New Roman" w:hAnsi="Times New Roman" w:cs="Times New Roman"/>
+          <w:b/>
+        </w:rPr>
+        <w:t xml:space="preserve">Characterize the </w:t>
+      </w:r>
+      <w:r>
+        <w:rPr>
+          <w:rFonts w:ascii="Times New Roman" w:hAnsi="Times New Roman" w:cs="Times New Roman"/>
+          <w:b/>
+        </w:rPr>
+        <w:t xml:space="preserve">prevalence </w:t>
+      </w:r>
+      <w:r>
+        <w:rPr>
+          <w:rFonts w:ascii="Times New Roman" w:hAnsi="Times New Roman" w:cs="Times New Roman"/>
+          <w:b/>
+        </w:rPr>
+        <w:t>and</w:t>
+      </w:r>
+      <w:r>
+        <w:rPr>
+          <w:rFonts w:ascii="Times New Roman" w:hAnsi="Times New Roman" w:cs="Times New Roman"/>
+          <w:b/>
+        </w:rPr>
+        <w:t xml:space="preserve"> association</w:t>
+      </w:r>
+      <w:r>
+        <w:rPr>
+          <w:rFonts w:ascii="Times New Roman" w:hAnsi="Times New Roman" w:cs="Times New Roman"/>
+          <w:b/>
+        </w:rPr>
+        <w:t>s</w:t>
       </w:r>
       <w:r>
         <w:rPr>
@@ -1054,26 +1198,46 @@
           <w:rFonts w:ascii="Times New Roman" w:hAnsi="Times New Roman" w:cs="Times New Roman"/>
           <w:b/>
         </w:rPr>
-        <w:t>W</w:t>
-      </w:r>
-      <w:r>
-        <w:rPr>
-          <w:rFonts w:ascii="Times New Roman" w:hAnsi="Times New Roman" w:cs="Times New Roman"/>
-          <w:b/>
-        </w:rPr>
-        <w:t>estern</w:t>
-      </w:r>
-      <w:r>
-        <w:rPr>
-          <w:rFonts w:ascii="Times New Roman" w:hAnsi="Times New Roman" w:cs="Times New Roman"/>
-          <w:b/>
-        </w:rPr>
-        <w:t xml:space="preserve"> dietary challenge. </w:t>
-      </w:r>
-      <w:r>
-        <w:rPr>
-          <w:rFonts w:ascii="Times New Roman" w:hAnsi="Times New Roman" w:cs="Times New Roman"/>
-          <w:b/>
+        <w:t>of restricted feeding with</w:t>
+      </w:r>
+      <w:r>
+        <w:rPr>
+          <w:rFonts w:ascii="Times New Roman" w:hAnsi="Times New Roman" w:cs="Times New Roman"/>
+          <w:b/>
+        </w:rPr>
+        <w:t xml:space="preserve"> </w:t>
+      </w:r>
+      <w:r>
+        <w:rPr>
+          <w:rFonts w:ascii="Times New Roman" w:hAnsi="Times New Roman" w:cs="Times New Roman"/>
+          <w:b/>
+        </w:rPr>
+        <w:t>maternal and child health in</w:t>
+      </w:r>
+      <w:r>
+        <w:rPr>
+          <w:rFonts w:ascii="Times New Roman" w:hAnsi="Times New Roman" w:cs="Times New Roman"/>
+          <w:b/>
+        </w:rPr>
+        <w:t xml:space="preserve"> human</w:t>
+      </w:r>
+      <w:r>
+        <w:rPr>
+          <w:rFonts w:ascii="Times New Roman" w:hAnsi="Times New Roman" w:cs="Times New Roman"/>
+          <w:b/>
+        </w:rPr>
+        <w:t>s</w:t>
+      </w:r>
+      <w:r>
+        <w:rPr>
+          <w:rFonts w:ascii="Times New Roman" w:hAnsi="Times New Roman" w:cs="Times New Roman"/>
+          <w:b/>
+        </w:rPr>
+        <w:t>.</w:t>
+      </w:r>
+      <w:r>
+        <w:rPr>
+          <w:rFonts w:ascii="Times New Roman" w:hAnsi="Times New Roman" w:cs="Times New Roman"/>
         </w:rPr>
         <w:t xml:space="preserve"> </w:t>
       </w:r>
@@ -1089,8 +1253,55 @@
         <w:rPr>
           <w:rFonts w:ascii="Times New Roman" w:hAnsi="Times New Roman" w:cs="Times New Roman"/>
         </w:rPr>
-        <w:lastRenderedPageBreak/>
-        <w:t>The pups of eTRF and AL fed dams will be evaluated for survival, litter size, and weight at birth. Further study of their body mass accretion and metabolic health will be evaluated through adulthood. Once adulthood is reached, response to high fat diet feeding and will be evaluated and molecular targets that drive differences in body mass and metabolic health will be investigated.</w:t>
+        <w:t xml:space="preserve">I will first characterize the prevalence of pregnancy-associated complications in the </w:t>
+      </w:r>
+      <w:r>
+        <w:rPr>
+          <w:rFonts w:ascii="Times New Roman" w:hAnsi="Times New Roman" w:cs="Times New Roman"/>
+        </w:rPr>
+        <w:t>biorepository for understanding maternal and pediatric health (</w:t>
+      </w:r>
+      <w:r>
+        <w:rPr>
+          <w:rFonts w:ascii="Times New Roman" w:hAnsi="Times New Roman" w:cs="Times New Roman"/>
+        </w:rPr>
+        <w:t>BUMP</w:t>
+      </w:r>
+      <w:r>
+        <w:rPr>
+          <w:rFonts w:ascii="Times New Roman" w:hAnsi="Times New Roman" w:cs="Times New Roman"/>
+        </w:rPr>
+        <w:t>)</w:t>
+      </w:r>
+      <w:r>
+        <w:rPr>
+          <w:rFonts w:ascii="Times New Roman" w:hAnsi="Times New Roman" w:cs="Times New Roman"/>
+        </w:rPr>
+        <w:t xml:space="preserve"> cohort, then will further investigate the associations of the length of feeding window with </w:t>
+      </w:r>
+      <w:r>
+        <w:rPr>
+          <w:rFonts w:ascii="Times New Roman" w:hAnsi="Times New Roman" w:cs="Times New Roman"/>
+        </w:rPr>
+        <w:t>perinatal health outcomes</w:t>
+      </w:r>
+      <w:r>
+        <w:rPr>
+          <w:rFonts w:ascii="Times New Roman" w:hAnsi="Times New Roman" w:cs="Times New Roman"/>
+        </w:rPr>
+        <w:t xml:space="preserve"> including: </w:t>
+      </w:r>
+      <w:r>
+        <w:rPr>
+          <w:rFonts w:ascii="Times New Roman" w:hAnsi="Times New Roman" w:cs="Times New Roman"/>
+        </w:rPr>
+        <w:t>preterm birth, small for gestational age, intrauterine fetal demise, gestational diabetes, gestational weight gain, and pre-eclampsia</w:t>
+      </w:r>
+      <w:r>
+        <w:rPr>
+          <w:rFonts w:ascii="Times New Roman" w:hAnsi="Times New Roman" w:cs="Times New Roman"/>
+        </w:rPr>
+        <w:t xml:space="preserve">. </w:t>
       </w:r>
     </w:p>
     <w:p>
@@ -1100,289 +1311,137 @@
           <w:rFonts w:ascii="Times New Roman" w:hAnsi="Times New Roman" w:cs="Times New Roman"/>
         </w:rPr>
       </w:pPr>
-      <w:r>
-        <w:rPr>
-          <w:rFonts w:ascii="Times New Roman" w:hAnsi="Times New Roman" w:cs="Times New Roman"/>
-          <w:b/>
-        </w:rPr>
-        <w:t xml:space="preserve">Translational </w:t>
-      </w:r>
-      <w:r>
-        <w:rPr>
-          <w:rFonts w:ascii="Times New Roman" w:hAnsi="Times New Roman" w:cs="Times New Roman"/>
-          <w:b/>
-        </w:rPr>
-        <w:t xml:space="preserve">Aim </w:t>
-      </w:r>
-      <w:r>
-        <w:rPr>
-          <w:rFonts w:ascii="Times New Roman" w:hAnsi="Times New Roman" w:cs="Times New Roman"/>
-          <w:b/>
-        </w:rPr>
-        <w:t>3</w:t>
-      </w:r>
-      <w:r>
-        <w:rPr>
-          <w:rFonts w:ascii="Times New Roman" w:hAnsi="Times New Roman" w:cs="Times New Roman"/>
-          <w:b/>
-        </w:rPr>
-        <w:t xml:space="preserve">: </w:t>
-      </w:r>
-      <w:r>
-        <w:rPr>
-          <w:rFonts w:ascii="Times New Roman" w:hAnsi="Times New Roman" w:cs="Times New Roman"/>
-          <w:b/>
-        </w:rPr>
-        <w:t xml:space="preserve">Utilize the </w:t>
-      </w:r>
-      <w:r>
-        <w:rPr>
-          <w:rFonts w:ascii="Times New Roman" w:hAnsi="Times New Roman" w:cs="Times New Roman"/>
-          <w:b/>
-        </w:rPr>
-        <w:t>Biorepository for Understanding Maternal and Pediatric Health (BUMP) cohort</w:t>
-      </w:r>
-      <w:r>
-        <w:rPr>
-          <w:rFonts w:ascii="Times New Roman" w:hAnsi="Times New Roman" w:cs="Times New Roman"/>
-          <w:b/>
-        </w:rPr>
-        <w:t xml:space="preserve"> to </w:t>
-      </w:r>
-      <w:r>
-        <w:rPr>
-          <w:rFonts w:ascii="Times New Roman" w:hAnsi="Times New Roman" w:cs="Times New Roman"/>
-          <w:b/>
-        </w:rPr>
-        <w:t xml:space="preserve">characterize prevalence of maternal and child health outcomes, to </w:t>
-      </w:r>
-      <w:r>
-        <w:rPr>
-          <w:rFonts w:ascii="Times New Roman" w:hAnsi="Times New Roman" w:cs="Times New Roman"/>
-          <w:b/>
-        </w:rPr>
-        <w:t>investigate</w:t>
-      </w:r>
-      <w:r>
-        <w:rPr>
-          <w:rFonts w:ascii="Times New Roman" w:hAnsi="Times New Roman" w:cs="Times New Roman"/>
-          <w:b/>
-        </w:rPr>
-        <w:t xml:space="preserve"> </w:t>
-      </w:r>
-      <w:r>
-        <w:rPr>
-          <w:rFonts w:ascii="Times New Roman" w:hAnsi="Times New Roman" w:cs="Times New Roman"/>
-          <w:b/>
-        </w:rPr>
-        <w:t>the association</w:t>
-      </w:r>
-      <w:r>
-        <w:rPr>
-          <w:rFonts w:ascii="Times New Roman" w:hAnsi="Times New Roman" w:cs="Times New Roman"/>
-          <w:b/>
-        </w:rPr>
-        <w:t xml:space="preserve"> between eating window and </w:t>
-      </w:r>
-      <w:r>
-        <w:rPr>
-          <w:rFonts w:ascii="Times New Roman" w:hAnsi="Times New Roman" w:cs="Times New Roman"/>
-          <w:b/>
-        </w:rPr>
-        <w:t>pregnancy-related health outcomes and biomarkers</w:t>
-      </w:r>
-      <w:r>
-        <w:rPr>
-          <w:rFonts w:ascii="Times New Roman" w:hAnsi="Times New Roman" w:cs="Times New Roman"/>
-          <w:b/>
-        </w:rPr>
-        <w:t xml:space="preserve"> collected during the course of human pregnancy</w:t>
-      </w:r>
-      <w:r>
-        <w:rPr>
-          <w:rFonts w:ascii="Times New Roman" w:hAnsi="Times New Roman" w:cs="Times New Roman"/>
-          <w:b/>
-        </w:rPr>
-        <w:t>.</w:t>
-      </w:r>
-      <w:r>
-        <w:rPr>
-          <w:rFonts w:ascii="Times New Roman" w:hAnsi="Times New Roman" w:cs="Times New Roman"/>
-        </w:rPr>
-        <w:t xml:space="preserve"> </w:t>
-      </w:r>
     </w:p>
     <w:p>
       <w:pPr>
-        <w:jc w:val="both"/>
-        <w:rPr>
-          <w:rFonts w:ascii="Times New Roman" w:hAnsi="Times New Roman" w:cs="Times New Roman"/>
-        </w:rPr>
-      </w:pPr>
-      <w:r>
-        <w:rPr>
-          <w:rFonts w:ascii="Times New Roman" w:hAnsi="Times New Roman" w:cs="Times New Roman"/>
-        </w:rPr>
-        <w:t xml:space="preserve">I will first characterize the prevalence of pregnancy-associated complications in the BUMP cohort, then will further investigate the associations of the length of feeding window with </w:t>
-      </w:r>
-      <w:r>
-        <w:rPr>
-          <w:rFonts w:ascii="Times New Roman" w:hAnsi="Times New Roman" w:cs="Times New Roman"/>
-        </w:rPr>
-        <w:t>perinatal health outcomes</w:t>
-      </w:r>
-      <w:r>
-        <w:rPr>
-          <w:rFonts w:ascii="Times New Roman" w:hAnsi="Times New Roman" w:cs="Times New Roman"/>
-        </w:rPr>
-        <w:t xml:space="preserve"> including: </w:t>
-      </w:r>
-      <w:r>
-        <w:rPr>
-          <w:rFonts w:ascii="Times New Roman" w:hAnsi="Times New Roman" w:cs="Times New Roman"/>
-        </w:rPr>
-        <w:t>preterm birth, small for gestational age, intrauterine fetal demise, gestational diabetes, gestational weight gain, and pre-eclampsia</w:t>
-      </w:r>
-      <w:r>
-        <w:rPr>
-          <w:rFonts w:ascii="Times New Roman" w:hAnsi="Times New Roman" w:cs="Times New Roman"/>
-        </w:rPr>
-        <w:t xml:space="preserve">. </w:t>
-      </w:r>
-    </w:p>
-    <w:p>
-      <w:pPr>
-        <w:jc w:val="both"/>
-        <w:rPr>
-          <w:rFonts w:ascii="Times New Roman" w:hAnsi="Times New Roman" w:cs="Times New Roman"/>
-        </w:rPr>
-      </w:pPr>
-    </w:p>
-    <w:p>
-      <w:pPr>
         <w:pStyle w:val="ListParagraph"/>
         <w:ind w:left="0"/>
         <w:rPr>
           <w:rFonts w:ascii="Times New Roman" w:hAnsi="Times New Roman" w:cs="Times New Roman"/>
-          <w:sz w:val="22"/>
-          <w:szCs w:val="22"/>
-        </w:rPr>
-      </w:pPr>
-      <w:r>
-        <w:rPr>
-          <w:rFonts w:ascii="Times New Roman" w:hAnsi="Times New Roman" w:cs="Times New Roman"/>
-          <w:sz w:val="22"/>
-          <w:szCs w:val="22"/>
+        </w:rPr>
+      </w:pPr>
+      <w:r>
+        <w:rPr>
+          <w:rFonts w:ascii="Times New Roman" w:hAnsi="Times New Roman" w:cs="Times New Roman"/>
         </w:rPr>
         <w:t>The proposed study is the first of its kind to monitor eTRF in pregnancy while considering both maternal and child health outcomes</w:t>
       </w:r>
       <w:r>
         <w:rPr>
           <w:rFonts w:ascii="Times New Roman" w:hAnsi="Times New Roman" w:cs="Times New Roman"/>
-          <w:sz w:val="22"/>
-          <w:szCs w:val="22"/>
         </w:rPr>
         <w:t xml:space="preserve">. Furthermore, this is the first study of the effect of the length of eating window performed </w:t>
       </w:r>
       <w:r>
         <w:rPr>
           <w:rFonts w:ascii="Times New Roman" w:hAnsi="Times New Roman" w:cs="Times New Roman"/>
-          <w:sz w:val="22"/>
-          <w:szCs w:val="22"/>
         </w:rPr>
         <w:t>in the BUMP</w:t>
       </w:r>
       <w:r>
         <w:rPr>
           <w:rFonts w:ascii="Times New Roman" w:hAnsi="Times New Roman" w:cs="Times New Roman"/>
-          <w:sz w:val="22"/>
-          <w:szCs w:val="22"/>
-        </w:rPr>
-        <w:t xml:space="preserve"> cohort. Based on previous literature </w:t>
-      </w:r>
-      <w:r>
-        <w:rPr>
-          <w:rFonts w:ascii="Times New Roman" w:hAnsi="Times New Roman" w:cs="Times New Roman"/>
-          <w:sz w:val="22"/>
-          <w:szCs w:val="22"/>
+        </w:rPr>
+        <w:t xml:space="preserve"> cohort. </w:t>
+      </w:r>
+      <w:r>
+        <w:rPr>
+          <w:rFonts w:ascii="Times New Roman" w:hAnsi="Times New Roman" w:cs="Times New Roman"/>
+        </w:rPr>
+        <w:t xml:space="preserve">This </w:t>
+      </w:r>
+      <w:r>
+        <w:rPr>
+          <w:rFonts w:ascii="Times New Roman" w:hAnsi="Times New Roman" w:cs="Times New Roman"/>
+        </w:rPr>
+        <w:t>work</w:t>
+      </w:r>
+      <w:r>
+        <w:rPr>
+          <w:rFonts w:ascii="Times New Roman" w:hAnsi="Times New Roman" w:cs="Times New Roman"/>
+        </w:rPr>
+        <w:t xml:space="preserve"> will fill critical gaps in the intermittent fasting literature; </w:t>
+      </w:r>
+      <w:r>
+        <w:rPr>
+          <w:rFonts w:ascii="Times New Roman" w:hAnsi="Times New Roman" w:cs="Times New Roman"/>
+        </w:rPr>
+        <w:t xml:space="preserve">elucidating mechanisms the phenomenon of insulin sensitization and further understanding how that may affect </w:t>
+      </w:r>
+      <w:r>
+        <w:rPr>
+          <w:rFonts w:ascii="Times New Roman" w:hAnsi="Times New Roman" w:cs="Times New Roman"/>
+        </w:rPr>
+        <w:t xml:space="preserve">pregnancy and the resulting </w:t>
+      </w:r>
+      <w:r>
+        <w:rPr>
+          <w:rFonts w:ascii="Times New Roman" w:hAnsi="Times New Roman" w:cs="Times New Roman"/>
+        </w:rPr>
+        <w:t xml:space="preserve">offspring. </w:t>
+      </w:r>
+      <w:r>
+        <w:rPr>
+          <w:rFonts w:ascii="Times New Roman" w:hAnsi="Times New Roman" w:cs="Times New Roman"/>
+        </w:rPr>
+        <w:t xml:space="preserve">Based on previous literature </w:t>
+      </w:r>
+      <w:r>
+        <w:rPr>
+          <w:rFonts w:ascii="Times New Roman" w:hAnsi="Times New Roman" w:cs="Times New Roman"/>
         </w:rPr>
         <w:t>in n</w:t>
       </w:r>
       <w:r>
         <w:rPr>
           <w:rFonts w:ascii="Times New Roman" w:hAnsi="Times New Roman" w:cs="Times New Roman"/>
-          <w:sz w:val="22"/>
-          <w:szCs w:val="22"/>
-        </w:rPr>
-        <w:t xml:space="preserve">on-pregnant animals and </w:t>
-      </w:r>
-      <w:bookmarkStart w:id="1" w:name="_GoBack"/>
-      <w:bookmarkEnd w:id="1"/>
-      <w:r>
-        <w:rPr>
-          <w:rFonts w:ascii="Times New Roman" w:hAnsi="Times New Roman" w:cs="Times New Roman"/>
-          <w:sz w:val="22"/>
-          <w:szCs w:val="22"/>
-        </w:rPr>
-        <w:t>humans, we</w:t>
-      </w:r>
-      <w:r>
-        <w:rPr>
-          <w:rFonts w:ascii="Times New Roman" w:hAnsi="Times New Roman" w:cs="Times New Roman"/>
-          <w:sz w:val="22"/>
-          <w:szCs w:val="22"/>
+        </w:rPr>
+        <w:t>on-pregnant animals and humans, we</w:t>
+      </w:r>
+      <w:r>
+        <w:rPr>
+          <w:rFonts w:ascii="Times New Roman" w:hAnsi="Times New Roman" w:cs="Times New Roman"/>
         </w:rPr>
         <w:t xml:space="preserve"> expect that employment of eTRF during gestation will improve insulin resistance during pregnancy, without effect on bodyweight or body composition</w:t>
       </w:r>
       <w:r>
         <w:rPr>
           <w:rFonts w:ascii="Times New Roman" w:hAnsi="Times New Roman" w:cs="Times New Roman"/>
-          <w:sz w:val="22"/>
-          <w:szCs w:val="22"/>
         </w:rPr>
         <w:t>, or harm to the offspring during gestation</w:t>
       </w:r>
       <w:r>
         <w:rPr>
           <w:rFonts w:ascii="Times New Roman" w:hAnsi="Times New Roman" w:cs="Times New Roman"/>
-          <w:sz w:val="22"/>
-          <w:szCs w:val="22"/>
         </w:rPr>
         <w:t xml:space="preserve">. </w:t>
       </w:r>
       <w:r>
         <w:rPr>
           <w:rFonts w:ascii="Times New Roman" w:hAnsi="Times New Roman" w:cs="Times New Roman"/>
-          <w:sz w:val="22"/>
-          <w:szCs w:val="22"/>
         </w:rPr>
         <w:t>This study will help us to understand the impacts of TRF as a feeding strateg</w:t>
       </w:r>
       <w:r>
         <w:rPr>
           <w:rFonts w:ascii="Times New Roman" w:hAnsi="Times New Roman" w:cs="Times New Roman"/>
-          <w:sz w:val="22"/>
-          <w:szCs w:val="22"/>
         </w:rPr>
         <w:t>y</w:t>
       </w:r>
       <w:r>
         <w:rPr>
           <w:rFonts w:ascii="Times New Roman" w:hAnsi="Times New Roman" w:cs="Times New Roman"/>
-          <w:sz w:val="22"/>
-          <w:szCs w:val="22"/>
         </w:rPr>
         <w:t xml:space="preserve"> to inform patient treatment </w:t>
       </w:r>
       <w:r>
         <w:rPr>
           <w:rFonts w:ascii="Times New Roman" w:hAnsi="Times New Roman" w:cs="Times New Roman"/>
-          <w:sz w:val="22"/>
-          <w:szCs w:val="22"/>
         </w:rPr>
         <w:t xml:space="preserve">of hyperglycemia during pregnancy; a critical period for lifelong metabolic health. </w:t>
       </w:r>
     </w:p>
+    <w:bookmarkEnd w:id="0"/>
     <w:p>
       <w:pPr>
         <w:pStyle w:val="ListParagraph"/>
@@ -1399,10 +1458,10 @@
           <w:noProof/>
         </w:rPr>
         <w:drawing>
-          <wp:anchor distT="0" distB="0" distL="114300" distR="114300" simplePos="0" relativeHeight="251658240" behindDoc="1" locked="0" layoutInCell="1" allowOverlap="1" wp14:anchorId="72B3DD48" wp14:editId="219E2601">
+          <wp:anchor distT="0" distB="0" distL="114300" distR="114300" simplePos="0" relativeHeight="251658240" behindDoc="1" locked="0" layoutInCell="1" allowOverlap="1" wp14:anchorId="72B3DD48" wp14:editId="34C7DCF7">
             <wp:simplePos x="0" y="0"/>
             <wp:positionH relativeFrom="column">
-              <wp:posOffset>635000</wp:posOffset>
+              <wp:posOffset>783856</wp:posOffset>
             </wp:positionH>
             <wp:positionV relativeFrom="paragraph">
               <wp:posOffset>106680</wp:posOffset>
@@ -1430,7 +1489,7 @@
                     <pic:cNvPicPr/>
                   </pic:nvPicPr>
                   <pic:blipFill>
-                    <a:blip r:embed="rId8">
+                    <a:blip r:embed="rId7">
                       <a:extLst>
                         <a:ext uri="{28A0092B-C50C-407E-A947-70E740481C1C}">
                           <a14:useLocalDpi xmlns:a14="http://schemas.microsoft.com/office/drawing/2010/main" val="0"/>
@@ -1718,7 +1777,39 @@
           <w:rFonts w:ascii="Times New Roman" w:hAnsi="Times New Roman" w:cs="Times New Roman"/>
           <w:sz w:val="22"/>
         </w:rPr>
-        <w:t xml:space="preserve">Kahleova, H., Lloren, J. I., Mashchak, A., Hill, M., &amp; Fraser, G. E. (2017). Meal Frequency and Timing Are Associated with Changes in Body Mass Index in Adventist Health Study 2. </w:t>
+        <w:t xml:space="preserve">Kahleova, H., </w:t>
+      </w:r>
+      <w:proofErr w:type="spellStart"/>
+      <w:r>
+        <w:rPr>
+          <w:rFonts w:ascii="Times New Roman" w:hAnsi="Times New Roman" w:cs="Times New Roman"/>
+          <w:sz w:val="22"/>
+        </w:rPr>
+        <w:t>Lloren</w:t>
+      </w:r>
+      <w:proofErr w:type="spellEnd"/>
+      <w:r>
+        <w:rPr>
+          <w:rFonts w:ascii="Times New Roman" w:hAnsi="Times New Roman" w:cs="Times New Roman"/>
+          <w:sz w:val="22"/>
+        </w:rPr>
+        <w:t xml:space="preserve">, J. I., </w:t>
+      </w:r>
+      <w:proofErr w:type="spellStart"/>
+      <w:r>
+        <w:rPr>
+          <w:rFonts w:ascii="Times New Roman" w:hAnsi="Times New Roman" w:cs="Times New Roman"/>
+          <w:sz w:val="22"/>
+        </w:rPr>
+        <w:t>Mashchak</w:t>
+      </w:r>
+      <w:proofErr w:type="spellEnd"/>
+      <w:r>
+        <w:rPr>
+          <w:rFonts w:ascii="Times New Roman" w:hAnsi="Times New Roman" w:cs="Times New Roman"/>
+          <w:sz w:val="22"/>
+        </w:rPr>
+        <w:t xml:space="preserve">, A., Hill, M., &amp; Fraser, G. E. (2017). Meal Frequency and Timing Are Associated with Changes in Body Mass Index in Adventist Health Study 2. </w:t>
       </w:r>
       <w:r>
         <w:rPr>
@@ -1761,12 +1852,149 @@
           <w:sz w:val="22"/>
         </w:rPr>
       </w:pPr>
-      <w:r>
-        <w:rPr>
-          <w:rFonts w:ascii="Times New Roman" w:hAnsi="Times New Roman" w:cs="Times New Roman"/>
-          <w:sz w:val="22"/>
-        </w:rPr>
-        <w:t xml:space="preserve">Kaseva, N., Vääräsmäki, M., Sundvall, J., Matinolli, H.-M., Sipola, M., Tikanmäki, M., … Kajantie, E. (2019). Gestational Diabetes But Not Prepregnancy Overweight Predicts for Cardiometabolic Markers in Offspring Twenty Years Later. </w:t>
+      <w:proofErr w:type="spellStart"/>
+      <w:r>
+        <w:rPr>
+          <w:rFonts w:ascii="Times New Roman" w:hAnsi="Times New Roman" w:cs="Times New Roman"/>
+          <w:sz w:val="22"/>
+        </w:rPr>
+        <w:t>Kaseva</w:t>
+      </w:r>
+      <w:proofErr w:type="spellEnd"/>
+      <w:r>
+        <w:rPr>
+          <w:rFonts w:ascii="Times New Roman" w:hAnsi="Times New Roman" w:cs="Times New Roman"/>
+          <w:sz w:val="22"/>
+        </w:rPr>
+        <w:t xml:space="preserve">, N., </w:t>
+      </w:r>
+      <w:proofErr w:type="spellStart"/>
+      <w:r>
+        <w:rPr>
+          <w:rFonts w:ascii="Times New Roman" w:hAnsi="Times New Roman" w:cs="Times New Roman"/>
+          <w:sz w:val="22"/>
+        </w:rPr>
+        <w:t>Vääräsmäki</w:t>
+      </w:r>
+      <w:proofErr w:type="spellEnd"/>
+      <w:r>
+        <w:rPr>
+          <w:rFonts w:ascii="Times New Roman" w:hAnsi="Times New Roman" w:cs="Times New Roman"/>
+          <w:sz w:val="22"/>
+        </w:rPr>
+        <w:t xml:space="preserve">, M., </w:t>
+      </w:r>
+      <w:proofErr w:type="spellStart"/>
+      <w:r>
+        <w:rPr>
+          <w:rFonts w:ascii="Times New Roman" w:hAnsi="Times New Roman" w:cs="Times New Roman"/>
+          <w:sz w:val="22"/>
+        </w:rPr>
+        <w:t>Sundvall</w:t>
+      </w:r>
+      <w:proofErr w:type="spellEnd"/>
+      <w:r>
+        <w:rPr>
+          <w:rFonts w:ascii="Times New Roman" w:hAnsi="Times New Roman" w:cs="Times New Roman"/>
+          <w:sz w:val="22"/>
+        </w:rPr>
+        <w:t xml:space="preserve">, J., </w:t>
+      </w:r>
+      <w:proofErr w:type="spellStart"/>
+      <w:r>
+        <w:rPr>
+          <w:rFonts w:ascii="Times New Roman" w:hAnsi="Times New Roman" w:cs="Times New Roman"/>
+          <w:sz w:val="22"/>
+        </w:rPr>
+        <w:t>Matinolli</w:t>
+      </w:r>
+      <w:proofErr w:type="spellEnd"/>
+      <w:r>
+        <w:rPr>
+          <w:rFonts w:ascii="Times New Roman" w:hAnsi="Times New Roman" w:cs="Times New Roman"/>
+          <w:sz w:val="22"/>
+        </w:rPr>
+        <w:t xml:space="preserve">, H.-M., </w:t>
+      </w:r>
+      <w:proofErr w:type="spellStart"/>
+      <w:r>
+        <w:rPr>
+          <w:rFonts w:ascii="Times New Roman" w:hAnsi="Times New Roman" w:cs="Times New Roman"/>
+          <w:sz w:val="22"/>
+        </w:rPr>
+        <w:t>Sipola</w:t>
+      </w:r>
+      <w:proofErr w:type="spellEnd"/>
+      <w:r>
+        <w:rPr>
+          <w:rFonts w:ascii="Times New Roman" w:hAnsi="Times New Roman" w:cs="Times New Roman"/>
+          <w:sz w:val="22"/>
+        </w:rPr>
+        <w:t xml:space="preserve">, M., </w:t>
+      </w:r>
+      <w:proofErr w:type="spellStart"/>
+      <w:r>
+        <w:rPr>
+          <w:rFonts w:ascii="Times New Roman" w:hAnsi="Times New Roman" w:cs="Times New Roman"/>
+          <w:sz w:val="22"/>
+        </w:rPr>
+        <w:t>Tikanmäki</w:t>
+      </w:r>
+      <w:proofErr w:type="spellEnd"/>
+      <w:r>
+        <w:rPr>
+          <w:rFonts w:ascii="Times New Roman" w:hAnsi="Times New Roman" w:cs="Times New Roman"/>
+          <w:sz w:val="22"/>
+        </w:rPr>
+        <w:t xml:space="preserve">, M., … </w:t>
+      </w:r>
+      <w:proofErr w:type="spellStart"/>
+      <w:r>
+        <w:rPr>
+          <w:rFonts w:ascii="Times New Roman" w:hAnsi="Times New Roman" w:cs="Times New Roman"/>
+          <w:sz w:val="22"/>
+        </w:rPr>
+        <w:t>Kajantie</w:t>
+      </w:r>
+      <w:proofErr w:type="spellEnd"/>
+      <w:r>
+        <w:rPr>
+          <w:rFonts w:ascii="Times New Roman" w:hAnsi="Times New Roman" w:cs="Times New Roman"/>
+          <w:sz w:val="22"/>
+        </w:rPr>
+        <w:t xml:space="preserve">, E. (2019). Gestational Diabetes </w:t>
+      </w:r>
+      <w:proofErr w:type="gramStart"/>
+      <w:r>
+        <w:rPr>
+          <w:rFonts w:ascii="Times New Roman" w:hAnsi="Times New Roman" w:cs="Times New Roman"/>
+          <w:sz w:val="22"/>
+        </w:rPr>
+        <w:t>But</w:t>
+      </w:r>
+      <w:proofErr w:type="gramEnd"/>
+      <w:r>
+        <w:rPr>
+          <w:rFonts w:ascii="Times New Roman" w:hAnsi="Times New Roman" w:cs="Times New Roman"/>
+          <w:sz w:val="22"/>
+        </w:rPr>
+        <w:t xml:space="preserve"> Not </w:t>
+      </w:r>
+      <w:proofErr w:type="spellStart"/>
+      <w:r>
+        <w:rPr>
+          <w:rFonts w:ascii="Times New Roman" w:hAnsi="Times New Roman" w:cs="Times New Roman"/>
+          <w:sz w:val="22"/>
+        </w:rPr>
+        <w:t>Prepregnancy</w:t>
+      </w:r>
+      <w:proofErr w:type="spellEnd"/>
+      <w:r>
+        <w:rPr>
+          <w:rFonts w:ascii="Times New Roman" w:hAnsi="Times New Roman" w:cs="Times New Roman"/>
+          <w:sz w:val="22"/>
+        </w:rPr>
+        <w:t xml:space="preserve"> Overweight Predicts for Cardiometabolic Markers in Offspring Twenty Years Later. </w:t>
       </w:r>
       <w:r>
         <w:rPr>
@@ -1814,7 +2042,39 @@
           <w:rFonts w:ascii="Times New Roman" w:hAnsi="Times New Roman" w:cs="Times New Roman"/>
           <w:sz w:val="22"/>
         </w:rPr>
-        <w:t xml:space="preserve">Liu, B., Page, A. J., Hatzinikolas, G., Chen, M., Wittert, G. A., &amp; Heilbronn, L. K. (2019). Intermittent Fasting Improves Glucose Tolerance and Promotes Adipose Tissue Remodeling in Male Mice Fed a High-Fat Diet. </w:t>
+        <w:t xml:space="preserve">Liu, B., Page, A. J., </w:t>
+      </w:r>
+      <w:proofErr w:type="spellStart"/>
+      <w:r>
+        <w:rPr>
+          <w:rFonts w:ascii="Times New Roman" w:hAnsi="Times New Roman" w:cs="Times New Roman"/>
+          <w:sz w:val="22"/>
+        </w:rPr>
+        <w:t>Hatzinikolas</w:t>
+      </w:r>
+      <w:proofErr w:type="spellEnd"/>
+      <w:r>
+        <w:rPr>
+          <w:rFonts w:ascii="Times New Roman" w:hAnsi="Times New Roman" w:cs="Times New Roman"/>
+          <w:sz w:val="22"/>
+        </w:rPr>
+        <w:t xml:space="preserve">, G., Chen, M., </w:t>
+      </w:r>
+      <w:proofErr w:type="spellStart"/>
+      <w:r>
+        <w:rPr>
+          <w:rFonts w:ascii="Times New Roman" w:hAnsi="Times New Roman" w:cs="Times New Roman"/>
+          <w:sz w:val="22"/>
+        </w:rPr>
+        <w:t>Wittert</w:t>
+      </w:r>
+      <w:proofErr w:type="spellEnd"/>
+      <w:r>
+        <w:rPr>
+          <w:rFonts w:ascii="Times New Roman" w:hAnsi="Times New Roman" w:cs="Times New Roman"/>
+          <w:sz w:val="22"/>
+        </w:rPr>
+        <w:t xml:space="preserve">, G. A., &amp; Heilbronn, L. K. (2019). Intermittent Fasting Improves Glucose Tolerance and Promotes Adipose Tissue Remodeling in Male Mice Fed a High-Fat Diet. </w:t>
       </w:r>
       <w:r>
         <w:rPr>
@@ -1857,12 +2117,69 @@
           <w:sz w:val="22"/>
         </w:rPr>
       </w:pPr>
-      <w:r>
-        <w:rPr>
-          <w:rFonts w:ascii="Times New Roman" w:hAnsi="Times New Roman" w:cs="Times New Roman"/>
-          <w:sz w:val="22"/>
-        </w:rPr>
-        <w:t xml:space="preserve">Ravussin, E., Beyl, R. A., Poggiogalle, E., Hsia, D. S., &amp; Peterson, C. M. (2019). Early Time-Restricted Feeding Reduces Appetite and Increases Fat Oxidation But Does Not Affect Energy Expenditure in Humans. </w:t>
+      <w:proofErr w:type="spellStart"/>
+      <w:r>
+        <w:rPr>
+          <w:rFonts w:ascii="Times New Roman" w:hAnsi="Times New Roman" w:cs="Times New Roman"/>
+          <w:sz w:val="22"/>
+        </w:rPr>
+        <w:t>Ravussin</w:t>
+      </w:r>
+      <w:proofErr w:type="spellEnd"/>
+      <w:r>
+        <w:rPr>
+          <w:rFonts w:ascii="Times New Roman" w:hAnsi="Times New Roman" w:cs="Times New Roman"/>
+          <w:sz w:val="22"/>
+        </w:rPr>
+        <w:t xml:space="preserve">, E., </w:t>
+      </w:r>
+      <w:proofErr w:type="spellStart"/>
+      <w:r>
+        <w:rPr>
+          <w:rFonts w:ascii="Times New Roman" w:hAnsi="Times New Roman" w:cs="Times New Roman"/>
+          <w:sz w:val="22"/>
+        </w:rPr>
+        <w:t>Beyl</w:t>
+      </w:r>
+      <w:proofErr w:type="spellEnd"/>
+      <w:r>
+        <w:rPr>
+          <w:rFonts w:ascii="Times New Roman" w:hAnsi="Times New Roman" w:cs="Times New Roman"/>
+          <w:sz w:val="22"/>
+        </w:rPr>
+        <w:t xml:space="preserve">, R. A., </w:t>
+      </w:r>
+      <w:proofErr w:type="spellStart"/>
+      <w:r>
+        <w:rPr>
+          <w:rFonts w:ascii="Times New Roman" w:hAnsi="Times New Roman" w:cs="Times New Roman"/>
+          <w:sz w:val="22"/>
+        </w:rPr>
+        <w:t>Poggiogalle</w:t>
+      </w:r>
+      <w:proofErr w:type="spellEnd"/>
+      <w:r>
+        <w:rPr>
+          <w:rFonts w:ascii="Times New Roman" w:hAnsi="Times New Roman" w:cs="Times New Roman"/>
+          <w:sz w:val="22"/>
+        </w:rPr>
+        <w:t xml:space="preserve">, E., Hsia, D. S., &amp; Peterson, C. M. (2019). Early Time-Restricted Feeding Reduces Appetite and Increases Fat Oxidation </w:t>
+      </w:r>
+      <w:proofErr w:type="gramStart"/>
+      <w:r>
+        <w:rPr>
+          <w:rFonts w:ascii="Times New Roman" w:hAnsi="Times New Roman" w:cs="Times New Roman"/>
+          <w:sz w:val="22"/>
+        </w:rPr>
+        <w:t>But</w:t>
+      </w:r>
+      <w:proofErr w:type="gramEnd"/>
+      <w:r>
+        <w:rPr>
+          <w:rFonts w:ascii="Times New Roman" w:hAnsi="Times New Roman" w:cs="Times New Roman"/>
+          <w:sz w:val="22"/>
+        </w:rPr>
+        <w:t xml:space="preserve"> Does Not Affect Energy Expenditure in Humans. </w:t>
       </w:r>
       <w:r>
         <w:rPr>
@@ -1911,7 +2228,55 @@
           <w:sz w:val="22"/>
         </w:rPr>
         <w:lastRenderedPageBreak/>
-        <w:t xml:space="preserve">Sutton, E. F., Beyl, R., Early, K. S., Cefalu, W. T., Ravussin, E., &amp; Peterson, C. M. (2018). Early Time-Restricted Feeding Improves Insulin Sensitivity, Blood Pressure, and Oxidative Stress Even without Weight Loss in Men with Prediabetes. </w:t>
+        <w:t xml:space="preserve">Sutton, E. F., </w:t>
+      </w:r>
+      <w:proofErr w:type="spellStart"/>
+      <w:r>
+        <w:rPr>
+          <w:rFonts w:ascii="Times New Roman" w:hAnsi="Times New Roman" w:cs="Times New Roman"/>
+          <w:sz w:val="22"/>
+        </w:rPr>
+        <w:t>Beyl</w:t>
+      </w:r>
+      <w:proofErr w:type="spellEnd"/>
+      <w:r>
+        <w:rPr>
+          <w:rFonts w:ascii="Times New Roman" w:hAnsi="Times New Roman" w:cs="Times New Roman"/>
+          <w:sz w:val="22"/>
+        </w:rPr>
+        <w:t xml:space="preserve">, R., Early, K. S., </w:t>
+      </w:r>
+      <w:proofErr w:type="spellStart"/>
+      <w:r>
+        <w:rPr>
+          <w:rFonts w:ascii="Times New Roman" w:hAnsi="Times New Roman" w:cs="Times New Roman"/>
+          <w:sz w:val="22"/>
+        </w:rPr>
+        <w:t>Cefalu</w:t>
+      </w:r>
+      <w:proofErr w:type="spellEnd"/>
+      <w:r>
+        <w:rPr>
+          <w:rFonts w:ascii="Times New Roman" w:hAnsi="Times New Roman" w:cs="Times New Roman"/>
+          <w:sz w:val="22"/>
+        </w:rPr>
+        <w:t xml:space="preserve">, W. T., </w:t>
+      </w:r>
+      <w:proofErr w:type="spellStart"/>
+      <w:r>
+        <w:rPr>
+          <w:rFonts w:ascii="Times New Roman" w:hAnsi="Times New Roman" w:cs="Times New Roman"/>
+          <w:sz w:val="22"/>
+        </w:rPr>
+        <w:t>Ravussin</w:t>
+      </w:r>
+      <w:proofErr w:type="spellEnd"/>
+      <w:r>
+        <w:rPr>
+          <w:rFonts w:ascii="Times New Roman" w:hAnsi="Times New Roman" w:cs="Times New Roman"/>
+          <w:sz w:val="22"/>
+        </w:rPr>
+        <w:t xml:space="preserve">, E., &amp; Peterson, C. M. (2018). Early Time-Restricted Feeding Improves Insulin Sensitivity, Blood Pressure, and Oxidative Stress Even without Weight Loss in Men with Prediabetes. </w:t>
       </w:r>
       <w:r>
         <w:rPr>
@@ -1959,7 +2324,23 @@
           <w:rFonts w:ascii="Times New Roman" w:hAnsi="Times New Roman" w:cs="Times New Roman"/>
           <w:sz w:val="22"/>
         </w:rPr>
-        <w:t xml:space="preserve">Upadhyay, A., Anjum, B., Godbole, N. M., Rajak, S., Shukla, P., Tiwari, S., … Godbole, M. M. (2019). Time-restricted feeding reduces high-fat diet associated placental inflammation and limits adverse effects on fetal organ development. </w:t>
+        <w:t xml:space="preserve">Upadhyay, A., Anjum, B., Godbole, N. M., </w:t>
+      </w:r>
+      <w:proofErr w:type="spellStart"/>
+      <w:r>
+        <w:rPr>
+          <w:rFonts w:ascii="Times New Roman" w:hAnsi="Times New Roman" w:cs="Times New Roman"/>
+          <w:sz w:val="22"/>
+        </w:rPr>
+        <w:t>Rajak</w:t>
+      </w:r>
+      <w:proofErr w:type="spellEnd"/>
+      <w:r>
+        <w:rPr>
+          <w:rFonts w:ascii="Times New Roman" w:hAnsi="Times New Roman" w:cs="Times New Roman"/>
+          <w:sz w:val="22"/>
+        </w:rPr>
+        <w:t xml:space="preserve">, S., Shukla, P., Tiwari, S., … Godbole, M. M. (2019). Time-restricted feeding reduces high-fat diet associated placental inflammation and limits adverse effects on fetal organ development. </w:t>
       </w:r>
       <w:r>
         <w:rPr>
@@ -2044,54 +2425,6 @@
     </w:p>
     <w:p>
       <w:pPr>
-        <w:pStyle w:val="Bibliography"/>
-        <w:rPr>
-          <w:rFonts w:ascii="Times New Roman" w:hAnsi="Times New Roman" w:cs="Times New Roman"/>
-          <w:sz w:val="22"/>
-        </w:rPr>
-      </w:pPr>
-      <w:r>
-        <w:rPr>
-          <w:rFonts w:ascii="Times New Roman" w:hAnsi="Times New Roman" w:cs="Times New Roman"/>
-          <w:sz w:val="22"/>
-        </w:rPr>
-        <w:t xml:space="preserve">Ziaee, V., Kihanidoost, Z., Younesian, M., Akhavirad, M.-B., Bateni, F., Kazemianfar, Z., &amp; Hantoushzadeh, S. (2010). The Effect of Ramadan Fasting on Outcome of Pregnancy. </w:t>
-      </w:r>
-      <w:r>
-        <w:rPr>
-          <w:rFonts w:ascii="Times New Roman" w:hAnsi="Times New Roman" w:cs="Times New Roman"/>
-          <w:i/>
-          <w:iCs/>
-          <w:sz w:val="22"/>
-        </w:rPr>
-        <w:t>Iranian Journal of Pediatrics</w:t>
-      </w:r>
-      <w:r>
-        <w:rPr>
-          <w:rFonts w:ascii="Times New Roman" w:hAnsi="Times New Roman" w:cs="Times New Roman"/>
-          <w:sz w:val="22"/>
-        </w:rPr>
-        <w:t xml:space="preserve">, </w:t>
-      </w:r>
-      <w:r>
-        <w:rPr>
-          <w:rFonts w:ascii="Times New Roman" w:hAnsi="Times New Roman" w:cs="Times New Roman"/>
-          <w:i/>
-          <w:iCs/>
-          <w:sz w:val="22"/>
-        </w:rPr>
-        <w:t>20</w:t>
-      </w:r>
-      <w:r>
-        <w:rPr>
-          <w:rFonts w:ascii="Times New Roman" w:hAnsi="Times New Roman" w:cs="Times New Roman"/>
-          <w:sz w:val="22"/>
-        </w:rPr>
-        <w:t>(2), 181–186.</w:t>
-      </w:r>
-    </w:p>
-    <w:p>
-      <w:pPr>
         <w:pStyle w:val="ListParagraph"/>
         <w:rPr>
           <w:rFonts w:ascii="Times New Roman" w:hAnsi="Times New Roman" w:cs="Times New Roman"/>
@@ -2109,6 +2442,7 @@
       </w:r>
     </w:p>
     <w:sectPr>
+      <w:headerReference w:type="default" r:id="rId8"/>
       <w:pgSz w:w="12240" w:h="15840"/>
       <w:pgMar w:top="1440" w:right="1440" w:bottom="1440" w:left="1440" w:header="720" w:footer="720" w:gutter="0"/>
       <w:cols w:space="720"/>
@@ -2118,37 +2452,117 @@
 </w:document>
 </file>
 
-<file path=word/comments.xml><?xml version="1.0" encoding="utf-8"?>
-<w:comments xmlns:wpc="http://schemas.microsoft.com/office/word/2010/wordprocessingCanvas" xmlns:cx="http://schemas.microsoft.com/office/drawing/2014/chartex" xmlns:cx1="http://schemas.microsoft.com/office/drawing/2015/9/8/chartex" xmlns:cx2="http://schemas.microsoft.com/office/drawing/2015/10/21/chartex" xmlns:cx3="http://schemas.microsoft.com/office/drawing/2016/5/9/chartex" xmlns:cx4="http://schemas.microsoft.com/office/drawing/2016/5/10/chartex" xmlns:cx5="http://schemas.microsoft.com/office/drawing/2016/5/11/chartex" xmlns:cx6="http://schemas.microsoft.com/office/drawing/2016/5/12/chartex" xmlns:cx7="http://schemas.microsoft.com/office/drawing/2016/5/13/chartex" xmlns:cx8="http://schemas.microsoft.com/office/drawing/2016/5/14/chartex" xmlns:mc="http://schemas.openxmlformats.org/markup-compatibility/2006" xmlns:aink="http://schemas.microsoft.com/office/drawing/2016/ink" xmlns:am3d="http://schemas.microsoft.com/office/drawing/2017/model3d" xmlns:o="urn:schemas-microsoft-com:office:office" xmlns:r="http://schemas.openxmlformats.org/officeDocument/2006/relationships" xmlns:m="http://schemas.openxmlformats.org/officeDocument/2006/math" xmlns:v="urn:schemas-microsoft-com:vml" xmlns:wp14="http://schemas.microsoft.com/office/word/2010/wordprocessingDrawing" xmlns:wp="http://schemas.openxmlformats.org/drawingml/2006/wordprocessingDrawing" xmlns:w10="urn:schemas-microsoft-com:office:word" xmlns:w="http://schemas.openxmlformats.org/wordprocessingml/2006/main" xmlns:w14="http://schemas.microsoft.com/office/word/2010/wordml" xmlns:w15="http://schemas.microsoft.com/office/word/2012/wordml" xmlns:w16cid="http://schemas.microsoft.com/office/word/2016/wordml/cid" xmlns:w16se="http://schemas.microsoft.com/office/word/2015/wordml/symex" xmlns:wpg="http://schemas.microsoft.com/office/word/2010/wordprocessingGroup" xmlns:wpi="http://schemas.microsoft.com/office/word/2010/wordprocessingInk" xmlns:wne="http://schemas.microsoft.com/office/word/2006/wordml" xmlns:wps="http://schemas.microsoft.com/office/word/2010/wordprocessingShape" mc:Ignorable="w14 w15 w16se w16cid wp14">
-  <w:comment w:id="0" w:author="Molly Carter" w:date="2019-11-12T23:21:00Z" w:initials="MC">
+<file path=word/endnotes.xml><?xml version="1.0" encoding="utf-8"?>
+<w:endnotes xmlns:wpc="http://schemas.microsoft.com/office/word/2010/wordprocessingCanvas" xmlns:cx="http://schemas.microsoft.com/office/drawing/2014/chartex" xmlns:cx1="http://schemas.microsoft.com/office/drawing/2015/9/8/chartex" xmlns:cx2="http://schemas.microsoft.com/office/drawing/2015/10/21/chartex" xmlns:cx3="http://schemas.microsoft.com/office/drawing/2016/5/9/chartex" xmlns:cx4="http://schemas.microsoft.com/office/drawing/2016/5/10/chartex" xmlns:cx5="http://schemas.microsoft.com/office/drawing/2016/5/11/chartex" xmlns:cx6="http://schemas.microsoft.com/office/drawing/2016/5/12/chartex" xmlns:cx7="http://schemas.microsoft.com/office/drawing/2016/5/13/chartex" xmlns:cx8="http://schemas.microsoft.com/office/drawing/2016/5/14/chartex" xmlns:mc="http://schemas.openxmlformats.org/markup-compatibility/2006" xmlns:aink="http://schemas.microsoft.com/office/drawing/2016/ink" xmlns:am3d="http://schemas.microsoft.com/office/drawing/2017/model3d" xmlns:o="urn:schemas-microsoft-com:office:office" xmlns:r="http://schemas.openxmlformats.org/officeDocument/2006/relationships" xmlns:m="http://schemas.openxmlformats.org/officeDocument/2006/math" xmlns:v="urn:schemas-microsoft-com:vml" xmlns:wp14="http://schemas.microsoft.com/office/word/2010/wordprocessingDrawing" xmlns:wp="http://schemas.openxmlformats.org/drawingml/2006/wordprocessingDrawing" xmlns:w10="urn:schemas-microsoft-com:office:word" xmlns:w="http://schemas.openxmlformats.org/wordprocessingml/2006/main" xmlns:w14="http://schemas.microsoft.com/office/word/2010/wordml" xmlns:w15="http://schemas.microsoft.com/office/word/2012/wordml" xmlns:w16cid="http://schemas.microsoft.com/office/word/2016/wordml/cid" xmlns:w16se="http://schemas.microsoft.com/office/word/2015/wordml/symex" xmlns:wpg="http://schemas.microsoft.com/office/word/2010/wordprocessingGroup" xmlns:wpi="http://schemas.microsoft.com/office/word/2010/wordprocessingInk" xmlns:wne="http://schemas.microsoft.com/office/word/2006/wordml" xmlns:wps="http://schemas.microsoft.com/office/word/2010/wordprocessingShape" mc:Ignorable="w14 w15 w16se w16cid wp14">
+  <w:endnote w:type="separator" w:id="-1">
     <w:p>
-      <w:pPr>
-        <w:pStyle w:val="CommentText"/>
-      </w:pPr>
-      <w:r>
-        <w:rPr>
-          <w:rStyle w:val="CommentReference"/>
-        </w:rPr>
-        <w:annotationRef/>
-      </w:r>
-      <w:r>
-        <w:t>I think I can cut this out for brevity – and just be sure to address it in the prelim document. Thoughts?</w:t>
+      <w:r>
+        <w:separator/>
       </w:r>
     </w:p>
-  </w:comment>
-</w:comments>
+  </w:endnote>
+  <w:endnote w:type="continuationSeparator" w:id="0">
+    <w:p>
+      <w:r>
+        <w:continuationSeparator/>
+      </w:r>
+    </w:p>
+  </w:endnote>
+</w:endnotes>
 </file>
 
-<file path=word/commentsExtended.xml><?xml version="1.0" encoding="utf-8"?>
-<w15:commentsEx xmlns:wpc="http://schemas.microsoft.com/office/word/2010/wordprocessingCanvas" xmlns:cx="http://schemas.microsoft.com/office/drawing/2014/chartex" xmlns:cx1="http://schemas.microsoft.com/office/drawing/2015/9/8/chartex" xmlns:cx2="http://schemas.microsoft.com/office/drawing/2015/10/21/chartex" xmlns:cx3="http://schemas.microsoft.com/office/drawing/2016/5/9/chartex" xmlns:cx4="http://schemas.microsoft.com/office/drawing/2016/5/10/chartex" xmlns:cx5="http://schemas.microsoft.com/office/drawing/2016/5/11/chartex" xmlns:cx6="http://schemas.microsoft.com/office/drawing/2016/5/12/chartex" xmlns:cx7="http://schemas.microsoft.com/office/drawing/2016/5/13/chartex" xmlns:cx8="http://schemas.microsoft.com/office/drawing/2016/5/14/chartex" xmlns:mc="http://schemas.openxmlformats.org/markup-compatibility/2006" xmlns:aink="http://schemas.microsoft.com/office/drawing/2016/ink" xmlns:am3d="http://schemas.microsoft.com/office/drawing/2017/model3d" xmlns:o="urn:schemas-microsoft-com:office:office" xmlns:r="http://schemas.openxmlformats.org/officeDocument/2006/relationships" xmlns:m="http://schemas.openxmlformats.org/officeDocument/2006/math" xmlns:v="urn:schemas-microsoft-com:vml" xmlns:wp14="http://schemas.microsoft.com/office/word/2010/wordprocessingDrawing" xmlns:wp="http://schemas.openxmlformats.org/drawingml/2006/wordprocessingDrawing" xmlns:w10="urn:schemas-microsoft-com:office:word" xmlns:w="http://schemas.openxmlformats.org/wordprocessingml/2006/main" xmlns:w14="http://schemas.microsoft.com/office/word/2010/wordml" xmlns:w15="http://schemas.microsoft.com/office/word/2012/wordml" xmlns:w16cid="http://schemas.microsoft.com/office/word/2016/wordml/cid" xmlns:w16se="http://schemas.microsoft.com/office/word/2015/wordml/symex" xmlns:wpg="http://schemas.microsoft.com/office/word/2010/wordprocessingGroup" xmlns:wpi="http://schemas.microsoft.com/office/word/2010/wordprocessingInk" xmlns:wne="http://schemas.microsoft.com/office/word/2006/wordml" xmlns:wps="http://schemas.microsoft.com/office/word/2010/wordprocessingShape" mc:Ignorable="w14 w15 w16se w16cid wp14">
-  <w15:commentEx w15:paraId="7D9B4D76" w15:done="0"/>
-</w15:commentsEx>
+<file path=word/footnotes.xml><?xml version="1.0" encoding="utf-8"?>
+<w:footnotes xmlns:wpc="http://schemas.microsoft.com/office/word/2010/wordprocessingCanvas" xmlns:cx="http://schemas.microsoft.com/office/drawing/2014/chartex" xmlns:cx1="http://schemas.microsoft.com/office/drawing/2015/9/8/chartex" xmlns:cx2="http://schemas.microsoft.com/office/drawing/2015/10/21/chartex" xmlns:cx3="http://schemas.microsoft.com/office/drawing/2016/5/9/chartex" xmlns:cx4="http://schemas.microsoft.com/office/drawing/2016/5/10/chartex" xmlns:cx5="http://schemas.microsoft.com/office/drawing/2016/5/11/chartex" xmlns:cx6="http://schemas.microsoft.com/office/drawing/2016/5/12/chartex" xmlns:cx7="http://schemas.microsoft.com/office/drawing/2016/5/13/chartex" xmlns:cx8="http://schemas.microsoft.com/office/drawing/2016/5/14/chartex" xmlns:mc="http://schemas.openxmlformats.org/markup-compatibility/2006" xmlns:aink="http://schemas.microsoft.com/office/drawing/2016/ink" xmlns:am3d="http://schemas.microsoft.com/office/drawing/2017/model3d" xmlns:o="urn:schemas-microsoft-com:office:office" xmlns:r="http://schemas.openxmlformats.org/officeDocument/2006/relationships" xmlns:m="http://schemas.openxmlformats.org/officeDocument/2006/math" xmlns:v="urn:schemas-microsoft-com:vml" xmlns:wp14="http://schemas.microsoft.com/office/word/2010/wordprocessingDrawing" xmlns:wp="http://schemas.openxmlformats.org/drawingml/2006/wordprocessingDrawing" xmlns:w10="urn:schemas-microsoft-com:office:word" xmlns:w="http://schemas.openxmlformats.org/wordprocessingml/2006/main" xmlns:w14="http://schemas.microsoft.com/office/word/2010/wordml" xmlns:w15="http://schemas.microsoft.com/office/word/2012/wordml" xmlns:w16cid="http://schemas.microsoft.com/office/word/2016/wordml/cid" xmlns:w16se="http://schemas.microsoft.com/office/word/2015/wordml/symex" xmlns:wpg="http://schemas.microsoft.com/office/word/2010/wordprocessingGroup" xmlns:wpi="http://schemas.microsoft.com/office/word/2010/wordprocessingInk" xmlns:wne="http://schemas.microsoft.com/office/word/2006/wordml" xmlns:wps="http://schemas.microsoft.com/office/word/2010/wordprocessingShape" mc:Ignorable="w14 w15 w16se w16cid wp14">
+  <w:footnote w:type="separator" w:id="-1">
+    <w:p>
+      <w:r>
+        <w:separator/>
+      </w:r>
+    </w:p>
+  </w:footnote>
+  <w:footnote w:type="continuationSeparator" w:id="0">
+    <w:p>
+      <w:r>
+        <w:continuationSeparator/>
+      </w:r>
+    </w:p>
+  </w:footnote>
+</w:footnotes>
 </file>
 
-<file path=word/commentsIds.xml><?xml version="1.0" encoding="utf-8"?>
-<w16cid:commentsIds xmlns:wpc="http://schemas.microsoft.com/office/word/2010/wordprocessingCanvas" xmlns:cx="http://schemas.microsoft.com/office/drawing/2014/chartex" xmlns:cx1="http://schemas.microsoft.com/office/drawing/2015/9/8/chartex" xmlns:cx2="http://schemas.microsoft.com/office/drawing/2015/10/21/chartex" xmlns:cx3="http://schemas.microsoft.com/office/drawing/2016/5/9/chartex" xmlns:cx4="http://schemas.microsoft.com/office/drawing/2016/5/10/chartex" xmlns:cx5="http://schemas.microsoft.com/office/drawing/2016/5/11/chartex" xmlns:cx6="http://schemas.microsoft.com/office/drawing/2016/5/12/chartex" xmlns:cx7="http://schemas.microsoft.com/office/drawing/2016/5/13/chartex" xmlns:cx8="http://schemas.microsoft.com/office/drawing/2016/5/14/chartex" xmlns:mc="http://schemas.openxmlformats.org/markup-compatibility/2006" xmlns:aink="http://schemas.microsoft.com/office/drawing/2016/ink" xmlns:am3d="http://schemas.microsoft.com/office/drawing/2017/model3d" xmlns:o="urn:schemas-microsoft-com:office:office" xmlns:r="http://schemas.openxmlformats.org/officeDocument/2006/relationships" xmlns:m="http://schemas.openxmlformats.org/officeDocument/2006/math" xmlns:v="urn:schemas-microsoft-com:vml" xmlns:wp14="http://schemas.microsoft.com/office/word/2010/wordprocessingDrawing" xmlns:wp="http://schemas.openxmlformats.org/drawingml/2006/wordprocessingDrawing" xmlns:w10="urn:schemas-microsoft-com:office:word" xmlns:w="http://schemas.openxmlformats.org/wordprocessingml/2006/main" xmlns:w14="http://schemas.microsoft.com/office/word/2010/wordml" xmlns:w15="http://schemas.microsoft.com/office/word/2012/wordml" xmlns:w16cid="http://schemas.microsoft.com/office/word/2016/wordml/cid" xmlns:w16se="http://schemas.microsoft.com/office/word/2015/wordml/symex" xmlns:wpg="http://schemas.microsoft.com/office/word/2010/wordprocessingGroup" xmlns:wpi="http://schemas.microsoft.com/office/word/2010/wordprocessingInk" xmlns:wne="http://schemas.microsoft.com/office/word/2006/wordml" xmlns:wps="http://schemas.microsoft.com/office/word/2010/wordprocessingShape" mc:Ignorable="w14 w15 w16se w16cid wp14">
-  <w16cid:commentId w16cid:paraId="7D9B4D76" w16cid:durableId="2175BCF4"/>
-</w16cid:commentsIds>
+<file path=word/header1.xml><?xml version="1.0" encoding="utf-8"?>
+<w:hdr xmlns:wpc="http://schemas.microsoft.com/office/word/2010/wordprocessingCanvas" xmlns:cx="http://schemas.microsoft.com/office/drawing/2014/chartex" xmlns:cx1="http://schemas.microsoft.com/office/drawing/2015/9/8/chartex" xmlns:cx2="http://schemas.microsoft.com/office/drawing/2015/10/21/chartex" xmlns:cx3="http://schemas.microsoft.com/office/drawing/2016/5/9/chartex" xmlns:cx4="http://schemas.microsoft.com/office/drawing/2016/5/10/chartex" xmlns:cx5="http://schemas.microsoft.com/office/drawing/2016/5/11/chartex" xmlns:cx6="http://schemas.microsoft.com/office/drawing/2016/5/12/chartex" xmlns:cx7="http://schemas.microsoft.com/office/drawing/2016/5/13/chartex" xmlns:cx8="http://schemas.microsoft.com/office/drawing/2016/5/14/chartex" xmlns:mc="http://schemas.openxmlformats.org/markup-compatibility/2006" xmlns:aink="http://schemas.microsoft.com/office/drawing/2016/ink" xmlns:am3d="http://schemas.microsoft.com/office/drawing/2017/model3d" xmlns:o="urn:schemas-microsoft-com:office:office" xmlns:r="http://schemas.openxmlformats.org/officeDocument/2006/relationships" xmlns:m="http://schemas.openxmlformats.org/officeDocument/2006/math" xmlns:v="urn:schemas-microsoft-com:vml" xmlns:wp14="http://schemas.microsoft.com/office/word/2010/wordprocessingDrawing" xmlns:wp="http://schemas.openxmlformats.org/drawingml/2006/wordprocessingDrawing" xmlns:w10="urn:schemas-microsoft-com:office:word" xmlns:w="http://schemas.openxmlformats.org/wordprocessingml/2006/main" xmlns:w14="http://schemas.microsoft.com/office/word/2010/wordml" xmlns:w15="http://schemas.microsoft.com/office/word/2012/wordml" xmlns:w16cid="http://schemas.microsoft.com/office/word/2016/wordml/cid" xmlns:w16se="http://schemas.microsoft.com/office/word/2015/wordml/symex" xmlns:wpg="http://schemas.microsoft.com/office/word/2010/wordprocessingGroup" xmlns:wpi="http://schemas.microsoft.com/office/word/2010/wordprocessingInk" xmlns:wne="http://schemas.microsoft.com/office/word/2006/wordml" xmlns:wps="http://schemas.microsoft.com/office/word/2010/wordprocessingShape" mc:Ignorable="w14 w15 w16se w16cid wp14">
+  <w:p>
+    <w:pPr>
+      <w:pStyle w:val="Header"/>
+      <w:tabs>
+        <w:tab w:val="clear" w:pos="4680"/>
+        <w:tab w:val="clear" w:pos="9360"/>
+      </w:tabs>
+      <w:jc w:val="right"/>
+      <w:rPr>
+        <w:color w:val="4472C4" w:themeColor="accent1"/>
+      </w:rPr>
+    </w:pPr>
+    <w:sdt>
+      <w:sdtPr>
+        <w:rPr>
+          <w:color w:val="4472C4" w:themeColor="accent1"/>
+        </w:rPr>
+        <w:alias w:val="Title"/>
+        <w:tag w:val=""/>
+        <w:id w:val="664756013"/>
+        <w:placeholder>
+          <w:docPart w:val="33D1B8F6A27A1C41B42EEA27F7BBC4B1"/>
+        </w:placeholder>
+        <w:dataBinding w:prefixMappings="xmlns:ns0='http://purl.org/dc/elements/1.1/' xmlns:ns1='http://schemas.openxmlformats.org/package/2006/metadata/core-properties' " w:xpath="/ns1:coreProperties[1]/ns0:title[1]" w:storeItemID="{6C3C8BC8-F283-45AE-878A-BAB7291924A1}"/>
+        <w:text/>
+      </w:sdtPr>
+      <w:sdtContent>
+        <w:r>
+          <w:rPr>
+            <w:color w:val="4472C4" w:themeColor="accent1"/>
+          </w:rPr>
+          <w:t>Manipulation of the Feeding Window During Pregnancy: Specific Aims Page</w:t>
+        </w:r>
+      </w:sdtContent>
+    </w:sdt>
+    <w:r>
+      <w:rPr>
+        <w:color w:val="4472C4" w:themeColor="accent1"/>
+      </w:rPr>
+      <w:t xml:space="preserve"> | </w:t>
+    </w:r>
+    <w:sdt>
+      <w:sdtPr>
+        <w:rPr>
+          <w:color w:val="4472C4" w:themeColor="accent1"/>
+        </w:rPr>
+        <w:alias w:val="Author"/>
+        <w:tag w:val=""/>
+        <w:id w:val="-1677181147"/>
+        <w:placeholder>
+          <w:docPart w:val="36F8C75CCCB77847B7950FEE95C62D15"/>
+        </w:placeholder>
+        <w:dataBinding w:prefixMappings="xmlns:ns0='http://purl.org/dc/elements/1.1/' xmlns:ns1='http://schemas.openxmlformats.org/package/2006/metadata/core-properties' " w:xpath="/ns1:coreProperties[1]/ns0:creator[1]" w:storeItemID="{6C3C8BC8-F283-45AE-878A-BAB7291924A1}"/>
+        <w:text/>
+      </w:sdtPr>
+      <w:sdtContent>
+        <w:r>
+          <w:rPr>
+            <w:color w:val="4472C4" w:themeColor="accent1"/>
+          </w:rPr>
+          <w:t>Molly Carter</w:t>
+        </w:r>
+      </w:sdtContent>
+    </w:sdt>
+  </w:p>
+  <w:p>
+    <w:pPr>
+      <w:pStyle w:val="Header"/>
+    </w:pPr>
+  </w:p>
+</w:hdr>
 </file>
 
 <file path=word/numbering.xml><?xml version="1.0" encoding="utf-8"?>
@@ -2823,14 +3237,6 @@
     <w:abstractNumId w:val="1"/>
   </w:num>
 </w:numbering>
-</file>
-
-<file path=word/people.xml><?xml version="1.0" encoding="utf-8"?>
-<w15:people xmlns:wpc="http://schemas.microsoft.com/office/word/2010/wordprocessingCanvas" xmlns:cx="http://schemas.microsoft.com/office/drawing/2014/chartex" xmlns:cx1="http://schemas.microsoft.com/office/drawing/2015/9/8/chartex" xmlns:cx2="http://schemas.microsoft.com/office/drawing/2015/10/21/chartex" xmlns:cx3="http://schemas.microsoft.com/office/drawing/2016/5/9/chartex" xmlns:cx4="http://schemas.microsoft.com/office/drawing/2016/5/10/chartex" xmlns:cx5="http://schemas.microsoft.com/office/drawing/2016/5/11/chartex" xmlns:cx6="http://schemas.microsoft.com/office/drawing/2016/5/12/chartex" xmlns:cx7="http://schemas.microsoft.com/office/drawing/2016/5/13/chartex" xmlns:cx8="http://schemas.microsoft.com/office/drawing/2016/5/14/chartex" xmlns:mc="http://schemas.openxmlformats.org/markup-compatibility/2006" xmlns:aink="http://schemas.microsoft.com/office/drawing/2016/ink" xmlns:am3d="http://schemas.microsoft.com/office/drawing/2017/model3d" xmlns:o="urn:schemas-microsoft-com:office:office" xmlns:r="http://schemas.openxmlformats.org/officeDocument/2006/relationships" xmlns:m="http://schemas.openxmlformats.org/officeDocument/2006/math" xmlns:v="urn:schemas-microsoft-com:vml" xmlns:wp14="http://schemas.microsoft.com/office/word/2010/wordprocessingDrawing" xmlns:wp="http://schemas.openxmlformats.org/drawingml/2006/wordprocessingDrawing" xmlns:w10="urn:schemas-microsoft-com:office:word" xmlns:w="http://schemas.openxmlformats.org/wordprocessingml/2006/main" xmlns:w14="http://schemas.microsoft.com/office/word/2010/wordml" xmlns:w15="http://schemas.microsoft.com/office/word/2012/wordml" xmlns:w16cid="http://schemas.microsoft.com/office/word/2016/wordml/cid" xmlns:w16se="http://schemas.microsoft.com/office/word/2015/wordml/symex" xmlns:wpg="http://schemas.microsoft.com/office/word/2010/wordprocessingGroup" xmlns:wpi="http://schemas.microsoft.com/office/word/2010/wordprocessingInk" xmlns:wne="http://schemas.microsoft.com/office/word/2006/wordml" xmlns:wps="http://schemas.microsoft.com/office/word/2010/wordprocessingShape" mc:Ignorable="w14 w15 w16se w16cid wp14">
-  <w15:person w15:author="Molly Carter">
-    <w15:presenceInfo w15:providerId="Windows Live" w15:userId="80b2a043931789ab"/>
-  </w15:person>
-</w15:people>
 </file>
 
 <file path=word/styles.xml><?xml version="1.0" encoding="utf-8"?>
@@ -3400,7 +3806,641 @@
       <w:ind w:left="720" w:hanging="720"/>
     </w:pPr>
   </w:style>
+  <w:style w:type="paragraph" w:styleId="Header">
+    <w:name w:val="header"/>
+    <w:basedOn w:val="Normal"/>
+    <w:link w:val="HeaderChar"/>
+    <w:uiPriority w:val="99"/>
+    <w:unhideWhenUsed/>
+    <w:rsid w:val="004A0C13"/>
+    <w:pPr>
+      <w:tabs>
+        <w:tab w:val="center" w:pos="4680"/>
+        <w:tab w:val="right" w:pos="9360"/>
+      </w:tabs>
+    </w:pPr>
+  </w:style>
+  <w:style w:type="character" w:customStyle="1" w:styleId="HeaderChar">
+    <w:name w:val="Header Char"/>
+    <w:basedOn w:val="DefaultParagraphFont"/>
+    <w:link w:val="Header"/>
+    <w:uiPriority w:val="99"/>
+    <w:rsid w:val="004A0C13"/>
+  </w:style>
+  <w:style w:type="paragraph" w:styleId="Footer">
+    <w:name w:val="footer"/>
+    <w:basedOn w:val="Normal"/>
+    <w:link w:val="FooterChar"/>
+    <w:uiPriority w:val="99"/>
+    <w:unhideWhenUsed/>
+    <w:rsid w:val="004A0C13"/>
+    <w:pPr>
+      <w:tabs>
+        <w:tab w:val="center" w:pos="4680"/>
+        <w:tab w:val="right" w:pos="9360"/>
+      </w:tabs>
+    </w:pPr>
+  </w:style>
+  <w:style w:type="character" w:customStyle="1" w:styleId="FooterChar">
+    <w:name w:val="Footer Char"/>
+    <w:basedOn w:val="DefaultParagraphFont"/>
+    <w:link w:val="Footer"/>
+    <w:uiPriority w:val="99"/>
+    <w:rsid w:val="004A0C13"/>
+  </w:style>
 </w:styles>
+</file>
+
+<file path=word/glossary/document.xml><?xml version="1.0" encoding="utf-8"?>
+<w:glossaryDocument xmlns:wpc="http://schemas.microsoft.com/office/word/2010/wordprocessingCanvas" xmlns:cx="http://schemas.microsoft.com/office/drawing/2014/chartex" xmlns:cx1="http://schemas.microsoft.com/office/drawing/2015/9/8/chartex" xmlns:cx2="http://schemas.microsoft.com/office/drawing/2015/10/21/chartex" xmlns:cx3="http://schemas.microsoft.com/office/drawing/2016/5/9/chartex" xmlns:cx4="http://schemas.microsoft.com/office/drawing/2016/5/10/chartex" xmlns:cx5="http://schemas.microsoft.com/office/drawing/2016/5/11/chartex" xmlns:cx6="http://schemas.microsoft.com/office/drawing/2016/5/12/chartex" xmlns:cx7="http://schemas.microsoft.com/office/drawing/2016/5/13/chartex" xmlns:cx8="http://schemas.microsoft.com/office/drawing/2016/5/14/chartex" xmlns:mc="http://schemas.openxmlformats.org/markup-compatibility/2006" xmlns:aink="http://schemas.microsoft.com/office/drawing/2016/ink" xmlns:am3d="http://schemas.microsoft.com/office/drawing/2017/model3d" xmlns:o="urn:schemas-microsoft-com:office:office" xmlns:r="http://schemas.openxmlformats.org/officeDocument/2006/relationships" xmlns:m="http://schemas.openxmlformats.org/officeDocument/2006/math" xmlns:v="urn:schemas-microsoft-com:vml" xmlns:wp14="http://schemas.microsoft.com/office/word/2010/wordprocessingDrawing" xmlns:wp="http://schemas.openxmlformats.org/drawingml/2006/wordprocessingDrawing" xmlns:w10="urn:schemas-microsoft-com:office:word" xmlns:w="http://schemas.openxmlformats.org/wordprocessingml/2006/main" xmlns:w14="http://schemas.microsoft.com/office/word/2010/wordml" xmlns:w15="http://schemas.microsoft.com/office/word/2012/wordml" xmlns:w16cid="http://schemas.microsoft.com/office/word/2016/wordml/cid" xmlns:w16se="http://schemas.microsoft.com/office/word/2015/wordml/symex" xmlns:wpg="http://schemas.microsoft.com/office/word/2010/wordprocessingGroup" xmlns:wpi="http://schemas.microsoft.com/office/word/2010/wordprocessingInk" xmlns:wne="http://schemas.microsoft.com/office/word/2006/wordml" xmlns:wps="http://schemas.microsoft.com/office/word/2010/wordprocessingShape" mc:Ignorable="w14 w15 w16se w16cid wp14">
+  <w:docParts>
+    <w:docPart>
+      <w:docPartPr>
+        <w:name w:val="33D1B8F6A27A1C41B42EEA27F7BBC4B1"/>
+        <w:category>
+          <w:name w:val="General"/>
+          <w:gallery w:val="placeholder"/>
+        </w:category>
+        <w:types>
+          <w:type w:val="bbPlcHdr"/>
+        </w:types>
+        <w:behaviors>
+          <w:behavior w:val="content"/>
+        </w:behaviors>
+        <w:guid w:val="{02D768BA-33D1-D642-B308-CB03174E3704}"/>
+      </w:docPartPr>
+      <w:docPartBody>
+        <w:p>
+          <w:pPr>
+            <w:pStyle w:val="33D1B8F6A27A1C41B42EEA27F7BBC4B1"/>
+          </w:pPr>
+          <w:r>
+            <w:rPr>
+              <w:color w:val="4472C4" w:themeColor="accent1"/>
+            </w:rPr>
+            <w:t>[Document title]</w:t>
+          </w:r>
+        </w:p>
+      </w:docPartBody>
+    </w:docPart>
+    <w:docPart>
+      <w:docPartPr>
+        <w:name w:val="36F8C75CCCB77847B7950FEE95C62D15"/>
+        <w:category>
+          <w:name w:val="General"/>
+          <w:gallery w:val="placeholder"/>
+        </w:category>
+        <w:types>
+          <w:type w:val="bbPlcHdr"/>
+        </w:types>
+        <w:behaviors>
+          <w:behavior w:val="content"/>
+        </w:behaviors>
+        <w:guid w:val="{2B63ED92-9261-3E45-AE39-BF61178FBFEB}"/>
+      </w:docPartPr>
+      <w:docPartBody>
+        <w:p>
+          <w:pPr>
+            <w:pStyle w:val="36F8C75CCCB77847B7950FEE95C62D15"/>
+          </w:pPr>
+          <w:r>
+            <w:t>[Author Name]</w:t>
+          </w:r>
+        </w:p>
+      </w:docPartBody>
+    </w:docPart>
+  </w:docParts>
+</w:glossaryDocument>
+</file>
+
+<file path=word/glossary/fontTable.xml><?xml version="1.0" encoding="utf-8"?>
+<w:fonts xmlns:mc="http://schemas.openxmlformats.org/markup-compatibility/2006" xmlns:r="http://schemas.openxmlformats.org/officeDocument/2006/relationships" xmlns:w="http://schemas.openxmlformats.org/wordprocessingml/2006/main" xmlns:w14="http://schemas.microsoft.com/office/word/2010/wordml" xmlns:w15="http://schemas.microsoft.com/office/word/2012/wordml" xmlns:w16cid="http://schemas.microsoft.com/office/word/2016/wordml/cid" xmlns:w16se="http://schemas.microsoft.com/office/word/2015/wordml/symex" mc:Ignorable="w14 w15 w16se w16cid">
+  <w:font w:name="Symbol">
+    <w:panose1 w:val="05050102010706020507"/>
+    <w:charset w:val="02"/>
+    <w:family w:val="decorative"/>
+    <w:pitch w:val="variable"/>
+    <w:sig w:usb0="00000000" w:usb1="10000000" w:usb2="00000000" w:usb3="00000000" w:csb0="80000000" w:csb1="00000000"/>
+  </w:font>
+  <w:font w:name="Times New Roman">
+    <w:panose1 w:val="02020603050405020304"/>
+    <w:charset w:val="00"/>
+    <w:family w:val="roman"/>
+    <w:pitch w:val="variable"/>
+    <w:sig w:usb0="E0002AEF" w:usb1="C0007841" w:usb2="00000009" w:usb3="00000000" w:csb0="000001FF" w:csb1="00000000"/>
+  </w:font>
+  <w:font w:name="Courier New">
+    <w:panose1 w:val="02070309020205020404"/>
+    <w:charset w:val="00"/>
+    <w:family w:val="modern"/>
+    <w:pitch w:val="fixed"/>
+    <w:sig w:usb0="E0002AFF" w:usb1="C0007843" w:usb2="00000009" w:usb3="00000000" w:csb0="000001FF" w:csb1="00000000"/>
+  </w:font>
+  <w:font w:name="Wingdings">
+    <w:panose1 w:val="05000000000000000000"/>
+    <w:charset w:val="02"/>
+    <w:family w:val="decorative"/>
+    <w:pitch w:val="variable"/>
+    <w:sig w:usb0="00000000" w:usb1="10000000" w:usb2="00000000" w:usb3="00000000" w:csb0="80000000" w:csb1="00000000"/>
+  </w:font>
+  <w:font w:name="Calibri">
+    <w:panose1 w:val="020F0502020204030204"/>
+    <w:charset w:val="00"/>
+    <w:family w:val="swiss"/>
+    <w:pitch w:val="variable"/>
+    <w:sig w:usb0="E0002AFF" w:usb1="C000247B" w:usb2="00000009" w:usb3="00000000" w:csb0="000001FF" w:csb1="00000000"/>
+  </w:font>
+  <w:font w:name="Calibri Light">
+    <w:panose1 w:val="020F0302020204030204"/>
+    <w:charset w:val="00"/>
+    <w:family w:val="swiss"/>
+    <w:pitch w:val="variable"/>
+    <w:sig w:usb0="E0002AFF" w:usb1="C000247B" w:usb2="00000009" w:usb3="00000000" w:csb0="000001FF" w:csb1="00000000"/>
+  </w:font>
+</w:fonts>
+</file>
+
+<file path=word/glossary/settings.xml><?xml version="1.0" encoding="utf-8"?>
+<w:settings xmlns:mc="http://schemas.openxmlformats.org/markup-compatibility/2006" xmlns:o="urn:schemas-microsoft-com:office:office" xmlns:r="http://schemas.openxmlformats.org/officeDocument/2006/relationships" xmlns:m="http://schemas.openxmlformats.org/officeDocument/2006/math" xmlns:v="urn:schemas-microsoft-com:vml" xmlns:w10="urn:schemas-microsoft-com:office:word" xmlns:w="http://schemas.openxmlformats.org/wordprocessingml/2006/main" xmlns:w14="http://schemas.microsoft.com/office/word/2010/wordml" xmlns:w15="http://schemas.microsoft.com/office/word/2012/wordml" xmlns:w16cid="http://schemas.microsoft.com/office/word/2016/wordml/cid" xmlns:w16se="http://schemas.microsoft.com/office/word/2015/wordml/symex" xmlns:sl="http://schemas.openxmlformats.org/schemaLibrary/2006/main" mc:Ignorable="w14 w15 w16se w16cid">
+  <w:view w:val="normal"/>
+  <w:defaultTabStop w:val="720"/>
+  <w:characterSpacingControl w:val="doNotCompress"/>
+  <w:compat>
+    <w:useFELayout/>
+    <w:compatSetting w:name="compatibilityMode" w:uri="http://schemas.microsoft.com/office/word" w:val="15"/>
+    <w:compatSetting w:name="overrideTableStyleFontSizeAndJustification" w:uri="http://schemas.microsoft.com/office/word" w:val="1"/>
+    <w:compatSetting w:name="enableOpenTypeFeatures" w:uri="http://schemas.microsoft.com/office/word" w:val="1"/>
+    <w:compatSetting w:name="doNotFlipMirrorIndents" w:uri="http://schemas.microsoft.com/office/word" w:val="1"/>
+    <w:compatSetting w:name="differentiateMultirowTableHeaders" w:uri="http://schemas.microsoft.com/office/word" w:val="1"/>
+    <w:compatSetting w:name="useWord2013TrackBottomHyphenation" w:uri="http://schemas.microsoft.com/office/word" w:val="0"/>
+  </w:compat>
+  <w:rsids>
+    <w:rsidRoot w:val="00034123"/>
+    <w:rsid w:val="00034123"/>
+    <w:rsid w:val="00852206"/>
+  </w:rsids>
+  <m:mathPr>
+    <m:mathFont m:val="Cambria Math"/>
+    <m:brkBin m:val="before"/>
+    <m:brkBinSub m:val="--"/>
+    <m:smallFrac m:val="0"/>
+    <m:dispDef/>
+    <m:lMargin m:val="0"/>
+    <m:rMargin m:val="0"/>
+    <m:defJc m:val="centerGroup"/>
+    <m:wrapIndent m:val="1440"/>
+    <m:intLim m:val="subSup"/>
+    <m:naryLim m:val="undOvr"/>
+  </m:mathPr>
+  <w:themeFontLang w:val="en-US"/>
+  <w:clrSchemeMapping w:bg1="light1" w:t1="dark1" w:bg2="light2" w:t2="dark2" w:accent1="accent1" w:accent2="accent2" w:accent3="accent3" w:accent4="accent4" w:accent5="accent5" w:accent6="accent6" w:hyperlink="hyperlink" w:followedHyperlink="followedHyperlink"/>
+  <w:decimalSymbol w:val="."/>
+  <w:listSeparator w:val=","/>
+  <w15:chartTrackingRefBased/>
+</w:settings>
+</file>
+
+<file path=word/glossary/styles.xml><?xml version="1.0" encoding="utf-8"?>
+<w:styles xmlns:mc="http://schemas.openxmlformats.org/markup-compatibility/2006" xmlns:r="http://schemas.openxmlformats.org/officeDocument/2006/relationships" xmlns:w="http://schemas.openxmlformats.org/wordprocessingml/2006/main" xmlns:w14="http://schemas.microsoft.com/office/word/2010/wordml" xmlns:w15="http://schemas.microsoft.com/office/word/2012/wordml" xmlns:w16cid="http://schemas.microsoft.com/office/word/2016/wordml/cid" xmlns:w16se="http://schemas.microsoft.com/office/word/2015/wordml/symex" mc:Ignorable="w14 w15 w16se w16cid">
+  <w:docDefaults>
+    <w:rPrDefault>
+      <w:rPr>
+        <w:rFonts w:asciiTheme="minorHAnsi" w:eastAsiaTheme="minorEastAsia" w:hAnsiTheme="minorHAnsi" w:cstheme="minorBidi"/>
+        <w:sz w:val="24"/>
+        <w:szCs w:val="24"/>
+        <w:lang w:val="en-US" w:eastAsia="en-US" w:bidi="ar-SA"/>
+      </w:rPr>
+    </w:rPrDefault>
+    <w:pPrDefault/>
+  </w:docDefaults>
+  <w:latentStyles w:defLockedState="0" w:defUIPriority="99" w:defSemiHidden="0" w:defUnhideWhenUsed="0" w:defQFormat="0" w:count="375">
+    <w:lsdException w:name="Normal" w:uiPriority="0" w:qFormat="1"/>
+    <w:lsdException w:name="heading 1" w:uiPriority="9" w:qFormat="1"/>
+    <w:lsdException w:name="heading 2" w:semiHidden="1" w:uiPriority="9" w:unhideWhenUsed="1" w:qFormat="1"/>
+    <w:lsdException w:name="heading 3" w:semiHidden="1" w:uiPriority="9" w:unhideWhenUsed="1" w:qFormat="1"/>
+    <w:lsdException w:name="heading 4" w:semiHidden="1" w:uiPriority="9" w:unhideWhenUsed="1" w:qFormat="1"/>
+    <w:lsdException w:name="heading 5" w:semiHidden="1" w:uiPriority="9" w:unhideWhenUsed="1" w:qFormat="1"/>
+    <w:lsdException w:name="heading 6" w:semiHidden="1" w:uiPriority="9" w:unhideWhenUsed="1" w:qFormat="1"/>
+    <w:lsdException w:name="heading 7" w:semiHidden="1" w:uiPriority="9" w:unhideWhenUsed="1" w:qFormat="1"/>
+    <w:lsdException w:name="heading 8" w:semiHidden="1" w:uiPriority="9" w:unhideWhenUsed="1" w:qFormat="1"/>
+    <w:lsdException w:name="heading 9" w:semiHidden="1" w:uiPriority="9" w:unhideWhenUsed="1" w:qFormat="1"/>
+    <w:lsdException w:name="index 1" w:semiHidden="1" w:unhideWhenUsed="1"/>
+    <w:lsdException w:name="index 2" w:semiHidden="1" w:unhideWhenUsed="1"/>
+    <w:lsdException w:name="index 3" w:semiHidden="1" w:unhideWhenUsed="1"/>
+    <w:lsdException w:name="index 4" w:semiHidden="1" w:unhideWhenUsed="1"/>
+    <w:lsdException w:name="index 5" w:semiHidden="1" w:unhideWhenUsed="1"/>
+    <w:lsdException w:name="index 6" w:semiHidden="1" w:unhideWhenUsed="1"/>
+    <w:lsdException w:name="index 7" w:semiHidden="1" w:unhideWhenUsed="1"/>
+    <w:lsdException w:name="index 8" w:semiHidden="1" w:unhideWhenUsed="1"/>
+    <w:lsdException w:name="index 9" w:semiHidden="1" w:unhideWhenUsed="1"/>
+    <w:lsdException w:name="toc 1" w:semiHidden="1" w:uiPriority="39" w:unhideWhenUsed="1"/>
+    <w:lsdException w:name="toc 2" w:semiHidden="1" w:uiPriority="39" w:unhideWhenUsed="1"/>
+    <w:lsdException w:name="toc 3" w:semiHidden="1" w:uiPriority="39" w:unhideWhenUsed="1"/>
+    <w:lsdException w:name="toc 4" w:semiHidden="1" w:uiPriority="39" w:unhideWhenUsed="1"/>
+    <w:lsdException w:name="toc 5" w:semiHidden="1" w:uiPriority="39" w:unhideWhenUsed="1"/>
+    <w:lsdException w:name="toc 6" w:semiHidden="1" w:uiPriority="39" w:unhideWhenUsed="1"/>
+    <w:lsdException w:name="toc 7" w:semiHidden="1" w:uiPriority="39" w:unhideWhenUsed="1"/>
+    <w:lsdException w:name="toc 8" w:semiHidden="1" w:uiPriority="39" w:unhideWhenUsed="1"/>
+    <w:lsdException w:name="toc 9" w:semiHidden="1" w:uiPriority="39" w:unhideWhenUsed="1"/>
+    <w:lsdException w:name="Normal Indent" w:semiHidden="1" w:unhideWhenUsed="1"/>
+    <w:lsdException w:name="footnote text" w:semiHidden="1" w:unhideWhenUsed="1"/>
+    <w:lsdException w:name="annotation text" w:semiHidden="1" w:unhideWhenUsed="1"/>
+    <w:lsdException w:name="header" w:semiHidden="1" w:unhideWhenUsed="1"/>
+    <w:lsdException w:name="footer" w:semiHidden="1" w:unhideWhenUsed="1"/>
+    <w:lsdException w:name="index heading" w:semiHidden="1" w:unhideWhenUsed="1"/>
+    <w:lsdException w:name="caption" w:semiHidden="1" w:uiPriority="35" w:unhideWhenUsed="1" w:qFormat="1"/>
+    <w:lsdException w:name="table of figures" w:semiHidden="1" w:unhideWhenUsed="1"/>
+    <w:lsdException w:name="envelope address" w:semiHidden="1" w:unhideWhenUsed="1"/>
+    <w:lsdException w:name="envelope return" w:semiHidden="1" w:unhideWhenUsed="1"/>
+    <w:lsdException w:name="footnote reference" w:semiHidden="1" w:unhideWhenUsed="1"/>
+    <w:lsdException w:name="annotation reference" w:semiHidden="1" w:unhideWhenUsed="1"/>
+    <w:lsdException w:name="line number" w:semiHidden="1" w:unhideWhenUsed="1"/>
+    <w:lsdException w:name="page number" w:semiHidden="1" w:unhideWhenUsed="1"/>
+    <w:lsdException w:name="endnote reference" w:semiHidden="1" w:unhideWhenUsed="1"/>
+    <w:lsdException w:name="endnote text" w:semiHidden="1" w:unhideWhenUsed="1"/>
+    <w:lsdException w:name="table of authorities" w:semiHidden="1" w:unhideWhenUsed="1"/>
+    <w:lsdException w:name="macro" w:semiHidden="1" w:unhideWhenUsed="1"/>
+    <w:lsdException w:name="toa heading" w:semiHidden="1" w:unhideWhenUsed="1"/>
+    <w:lsdException w:name="List" w:semiHidden="1" w:unhideWhenUsed="1"/>
+    <w:lsdException w:name="List Bullet" w:semiHidden="1" w:unhideWhenUsed="1"/>
+    <w:lsdException w:name="List Number" w:semiHidden="1" w:unhideWhenUsed="1"/>
+    <w:lsdException w:name="List 2" w:semiHidden="1" w:unhideWhenUsed="1"/>
+    <w:lsdException w:name="List 3" w:semiHidden="1" w:unhideWhenUsed="1"/>
+    <w:lsdException w:name="List 4" w:semiHidden="1" w:unhideWhenUsed="1"/>
+    <w:lsdException w:name="List 5" w:semiHidden="1" w:unhideWhenUsed="1"/>
+    <w:lsdException w:name="List Bullet 2" w:semiHidden="1" w:unhideWhenUsed="1"/>
+    <w:lsdException w:name="List Bullet 3" w:semiHidden="1" w:unhideWhenUsed="1"/>
+    <w:lsdException w:name="List Bullet 4" w:semiHidden="1" w:unhideWhenUsed="1"/>
+    <w:lsdException w:name="List Bullet 5" w:semiHidden="1" w:unhideWhenUsed="1"/>
+    <w:lsdException w:name="List Number 2" w:semiHidden="1" w:unhideWhenUsed="1"/>
+    <w:lsdException w:name="List Number 3" w:semiHidden="1" w:unhideWhenUsed="1"/>
+    <w:lsdException w:name="List Number 4" w:semiHidden="1" w:unhideWhenUsed="1"/>
+    <w:lsdException w:name="List Number 5" w:semiHidden="1" w:unhideWhenUsed="1"/>
+    <w:lsdException w:name="Title" w:uiPriority="10" w:qFormat="1"/>
+    <w:lsdException w:name="Closing" w:semiHidden="1" w:unhideWhenUsed="1"/>
+    <w:lsdException w:name="Signature" w:semiHidden="1" w:unhideWhenUsed="1"/>
+    <w:lsdException w:name="Default Paragraph Font" w:semiHidden="1" w:uiPriority="1" w:unhideWhenUsed="1"/>
+    <w:lsdException w:name="Body Text" w:semiHidden="1" w:unhideWhenUsed="1"/>
+    <w:lsdException w:name="Body Text Indent" w:semiHidden="1" w:unhideWhenUsed="1"/>
+    <w:lsdException w:name="List Continue" w:semiHidden="1" w:unhideWhenUsed="1"/>
+    <w:lsdException w:name="List Continue 2" w:semiHidden="1" w:unhideWhenUsed="1"/>
+    <w:lsdException w:name="List Continue 3" w:semiHidden="1" w:unhideWhenUsed="1"/>
+    <w:lsdException w:name="List Continue 4" w:semiHidden="1" w:unhideWhenUsed="1"/>
+    <w:lsdException w:name="List Continue 5" w:semiHidden="1" w:unhideWhenUsed="1"/>
+    <w:lsdException w:name="Message Header" w:semiHidden="1" w:unhideWhenUsed="1"/>
+    <w:lsdException w:name="Subtitle" w:uiPriority="11" w:qFormat="1"/>
+    <w:lsdException w:name="Salutation" w:semiHidden="1" w:unhideWhenUsed="1"/>
+    <w:lsdException w:name="Date" w:semiHidden="1" w:unhideWhenUsed="1"/>
+    <w:lsdException w:name="Body Text First Indent" w:semiHidden="1" w:unhideWhenUsed="1"/>
+    <w:lsdException w:name="Body Text First Indent 2" w:semiHidden="1" w:unhideWhenUsed="1"/>
+    <w:lsdException w:name="Note Heading" w:semiHidden="1" w:unhideWhenUsed="1"/>
+    <w:lsdException w:name="Body Text 2" w:semiHidden="1" w:unhideWhenUsed="1"/>
+    <w:lsdException w:name="Body Text 3" w:semiHidden="1" w:unhideWhenUsed="1"/>
+    <w:lsdException w:name="Body Text Indent 2" w:semiHidden="1" w:unhideWhenUsed="1"/>
+    <w:lsdException w:name="Body Text Indent 3" w:semiHidden="1" w:unhideWhenUsed="1"/>
+    <w:lsdException w:name="Block Text" w:semiHidden="1" w:unhideWhenUsed="1"/>
+    <w:lsdException w:name="Hyperlink" w:semiHidden="1" w:unhideWhenUsed="1"/>
+    <w:lsdException w:name="FollowedHyperlink" w:semiHidden="1" w:unhideWhenUsed="1"/>
+    <w:lsdException w:name="Strong" w:uiPriority="22" w:qFormat="1"/>
+    <w:lsdException w:name="Emphasis" w:uiPriority="20" w:qFormat="1"/>
+    <w:lsdException w:name="Document Map" w:semiHidden="1" w:unhideWhenUsed="1"/>
+    <w:lsdException w:name="Plain Text" w:semiHidden="1" w:unhideWhenUsed="1"/>
+    <w:lsdException w:name="E-mail Signature" w:semiHidden="1" w:unhideWhenUsed="1"/>
+    <w:lsdException w:name="HTML Top of Form" w:semiHidden="1" w:unhideWhenUsed="1"/>
+    <w:lsdException w:name="HTML Bottom of Form" w:semiHidden="1" w:unhideWhenUsed="1"/>
+    <w:lsdException w:name="Normal (Web)" w:semiHidden="1" w:unhideWhenUsed="1"/>
+    <w:lsdException w:name="HTML Acronym" w:semiHidden="1" w:unhideWhenUsed="1"/>
+    <w:lsdException w:name="HTML Address" w:semiHidden="1" w:unhideWhenUsed="1"/>
+    <w:lsdException w:name="HTML Cite" w:semiHidden="1" w:unhideWhenUsed="1"/>
+    <w:lsdException w:name="HTML Code" w:semiHidden="1" w:unhideWhenUsed="1"/>
+    <w:lsdException w:name="HTML Definition" w:semiHidden="1" w:unhideWhenUsed="1"/>
+    <w:lsdException w:name="HTML Keyboard" w:semiHidden="1" w:unhideWhenUsed="1"/>
+    <w:lsdException w:name="HTML Preformatted" w:semiHidden="1" w:unhideWhenUsed="1"/>
+    <w:lsdException w:name="HTML Sample" w:semiHidden="1" w:unhideWhenUsed="1"/>
+    <w:lsdException w:name="HTML Typewriter" w:semiHidden="1" w:unhideWhenUsed="1"/>
+    <w:lsdException w:name="HTML Variable" w:semiHidden="1" w:unhideWhenUsed="1"/>
+    <w:lsdException w:name="Normal Table" w:semiHidden="1" w:unhideWhenUsed="1"/>
+    <w:lsdException w:name="annotation subject" w:semiHidden="1" w:unhideWhenUsed="1"/>
+    <w:lsdException w:name="No List" w:semiHidden="1" w:unhideWhenUsed="1"/>
+    <w:lsdException w:name="Outline List 1" w:semiHidden="1" w:unhideWhenUsed="1"/>
+    <w:lsdException w:name="Outline List 2" w:semiHidden="1" w:unhideWhenUsed="1"/>
+    <w:lsdException w:name="Outline List 3" w:semiHidden="1" w:unhideWhenUsed="1"/>
+    <w:lsdException w:name="Table Simple 1" w:semiHidden="1" w:unhideWhenUsed="1"/>
+    <w:lsdException w:name="Table Simple 2" w:semiHidden="1" w:unhideWhenUsed="1"/>
+    <w:lsdException w:name="Table Simple 3" w:semiHidden="1" w:unhideWhenUsed="1"/>
+    <w:lsdException w:name="Table Classic 1" w:semiHidden="1" w:unhideWhenUsed="1"/>
+    <w:lsdException w:name="Table Classic 2" w:semiHidden="1" w:unhideWhenUsed="1"/>
+    <w:lsdException w:name="Table Classic 3" w:semiHidden="1" w:unhideWhenUsed="1"/>
+    <w:lsdException w:name="Table Classic 4" w:semiHidden="1" w:unhideWhenUsed="1"/>
+    <w:lsdException w:name="Table Colorful 1" w:semiHidden="1" w:unhideWhenUsed="1"/>
+    <w:lsdException w:name="Table Colorful 2" w:semiHidden="1" w:unhideWhenUsed="1"/>
+    <w:lsdException w:name="Table Colorful 3" w:semiHidden="1" w:unhideWhenUsed="1"/>
+    <w:lsdException w:name="Table Columns 1" w:semiHidden="1" w:unhideWhenUsed="1"/>
+    <w:lsdException w:name="Table Columns 2" w:semiHidden="1" w:unhideWhenUsed="1"/>
+    <w:lsdException w:name="Table Columns 3" w:semiHidden="1" w:unhideWhenUsed="1"/>
+    <w:lsdException w:name="Table Columns 4" w:semiHidden="1" w:unhideWhenUsed="1"/>
+    <w:lsdException w:name="Table Columns 5" w:semiHidden="1" w:unhideWhenUsed="1"/>
+    <w:lsdException w:name="Table Grid 1" w:semiHidden="1" w:unhideWhenUsed="1"/>
+    <w:lsdException w:name="Table Grid 2" w:semiHidden="1" w:unhideWhenUsed="1"/>
+    <w:lsdException w:name="Table Grid 3" w:semiHidden="1" w:unhideWhenUsed="1"/>
+    <w:lsdException w:name="Table Grid 4" w:semiHidden="1" w:unhideWhenUsed="1"/>
+    <w:lsdException w:name="Table Grid 5" w:semiHidden="1" w:unhideWhenUsed="1"/>
+    <w:lsdException w:name="Table Grid 6" w:semiHidden="1" w:unhideWhenUsed="1"/>
+    <w:lsdException w:name="Table Grid 7" w:semiHidden="1" w:unhideWhenUsed="1"/>
+    <w:lsdException w:name="Table Grid 8" w:semiHidden="1" w:unhideWhenUsed="1"/>
+    <w:lsdException w:name="Table List 1" w:semiHidden="1" w:unhideWhenUsed="1"/>
+    <w:lsdException w:name="Table List 2" w:semiHidden="1" w:unhideWhenUsed="1"/>
+    <w:lsdException w:name="Table List 3" w:semiHidden="1" w:unhideWhenUsed="1"/>
+    <w:lsdException w:name="Table List 4" w:semiHidden="1" w:unhideWhenUsed="1"/>
+    <w:lsdException w:name="Table List 5" w:semiHidden="1" w:unhideWhenUsed="1"/>
+    <w:lsdException w:name="Table List 6" w:semiHidden="1" w:unhideWhenUsed="1"/>
+    <w:lsdException w:name="Table List 7" w:semiHidden="1" w:unhideWhenUsed="1"/>
+    <w:lsdException w:name="Table List 8" w:semiHidden="1" w:unhideWhenUsed="1"/>
+    <w:lsdException w:name="Table 3D effects 1" w:semiHidden="1" w:unhideWhenUsed="1"/>
+    <w:lsdException w:name="Table 3D effects 2" w:semiHidden="1" w:unhideWhenUsed="1"/>
+    <w:lsdException w:name="Table 3D effects 3" w:semiHidden="1" w:unhideWhenUsed="1"/>
+    <w:lsdException w:name="Table Contemporary" w:semiHidden="1" w:unhideWhenUsed="1"/>
+    <w:lsdException w:name="Table Elegant" w:semiHidden="1" w:unhideWhenUsed="1"/>
+    <w:lsdException w:name="Table Professional" w:semiHidden="1" w:unhideWhenUsed="1"/>
+    <w:lsdException w:name="Table Subtle 1" w:semiHidden="1" w:unhideWhenUsed="1"/>
+    <w:lsdException w:name="Table Subtle 2" w:semiHidden="1" w:unhideWhenUsed="1"/>
+    <w:lsdException w:name="Table Web 1" w:semiHidden="1" w:unhideWhenUsed="1"/>
+    <w:lsdException w:name="Table Web 2" w:semiHidden="1" w:unhideWhenUsed="1"/>
+    <w:lsdException w:name="Table Web 3" w:semiHidden="1" w:unhideWhenUsed="1"/>
+    <w:lsdException w:name="Balloon Text" w:semiHidden="1" w:unhideWhenUsed="1"/>
+    <w:lsdException w:name="Table Grid" w:uiPriority="39"/>
+    <w:lsdException w:name="Table Theme" w:semiHidden="1" w:unhideWhenUsed="1"/>
+    <w:lsdException w:name="Placeholder Text" w:semiHidden="1"/>
+    <w:lsdException w:name="No Spacing" w:uiPriority="1" w:qFormat="1"/>
+    <w:lsdException w:name="Light Shading" w:uiPriority="60"/>
+    <w:lsdException w:name="Light List" w:uiPriority="61"/>
+    <w:lsdException w:name="Light Grid" w:uiPriority="62"/>
+    <w:lsdException w:name="Medium Shading 1" w:uiPriority="63"/>
+    <w:lsdException w:name="Medium Shading 2" w:uiPriority="64"/>
+    <w:lsdException w:name="Medium List 1" w:uiPriority="65"/>
+    <w:lsdException w:name="Medium List 2" w:uiPriority="66"/>
+    <w:lsdException w:name="Medium Grid 1" w:uiPriority="67"/>
+    <w:lsdException w:name="Medium Grid 2" w:uiPriority="68"/>
+    <w:lsdException w:name="Medium Grid 3" w:uiPriority="69"/>
+    <w:lsdException w:name="Dark List" w:uiPriority="70"/>
+    <w:lsdException w:name="Colorful Shading" w:uiPriority="71"/>
+    <w:lsdException w:name="Colorful List" w:uiPriority="72"/>
+    <w:lsdException w:name="Colorful Grid" w:uiPriority="73"/>
+    <w:lsdException w:name="Light Shading Accent 1" w:uiPriority="60"/>
+    <w:lsdException w:name="Light List Accent 1" w:uiPriority="61"/>
+    <w:lsdException w:name="Light Grid Accent 1" w:uiPriority="62"/>
+    <w:lsdException w:name="Medium Shading 1 Accent 1" w:uiPriority="63"/>
+    <w:lsdException w:name="Medium Shading 2 Accent 1" w:uiPriority="64"/>
+    <w:lsdException w:name="Medium List 1 Accent 1" w:uiPriority="65"/>
+    <w:lsdException w:name="Revision" w:semiHidden="1"/>
+    <w:lsdException w:name="List Paragraph" w:uiPriority="34" w:qFormat="1"/>
+    <w:lsdException w:name="Quote" w:uiPriority="29" w:qFormat="1"/>
+    <w:lsdException w:name="Intense Quote" w:uiPriority="30" w:qFormat="1"/>
+    <w:lsdException w:name="Medium List 2 Accent 1" w:uiPriority="66"/>
+    <w:lsdException w:name="Medium Grid 1 Accent 1" w:uiPriority="67"/>
+    <w:lsdException w:name="Medium Grid 2 Accent 1" w:uiPriority="68"/>
+    <w:lsdException w:name="Medium Grid 3 Accent 1" w:uiPriority="69"/>
+    <w:lsdException w:name="Dark List Accent 1" w:uiPriority="70"/>
+    <w:lsdException w:name="Colorful Shading Accent 1" w:uiPriority="71"/>
+    <w:lsdException w:name="Colorful List Accent 1" w:uiPriority="72"/>
+    <w:lsdException w:name="Colorful Grid Accent 1" w:uiPriority="73"/>
+    <w:lsdException w:name="Light Shading Accent 2" w:uiPriority="60"/>
+    <w:lsdException w:name="Light List Accent 2" w:uiPriority="61"/>
+    <w:lsdException w:name="Light Grid Accent 2" w:uiPriority="62"/>
+    <w:lsdException w:name="Medium Shading 1 Accent 2" w:uiPriority="63"/>
+    <w:lsdException w:name="Medium Shading 2 Accent 2" w:uiPriority="64"/>
+    <w:lsdException w:name="Medium List 1 Accent 2" w:uiPriority="65"/>
+    <w:lsdException w:name="Medium List 2 Accent 2" w:uiPriority="66"/>
+    <w:lsdException w:name="Medium Grid 1 Accent 2" w:uiPriority="67"/>
+    <w:lsdException w:name="Medium Grid 2 Accent 2" w:uiPriority="68"/>
+    <w:lsdException w:name="Medium Grid 3 Accent 2" w:uiPriority="69"/>
+    <w:lsdException w:name="Dark List Accent 2" w:uiPriority="70"/>
+    <w:lsdException w:name="Colorful Shading Accent 2" w:uiPriority="71"/>
+    <w:lsdException w:name="Colorful List Accent 2" w:uiPriority="72"/>
+    <w:lsdException w:name="Colorful Grid Accent 2" w:uiPriority="73"/>
+    <w:lsdException w:name="Light Shading Accent 3" w:uiPriority="60"/>
+    <w:lsdException w:name="Light List Accent 3" w:uiPriority="61"/>
+    <w:lsdException w:name="Light Grid Accent 3" w:uiPriority="62"/>
+    <w:lsdException w:name="Medium Shading 1 Accent 3" w:uiPriority="63"/>
+    <w:lsdException w:name="Medium Shading 2 Accent 3" w:uiPriority="64"/>
+    <w:lsdException w:name="Medium List 1 Accent 3" w:uiPriority="65"/>
+    <w:lsdException w:name="Medium List 2 Accent 3" w:uiPriority="66"/>
+    <w:lsdException w:name="Medium Grid 1 Accent 3" w:uiPriority="67"/>
+    <w:lsdException w:name="Medium Grid 2 Accent 3" w:uiPriority="68"/>
+    <w:lsdException w:name="Medium Grid 3 Accent 3" w:uiPriority="69"/>
+    <w:lsdException w:name="Dark List Accent 3" w:uiPriority="70"/>
+    <w:lsdException w:name="Colorful Shading Accent 3" w:uiPriority="71"/>
+    <w:lsdException w:name="Colorful List Accent 3" w:uiPriority="72"/>
+    <w:lsdException w:name="Colorful Grid Accent 3" w:uiPriority="73"/>
+    <w:lsdException w:name="Light Shading Accent 4" w:uiPriority="60"/>
+    <w:lsdException w:name="Light List Accent 4" w:uiPriority="61"/>
+    <w:lsdException w:name="Light Grid Accent 4" w:uiPriority="62"/>
+    <w:lsdException w:name="Medium Shading 1 Accent 4" w:uiPriority="63"/>
+    <w:lsdException w:name="Medium Shading 2 Accent 4" w:uiPriority="64"/>
+    <w:lsdException w:name="Medium List 1 Accent 4" w:uiPriority="65"/>
+    <w:lsdException w:name="Medium List 2 Accent 4" w:uiPriority="66"/>
+    <w:lsdException w:name="Medium Grid 1 Accent 4" w:uiPriority="67"/>
+    <w:lsdException w:name="Medium Grid 2 Accent 4" w:uiPriority="68"/>
+    <w:lsdException w:name="Medium Grid 3 Accent 4" w:uiPriority="69"/>
+    <w:lsdException w:name="Dark List Accent 4" w:uiPriority="70"/>
+    <w:lsdException w:name="Colorful Shading Accent 4" w:uiPriority="71"/>
+    <w:lsdException w:name="Colorful List Accent 4" w:uiPriority="72"/>
+    <w:lsdException w:name="Colorful Grid Accent 4" w:uiPriority="73"/>
+    <w:lsdException w:name="Light Shading Accent 5" w:uiPriority="60"/>
+    <w:lsdException w:name="Light List Accent 5" w:uiPriority="61"/>
+    <w:lsdException w:name="Light Grid Accent 5" w:uiPriority="62"/>
+    <w:lsdException w:name="Medium Shading 1 Accent 5" w:uiPriority="63"/>
+    <w:lsdException w:name="Medium Shading 2 Accent 5" w:uiPriority="64"/>
+    <w:lsdException w:name="Medium List 1 Accent 5" w:uiPriority="65"/>
+    <w:lsdException w:name="Medium List 2 Accent 5" w:uiPriority="66"/>
+    <w:lsdException w:name="Medium Grid 1 Accent 5" w:uiPriority="67"/>
+    <w:lsdException w:name="Medium Grid 2 Accent 5" w:uiPriority="68"/>
+    <w:lsdException w:name="Medium Grid 3 Accent 5" w:uiPriority="69"/>
+    <w:lsdException w:name="Dark List Accent 5" w:uiPriority="70"/>
+    <w:lsdException w:name="Colorful Shading Accent 5" w:uiPriority="71"/>
+    <w:lsdException w:name="Colorful List Accent 5" w:uiPriority="72"/>
+    <w:lsdException w:name="Colorful Grid Accent 5" w:uiPriority="73"/>
+    <w:lsdException w:name="Light Shading Accent 6" w:uiPriority="60"/>
+    <w:lsdException w:name="Light List Accent 6" w:uiPriority="61"/>
+    <w:lsdException w:name="Light Grid Accent 6" w:uiPriority="62"/>
+    <w:lsdException w:name="Medium Shading 1 Accent 6" w:uiPriority="63"/>
+    <w:lsdException w:name="Medium Shading 2 Accent 6" w:uiPriority="64"/>
+    <w:lsdException w:name="Medium List 1 Accent 6" w:uiPriority="65"/>
+    <w:lsdException w:name="Medium List 2 Accent 6" w:uiPriority="66"/>
+    <w:lsdException w:name="Medium Grid 1 Accent 6" w:uiPriority="67"/>
+    <w:lsdException w:name="Medium Grid 2 Accent 6" w:uiPriority="68"/>
+    <w:lsdException w:name="Medium Grid 3 Accent 6" w:uiPriority="69"/>
+    <w:lsdException w:name="Dark List Accent 6" w:uiPriority="70"/>
+    <w:lsdException w:name="Colorful Shading Accent 6" w:uiPriority="71"/>
+    <w:lsdException w:name="Colorful List Accent 6" w:uiPriority="72"/>
+    <w:lsdException w:name="Colorful Grid Accent 6" w:uiPriority="73"/>
+    <w:lsdException w:name="Subtle Emphasis" w:uiPriority="19" w:qFormat="1"/>
+    <w:lsdException w:name="Intense Emphasis" w:uiPriority="21" w:qFormat="1"/>
+    <w:lsdException w:name="Subtle Reference" w:uiPriority="31" w:qFormat="1"/>
+    <w:lsdException w:name="Intense Reference" w:uiPriority="32" w:qFormat="1"/>
+    <w:lsdException w:name="Book Title" w:uiPriority="33" w:qFormat="1"/>
+    <w:lsdException w:name="Bibliography" w:semiHidden="1" w:uiPriority="37" w:unhideWhenUsed="1"/>
+    <w:lsdException w:name="TOC Heading" w:semiHidden="1" w:uiPriority="39" w:unhideWhenUsed="1" w:qFormat="1"/>
+    <w:lsdException w:name="Plain Table 1" w:uiPriority="41"/>
+    <w:lsdException w:name="Plain Table 2" w:uiPriority="42"/>
+    <w:lsdException w:name="Plain Table 3" w:uiPriority="43"/>
+    <w:lsdException w:name="Plain Table 4" w:uiPriority="44"/>
+    <w:lsdException w:name="Plain Table 5" w:uiPriority="45"/>
+    <w:lsdException w:name="Grid Table Light" w:uiPriority="40"/>
+    <w:lsdException w:name="Grid Table 1 Light" w:uiPriority="46"/>
+    <w:lsdException w:name="Grid Table 2" w:uiPriority="47"/>
+    <w:lsdException w:name="Grid Table 3" w:uiPriority="48"/>
+    <w:lsdException w:name="Grid Table 4" w:uiPriority="49"/>
+    <w:lsdException w:name="Grid Table 5 Dark" w:uiPriority="50"/>
+    <w:lsdException w:name="Grid Table 6 Colorful" w:uiPriority="51"/>
+    <w:lsdException w:name="Grid Table 7 Colorful" w:uiPriority="52"/>
+    <w:lsdException w:name="Grid Table 1 Light Accent 1" w:uiPriority="46"/>
+    <w:lsdException w:name="Grid Table 2 Accent 1" w:uiPriority="47"/>
+    <w:lsdException w:name="Grid Table 3 Accent 1" w:uiPriority="48"/>
+    <w:lsdException w:name="Grid Table 4 Accent 1" w:uiPriority="49"/>
+    <w:lsdException w:name="Grid Table 5 Dark Accent 1" w:uiPriority="50"/>
+    <w:lsdException w:name="Grid Table 6 Colorful Accent 1" w:uiPriority="51"/>
+    <w:lsdException w:name="Grid Table 7 Colorful Accent 1" w:uiPriority="52"/>
+    <w:lsdException w:name="Grid Table 1 Light Accent 2" w:uiPriority="46"/>
+    <w:lsdException w:name="Grid Table 2 Accent 2" w:uiPriority="47"/>
+    <w:lsdException w:name="Grid Table 3 Accent 2" w:uiPriority="48"/>
+    <w:lsdException w:name="Grid Table 4 Accent 2" w:uiPriority="49"/>
+    <w:lsdException w:name="Grid Table 5 Dark Accent 2" w:uiPriority="50"/>
+    <w:lsdException w:name="Grid Table 6 Colorful Accent 2" w:uiPriority="51"/>
+    <w:lsdException w:name="Grid Table 7 Colorful Accent 2" w:uiPriority="52"/>
+    <w:lsdException w:name="Grid Table 1 Light Accent 3" w:uiPriority="46"/>
+    <w:lsdException w:name="Grid Table 2 Accent 3" w:uiPriority="47"/>
+    <w:lsdException w:name="Grid Table 3 Accent 3" w:uiPriority="48"/>
+    <w:lsdException w:name="Grid Table 4 Accent 3" w:uiPriority="49"/>
+    <w:lsdException w:name="Grid Table 5 Dark Accent 3" w:uiPriority="50"/>
+    <w:lsdException w:name="Grid Table 6 Colorful Accent 3" w:uiPriority="51"/>
+    <w:lsdException w:name="Grid Table 7 Colorful Accent 3" w:uiPriority="52"/>
+    <w:lsdException w:name="Grid Table 1 Light Accent 4" w:uiPriority="46"/>
+    <w:lsdException w:name="Grid Table 2 Accent 4" w:uiPriority="47"/>
+    <w:lsdException w:name="Grid Table 3 Accent 4" w:uiPriority="48"/>
+    <w:lsdException w:name="Grid Table 4 Accent 4" w:uiPriority="49"/>
+    <w:lsdException w:name="Grid Table 5 Dark Accent 4" w:uiPriority="50"/>
+    <w:lsdException w:name="Grid Table 6 Colorful Accent 4" w:uiPriority="51"/>
+    <w:lsdException w:name="Grid Table 7 Colorful Accent 4" w:uiPriority="52"/>
+    <w:lsdException w:name="Grid Table 1 Light Accent 5" w:uiPriority="46"/>
+    <w:lsdException w:name="Grid Table 2 Accent 5" w:uiPriority="47"/>
+    <w:lsdException w:name="Grid Table 3 Accent 5" w:uiPriority="48"/>
+    <w:lsdException w:name="Grid Table 4 Accent 5" w:uiPriority="49"/>
+    <w:lsdException w:name="Grid Table 5 Dark Accent 5" w:uiPriority="50"/>
+    <w:lsdException w:name="Grid Table 6 Colorful Accent 5" w:uiPriority="51"/>
+    <w:lsdException w:name="Grid Table 7 Colorful Accent 5" w:uiPriority="52"/>
+    <w:lsdException w:name="Grid Table 1 Light Accent 6" w:uiPriority="46"/>
+    <w:lsdException w:name="Grid Table 2 Accent 6" w:uiPriority="47"/>
+    <w:lsdException w:name="Grid Table 3 Accent 6" w:uiPriority="48"/>
+    <w:lsdException w:name="Grid Table 4 Accent 6" w:uiPriority="49"/>
+    <w:lsdException w:name="Grid Table 5 Dark Accent 6" w:uiPriority="50"/>
+    <w:lsdException w:name="Grid Table 6 Colorful Accent 6" w:uiPriority="51"/>
+    <w:lsdException w:name="Grid Table 7 Colorful Accent 6" w:uiPriority="52"/>
+    <w:lsdException w:name="List Table 1 Light" w:uiPriority="46"/>
+    <w:lsdException w:name="List Table 2" w:uiPriority="47"/>
+    <w:lsdException w:name="List Table 3" w:uiPriority="48"/>
+    <w:lsdException w:name="List Table 4" w:uiPriority="49"/>
+    <w:lsdException w:name="List Table 5 Dark" w:uiPriority="50"/>
+    <w:lsdException w:name="List Table 6 Colorful" w:uiPriority="51"/>
+    <w:lsdException w:name="List Table 7 Colorful" w:uiPriority="52"/>
+    <w:lsdException w:name="List Table 1 Light Accent 1" w:uiPriority="46"/>
+    <w:lsdException w:name="List Table 2 Accent 1" w:uiPriority="47"/>
+    <w:lsdException w:name="List Table 3 Accent 1" w:uiPriority="48"/>
+    <w:lsdException w:name="List Table 4 Accent 1" w:uiPriority="49"/>
+    <w:lsdException w:name="List Table 5 Dark Accent 1" w:uiPriority="50"/>
+    <w:lsdException w:name="List Table 6 Colorful Accent 1" w:uiPriority="51"/>
+    <w:lsdException w:name="List Table 7 Colorful Accent 1" w:uiPriority="52"/>
+    <w:lsdException w:name="List Table 1 Light Accent 2" w:uiPriority="46"/>
+    <w:lsdException w:name="List Table 2 Accent 2" w:uiPriority="47"/>
+    <w:lsdException w:name="List Table 3 Accent 2" w:uiPriority="48"/>
+    <w:lsdException w:name="List Table 4 Accent 2" w:uiPriority="49"/>
+    <w:lsdException w:name="List Table 5 Dark Accent 2" w:uiPriority="50"/>
+    <w:lsdException w:name="List Table 6 Colorful Accent 2" w:uiPriority="51"/>
+    <w:lsdException w:name="List Table 7 Colorful Accent 2" w:uiPriority="52"/>
+    <w:lsdException w:name="List Table 1 Light Accent 3" w:uiPriority="46"/>
+    <w:lsdException w:name="List Table 2 Accent 3" w:uiPriority="47"/>
+    <w:lsdException w:name="List Table 3 Accent 3" w:uiPriority="48"/>
+    <w:lsdException w:name="List Table 4 Accent 3" w:uiPriority="49"/>
+    <w:lsdException w:name="List Table 5 Dark Accent 3" w:uiPriority="50"/>
+    <w:lsdException w:name="List Table 6 Colorful Accent 3" w:uiPriority="51"/>
+    <w:lsdException w:name="List Table 7 Colorful Accent 3" w:uiPriority="52"/>
+    <w:lsdException w:name="List Table 1 Light Accent 4" w:uiPriority="46"/>
+    <w:lsdException w:name="List Table 2 Accent 4" w:uiPriority="47"/>
+    <w:lsdException w:name="List Table 3 Accent 4" w:uiPriority="48"/>
+    <w:lsdException w:name="List Table 4 Accent 4" w:uiPriority="49"/>
+    <w:lsdException w:name="List Table 5 Dark Accent 4" w:uiPriority="50"/>
+    <w:lsdException w:name="List Table 6 Colorful Accent 4" w:uiPriority="51"/>
+    <w:lsdException w:name="List Table 7 Colorful Accent 4" w:uiPriority="52"/>
+    <w:lsdException w:name="List Table 1 Light Accent 5" w:uiPriority="46"/>
+    <w:lsdException w:name="List Table 2 Accent 5" w:uiPriority="47"/>
+    <w:lsdException w:name="List Table 3 Accent 5" w:uiPriority="48"/>
+    <w:lsdException w:name="List Table 4 Accent 5" w:uiPriority="49"/>
+    <w:lsdException w:name="List Table 5 Dark Accent 5" w:uiPriority="50"/>
+    <w:lsdException w:name="List Table 6 Colorful Accent 5" w:uiPriority="51"/>
+    <w:lsdException w:name="List Table 7 Colorful Accent 5" w:uiPriority="52"/>
+    <w:lsdException w:name="List Table 1 Light Accent 6" w:uiPriority="46"/>
+    <w:lsdException w:name="List Table 2 Accent 6" w:uiPriority="47"/>
+    <w:lsdException w:name="List Table 3 Accent 6" w:uiPriority="48"/>
+    <w:lsdException w:name="List Table 4 Accent 6" w:uiPriority="49"/>
+    <w:lsdException w:name="List Table 5 Dark Accent 6" w:uiPriority="50"/>
+    <w:lsdException w:name="List Table 6 Colorful Accent 6" w:uiPriority="51"/>
+    <w:lsdException w:name="List Table 7 Colorful Accent 6" w:uiPriority="52"/>
+    <w:lsdException w:name="Mention" w:semiHidden="1" w:unhideWhenUsed="1"/>
+    <w:lsdException w:name="Smart Hyperlink" w:semiHidden="1" w:unhideWhenUsed="1"/>
+    <w:lsdException w:name="Hashtag" w:semiHidden="1" w:unhideWhenUsed="1"/>
+    <w:lsdException w:name="Unresolved Mention" w:semiHidden="1" w:unhideWhenUsed="1"/>
+  </w:latentStyles>
+  <w:style w:type="paragraph" w:default="1" w:styleId="Normal">
+    <w:name w:val="Normal"/>
+    <w:qFormat/>
+  </w:style>
+  <w:style w:type="character" w:default="1" w:styleId="DefaultParagraphFont">
+    <w:name w:val="Default Paragraph Font"/>
+    <w:uiPriority w:val="1"/>
+    <w:semiHidden/>
+    <w:unhideWhenUsed/>
+  </w:style>
+  <w:style w:type="table" w:default="1" w:styleId="TableNormal">
+    <w:name w:val="Normal Table"/>
+    <w:uiPriority w:val="99"/>
+    <w:semiHidden/>
+    <w:unhideWhenUsed/>
+    <w:tblPr>
+      <w:tblInd w:w="0" w:type="dxa"/>
+      <w:tblCellMar>
+        <w:top w:w="0" w:type="dxa"/>
+        <w:left w:w="108" w:type="dxa"/>
+        <w:bottom w:w="0" w:type="dxa"/>
+        <w:right w:w="108" w:type="dxa"/>
+      </w:tblCellMar>
+    </w:tblPr>
+  </w:style>
+  <w:style w:type="numbering" w:default="1" w:styleId="NoList">
+    <w:name w:val="No List"/>
+    <w:uiPriority w:val="99"/>
+    <w:semiHidden/>
+    <w:unhideWhenUsed/>
+  </w:style>
+  <w:style w:type="paragraph" w:customStyle="1" w:styleId="6C72663391584642B4F9C641213F19D6">
+    <w:name w:val="6C72663391584642B4F9C641213F19D6"/>
+    <w:rsid w:val="00034123"/>
+  </w:style>
+  <w:style w:type="paragraph" w:customStyle="1" w:styleId="33D1B8F6A27A1C41B42EEA27F7BBC4B1">
+    <w:name w:val="33D1B8F6A27A1C41B42EEA27F7BBC4B1"/>
+    <w:rsid w:val="00034123"/>
+  </w:style>
+  <w:style w:type="paragraph" w:customStyle="1" w:styleId="36F8C75CCCB77847B7950FEE95C62D15">
+    <w:name w:val="36F8C75CCCB77847B7950FEE95C62D15"/>
+    <w:rsid w:val="00034123"/>
+  </w:style>
+</w:styles>
+</file>
+
+<file path=word/glossary/webSettings.xml><?xml version="1.0" encoding="utf-8"?>
+<w:webSettings xmlns:mc="http://schemas.openxmlformats.org/markup-compatibility/2006" xmlns:r="http://schemas.openxmlformats.org/officeDocument/2006/relationships" xmlns:w="http://schemas.openxmlformats.org/wordprocessingml/2006/main" xmlns:w14="http://schemas.microsoft.com/office/word/2010/wordml" xmlns:w15="http://schemas.microsoft.com/office/word/2012/wordml" xmlns:w16cid="http://schemas.microsoft.com/office/word/2016/wordml/cid" xmlns:w16se="http://schemas.microsoft.com/office/word/2015/wordml/symex" mc:Ignorable="w14 w15 w16se w16cid">
+  <w:optimizeForBrowser/>
+  <w:allowPNG/>
+</w:webSettings>
 </file>
 
 <file path=word/theme/theme1.xml><?xml version="1.0" encoding="utf-8"?>

</xml_diff>